<commit_message>
Add reason for transfer and pupil number fields
</commit_message>
<xml_diff>
--- a/Frontend/Resources/htb-template.docx
+++ b/Frontend/Resources/htb-template.docx
@@ -1869,6 +1869,29 @@
               </w:rPr>
               <w:t xml:space="preserve"> </w:t>
             </w:r>
+            <w:r>
+              <w:rPr>
+                <w:rFonts w:eastAsia="Times New Roman" w:cs="Times New Roman"/>
+                <w:sz w:val="24"/>
+              </w:rPr>
+              <w:t>[</w:t>
+            </w:r>
+            <w:proofErr w:type="spellStart"/>
+            <w:r>
+              <w:rPr>
+                <w:rFonts w:eastAsia="Times New Roman" w:cs="Times New Roman"/>
+                <w:sz w:val="24"/>
+              </w:rPr>
+              <w:t>WhoInitiatedTheTransfer</w:t>
+            </w:r>
+            <w:proofErr w:type="spellEnd"/>
+            <w:r>
+              <w:rPr>
+                <w:rFonts w:eastAsia="Times New Roman" w:cs="Times New Roman"/>
+                <w:sz w:val="24"/>
+              </w:rPr>
+              <w:t>]</w:t>
+            </w:r>
           </w:p>
         </w:tc>
       </w:tr>
@@ -1927,6 +1950,29 @@
               </w:rPr>
               <w:t xml:space="preserve"> </w:t>
             </w:r>
+            <w:r>
+              <w:rPr>
+                <w:rFonts w:eastAsia="Times New Roman" w:cs="Times New Roman"/>
+                <w:sz w:val="24"/>
+              </w:rPr>
+              <w:t>[</w:t>
+            </w:r>
+            <w:proofErr w:type="spellStart"/>
+            <w:r>
+              <w:rPr>
+                <w:rFonts w:eastAsia="Times New Roman" w:cs="Times New Roman"/>
+                <w:sz w:val="24"/>
+              </w:rPr>
+              <w:t>ReasonForTransfer</w:t>
+            </w:r>
+            <w:proofErr w:type="spellEnd"/>
+            <w:r>
+              <w:rPr>
+                <w:rFonts w:eastAsia="Times New Roman" w:cs="Times New Roman"/>
+                <w:sz w:val="24"/>
+              </w:rPr>
+              <w:t>]</w:t>
+            </w:r>
           </w:p>
         </w:tc>
       </w:tr>
@@ -1980,6 +2026,26 @@
                 <w:sz w:val="24"/>
               </w:rPr>
             </w:pPr>
+            <w:r>
+              <w:rPr>
+                <w:sz w:val="24"/>
+              </w:rPr>
+              <w:t>[</w:t>
+            </w:r>
+            <w:proofErr w:type="spellStart"/>
+            <w:r>
+              <w:rPr>
+                <w:sz w:val="24"/>
+              </w:rPr>
+              <w:t>MoreDetailsAboutTheTransfer</w:t>
+            </w:r>
+            <w:proofErr w:type="spellEnd"/>
+            <w:r>
+              <w:rPr>
+                <w:sz w:val="24"/>
+              </w:rPr>
+              <w:t>]</w:t>
+            </w:r>
           </w:p>
         </w:tc>
       </w:tr>
@@ -2033,6 +2099,26 @@
                 <w:sz w:val="24"/>
               </w:rPr>
             </w:pPr>
+            <w:r>
+              <w:rPr>
+                <w:sz w:val="24"/>
+              </w:rPr>
+              <w:t>[</w:t>
+            </w:r>
+            <w:proofErr w:type="spellStart"/>
+            <w:r>
+              <w:rPr>
+                <w:sz w:val="24"/>
+              </w:rPr>
+              <w:t>TypeOfTransfer</w:t>
+            </w:r>
+            <w:proofErr w:type="spellEnd"/>
+            <w:r>
+              <w:rPr>
+                <w:sz w:val="24"/>
+              </w:rPr>
+              <w:t>]</w:t>
+            </w:r>
           </w:p>
         </w:tc>
       </w:tr>
@@ -2153,6 +2239,29 @@
               </w:rPr>
               <w:t xml:space="preserve"> </w:t>
             </w:r>
+            <w:r>
+              <w:rPr>
+                <w:rFonts w:eastAsia="Times New Roman" w:cs="Times New Roman"/>
+                <w:sz w:val="24"/>
+              </w:rPr>
+              <w:t>[</w:t>
+            </w:r>
+            <w:proofErr w:type="spellStart"/>
+            <w:r>
+              <w:rPr>
+                <w:rFonts w:eastAsia="Times New Roman" w:cs="Times New Roman"/>
+                <w:sz w:val="24"/>
+              </w:rPr>
+              <w:t>TransferBenefits</w:t>
+            </w:r>
+            <w:proofErr w:type="spellEnd"/>
+            <w:r>
+              <w:rPr>
+                <w:rFonts w:eastAsia="Times New Roman" w:cs="Times New Roman"/>
+                <w:sz w:val="24"/>
+              </w:rPr>
+              <w:t>]</w:t>
+            </w:r>
           </w:p>
         </w:tc>
       </w:tr>
@@ -2210,6 +2319,29 @@
                 <w:sz w:val="24"/>
               </w:rPr>
               <w:t xml:space="preserve"> </w:t>
+            </w:r>
+            <w:r>
+              <w:rPr>
+                <w:rFonts w:eastAsia="Times New Roman" w:cs="Times New Roman"/>
+                <w:sz w:val="24"/>
+              </w:rPr>
+              <w:t>[</w:t>
+            </w:r>
+            <w:proofErr w:type="spellStart"/>
+            <w:r>
+              <w:rPr>
+                <w:rFonts w:eastAsia="Times New Roman" w:cs="Times New Roman"/>
+                <w:sz w:val="24"/>
+              </w:rPr>
+              <w:t>OtherFactors</w:t>
+            </w:r>
+            <w:proofErr w:type="spellEnd"/>
+            <w:r>
+              <w:rPr>
+                <w:rFonts w:eastAsia="Times New Roman" w:cs="Times New Roman"/>
+                <w:sz w:val="24"/>
+              </w:rPr>
+              <w:t>]</w:t>
             </w:r>
           </w:p>
         </w:tc>
@@ -2475,6 +2607,29 @@
               </w:rPr>
               <w:t xml:space="preserve"> </w:t>
             </w:r>
+            <w:r>
+              <w:rPr>
+                <w:rFonts w:eastAsia="Times New Roman" w:cs="Times New Roman"/>
+                <w:sz w:val="24"/>
+              </w:rPr>
+              <w:t>[</w:t>
+            </w:r>
+            <w:proofErr w:type="spellStart"/>
+            <w:r>
+              <w:rPr>
+                <w:rFonts w:eastAsia="Times New Roman" w:cs="Times New Roman"/>
+                <w:sz w:val="24"/>
+              </w:rPr>
+              <w:t>GirlsOnRoll</w:t>
+            </w:r>
+            <w:proofErr w:type="spellEnd"/>
+            <w:r>
+              <w:rPr>
+                <w:rFonts w:eastAsia="Times New Roman" w:cs="Times New Roman"/>
+                <w:sz w:val="24"/>
+              </w:rPr>
+              <w:t>]</w:t>
+            </w:r>
           </w:p>
         </w:tc>
       </w:tr>
@@ -2533,6 +2688,29 @@
               </w:rPr>
               <w:t xml:space="preserve"> </w:t>
             </w:r>
+            <w:r>
+              <w:rPr>
+                <w:rFonts w:eastAsia="Times New Roman" w:cs="Times New Roman"/>
+                <w:sz w:val="24"/>
+              </w:rPr>
+              <w:t>[</w:t>
+            </w:r>
+            <w:proofErr w:type="spellStart"/>
+            <w:r>
+              <w:rPr>
+                <w:rFonts w:eastAsia="Times New Roman" w:cs="Times New Roman"/>
+                <w:sz w:val="24"/>
+              </w:rPr>
+              <w:t>BoysOnRoll</w:t>
+            </w:r>
+            <w:proofErr w:type="spellEnd"/>
+            <w:r>
+              <w:rPr>
+                <w:rFonts w:eastAsia="Times New Roman" w:cs="Times New Roman"/>
+                <w:sz w:val="24"/>
+              </w:rPr>
+              <w:t>]</w:t>
+            </w:r>
           </w:p>
         </w:tc>
       </w:tr>
@@ -2591,6 +2769,29 @@
               </w:rPr>
               <w:t xml:space="preserve"> </w:t>
             </w:r>
+            <w:r>
+              <w:rPr>
+                <w:rFonts w:eastAsia="Times New Roman" w:cs="Times New Roman"/>
+                <w:sz w:val="24"/>
+              </w:rPr>
+              <w:t>[</w:t>
+            </w:r>
+            <w:proofErr w:type="spellStart"/>
+            <w:r>
+              <w:rPr>
+                <w:rFonts w:eastAsia="Times New Roman" w:cs="Times New Roman"/>
+                <w:sz w:val="24"/>
+              </w:rPr>
+              <w:t>PupilsWithSen</w:t>
+            </w:r>
+            <w:proofErr w:type="spellEnd"/>
+            <w:r>
+              <w:rPr>
+                <w:rFonts w:eastAsia="Times New Roman" w:cs="Times New Roman"/>
+                <w:sz w:val="24"/>
+              </w:rPr>
+              <w:t>]</w:t>
+            </w:r>
           </w:p>
         </w:tc>
       </w:tr>
@@ -2649,6 +2850,29 @@
               </w:rPr>
               <w:t xml:space="preserve"> </w:t>
             </w:r>
+            <w:r>
+              <w:rPr>
+                <w:rFonts w:eastAsia="Times New Roman" w:cs="Times New Roman"/>
+                <w:sz w:val="24"/>
+              </w:rPr>
+              <w:t>[</w:t>
+            </w:r>
+            <w:proofErr w:type="spellStart"/>
+            <w:r>
+              <w:rPr>
+                <w:rFonts w:eastAsia="Times New Roman" w:cs="Times New Roman"/>
+                <w:sz w:val="24"/>
+              </w:rPr>
+              <w:t>PupilsWithFirstLanguageNotEnglish</w:t>
+            </w:r>
+            <w:proofErr w:type="spellEnd"/>
+            <w:r>
+              <w:rPr>
+                <w:rFonts w:eastAsia="Times New Roman" w:cs="Times New Roman"/>
+                <w:sz w:val="24"/>
+              </w:rPr>
+              <w:t>]</w:t>
+            </w:r>
           </w:p>
         </w:tc>
       </w:tr>
@@ -2707,6 +2931,41 @@
               </w:rPr>
               <w:t xml:space="preserve"> </w:t>
             </w:r>
+            <w:r>
+              <w:rPr>
+                <w:rFonts w:eastAsia="Times New Roman" w:cs="Times New Roman"/>
+                <w:sz w:val="24"/>
+              </w:rPr>
+              <w:t>[</w:t>
+            </w:r>
+            <w:r>
+              <w:rPr>
+                <w:rFonts w:eastAsia="Times New Roman" w:cs="Times New Roman"/>
+                <w:sz w:val="24"/>
+              </w:rPr>
+              <w:t>PupilsF</w:t>
+            </w:r>
+            <w:r>
+              <w:rPr>
+                <w:rFonts w:eastAsia="Times New Roman" w:cs="Times New Roman"/>
+                <w:sz w:val="24"/>
+              </w:rPr>
+              <w:t>sm</w:t>
+            </w:r>
+            <w:r>
+              <w:rPr>
+                <w:rFonts w:eastAsia="Times New Roman" w:cs="Times New Roman"/>
+                <w:sz w:val="24"/>
+              </w:rPr>
+              <w:t>6Years</w:t>
+            </w:r>
+            <w:r>
+              <w:rPr>
+                <w:rFonts w:eastAsia="Times New Roman" w:cs="Times New Roman"/>
+                <w:sz w:val="24"/>
+              </w:rPr>
+              <w:t>]</w:t>
+            </w:r>
           </w:p>
         </w:tc>
       </w:tr>
@@ -2761,6 +3020,26 @@
                 <w:sz w:val="24"/>
               </w:rPr>
             </w:pPr>
+            <w:r>
+              <w:rPr>
+                <w:sz w:val="24"/>
+              </w:rPr>
+              <w:t>[</w:t>
+            </w:r>
+            <w:proofErr w:type="spellStart"/>
+            <w:r>
+              <w:rPr>
+                <w:sz w:val="24"/>
+              </w:rPr>
+              <w:t>PupilNumbersAdditionalInformation</w:t>
+            </w:r>
+            <w:proofErr w:type="spellEnd"/>
+            <w:r>
+              <w:rPr>
+                <w:sz w:val="24"/>
+              </w:rPr>
+              <w:t>]</w:t>
+            </w:r>
           </w:p>
         </w:tc>
       </w:tr>
@@ -2864,6 +3143,29 @@
               </w:rPr>
               <w:t xml:space="preserve"> </w:t>
             </w:r>
+            <w:r>
+              <w:rPr>
+                <w:rFonts w:eastAsia="Times New Roman" w:cs="Times New Roman"/>
+                <w:sz w:val="24"/>
+              </w:rPr>
+              <w:t>[</w:t>
+            </w:r>
+            <w:proofErr w:type="spellStart"/>
+            <w:r>
+              <w:rPr>
+                <w:rFonts w:eastAsia="Times New Roman" w:cs="Times New Roman"/>
+                <w:sz w:val="24"/>
+              </w:rPr>
+              <w:t>SchoolName</w:t>
+            </w:r>
+            <w:proofErr w:type="spellEnd"/>
+            <w:r>
+              <w:rPr>
+                <w:rFonts w:eastAsia="Times New Roman" w:cs="Times New Roman"/>
+                <w:sz w:val="24"/>
+              </w:rPr>
+              <w:t>]</w:t>
+            </w:r>
           </w:p>
         </w:tc>
       </w:tr>
@@ -3065,6 +3367,26 @@
                 <w:sz w:val="24"/>
               </w:rPr>
             </w:pPr>
+            <w:r>
+              <w:rPr>
+                <w:sz w:val="24"/>
+              </w:rPr>
+              <w:t>[</w:t>
+            </w:r>
+            <w:proofErr w:type="spellStart"/>
+            <w:r>
+              <w:rPr>
+                <w:sz w:val="24"/>
+              </w:rPr>
+              <w:t>OfstedReport</w:t>
+            </w:r>
+            <w:proofErr w:type="spellEnd"/>
+            <w:r>
+              <w:rPr>
+                <w:sz w:val="24"/>
+              </w:rPr>
+              <w:t>]</w:t>
+            </w:r>
           </w:p>
         </w:tc>
       </w:tr>
@@ -3118,6 +3440,12 @@
                 <w:sz w:val="24"/>
               </w:rPr>
             </w:pPr>
+            <w:r>
+              <w:rPr>
+                <w:sz w:val="24"/>
+              </w:rPr>
+              <w:t>[OfstedAdditionalInformation]</w:t>
+            </w:r>
           </w:p>
         </w:tc>
       </w:tr>

</xml_diff>

<commit_message>
Add key stage 2 performance
</commit_message>
<xml_diff>
--- a/Frontend/Resources/htb-template.docx
+++ b/Frontend/Resources/htb-template.docx
@@ -1624,19 +1624,26 @@
                 <w:bCs/>
                 <w:sz w:val="24"/>
               </w:rPr>
-              <w:t xml:space="preserve">Distance from the academy to the trust </w:t>
-            </w:r>
-            <w:proofErr w:type="spellStart"/>
-            <w:r>
-              <w:rPr>
-                <w:rFonts w:eastAsia="Times New Roman" w:cs="Times New Roman"/>
-                <w:b/>
-                <w:bCs/>
-                <w:sz w:val="24"/>
-              </w:rPr>
-              <w:t>headqauters</w:t>
-            </w:r>
-            <w:proofErr w:type="spellEnd"/>
+              <w:t>Distance from the academy to the trust headqu</w:t>
+            </w:r>
+            <w:r>
+              <w:rPr>
+                <w:rFonts w:eastAsia="Times New Roman" w:cs="Times New Roman"/>
+                <w:b/>
+                <w:bCs/>
+                <w:sz w:val="24"/>
+              </w:rPr>
+              <w:t>ar</w:t>
+            </w:r>
+            <w:r>
+              <w:rPr>
+                <w:rFonts w:eastAsia="Times New Roman" w:cs="Times New Roman"/>
+                <w:b/>
+                <w:bCs/>
+                <w:sz w:val="24"/>
+              </w:rPr>
+              <w:t>ters</w:t>
+            </w:r>
           </w:p>
         </w:tc>
         <w:tc>
@@ -3465,2195 +3472,11 @@
       </w:pPr>
     </w:p>
     <w:p>
-      <w:pPr>
-        <w:pStyle w:val="Heading1"/>
-      </w:pPr>
       <w:r>
-        <w:t xml:space="preserve">Key stage 2 </w:t>
-      </w:r>
-      <w:r>
-        <w:rPr>
-          <w:color w:val="1F497D" w:themeColor="text2"/>
-        </w:rPr>
-        <w:t>performance</w:t>
-      </w:r>
-      <w:r>
-        <w:t xml:space="preserve"> tables (KS2)</w:t>
+        <w:t>[KeyStage2PerformanceSection]</w:t>
       </w:r>
     </w:p>
-    <w:p>
-      <w:pPr>
-        <w:pStyle w:val="Heading2"/>
-      </w:pPr>
-      <w:r>
-        <w:t>2019 Key stage 2</w:t>
-      </w:r>
-    </w:p>
-    <w:tbl>
-      <w:tblPr>
-        <w:tblStyle w:val="TableGrid"/>
-        <w:tblW w:w="9722" w:type="dxa"/>
-        <w:tblLook w:val="04A0" w:firstRow="1" w:lastRow="0" w:firstColumn="1" w:lastColumn="0" w:noHBand="0" w:noVBand="1"/>
-      </w:tblPr>
-      <w:tblGrid>
-        <w:gridCol w:w="1621"/>
-        <w:gridCol w:w="1620"/>
-        <w:gridCol w:w="1621"/>
-        <w:gridCol w:w="1620"/>
-        <w:gridCol w:w="1620"/>
-        <w:gridCol w:w="1620"/>
-      </w:tblGrid>
-      <w:tr>
-        <w:tc>
-          <w:tcPr>
-            <w:tcW w:w="1620" w:type="dxa"/>
-            <w:tcBorders>
-              <w:top w:val="single" w:sz="8" w:space="0" w:color="000000"/>
-              <w:left w:val="single" w:sz="8" w:space="0" w:color="000000"/>
-              <w:bottom w:val="single" w:sz="6" w:space="0" w:color="000000"/>
-              <w:right w:val="single" w:sz="6" w:space="0" w:color="000000"/>
-            </w:tcBorders>
-          </w:tcPr>
-          <w:p>
-            <w:pPr>
-              <w:suppressAutoHyphens w:val="0"/>
-              <w:spacing w:before="120" w:after="120"/>
-              <w:rPr>
-                <w:rFonts w:eastAsia="Times New Roman" w:cs="Times New Roman"/>
-              </w:rPr>
-            </w:pPr>
-          </w:p>
-        </w:tc>
-        <w:tc>
-          <w:tcPr>
-            <w:tcW w:w="1620" w:type="dxa"/>
-            <w:tcBorders>
-              <w:top w:val="single" w:sz="8" w:space="0" w:color="000000"/>
-              <w:left w:val="single" w:sz="6" w:space="0" w:color="000000"/>
-              <w:bottom w:val="single" w:sz="6" w:space="0" w:color="000000"/>
-              <w:right w:val="single" w:sz="6" w:space="0" w:color="000000"/>
-            </w:tcBorders>
-          </w:tcPr>
-          <w:p>
-            <w:pPr>
-              <w:suppressAutoHyphens w:val="0"/>
-              <w:spacing w:before="120" w:after="120"/>
-              <w:rPr>
-                <w:rFonts w:eastAsia="Times New Roman" w:cs="Times New Roman"/>
-              </w:rPr>
-            </w:pPr>
-            <w:r>
-              <w:rPr>
-                <w:b/>
-                <w:bCs/>
-                <w:color w:val="000000" w:themeColor="text1"/>
-                <w:sz w:val="24"/>
-              </w:rPr>
-              <w:t>Percentage meeting expected standard in reading, writing and maths</w:t>
-            </w:r>
-          </w:p>
-        </w:tc>
-        <w:tc>
-          <w:tcPr>
-            <w:tcW w:w="1621" w:type="dxa"/>
-            <w:tcBorders>
-              <w:top w:val="single" w:sz="8" w:space="0" w:color="000000"/>
-              <w:left w:val="single" w:sz="6" w:space="0" w:color="000000"/>
-              <w:bottom w:val="single" w:sz="6" w:space="0" w:color="000000"/>
-              <w:right w:val="single" w:sz="6" w:space="0" w:color="000000"/>
-            </w:tcBorders>
-          </w:tcPr>
-          <w:p>
-            <w:pPr>
-              <w:suppressAutoHyphens w:val="0"/>
-              <w:spacing w:before="120" w:after="120"/>
-              <w:rPr>
-                <w:rFonts w:eastAsia="Times New Roman" w:cs="Times New Roman"/>
-              </w:rPr>
-            </w:pPr>
-            <w:r>
-              <w:rPr>
-                <w:b/>
-                <w:bCs/>
-                <w:color w:val="000000" w:themeColor="text1"/>
-                <w:sz w:val="24"/>
-              </w:rPr>
-              <w:t>Percentage achieving a higher standard in reading, writing and maths</w:t>
-            </w:r>
-          </w:p>
-        </w:tc>
-        <w:tc>
-          <w:tcPr>
-            <w:tcW w:w="1620" w:type="dxa"/>
-            <w:tcBorders>
-              <w:top w:val="single" w:sz="8" w:space="0" w:color="000000"/>
-              <w:left w:val="single" w:sz="6" w:space="0" w:color="000000"/>
-              <w:bottom w:val="single" w:sz="6" w:space="0" w:color="000000"/>
-              <w:right w:val="single" w:sz="6" w:space="0" w:color="000000"/>
-            </w:tcBorders>
-          </w:tcPr>
-          <w:p>
-            <w:pPr>
-              <w:suppressAutoHyphens w:val="0"/>
-              <w:spacing w:before="120" w:after="120"/>
-              <w:rPr>
-                <w:rFonts w:eastAsia="Times New Roman" w:cs="Times New Roman"/>
-              </w:rPr>
-            </w:pPr>
-            <w:r>
-              <w:rPr>
-                <w:b/>
-                <w:bCs/>
-                <w:color w:val="000000" w:themeColor="text1"/>
-                <w:sz w:val="24"/>
-              </w:rPr>
-              <w:t>Reading progress scores</w:t>
-            </w:r>
-          </w:p>
-        </w:tc>
-        <w:tc>
-          <w:tcPr>
-            <w:tcW w:w="1620" w:type="dxa"/>
-            <w:tcBorders>
-              <w:top w:val="single" w:sz="8" w:space="0" w:color="000000"/>
-              <w:left w:val="single" w:sz="6" w:space="0" w:color="000000"/>
-              <w:bottom w:val="single" w:sz="6" w:space="0" w:color="000000"/>
-              <w:right w:val="single" w:sz="6" w:space="0" w:color="000000"/>
-            </w:tcBorders>
-          </w:tcPr>
-          <w:p>
-            <w:pPr>
-              <w:suppressAutoHyphens w:val="0"/>
-              <w:spacing w:before="120" w:after="120"/>
-              <w:rPr>
-                <w:rFonts w:eastAsia="Times New Roman" w:cs="Times New Roman"/>
-              </w:rPr>
-            </w:pPr>
-            <w:r>
-              <w:rPr>
-                <w:b/>
-                <w:bCs/>
-                <w:color w:val="000000" w:themeColor="text1"/>
-                <w:sz w:val="24"/>
-              </w:rPr>
-              <w:t>Writing progress scores</w:t>
-            </w:r>
-          </w:p>
-        </w:tc>
-        <w:tc>
-          <w:tcPr>
-            <w:tcW w:w="1620" w:type="dxa"/>
-            <w:tcBorders>
-              <w:top w:val="single" w:sz="8" w:space="0" w:color="000000"/>
-              <w:left w:val="single" w:sz="6" w:space="0" w:color="000000"/>
-              <w:bottom w:val="single" w:sz="6" w:space="0" w:color="000000"/>
-              <w:right w:val="single" w:sz="8" w:space="0" w:color="000000"/>
-            </w:tcBorders>
-          </w:tcPr>
-          <w:p>
-            <w:pPr>
-              <w:suppressAutoHyphens w:val="0"/>
-              <w:spacing w:before="120" w:after="120"/>
-              <w:rPr>
-                <w:rFonts w:eastAsia="Times New Roman" w:cs="Times New Roman"/>
-              </w:rPr>
-            </w:pPr>
-            <w:r>
-              <w:rPr>
-                <w:b/>
-                <w:bCs/>
-                <w:color w:val="000000" w:themeColor="text1"/>
-                <w:sz w:val="24"/>
-              </w:rPr>
-              <w:t>Maths Progress scores</w:t>
-            </w:r>
-          </w:p>
-        </w:tc>
-      </w:tr>
-      <w:tr>
-        <w:tc>
-          <w:tcPr>
-            <w:tcW w:w="1620" w:type="dxa"/>
-            <w:tcBorders>
-              <w:top w:val="single" w:sz="6" w:space="0" w:color="000000"/>
-              <w:left w:val="single" w:sz="8" w:space="0" w:color="000000"/>
-              <w:bottom w:val="single" w:sz="6" w:space="0" w:color="000000"/>
-              <w:right w:val="single" w:sz="6" w:space="0" w:color="000000"/>
-            </w:tcBorders>
-          </w:tcPr>
-          <w:p>
-            <w:pPr>
-              <w:suppressAutoHyphens w:val="0"/>
-              <w:spacing w:before="120" w:after="120"/>
-              <w:rPr>
-                <w:rFonts w:eastAsia="Times New Roman" w:cs="Times New Roman"/>
-              </w:rPr>
-            </w:pPr>
-            <w:r>
-              <w:rPr>
-                <w:b/>
-                <w:bCs/>
-                <w:color w:val="000000" w:themeColor="text1"/>
-                <w:sz w:val="24"/>
-              </w:rPr>
-              <w:t>St Wilfrid’s Primary School</w:t>
-            </w:r>
-          </w:p>
-        </w:tc>
-        <w:tc>
-          <w:tcPr>
-            <w:tcW w:w="1620" w:type="dxa"/>
-            <w:tcBorders>
-              <w:top w:val="single" w:sz="6" w:space="0" w:color="000000"/>
-              <w:left w:val="single" w:sz="6" w:space="0" w:color="000000"/>
-              <w:bottom w:val="single" w:sz="6" w:space="0" w:color="000000"/>
-              <w:right w:val="single" w:sz="6" w:space="0" w:color="000000"/>
-            </w:tcBorders>
-          </w:tcPr>
-          <w:p>
-            <w:pPr>
-              <w:suppressAutoHyphens w:val="0"/>
-              <w:spacing w:before="120" w:after="120"/>
-              <w:rPr>
-                <w:rFonts w:eastAsia="Times New Roman" w:cs="Times New Roman"/>
-              </w:rPr>
-            </w:pPr>
-            <w:r>
-              <w:rPr>
-                <w:color w:val="000000" w:themeColor="text1"/>
-                <w:sz w:val="24"/>
-              </w:rPr>
-              <w:t xml:space="preserve"> 47 (disadvantaged 20)</w:t>
-            </w:r>
-          </w:p>
-        </w:tc>
-        <w:tc>
-          <w:tcPr>
-            <w:tcW w:w="1621" w:type="dxa"/>
-            <w:tcBorders>
-              <w:top w:val="single" w:sz="6" w:space="0" w:color="000000"/>
-              <w:left w:val="single" w:sz="6" w:space="0" w:color="000000"/>
-              <w:bottom w:val="single" w:sz="6" w:space="0" w:color="000000"/>
-              <w:right w:val="single" w:sz="6" w:space="0" w:color="000000"/>
-            </w:tcBorders>
-          </w:tcPr>
-          <w:p>
-            <w:pPr>
-              <w:suppressAutoHyphens w:val="0"/>
-              <w:spacing w:before="120" w:after="120"/>
-              <w:rPr>
-                <w:rFonts w:eastAsia="Times New Roman" w:cs="Times New Roman"/>
-              </w:rPr>
-            </w:pPr>
-            <w:r>
-              <w:rPr>
-                <w:color w:val="000000" w:themeColor="text1"/>
-                <w:sz w:val="24"/>
-              </w:rPr>
-              <w:t>31 (disadvantaged 14)</w:t>
-            </w:r>
-          </w:p>
-        </w:tc>
-        <w:tc>
-          <w:tcPr>
-            <w:tcW w:w="1620" w:type="dxa"/>
-            <w:tcBorders>
-              <w:top w:val="single" w:sz="6" w:space="0" w:color="000000"/>
-              <w:left w:val="single" w:sz="6" w:space="0" w:color="000000"/>
-              <w:bottom w:val="single" w:sz="6" w:space="0" w:color="000000"/>
-              <w:right w:val="single" w:sz="6" w:space="0" w:color="000000"/>
-            </w:tcBorders>
-          </w:tcPr>
-          <w:p>
-            <w:pPr>
-              <w:suppressAutoHyphens w:val="0"/>
-              <w:spacing w:before="120" w:after="120"/>
-              <w:rPr>
-                <w:rFonts w:eastAsia="Times New Roman" w:cs="Times New Roman"/>
-              </w:rPr>
-            </w:pPr>
-            <w:r>
-              <w:rPr>
-                <w:color w:val="000000" w:themeColor="text1"/>
-                <w:sz w:val="24"/>
-              </w:rPr>
-              <w:t xml:space="preserve"> Suppressed</w:t>
-            </w:r>
-          </w:p>
-        </w:tc>
-        <w:tc>
-          <w:tcPr>
-            <w:tcW w:w="1620" w:type="dxa"/>
-            <w:tcBorders>
-              <w:top w:val="single" w:sz="6" w:space="0" w:color="000000"/>
-              <w:left w:val="single" w:sz="6" w:space="0" w:color="000000"/>
-              <w:bottom w:val="single" w:sz="6" w:space="0" w:color="000000"/>
-              <w:right w:val="single" w:sz="6" w:space="0" w:color="000000"/>
-            </w:tcBorders>
-          </w:tcPr>
-          <w:p>
-            <w:pPr>
-              <w:suppressAutoHyphens w:val="0"/>
-              <w:spacing w:before="120" w:after="120"/>
-              <w:rPr>
-                <w:rFonts w:eastAsia="Times New Roman" w:cs="Times New Roman"/>
-              </w:rPr>
-            </w:pPr>
-            <w:r>
-              <w:rPr>
-                <w:color w:val="000000" w:themeColor="text1"/>
-                <w:sz w:val="24"/>
-              </w:rPr>
-              <w:t xml:space="preserve"> Suppressed</w:t>
-            </w:r>
-          </w:p>
-        </w:tc>
-        <w:tc>
-          <w:tcPr>
-            <w:tcW w:w="1620" w:type="dxa"/>
-            <w:tcBorders>
-              <w:top w:val="single" w:sz="6" w:space="0" w:color="000000"/>
-              <w:left w:val="single" w:sz="6" w:space="0" w:color="000000"/>
-              <w:bottom w:val="single" w:sz="6" w:space="0" w:color="000000"/>
-              <w:right w:val="single" w:sz="8" w:space="0" w:color="000000"/>
-            </w:tcBorders>
-          </w:tcPr>
-          <w:p>
-            <w:pPr>
-              <w:suppressAutoHyphens w:val="0"/>
-              <w:spacing w:before="120" w:after="120"/>
-              <w:rPr>
-                <w:rFonts w:eastAsia="Times New Roman" w:cs="Times New Roman"/>
-              </w:rPr>
-            </w:pPr>
-            <w:r>
-              <w:rPr>
-                <w:color w:val="000000" w:themeColor="text1"/>
-                <w:sz w:val="24"/>
-              </w:rPr>
-              <w:t>Suppressed</w:t>
-            </w:r>
-          </w:p>
-        </w:tc>
-      </w:tr>
-      <w:tr>
-        <w:tc>
-          <w:tcPr>
-            <w:tcW w:w="1620" w:type="dxa"/>
-            <w:tcBorders>
-              <w:top w:val="single" w:sz="6" w:space="0" w:color="000000"/>
-              <w:left w:val="single" w:sz="8" w:space="0" w:color="000000"/>
-              <w:bottom w:val="single" w:sz="6" w:space="0" w:color="000000"/>
-              <w:right w:val="single" w:sz="6" w:space="0" w:color="000000"/>
-            </w:tcBorders>
-          </w:tcPr>
-          <w:p>
-            <w:pPr>
-              <w:suppressAutoHyphens w:val="0"/>
-              <w:spacing w:before="120" w:after="120"/>
-              <w:rPr>
-                <w:b/>
-                <w:color w:val="000000" w:themeColor="text1"/>
-                <w:sz w:val="24"/>
-              </w:rPr>
-            </w:pPr>
-            <w:r>
-              <w:rPr>
-                <w:b/>
-                <w:bCs/>
-                <w:color w:val="000000" w:themeColor="text1"/>
-                <w:sz w:val="24"/>
-              </w:rPr>
-              <w:t>Warrington local authority average</w:t>
-            </w:r>
-          </w:p>
-        </w:tc>
-        <w:tc>
-          <w:tcPr>
-            <w:tcW w:w="1620" w:type="dxa"/>
-            <w:tcBorders>
-              <w:top w:val="single" w:sz="6" w:space="0" w:color="000000"/>
-              <w:left w:val="single" w:sz="6" w:space="0" w:color="000000"/>
-              <w:bottom w:val="single" w:sz="6" w:space="0" w:color="000000"/>
-              <w:right w:val="single" w:sz="6" w:space="0" w:color="000000"/>
-            </w:tcBorders>
-          </w:tcPr>
-          <w:p>
-            <w:pPr>
-              <w:suppressAutoHyphens w:val="0"/>
-              <w:spacing w:before="120" w:after="120"/>
-              <w:rPr>
-                <w:rFonts w:eastAsia="Times New Roman" w:cs="Times New Roman"/>
-              </w:rPr>
-            </w:pPr>
-            <w:r>
-              <w:rPr>
-                <w:color w:val="000000" w:themeColor="text1"/>
-                <w:sz w:val="24"/>
-              </w:rPr>
-              <w:t xml:space="preserve"> 63</w:t>
-            </w:r>
-          </w:p>
-        </w:tc>
-        <w:tc>
-          <w:tcPr>
-            <w:tcW w:w="1621" w:type="dxa"/>
-            <w:tcBorders>
-              <w:top w:val="single" w:sz="6" w:space="0" w:color="000000"/>
-              <w:left w:val="single" w:sz="6" w:space="0" w:color="000000"/>
-              <w:bottom w:val="single" w:sz="6" w:space="0" w:color="000000"/>
-              <w:right w:val="single" w:sz="6" w:space="0" w:color="000000"/>
-            </w:tcBorders>
-          </w:tcPr>
-          <w:p>
-            <w:pPr>
-              <w:suppressAutoHyphens w:val="0"/>
-              <w:spacing w:before="120" w:after="120"/>
-              <w:rPr>
-                <w:rFonts w:eastAsia="Times New Roman" w:cs="Times New Roman"/>
-              </w:rPr>
-            </w:pPr>
-            <w:r>
-              <w:rPr>
-                <w:color w:val="000000" w:themeColor="text1"/>
-                <w:sz w:val="24"/>
-              </w:rPr>
-              <w:t xml:space="preserve"> 9</w:t>
-            </w:r>
-          </w:p>
-        </w:tc>
-        <w:tc>
-          <w:tcPr>
-            <w:tcW w:w="1620" w:type="dxa"/>
-            <w:tcBorders>
-              <w:top w:val="single" w:sz="6" w:space="0" w:color="000000"/>
-              <w:left w:val="single" w:sz="6" w:space="0" w:color="000000"/>
-              <w:bottom w:val="single" w:sz="6" w:space="0" w:color="000000"/>
-              <w:right w:val="single" w:sz="6" w:space="0" w:color="000000"/>
-            </w:tcBorders>
-          </w:tcPr>
-          <w:p>
-            <w:pPr>
-              <w:suppressAutoHyphens w:val="0"/>
-              <w:spacing w:before="120" w:after="120"/>
-              <w:rPr>
-                <w:rFonts w:eastAsia="Times New Roman" w:cs="Times New Roman"/>
-              </w:rPr>
-            </w:pPr>
-            <w:r>
-              <w:rPr>
-                <w:color w:val="000000" w:themeColor="text1"/>
-                <w:sz w:val="24"/>
-              </w:rPr>
-              <w:t xml:space="preserve"> 0.2 (disadvantaged -0.1)</w:t>
-            </w:r>
-          </w:p>
-        </w:tc>
-        <w:tc>
-          <w:tcPr>
-            <w:tcW w:w="1620" w:type="dxa"/>
-            <w:tcBorders>
-              <w:top w:val="single" w:sz="6" w:space="0" w:color="000000"/>
-              <w:left w:val="single" w:sz="6" w:space="0" w:color="000000"/>
-              <w:bottom w:val="single" w:sz="6" w:space="0" w:color="000000"/>
-              <w:right w:val="single" w:sz="6" w:space="0" w:color="000000"/>
-            </w:tcBorders>
-          </w:tcPr>
-          <w:p>
-            <w:pPr>
-              <w:suppressAutoHyphens w:val="0"/>
-              <w:spacing w:before="120" w:after="120"/>
-              <w:rPr>
-                <w:rFonts w:eastAsia="Times New Roman" w:cs="Times New Roman"/>
-              </w:rPr>
-            </w:pPr>
-            <w:r>
-              <w:rPr>
-                <w:color w:val="000000" w:themeColor="text1"/>
-                <w:sz w:val="24"/>
-              </w:rPr>
-              <w:t xml:space="preserve"> -0.</w:t>
-            </w:r>
-            <w:proofErr w:type="gramStart"/>
-            <w:r>
-              <w:rPr>
-                <w:color w:val="000000" w:themeColor="text1"/>
-                <w:sz w:val="24"/>
-              </w:rPr>
-              <w:t>8  (</w:t>
-            </w:r>
-            <w:proofErr w:type="gramEnd"/>
-            <w:r>
-              <w:rPr>
-                <w:color w:val="000000" w:themeColor="text1"/>
-                <w:sz w:val="24"/>
-              </w:rPr>
-              <w:t>disadvantaged 0.2)</w:t>
-            </w:r>
-          </w:p>
-        </w:tc>
-        <w:tc>
-          <w:tcPr>
-            <w:tcW w:w="1620" w:type="dxa"/>
-            <w:tcBorders>
-              <w:top w:val="single" w:sz="6" w:space="0" w:color="000000"/>
-              <w:left w:val="single" w:sz="6" w:space="0" w:color="000000"/>
-              <w:bottom w:val="single" w:sz="6" w:space="0" w:color="000000"/>
-              <w:right w:val="single" w:sz="8" w:space="0" w:color="000000"/>
-            </w:tcBorders>
-          </w:tcPr>
-          <w:p>
-            <w:pPr>
-              <w:suppressAutoHyphens w:val="0"/>
-              <w:spacing w:before="120" w:after="120"/>
-              <w:rPr>
-                <w:rFonts w:eastAsia="Times New Roman" w:cs="Times New Roman"/>
-              </w:rPr>
-            </w:pPr>
-            <w:r>
-              <w:rPr>
-                <w:color w:val="000000" w:themeColor="text1"/>
-                <w:sz w:val="24"/>
-              </w:rPr>
-              <w:t xml:space="preserve"> -0.3 (disadvantaged 0.2)</w:t>
-            </w:r>
-          </w:p>
-        </w:tc>
-      </w:tr>
-      <w:tr>
-        <w:tc>
-          <w:tcPr>
-            <w:tcW w:w="1620" w:type="dxa"/>
-            <w:tcBorders>
-              <w:top w:val="single" w:sz="6" w:space="0" w:color="000000"/>
-              <w:left w:val="single" w:sz="8" w:space="0" w:color="000000"/>
-              <w:bottom w:val="single" w:sz="8" w:space="0" w:color="000000"/>
-              <w:right w:val="single" w:sz="6" w:space="0" w:color="000000"/>
-            </w:tcBorders>
-          </w:tcPr>
-          <w:p>
-            <w:pPr>
-              <w:suppressAutoHyphens w:val="0"/>
-              <w:spacing w:before="120" w:after="120"/>
-              <w:rPr>
-                <w:rFonts w:eastAsia="Times New Roman" w:cs="Times New Roman"/>
-              </w:rPr>
-            </w:pPr>
-            <w:r>
-              <w:rPr>
-                <w:b/>
-                <w:bCs/>
-                <w:color w:val="000000" w:themeColor="text1"/>
-                <w:sz w:val="24"/>
-              </w:rPr>
-              <w:t>National average</w:t>
-            </w:r>
-          </w:p>
-        </w:tc>
-        <w:tc>
-          <w:tcPr>
-            <w:tcW w:w="1620" w:type="dxa"/>
-            <w:tcBorders>
-              <w:top w:val="single" w:sz="6" w:space="0" w:color="000000"/>
-              <w:left w:val="single" w:sz="6" w:space="0" w:color="000000"/>
-              <w:bottom w:val="single" w:sz="8" w:space="0" w:color="000000"/>
-              <w:right w:val="single" w:sz="6" w:space="0" w:color="000000"/>
-            </w:tcBorders>
-          </w:tcPr>
-          <w:p>
-            <w:pPr>
-              <w:suppressAutoHyphens w:val="0"/>
-              <w:spacing w:before="120" w:after="120"/>
-              <w:rPr>
-                <w:rFonts w:eastAsia="Times New Roman" w:cs="Times New Roman"/>
-              </w:rPr>
-            </w:pPr>
-            <w:r>
-              <w:rPr>
-                <w:color w:val="000000" w:themeColor="text1"/>
-                <w:sz w:val="24"/>
-              </w:rPr>
-              <w:t xml:space="preserve"> 65 (disadvantaged 51)</w:t>
-            </w:r>
-          </w:p>
-        </w:tc>
-        <w:tc>
-          <w:tcPr>
-            <w:tcW w:w="1621" w:type="dxa"/>
-            <w:tcBorders>
-              <w:top w:val="single" w:sz="6" w:space="0" w:color="000000"/>
-              <w:left w:val="single" w:sz="6" w:space="0" w:color="000000"/>
-              <w:bottom w:val="single" w:sz="8" w:space="0" w:color="000000"/>
-              <w:right w:val="single" w:sz="6" w:space="0" w:color="000000"/>
-            </w:tcBorders>
-          </w:tcPr>
-          <w:p>
-            <w:pPr>
-              <w:suppressAutoHyphens w:val="0"/>
-              <w:spacing w:before="120" w:after="120"/>
-              <w:rPr>
-                <w:rFonts w:eastAsia="Times New Roman" w:cs="Times New Roman"/>
-              </w:rPr>
-            </w:pPr>
-            <w:r>
-              <w:rPr>
-                <w:color w:val="000000" w:themeColor="text1"/>
-                <w:sz w:val="24"/>
-              </w:rPr>
-              <w:t xml:space="preserve"> 11 (disadvantaged 5)</w:t>
-            </w:r>
-          </w:p>
-        </w:tc>
-        <w:tc>
-          <w:tcPr>
-            <w:tcW w:w="1620" w:type="dxa"/>
-            <w:tcBorders>
-              <w:top w:val="single" w:sz="6" w:space="0" w:color="000000"/>
-              <w:left w:val="single" w:sz="6" w:space="0" w:color="000000"/>
-              <w:bottom w:val="single" w:sz="8" w:space="0" w:color="000000"/>
-              <w:right w:val="single" w:sz="6" w:space="0" w:color="000000"/>
-            </w:tcBorders>
-          </w:tcPr>
-          <w:p>
-            <w:pPr>
-              <w:suppressAutoHyphens w:val="0"/>
-              <w:spacing w:before="120" w:after="120"/>
-              <w:rPr>
-                <w:rFonts w:eastAsia="Times New Roman" w:cs="Times New Roman"/>
-              </w:rPr>
-            </w:pPr>
-            <w:r>
-              <w:rPr>
-                <w:color w:val="000000" w:themeColor="text1"/>
-                <w:sz w:val="24"/>
-              </w:rPr>
-              <w:t xml:space="preserve"> 0.a00</w:t>
-            </w:r>
-          </w:p>
-        </w:tc>
-        <w:tc>
-          <w:tcPr>
-            <w:tcW w:w="1620" w:type="dxa"/>
-            <w:tcBorders>
-              <w:top w:val="single" w:sz="6" w:space="0" w:color="000000"/>
-              <w:left w:val="single" w:sz="6" w:space="0" w:color="000000"/>
-              <w:bottom w:val="single" w:sz="8" w:space="0" w:color="000000"/>
-              <w:right w:val="single" w:sz="6" w:space="0" w:color="000000"/>
-            </w:tcBorders>
-          </w:tcPr>
-          <w:p>
-            <w:pPr>
-              <w:suppressAutoHyphens w:val="0"/>
-              <w:spacing w:before="120" w:after="120"/>
-              <w:rPr>
-                <w:rFonts w:eastAsia="Times New Roman" w:cs="Times New Roman"/>
-              </w:rPr>
-            </w:pPr>
-            <w:r>
-              <w:rPr>
-                <w:color w:val="000000" w:themeColor="text1"/>
-                <w:sz w:val="24"/>
-              </w:rPr>
-              <w:t xml:space="preserve"> 0.00</w:t>
-            </w:r>
-          </w:p>
-        </w:tc>
-        <w:tc>
-          <w:tcPr>
-            <w:tcW w:w="1620" w:type="dxa"/>
-            <w:tcBorders>
-              <w:top w:val="single" w:sz="6" w:space="0" w:color="000000"/>
-              <w:left w:val="single" w:sz="6" w:space="0" w:color="000000"/>
-              <w:bottom w:val="single" w:sz="8" w:space="0" w:color="000000"/>
-              <w:right w:val="single" w:sz="8" w:space="0" w:color="000000"/>
-            </w:tcBorders>
-          </w:tcPr>
-          <w:p>
-            <w:pPr>
-              <w:suppressAutoHyphens w:val="0"/>
-              <w:spacing w:before="120" w:after="120"/>
-              <w:rPr>
-                <w:rFonts w:eastAsia="Times New Roman" w:cs="Times New Roman"/>
-              </w:rPr>
-            </w:pPr>
-            <w:r>
-              <w:rPr>
-                <w:color w:val="000000" w:themeColor="text1"/>
-                <w:sz w:val="24"/>
-              </w:rPr>
-              <w:t xml:space="preserve"> 0.00</w:t>
-            </w:r>
-          </w:p>
-        </w:tc>
-      </w:tr>
-    </w:tbl>
-    <w:p>
-      <w:pPr>
-        <w:pStyle w:val="Heading2"/>
-        <w:spacing w:before="120" w:after="120"/>
-      </w:pPr>
-    </w:p>
-    <w:p>
-      <w:pPr>
-        <w:pStyle w:val="Heading2"/>
-        <w:spacing w:before="120" w:after="120"/>
-      </w:pPr>
-      <w:r>
-        <w:t>2018 Key stage 2</w:t>
-      </w:r>
-    </w:p>
-    <w:tbl>
-      <w:tblPr>
-        <w:tblStyle w:val="TableGrid"/>
-        <w:tblW w:w="9722" w:type="dxa"/>
-        <w:tblLook w:val="04A0" w:firstRow="1" w:lastRow="0" w:firstColumn="1" w:lastColumn="0" w:noHBand="0" w:noVBand="1"/>
-      </w:tblPr>
-      <w:tblGrid>
-        <w:gridCol w:w="1621"/>
-        <w:gridCol w:w="1620"/>
-        <w:gridCol w:w="1621"/>
-        <w:gridCol w:w="1620"/>
-        <w:gridCol w:w="1620"/>
-        <w:gridCol w:w="1620"/>
-      </w:tblGrid>
-      <w:tr>
-        <w:tc>
-          <w:tcPr>
-            <w:tcW w:w="1620" w:type="dxa"/>
-            <w:tcBorders>
-              <w:top w:val="single" w:sz="8" w:space="0" w:color="000000"/>
-              <w:left w:val="single" w:sz="8" w:space="0" w:color="000000"/>
-              <w:bottom w:val="single" w:sz="6" w:space="0" w:color="000000"/>
-              <w:right w:val="single" w:sz="6" w:space="0" w:color="000000"/>
-            </w:tcBorders>
-          </w:tcPr>
-          <w:p>
-            <w:pPr>
-              <w:suppressAutoHyphens w:val="0"/>
-              <w:spacing w:before="120" w:after="120"/>
-              <w:rPr>
-                <w:rFonts w:eastAsia="Times New Roman" w:cs="Times New Roman"/>
-              </w:rPr>
-            </w:pPr>
-          </w:p>
-        </w:tc>
-        <w:tc>
-          <w:tcPr>
-            <w:tcW w:w="1620" w:type="dxa"/>
-            <w:tcBorders>
-              <w:top w:val="single" w:sz="8" w:space="0" w:color="000000"/>
-              <w:left w:val="single" w:sz="6" w:space="0" w:color="000000"/>
-              <w:bottom w:val="single" w:sz="6" w:space="0" w:color="000000"/>
-              <w:right w:val="single" w:sz="6" w:space="0" w:color="000000"/>
-            </w:tcBorders>
-          </w:tcPr>
-          <w:p>
-            <w:pPr>
-              <w:suppressAutoHyphens w:val="0"/>
-              <w:spacing w:before="120" w:after="120"/>
-              <w:rPr>
-                <w:rFonts w:eastAsia="Times New Roman" w:cs="Times New Roman"/>
-              </w:rPr>
-            </w:pPr>
-            <w:r>
-              <w:rPr>
-                <w:b/>
-                <w:bCs/>
-                <w:color w:val="000000" w:themeColor="text1"/>
-                <w:sz w:val="24"/>
-              </w:rPr>
-              <w:t>Percentage meeting expected standard in reading, writing and maths</w:t>
-            </w:r>
-          </w:p>
-        </w:tc>
-        <w:tc>
-          <w:tcPr>
-            <w:tcW w:w="1621" w:type="dxa"/>
-            <w:tcBorders>
-              <w:top w:val="single" w:sz="8" w:space="0" w:color="000000"/>
-              <w:left w:val="single" w:sz="6" w:space="0" w:color="000000"/>
-              <w:bottom w:val="single" w:sz="6" w:space="0" w:color="000000"/>
-              <w:right w:val="single" w:sz="6" w:space="0" w:color="000000"/>
-            </w:tcBorders>
-          </w:tcPr>
-          <w:p>
-            <w:pPr>
-              <w:suppressAutoHyphens w:val="0"/>
-              <w:spacing w:before="120" w:after="120"/>
-              <w:rPr>
-                <w:rFonts w:eastAsia="Times New Roman" w:cs="Times New Roman"/>
-              </w:rPr>
-            </w:pPr>
-            <w:r>
-              <w:rPr>
-                <w:b/>
-                <w:bCs/>
-                <w:color w:val="000000" w:themeColor="text1"/>
-                <w:sz w:val="24"/>
-              </w:rPr>
-              <w:t>Percentage achieving a higher standard in reading, writing and maths</w:t>
-            </w:r>
-          </w:p>
-        </w:tc>
-        <w:tc>
-          <w:tcPr>
-            <w:tcW w:w="1620" w:type="dxa"/>
-            <w:tcBorders>
-              <w:top w:val="single" w:sz="8" w:space="0" w:color="000000"/>
-              <w:left w:val="single" w:sz="6" w:space="0" w:color="000000"/>
-              <w:bottom w:val="single" w:sz="6" w:space="0" w:color="000000"/>
-              <w:right w:val="single" w:sz="6" w:space="0" w:color="000000"/>
-            </w:tcBorders>
-          </w:tcPr>
-          <w:p>
-            <w:pPr>
-              <w:suppressAutoHyphens w:val="0"/>
-              <w:spacing w:before="120" w:after="120"/>
-              <w:rPr>
-                <w:rFonts w:eastAsia="Times New Roman" w:cs="Times New Roman"/>
-              </w:rPr>
-            </w:pPr>
-            <w:r>
-              <w:rPr>
-                <w:b/>
-                <w:bCs/>
-                <w:color w:val="000000" w:themeColor="text1"/>
-                <w:sz w:val="24"/>
-              </w:rPr>
-              <w:t>Reading progress scores</w:t>
-            </w:r>
-          </w:p>
-        </w:tc>
-        <w:tc>
-          <w:tcPr>
-            <w:tcW w:w="1620" w:type="dxa"/>
-            <w:tcBorders>
-              <w:top w:val="single" w:sz="8" w:space="0" w:color="000000"/>
-              <w:left w:val="single" w:sz="6" w:space="0" w:color="000000"/>
-              <w:bottom w:val="single" w:sz="6" w:space="0" w:color="000000"/>
-              <w:right w:val="single" w:sz="6" w:space="0" w:color="000000"/>
-            </w:tcBorders>
-          </w:tcPr>
-          <w:p>
-            <w:pPr>
-              <w:suppressAutoHyphens w:val="0"/>
-              <w:spacing w:before="120" w:after="120"/>
-              <w:rPr>
-                <w:rFonts w:eastAsia="Times New Roman" w:cs="Times New Roman"/>
-              </w:rPr>
-            </w:pPr>
-            <w:r>
-              <w:rPr>
-                <w:b/>
-                <w:bCs/>
-                <w:color w:val="000000" w:themeColor="text1"/>
-                <w:sz w:val="24"/>
-              </w:rPr>
-              <w:t>Writing progress scores</w:t>
-            </w:r>
-          </w:p>
-        </w:tc>
-        <w:tc>
-          <w:tcPr>
-            <w:tcW w:w="1620" w:type="dxa"/>
-            <w:tcBorders>
-              <w:top w:val="single" w:sz="8" w:space="0" w:color="000000"/>
-              <w:left w:val="single" w:sz="6" w:space="0" w:color="000000"/>
-              <w:bottom w:val="single" w:sz="6" w:space="0" w:color="000000"/>
-              <w:right w:val="single" w:sz="8" w:space="0" w:color="000000"/>
-            </w:tcBorders>
-          </w:tcPr>
-          <w:p>
-            <w:pPr>
-              <w:suppressAutoHyphens w:val="0"/>
-              <w:spacing w:before="120" w:after="120"/>
-              <w:rPr>
-                <w:rFonts w:eastAsia="Times New Roman" w:cs="Times New Roman"/>
-              </w:rPr>
-            </w:pPr>
-            <w:r>
-              <w:rPr>
-                <w:b/>
-                <w:bCs/>
-                <w:color w:val="000000" w:themeColor="text1"/>
-                <w:sz w:val="24"/>
-              </w:rPr>
-              <w:t>Maths Progress scores</w:t>
-            </w:r>
-          </w:p>
-        </w:tc>
-      </w:tr>
-      <w:tr>
-        <w:tc>
-          <w:tcPr>
-            <w:tcW w:w="1620" w:type="dxa"/>
-            <w:tcBorders>
-              <w:top w:val="single" w:sz="6" w:space="0" w:color="000000"/>
-              <w:left w:val="single" w:sz="8" w:space="0" w:color="000000"/>
-              <w:bottom w:val="single" w:sz="6" w:space="0" w:color="000000"/>
-              <w:right w:val="single" w:sz="6" w:space="0" w:color="000000"/>
-            </w:tcBorders>
-          </w:tcPr>
-          <w:p>
-            <w:pPr>
-              <w:suppressAutoHyphens w:val="0"/>
-              <w:spacing w:before="120" w:after="120"/>
-              <w:rPr>
-                <w:rFonts w:eastAsia="Times New Roman" w:cs="Times New Roman"/>
-              </w:rPr>
-            </w:pPr>
-            <w:r>
-              <w:rPr>
-                <w:b/>
-                <w:bCs/>
-                <w:color w:val="000000" w:themeColor="text1"/>
-                <w:sz w:val="24"/>
-              </w:rPr>
-              <w:t>St Wilfrid’s Primary School</w:t>
-            </w:r>
-          </w:p>
-        </w:tc>
-        <w:tc>
-          <w:tcPr>
-            <w:tcW w:w="1620" w:type="dxa"/>
-            <w:tcBorders>
-              <w:top w:val="single" w:sz="6" w:space="0" w:color="000000"/>
-              <w:left w:val="single" w:sz="6" w:space="0" w:color="000000"/>
-              <w:bottom w:val="single" w:sz="6" w:space="0" w:color="000000"/>
-              <w:right w:val="single" w:sz="6" w:space="0" w:color="000000"/>
-            </w:tcBorders>
-          </w:tcPr>
-          <w:p>
-            <w:pPr>
-              <w:suppressAutoHyphens w:val="0"/>
-              <w:spacing w:before="120" w:after="120"/>
-              <w:rPr>
-                <w:rFonts w:eastAsia="Times New Roman" w:cs="Times New Roman"/>
-              </w:rPr>
-            </w:pPr>
-            <w:r>
-              <w:rPr>
-                <w:b/>
-                <w:bCs/>
-                <w:color w:val="000000" w:themeColor="text1"/>
-                <w:sz w:val="24"/>
-              </w:rPr>
-              <w:t xml:space="preserve"> </w:t>
-            </w:r>
-          </w:p>
-        </w:tc>
-        <w:tc>
-          <w:tcPr>
-            <w:tcW w:w="1621" w:type="dxa"/>
-            <w:tcBorders>
-              <w:top w:val="single" w:sz="6" w:space="0" w:color="000000"/>
-              <w:left w:val="single" w:sz="6" w:space="0" w:color="000000"/>
-              <w:bottom w:val="single" w:sz="6" w:space="0" w:color="000000"/>
-              <w:right w:val="single" w:sz="6" w:space="0" w:color="000000"/>
-            </w:tcBorders>
-          </w:tcPr>
-          <w:p>
-            <w:pPr>
-              <w:suppressAutoHyphens w:val="0"/>
-              <w:spacing w:before="120" w:after="120"/>
-              <w:rPr>
-                <w:rFonts w:eastAsia="Times New Roman" w:cs="Times New Roman"/>
-              </w:rPr>
-            </w:pPr>
-            <w:r>
-              <w:rPr>
-                <w:b/>
-                <w:bCs/>
-                <w:color w:val="000000" w:themeColor="text1"/>
-                <w:sz w:val="24"/>
-              </w:rPr>
-              <w:t xml:space="preserve"> </w:t>
-            </w:r>
-          </w:p>
-        </w:tc>
-        <w:tc>
-          <w:tcPr>
-            <w:tcW w:w="1620" w:type="dxa"/>
-            <w:tcBorders>
-              <w:top w:val="single" w:sz="6" w:space="0" w:color="000000"/>
-              <w:left w:val="single" w:sz="6" w:space="0" w:color="000000"/>
-              <w:bottom w:val="single" w:sz="6" w:space="0" w:color="000000"/>
-              <w:right w:val="single" w:sz="6" w:space="0" w:color="000000"/>
-            </w:tcBorders>
-          </w:tcPr>
-          <w:p>
-            <w:pPr>
-              <w:suppressAutoHyphens w:val="0"/>
-              <w:spacing w:before="120" w:after="120"/>
-              <w:rPr>
-                <w:rFonts w:eastAsia="Times New Roman" w:cs="Times New Roman"/>
-              </w:rPr>
-            </w:pPr>
-            <w:r>
-              <w:rPr>
-                <w:b/>
-                <w:bCs/>
-                <w:color w:val="000000" w:themeColor="text1"/>
-                <w:sz w:val="24"/>
-              </w:rPr>
-              <w:t xml:space="preserve"> </w:t>
-            </w:r>
-          </w:p>
-        </w:tc>
-        <w:tc>
-          <w:tcPr>
-            <w:tcW w:w="1620" w:type="dxa"/>
-            <w:tcBorders>
-              <w:top w:val="single" w:sz="6" w:space="0" w:color="000000"/>
-              <w:left w:val="single" w:sz="6" w:space="0" w:color="000000"/>
-              <w:bottom w:val="single" w:sz="6" w:space="0" w:color="000000"/>
-              <w:right w:val="single" w:sz="6" w:space="0" w:color="000000"/>
-            </w:tcBorders>
-          </w:tcPr>
-          <w:p>
-            <w:pPr>
-              <w:suppressAutoHyphens w:val="0"/>
-              <w:spacing w:before="120" w:after="120"/>
-              <w:rPr>
-                <w:rFonts w:eastAsia="Times New Roman" w:cs="Times New Roman"/>
-              </w:rPr>
-            </w:pPr>
-            <w:r>
-              <w:rPr>
-                <w:b/>
-                <w:bCs/>
-                <w:color w:val="000000" w:themeColor="text1"/>
-                <w:sz w:val="24"/>
-              </w:rPr>
-              <w:t xml:space="preserve"> </w:t>
-            </w:r>
-          </w:p>
-        </w:tc>
-        <w:tc>
-          <w:tcPr>
-            <w:tcW w:w="1620" w:type="dxa"/>
-            <w:tcBorders>
-              <w:top w:val="single" w:sz="6" w:space="0" w:color="000000"/>
-              <w:left w:val="single" w:sz="6" w:space="0" w:color="000000"/>
-              <w:bottom w:val="single" w:sz="6" w:space="0" w:color="000000"/>
-              <w:right w:val="single" w:sz="8" w:space="0" w:color="000000"/>
-            </w:tcBorders>
-          </w:tcPr>
-          <w:p>
-            <w:pPr>
-              <w:suppressAutoHyphens w:val="0"/>
-              <w:spacing w:before="120" w:after="120"/>
-              <w:rPr>
-                <w:rFonts w:eastAsia="Times New Roman" w:cs="Times New Roman"/>
-              </w:rPr>
-            </w:pPr>
-            <w:r>
-              <w:rPr>
-                <w:b/>
-                <w:bCs/>
-                <w:color w:val="000000" w:themeColor="text1"/>
-                <w:sz w:val="24"/>
-              </w:rPr>
-              <w:t xml:space="preserve"> </w:t>
-            </w:r>
-          </w:p>
-        </w:tc>
-      </w:tr>
-      <w:tr>
-        <w:tc>
-          <w:tcPr>
-            <w:tcW w:w="1620" w:type="dxa"/>
-            <w:tcBorders>
-              <w:top w:val="single" w:sz="6" w:space="0" w:color="000000"/>
-              <w:left w:val="single" w:sz="8" w:space="0" w:color="000000"/>
-              <w:bottom w:val="single" w:sz="6" w:space="0" w:color="000000"/>
-              <w:right w:val="single" w:sz="6" w:space="0" w:color="000000"/>
-            </w:tcBorders>
-          </w:tcPr>
-          <w:p>
-            <w:pPr>
-              <w:suppressAutoHyphens w:val="0"/>
-              <w:spacing w:before="120" w:after="120"/>
-              <w:rPr>
-                <w:rFonts w:eastAsia="Times New Roman" w:cs="Times New Roman"/>
-              </w:rPr>
-            </w:pPr>
-            <w:r>
-              <w:rPr>
-                <w:b/>
-                <w:bCs/>
-                <w:color w:val="000000" w:themeColor="text1"/>
-                <w:sz w:val="24"/>
-              </w:rPr>
-              <w:t>Warrington local authority average</w:t>
-            </w:r>
-          </w:p>
-        </w:tc>
-        <w:tc>
-          <w:tcPr>
-            <w:tcW w:w="1620" w:type="dxa"/>
-            <w:tcBorders>
-              <w:top w:val="single" w:sz="6" w:space="0" w:color="000000"/>
-              <w:left w:val="single" w:sz="6" w:space="0" w:color="000000"/>
-              <w:bottom w:val="single" w:sz="6" w:space="0" w:color="000000"/>
-              <w:right w:val="single" w:sz="6" w:space="0" w:color="000000"/>
-            </w:tcBorders>
-          </w:tcPr>
-          <w:p>
-            <w:pPr>
-              <w:suppressAutoHyphens w:val="0"/>
-              <w:spacing w:before="120" w:after="120"/>
-              <w:rPr>
-                <w:rFonts w:eastAsia="Times New Roman" w:cs="Times New Roman"/>
-              </w:rPr>
-            </w:pPr>
-            <w:r>
-              <w:rPr>
-                <w:b/>
-                <w:bCs/>
-                <w:color w:val="000000" w:themeColor="text1"/>
-                <w:sz w:val="24"/>
-              </w:rPr>
-              <w:t xml:space="preserve"> </w:t>
-            </w:r>
-          </w:p>
-        </w:tc>
-        <w:tc>
-          <w:tcPr>
-            <w:tcW w:w="1621" w:type="dxa"/>
-            <w:tcBorders>
-              <w:top w:val="single" w:sz="6" w:space="0" w:color="000000"/>
-              <w:left w:val="single" w:sz="6" w:space="0" w:color="000000"/>
-              <w:bottom w:val="single" w:sz="6" w:space="0" w:color="000000"/>
-              <w:right w:val="single" w:sz="6" w:space="0" w:color="000000"/>
-            </w:tcBorders>
-          </w:tcPr>
-          <w:p>
-            <w:pPr>
-              <w:suppressAutoHyphens w:val="0"/>
-              <w:spacing w:before="120" w:after="120"/>
-              <w:rPr>
-                <w:rFonts w:eastAsia="Times New Roman" w:cs="Times New Roman"/>
-              </w:rPr>
-            </w:pPr>
-            <w:r>
-              <w:rPr>
-                <w:b/>
-                <w:bCs/>
-                <w:color w:val="000000" w:themeColor="text1"/>
-                <w:sz w:val="24"/>
-              </w:rPr>
-              <w:t xml:space="preserve"> </w:t>
-            </w:r>
-          </w:p>
-        </w:tc>
-        <w:tc>
-          <w:tcPr>
-            <w:tcW w:w="1620" w:type="dxa"/>
-            <w:tcBorders>
-              <w:top w:val="single" w:sz="6" w:space="0" w:color="000000"/>
-              <w:left w:val="single" w:sz="6" w:space="0" w:color="000000"/>
-              <w:bottom w:val="single" w:sz="6" w:space="0" w:color="000000"/>
-              <w:right w:val="single" w:sz="6" w:space="0" w:color="000000"/>
-            </w:tcBorders>
-          </w:tcPr>
-          <w:p>
-            <w:pPr>
-              <w:suppressAutoHyphens w:val="0"/>
-              <w:spacing w:before="120" w:after="120"/>
-              <w:rPr>
-                <w:rFonts w:eastAsia="Times New Roman" w:cs="Times New Roman"/>
-              </w:rPr>
-            </w:pPr>
-            <w:r>
-              <w:rPr>
-                <w:b/>
-                <w:bCs/>
-                <w:color w:val="000000" w:themeColor="text1"/>
-                <w:sz w:val="24"/>
-              </w:rPr>
-              <w:t xml:space="preserve"> </w:t>
-            </w:r>
-          </w:p>
-        </w:tc>
-        <w:tc>
-          <w:tcPr>
-            <w:tcW w:w="1620" w:type="dxa"/>
-            <w:tcBorders>
-              <w:top w:val="single" w:sz="6" w:space="0" w:color="000000"/>
-              <w:left w:val="single" w:sz="6" w:space="0" w:color="000000"/>
-              <w:bottom w:val="single" w:sz="6" w:space="0" w:color="000000"/>
-              <w:right w:val="single" w:sz="6" w:space="0" w:color="000000"/>
-            </w:tcBorders>
-          </w:tcPr>
-          <w:p>
-            <w:pPr>
-              <w:suppressAutoHyphens w:val="0"/>
-              <w:spacing w:before="120" w:after="120"/>
-              <w:rPr>
-                <w:rFonts w:eastAsia="Times New Roman" w:cs="Times New Roman"/>
-              </w:rPr>
-            </w:pPr>
-            <w:r>
-              <w:rPr>
-                <w:b/>
-                <w:bCs/>
-                <w:color w:val="000000" w:themeColor="text1"/>
-                <w:sz w:val="24"/>
-              </w:rPr>
-              <w:t xml:space="preserve"> </w:t>
-            </w:r>
-          </w:p>
-        </w:tc>
-        <w:tc>
-          <w:tcPr>
-            <w:tcW w:w="1620" w:type="dxa"/>
-            <w:tcBorders>
-              <w:top w:val="single" w:sz="6" w:space="0" w:color="000000"/>
-              <w:left w:val="single" w:sz="6" w:space="0" w:color="000000"/>
-              <w:bottom w:val="single" w:sz="6" w:space="0" w:color="000000"/>
-              <w:right w:val="single" w:sz="8" w:space="0" w:color="000000"/>
-            </w:tcBorders>
-          </w:tcPr>
-          <w:p>
-            <w:pPr>
-              <w:suppressAutoHyphens w:val="0"/>
-              <w:spacing w:before="120" w:after="120"/>
-              <w:rPr>
-                <w:rFonts w:eastAsia="Times New Roman" w:cs="Times New Roman"/>
-              </w:rPr>
-            </w:pPr>
-            <w:r>
-              <w:rPr>
-                <w:b/>
-                <w:bCs/>
-                <w:color w:val="000000" w:themeColor="text1"/>
-                <w:sz w:val="24"/>
-              </w:rPr>
-              <w:t xml:space="preserve"> </w:t>
-            </w:r>
-          </w:p>
-        </w:tc>
-      </w:tr>
-      <w:tr>
-        <w:tc>
-          <w:tcPr>
-            <w:tcW w:w="1620" w:type="dxa"/>
-            <w:tcBorders>
-              <w:top w:val="single" w:sz="6" w:space="0" w:color="000000"/>
-              <w:left w:val="single" w:sz="8" w:space="0" w:color="000000"/>
-              <w:bottom w:val="single" w:sz="8" w:space="0" w:color="000000"/>
-              <w:right w:val="single" w:sz="6" w:space="0" w:color="000000"/>
-            </w:tcBorders>
-          </w:tcPr>
-          <w:p>
-            <w:pPr>
-              <w:suppressAutoHyphens w:val="0"/>
-              <w:spacing w:before="120" w:after="120"/>
-              <w:rPr>
-                <w:rFonts w:eastAsia="Times New Roman" w:cs="Times New Roman"/>
-              </w:rPr>
-            </w:pPr>
-            <w:r>
-              <w:rPr>
-                <w:b/>
-                <w:bCs/>
-                <w:color w:val="000000" w:themeColor="text1"/>
-                <w:sz w:val="24"/>
-              </w:rPr>
-              <w:t>National average</w:t>
-            </w:r>
-          </w:p>
-        </w:tc>
-        <w:tc>
-          <w:tcPr>
-            <w:tcW w:w="1620" w:type="dxa"/>
-            <w:tcBorders>
-              <w:top w:val="single" w:sz="6" w:space="0" w:color="000000"/>
-              <w:left w:val="single" w:sz="6" w:space="0" w:color="000000"/>
-              <w:bottom w:val="single" w:sz="8" w:space="0" w:color="000000"/>
-              <w:right w:val="single" w:sz="6" w:space="0" w:color="000000"/>
-            </w:tcBorders>
-          </w:tcPr>
-          <w:p>
-            <w:pPr>
-              <w:suppressAutoHyphens w:val="0"/>
-              <w:spacing w:before="120" w:after="120"/>
-              <w:rPr>
-                <w:rFonts w:eastAsia="Times New Roman" w:cs="Times New Roman"/>
-              </w:rPr>
-            </w:pPr>
-            <w:r>
-              <w:rPr>
-                <w:b/>
-                <w:bCs/>
-                <w:color w:val="000000" w:themeColor="text1"/>
-                <w:sz w:val="24"/>
-              </w:rPr>
-              <w:t xml:space="preserve"> </w:t>
-            </w:r>
-          </w:p>
-        </w:tc>
-        <w:tc>
-          <w:tcPr>
-            <w:tcW w:w="1621" w:type="dxa"/>
-            <w:tcBorders>
-              <w:top w:val="single" w:sz="6" w:space="0" w:color="000000"/>
-              <w:left w:val="single" w:sz="6" w:space="0" w:color="000000"/>
-              <w:bottom w:val="single" w:sz="8" w:space="0" w:color="000000"/>
-              <w:right w:val="single" w:sz="6" w:space="0" w:color="000000"/>
-            </w:tcBorders>
-          </w:tcPr>
-          <w:p>
-            <w:pPr>
-              <w:suppressAutoHyphens w:val="0"/>
-              <w:spacing w:before="120" w:after="120"/>
-              <w:rPr>
-                <w:rFonts w:eastAsia="Times New Roman" w:cs="Times New Roman"/>
-              </w:rPr>
-            </w:pPr>
-            <w:r>
-              <w:rPr>
-                <w:b/>
-                <w:bCs/>
-                <w:color w:val="000000" w:themeColor="text1"/>
-                <w:sz w:val="24"/>
-              </w:rPr>
-              <w:t xml:space="preserve"> </w:t>
-            </w:r>
-          </w:p>
-        </w:tc>
-        <w:tc>
-          <w:tcPr>
-            <w:tcW w:w="1620" w:type="dxa"/>
-            <w:tcBorders>
-              <w:top w:val="single" w:sz="6" w:space="0" w:color="000000"/>
-              <w:left w:val="single" w:sz="6" w:space="0" w:color="000000"/>
-              <w:bottom w:val="single" w:sz="8" w:space="0" w:color="000000"/>
-              <w:right w:val="single" w:sz="6" w:space="0" w:color="000000"/>
-            </w:tcBorders>
-          </w:tcPr>
-          <w:p>
-            <w:pPr>
-              <w:suppressAutoHyphens w:val="0"/>
-              <w:spacing w:before="120" w:after="120"/>
-              <w:rPr>
-                <w:rFonts w:eastAsia="Times New Roman" w:cs="Times New Roman"/>
-              </w:rPr>
-            </w:pPr>
-            <w:r>
-              <w:rPr>
-                <w:b/>
-                <w:bCs/>
-                <w:color w:val="000000" w:themeColor="text1"/>
-                <w:sz w:val="24"/>
-              </w:rPr>
-              <w:t xml:space="preserve"> </w:t>
-            </w:r>
-          </w:p>
-        </w:tc>
-        <w:tc>
-          <w:tcPr>
-            <w:tcW w:w="1620" w:type="dxa"/>
-            <w:tcBorders>
-              <w:top w:val="single" w:sz="6" w:space="0" w:color="000000"/>
-              <w:left w:val="single" w:sz="6" w:space="0" w:color="000000"/>
-              <w:bottom w:val="single" w:sz="8" w:space="0" w:color="000000"/>
-              <w:right w:val="single" w:sz="6" w:space="0" w:color="000000"/>
-            </w:tcBorders>
-          </w:tcPr>
-          <w:p>
-            <w:pPr>
-              <w:suppressAutoHyphens w:val="0"/>
-              <w:spacing w:before="120" w:after="120"/>
-              <w:rPr>
-                <w:rFonts w:eastAsia="Times New Roman" w:cs="Times New Roman"/>
-              </w:rPr>
-            </w:pPr>
-            <w:r>
-              <w:rPr>
-                <w:b/>
-                <w:bCs/>
-                <w:color w:val="000000" w:themeColor="text1"/>
-                <w:sz w:val="24"/>
-              </w:rPr>
-              <w:t xml:space="preserve"> </w:t>
-            </w:r>
-          </w:p>
-        </w:tc>
-        <w:tc>
-          <w:tcPr>
-            <w:tcW w:w="1620" w:type="dxa"/>
-            <w:tcBorders>
-              <w:top w:val="single" w:sz="6" w:space="0" w:color="000000"/>
-              <w:left w:val="single" w:sz="6" w:space="0" w:color="000000"/>
-              <w:bottom w:val="single" w:sz="8" w:space="0" w:color="000000"/>
-              <w:right w:val="single" w:sz="8" w:space="0" w:color="000000"/>
-            </w:tcBorders>
-          </w:tcPr>
-          <w:p>
-            <w:pPr>
-              <w:suppressAutoHyphens w:val="0"/>
-              <w:spacing w:before="120" w:after="120"/>
-              <w:rPr>
-                <w:rFonts w:eastAsia="Times New Roman" w:cs="Times New Roman"/>
-              </w:rPr>
-            </w:pPr>
-            <w:r>
-              <w:rPr>
-                <w:b/>
-                <w:bCs/>
-                <w:color w:val="000000" w:themeColor="text1"/>
-                <w:sz w:val="24"/>
-              </w:rPr>
-              <w:t xml:space="preserve"> </w:t>
-            </w:r>
-          </w:p>
-        </w:tc>
-      </w:tr>
-    </w:tbl>
-    <w:p>
-      <w:pPr>
-        <w:spacing w:before="120" w:after="120"/>
-      </w:pPr>
-      <w:r>
-        <w:t xml:space="preserve"> </w:t>
-      </w:r>
-    </w:p>
-    <w:p>
-      <w:pPr>
-        <w:pStyle w:val="Heading2"/>
-        <w:spacing w:before="120" w:after="120"/>
-      </w:pPr>
-      <w:r>
-        <w:t>2017 Key stage 2</w:t>
-      </w:r>
-    </w:p>
-    <w:p>
-      <w:pPr>
-        <w:sectPr>
-          <w:type w:val="continuous"/>
-          <w:pgSz w:w="11906" w:h="16838"/>
-          <w:pgMar w:top="851" w:right="1077" w:bottom="992" w:left="1077" w:header="425" w:footer="397" w:gutter="0"/>
-          <w:cols w:space="720"/>
-          <w:formProt w:val="0"/>
-          <w:docGrid w:linePitch="360"/>
-        </w:sectPr>
-      </w:pPr>
-    </w:p>
-    <w:tbl>
-      <w:tblPr>
-        <w:tblStyle w:val="TableGrid"/>
-        <w:tblW w:w="9722" w:type="dxa"/>
-        <w:tblLook w:val="04A0" w:firstRow="1" w:lastRow="0" w:firstColumn="1" w:lastColumn="0" w:noHBand="0" w:noVBand="1"/>
-      </w:tblPr>
-      <w:tblGrid>
-        <w:gridCol w:w="1621"/>
-        <w:gridCol w:w="1620"/>
-        <w:gridCol w:w="1621"/>
-        <w:gridCol w:w="1620"/>
-        <w:gridCol w:w="1620"/>
-        <w:gridCol w:w="1620"/>
-      </w:tblGrid>
-      <w:tr>
-        <w:tc>
-          <w:tcPr>
-            <w:tcW w:w="1620" w:type="dxa"/>
-            <w:tcBorders>
-              <w:top w:val="single" w:sz="8" w:space="0" w:color="000000"/>
-              <w:left w:val="single" w:sz="8" w:space="0" w:color="000000"/>
-              <w:bottom w:val="single" w:sz="6" w:space="0" w:color="000000"/>
-              <w:right w:val="single" w:sz="6" w:space="0" w:color="000000"/>
-            </w:tcBorders>
-          </w:tcPr>
-          <w:p>
-            <w:pPr>
-              <w:suppressAutoHyphens w:val="0"/>
-              <w:spacing w:before="120" w:after="120"/>
-              <w:rPr>
-                <w:rFonts w:eastAsia="Times New Roman" w:cs="Times New Roman"/>
-              </w:rPr>
-            </w:pPr>
-          </w:p>
-        </w:tc>
-        <w:tc>
-          <w:tcPr>
-            <w:tcW w:w="1620" w:type="dxa"/>
-            <w:tcBorders>
-              <w:top w:val="single" w:sz="8" w:space="0" w:color="000000"/>
-              <w:left w:val="single" w:sz="6" w:space="0" w:color="000000"/>
-              <w:bottom w:val="single" w:sz="6" w:space="0" w:color="000000"/>
-              <w:right w:val="single" w:sz="6" w:space="0" w:color="000000"/>
-            </w:tcBorders>
-          </w:tcPr>
-          <w:p>
-            <w:pPr>
-              <w:suppressAutoHyphens w:val="0"/>
-              <w:spacing w:before="120" w:after="120"/>
-              <w:rPr>
-                <w:rFonts w:eastAsia="Times New Roman" w:cs="Times New Roman"/>
-              </w:rPr>
-            </w:pPr>
-            <w:r>
-              <w:rPr>
-                <w:b/>
-                <w:bCs/>
-                <w:color w:val="000000" w:themeColor="text1"/>
-                <w:sz w:val="24"/>
-              </w:rPr>
-              <w:t>Percentage meeting expected standard in reading, writing and maths</w:t>
-            </w:r>
-          </w:p>
-        </w:tc>
-        <w:tc>
-          <w:tcPr>
-            <w:tcW w:w="1621" w:type="dxa"/>
-            <w:tcBorders>
-              <w:top w:val="single" w:sz="8" w:space="0" w:color="000000"/>
-              <w:left w:val="single" w:sz="6" w:space="0" w:color="000000"/>
-              <w:bottom w:val="single" w:sz="6" w:space="0" w:color="000000"/>
-              <w:right w:val="single" w:sz="6" w:space="0" w:color="000000"/>
-            </w:tcBorders>
-          </w:tcPr>
-          <w:p>
-            <w:pPr>
-              <w:suppressAutoHyphens w:val="0"/>
-              <w:spacing w:before="120" w:after="120"/>
-              <w:rPr>
-                <w:rFonts w:eastAsia="Times New Roman" w:cs="Times New Roman"/>
-              </w:rPr>
-            </w:pPr>
-            <w:r>
-              <w:rPr>
-                <w:b/>
-                <w:bCs/>
-                <w:color w:val="000000" w:themeColor="text1"/>
-                <w:sz w:val="24"/>
-              </w:rPr>
-              <w:t>Percentage achieving a higher standard in reading, writing and maths</w:t>
-            </w:r>
-          </w:p>
-        </w:tc>
-        <w:tc>
-          <w:tcPr>
-            <w:tcW w:w="1620" w:type="dxa"/>
-            <w:tcBorders>
-              <w:top w:val="single" w:sz="8" w:space="0" w:color="000000"/>
-              <w:left w:val="single" w:sz="6" w:space="0" w:color="000000"/>
-              <w:bottom w:val="single" w:sz="6" w:space="0" w:color="000000"/>
-              <w:right w:val="single" w:sz="6" w:space="0" w:color="000000"/>
-            </w:tcBorders>
-          </w:tcPr>
-          <w:p>
-            <w:pPr>
-              <w:suppressAutoHyphens w:val="0"/>
-              <w:spacing w:before="120" w:after="120"/>
-              <w:rPr>
-                <w:rFonts w:eastAsia="Times New Roman" w:cs="Times New Roman"/>
-              </w:rPr>
-            </w:pPr>
-            <w:r>
-              <w:rPr>
-                <w:b/>
-                <w:bCs/>
-                <w:color w:val="000000" w:themeColor="text1"/>
-                <w:sz w:val="24"/>
-              </w:rPr>
-              <w:t>Reading progress scores</w:t>
-            </w:r>
-          </w:p>
-        </w:tc>
-        <w:tc>
-          <w:tcPr>
-            <w:tcW w:w="1620" w:type="dxa"/>
-            <w:tcBorders>
-              <w:top w:val="single" w:sz="8" w:space="0" w:color="000000"/>
-              <w:left w:val="single" w:sz="6" w:space="0" w:color="000000"/>
-              <w:bottom w:val="single" w:sz="6" w:space="0" w:color="000000"/>
-              <w:right w:val="single" w:sz="6" w:space="0" w:color="000000"/>
-            </w:tcBorders>
-          </w:tcPr>
-          <w:p>
-            <w:pPr>
-              <w:suppressAutoHyphens w:val="0"/>
-              <w:spacing w:before="120" w:after="120"/>
-              <w:rPr>
-                <w:rFonts w:eastAsia="Times New Roman" w:cs="Times New Roman"/>
-              </w:rPr>
-            </w:pPr>
-            <w:r>
-              <w:rPr>
-                <w:b/>
-                <w:bCs/>
-                <w:color w:val="000000" w:themeColor="text1"/>
-                <w:sz w:val="24"/>
-              </w:rPr>
-              <w:t>Writing progress scores</w:t>
-            </w:r>
-          </w:p>
-        </w:tc>
-        <w:tc>
-          <w:tcPr>
-            <w:tcW w:w="1620" w:type="dxa"/>
-            <w:tcBorders>
-              <w:top w:val="single" w:sz="8" w:space="0" w:color="000000"/>
-              <w:left w:val="single" w:sz="6" w:space="0" w:color="000000"/>
-              <w:bottom w:val="single" w:sz="6" w:space="0" w:color="000000"/>
-              <w:right w:val="single" w:sz="8" w:space="0" w:color="000000"/>
-            </w:tcBorders>
-          </w:tcPr>
-          <w:p>
-            <w:pPr>
-              <w:suppressAutoHyphens w:val="0"/>
-              <w:spacing w:before="120" w:after="120"/>
-              <w:rPr>
-                <w:rFonts w:eastAsia="Times New Roman" w:cs="Times New Roman"/>
-              </w:rPr>
-            </w:pPr>
-            <w:r>
-              <w:rPr>
-                <w:b/>
-                <w:bCs/>
-                <w:color w:val="000000" w:themeColor="text1"/>
-                <w:sz w:val="24"/>
-              </w:rPr>
-              <w:t>Maths Progress scores</w:t>
-            </w:r>
-          </w:p>
-        </w:tc>
-      </w:tr>
-      <w:tr>
-        <w:tc>
-          <w:tcPr>
-            <w:tcW w:w="1620" w:type="dxa"/>
-            <w:tcBorders>
-              <w:top w:val="single" w:sz="6" w:space="0" w:color="000000"/>
-              <w:left w:val="single" w:sz="8" w:space="0" w:color="000000"/>
-              <w:bottom w:val="single" w:sz="6" w:space="0" w:color="000000"/>
-              <w:right w:val="single" w:sz="6" w:space="0" w:color="000000"/>
-            </w:tcBorders>
-          </w:tcPr>
-          <w:p>
-            <w:pPr>
-              <w:suppressAutoHyphens w:val="0"/>
-              <w:spacing w:before="120" w:after="120"/>
-              <w:rPr>
-                <w:rFonts w:eastAsia="Times New Roman" w:cs="Times New Roman"/>
-              </w:rPr>
-            </w:pPr>
-            <w:r>
-              <w:rPr>
-                <w:b/>
-                <w:bCs/>
-                <w:color w:val="000000" w:themeColor="text1"/>
-                <w:sz w:val="24"/>
-              </w:rPr>
-              <w:t>St Wilfrid’s Primary School</w:t>
-            </w:r>
-          </w:p>
-        </w:tc>
-        <w:tc>
-          <w:tcPr>
-            <w:tcW w:w="1620" w:type="dxa"/>
-            <w:tcBorders>
-              <w:top w:val="single" w:sz="6" w:space="0" w:color="000000"/>
-              <w:left w:val="single" w:sz="6" w:space="0" w:color="000000"/>
-              <w:bottom w:val="single" w:sz="6" w:space="0" w:color="000000"/>
-              <w:right w:val="single" w:sz="6" w:space="0" w:color="000000"/>
-            </w:tcBorders>
-          </w:tcPr>
-          <w:p>
-            <w:pPr>
-              <w:suppressAutoHyphens w:val="0"/>
-              <w:spacing w:before="120" w:after="120"/>
-              <w:rPr>
-                <w:rFonts w:eastAsia="Times New Roman" w:cs="Times New Roman"/>
-              </w:rPr>
-            </w:pPr>
-            <w:r>
-              <w:rPr>
-                <w:b/>
-                <w:bCs/>
-                <w:color w:val="000000" w:themeColor="text1"/>
-                <w:sz w:val="24"/>
-              </w:rPr>
-              <w:t xml:space="preserve"> </w:t>
-            </w:r>
-          </w:p>
-        </w:tc>
-        <w:tc>
-          <w:tcPr>
-            <w:tcW w:w="1621" w:type="dxa"/>
-            <w:tcBorders>
-              <w:top w:val="single" w:sz="6" w:space="0" w:color="000000"/>
-              <w:left w:val="single" w:sz="6" w:space="0" w:color="000000"/>
-              <w:bottom w:val="single" w:sz="6" w:space="0" w:color="000000"/>
-              <w:right w:val="single" w:sz="6" w:space="0" w:color="000000"/>
-            </w:tcBorders>
-          </w:tcPr>
-          <w:p>
-            <w:pPr>
-              <w:suppressAutoHyphens w:val="0"/>
-              <w:spacing w:before="120" w:after="120"/>
-              <w:rPr>
-                <w:rFonts w:eastAsia="Times New Roman" w:cs="Times New Roman"/>
-              </w:rPr>
-            </w:pPr>
-            <w:r>
-              <w:rPr>
-                <w:b/>
-                <w:bCs/>
-                <w:color w:val="000000" w:themeColor="text1"/>
-                <w:sz w:val="24"/>
-              </w:rPr>
-              <w:t xml:space="preserve"> </w:t>
-            </w:r>
-          </w:p>
-        </w:tc>
-        <w:tc>
-          <w:tcPr>
-            <w:tcW w:w="1620" w:type="dxa"/>
-            <w:tcBorders>
-              <w:top w:val="single" w:sz="6" w:space="0" w:color="000000"/>
-              <w:left w:val="single" w:sz="6" w:space="0" w:color="000000"/>
-              <w:bottom w:val="single" w:sz="6" w:space="0" w:color="000000"/>
-              <w:right w:val="single" w:sz="6" w:space="0" w:color="000000"/>
-            </w:tcBorders>
-          </w:tcPr>
-          <w:p>
-            <w:pPr>
-              <w:suppressAutoHyphens w:val="0"/>
-              <w:spacing w:before="120" w:after="120"/>
-              <w:rPr>
-                <w:rFonts w:eastAsia="Times New Roman" w:cs="Times New Roman"/>
-              </w:rPr>
-            </w:pPr>
-            <w:r>
-              <w:rPr>
-                <w:b/>
-                <w:bCs/>
-                <w:color w:val="000000" w:themeColor="text1"/>
-                <w:sz w:val="24"/>
-              </w:rPr>
-              <w:t xml:space="preserve"> </w:t>
-            </w:r>
-          </w:p>
-        </w:tc>
-        <w:tc>
-          <w:tcPr>
-            <w:tcW w:w="1620" w:type="dxa"/>
-            <w:tcBorders>
-              <w:top w:val="single" w:sz="6" w:space="0" w:color="000000"/>
-              <w:left w:val="single" w:sz="6" w:space="0" w:color="000000"/>
-              <w:bottom w:val="single" w:sz="6" w:space="0" w:color="000000"/>
-              <w:right w:val="single" w:sz="6" w:space="0" w:color="000000"/>
-            </w:tcBorders>
-          </w:tcPr>
-          <w:p>
-            <w:pPr>
-              <w:suppressAutoHyphens w:val="0"/>
-              <w:spacing w:before="120" w:after="120"/>
-              <w:rPr>
-                <w:rFonts w:eastAsia="Times New Roman" w:cs="Times New Roman"/>
-              </w:rPr>
-            </w:pPr>
-            <w:r>
-              <w:rPr>
-                <w:b/>
-                <w:bCs/>
-                <w:color w:val="000000" w:themeColor="text1"/>
-                <w:sz w:val="24"/>
-              </w:rPr>
-              <w:t xml:space="preserve"> </w:t>
-            </w:r>
-          </w:p>
-        </w:tc>
-        <w:tc>
-          <w:tcPr>
-            <w:tcW w:w="1620" w:type="dxa"/>
-            <w:tcBorders>
-              <w:top w:val="single" w:sz="6" w:space="0" w:color="000000"/>
-              <w:left w:val="single" w:sz="6" w:space="0" w:color="000000"/>
-              <w:bottom w:val="single" w:sz="6" w:space="0" w:color="000000"/>
-              <w:right w:val="single" w:sz="8" w:space="0" w:color="000000"/>
-            </w:tcBorders>
-          </w:tcPr>
-          <w:p>
-            <w:pPr>
-              <w:suppressAutoHyphens w:val="0"/>
-              <w:spacing w:before="120" w:after="120"/>
-              <w:rPr>
-                <w:rFonts w:eastAsia="Times New Roman" w:cs="Times New Roman"/>
-              </w:rPr>
-            </w:pPr>
-            <w:r>
-              <w:rPr>
-                <w:b/>
-                <w:bCs/>
-                <w:color w:val="000000" w:themeColor="text1"/>
-                <w:sz w:val="24"/>
-              </w:rPr>
-              <w:t xml:space="preserve"> </w:t>
-            </w:r>
-          </w:p>
-        </w:tc>
-      </w:tr>
-      <w:tr>
-        <w:tc>
-          <w:tcPr>
-            <w:tcW w:w="1620" w:type="dxa"/>
-            <w:tcBorders>
-              <w:top w:val="single" w:sz="6" w:space="0" w:color="000000"/>
-              <w:left w:val="single" w:sz="8" w:space="0" w:color="000000"/>
-              <w:bottom w:val="single" w:sz="6" w:space="0" w:color="000000"/>
-              <w:right w:val="single" w:sz="6" w:space="0" w:color="000000"/>
-            </w:tcBorders>
-          </w:tcPr>
-          <w:p>
-            <w:pPr>
-              <w:suppressAutoHyphens w:val="0"/>
-              <w:spacing w:before="120" w:after="120"/>
-              <w:rPr>
-                <w:b/>
-                <w:color w:val="000000" w:themeColor="text1"/>
-                <w:sz w:val="24"/>
-              </w:rPr>
-            </w:pPr>
-            <w:r>
-              <w:rPr>
-                <w:b/>
-                <w:bCs/>
-                <w:color w:val="000000" w:themeColor="text1"/>
-                <w:sz w:val="24"/>
-              </w:rPr>
-              <w:t>Warrington local authority average</w:t>
-            </w:r>
-          </w:p>
-        </w:tc>
-        <w:tc>
-          <w:tcPr>
-            <w:tcW w:w="1620" w:type="dxa"/>
-            <w:tcBorders>
-              <w:top w:val="single" w:sz="6" w:space="0" w:color="000000"/>
-              <w:left w:val="single" w:sz="6" w:space="0" w:color="000000"/>
-              <w:bottom w:val="single" w:sz="6" w:space="0" w:color="000000"/>
-              <w:right w:val="single" w:sz="6" w:space="0" w:color="000000"/>
-            </w:tcBorders>
-          </w:tcPr>
-          <w:p>
-            <w:pPr>
-              <w:suppressAutoHyphens w:val="0"/>
-              <w:spacing w:before="120" w:after="120"/>
-              <w:rPr>
-                <w:rFonts w:eastAsia="Times New Roman" w:cs="Times New Roman"/>
-              </w:rPr>
-            </w:pPr>
-            <w:r>
-              <w:rPr>
-                <w:b/>
-                <w:bCs/>
-                <w:color w:val="000000" w:themeColor="text1"/>
-                <w:sz w:val="24"/>
-              </w:rPr>
-              <w:t xml:space="preserve"> </w:t>
-            </w:r>
-          </w:p>
-        </w:tc>
-        <w:tc>
-          <w:tcPr>
-            <w:tcW w:w="1621" w:type="dxa"/>
-            <w:tcBorders>
-              <w:top w:val="single" w:sz="6" w:space="0" w:color="000000"/>
-              <w:left w:val="single" w:sz="6" w:space="0" w:color="000000"/>
-              <w:bottom w:val="single" w:sz="6" w:space="0" w:color="000000"/>
-              <w:right w:val="single" w:sz="6" w:space="0" w:color="000000"/>
-            </w:tcBorders>
-          </w:tcPr>
-          <w:p>
-            <w:pPr>
-              <w:suppressAutoHyphens w:val="0"/>
-              <w:spacing w:before="120" w:after="120"/>
-              <w:rPr>
-                <w:rFonts w:eastAsia="Times New Roman" w:cs="Times New Roman"/>
-              </w:rPr>
-            </w:pPr>
-            <w:r>
-              <w:rPr>
-                <w:b/>
-                <w:bCs/>
-                <w:color w:val="000000" w:themeColor="text1"/>
-                <w:sz w:val="24"/>
-              </w:rPr>
-              <w:t xml:space="preserve"> </w:t>
-            </w:r>
-          </w:p>
-        </w:tc>
-        <w:tc>
-          <w:tcPr>
-            <w:tcW w:w="1620" w:type="dxa"/>
-            <w:tcBorders>
-              <w:top w:val="single" w:sz="6" w:space="0" w:color="000000"/>
-              <w:left w:val="single" w:sz="6" w:space="0" w:color="000000"/>
-              <w:bottom w:val="single" w:sz="6" w:space="0" w:color="000000"/>
-              <w:right w:val="single" w:sz="6" w:space="0" w:color="000000"/>
-            </w:tcBorders>
-          </w:tcPr>
-          <w:p>
-            <w:pPr>
-              <w:suppressAutoHyphens w:val="0"/>
-              <w:spacing w:before="120" w:after="120"/>
-              <w:rPr>
-                <w:rFonts w:eastAsia="Times New Roman" w:cs="Times New Roman"/>
-              </w:rPr>
-            </w:pPr>
-            <w:r>
-              <w:rPr>
-                <w:b/>
-                <w:bCs/>
-                <w:color w:val="000000" w:themeColor="text1"/>
-                <w:sz w:val="24"/>
-              </w:rPr>
-              <w:t xml:space="preserve"> </w:t>
-            </w:r>
-          </w:p>
-        </w:tc>
-        <w:tc>
-          <w:tcPr>
-            <w:tcW w:w="1620" w:type="dxa"/>
-            <w:tcBorders>
-              <w:top w:val="single" w:sz="6" w:space="0" w:color="000000"/>
-              <w:left w:val="single" w:sz="6" w:space="0" w:color="000000"/>
-              <w:bottom w:val="single" w:sz="6" w:space="0" w:color="000000"/>
-              <w:right w:val="single" w:sz="6" w:space="0" w:color="000000"/>
-            </w:tcBorders>
-          </w:tcPr>
-          <w:p>
-            <w:pPr>
-              <w:suppressAutoHyphens w:val="0"/>
-              <w:spacing w:before="120" w:after="120"/>
-              <w:rPr>
-                <w:rFonts w:eastAsia="Times New Roman" w:cs="Times New Roman"/>
-              </w:rPr>
-            </w:pPr>
-            <w:r>
-              <w:rPr>
-                <w:b/>
-                <w:bCs/>
-                <w:color w:val="000000" w:themeColor="text1"/>
-                <w:sz w:val="24"/>
-              </w:rPr>
-              <w:t xml:space="preserve"> </w:t>
-            </w:r>
-          </w:p>
-        </w:tc>
-        <w:tc>
-          <w:tcPr>
-            <w:tcW w:w="1620" w:type="dxa"/>
-            <w:tcBorders>
-              <w:top w:val="single" w:sz="6" w:space="0" w:color="000000"/>
-              <w:left w:val="single" w:sz="6" w:space="0" w:color="000000"/>
-              <w:bottom w:val="single" w:sz="6" w:space="0" w:color="000000"/>
-              <w:right w:val="single" w:sz="8" w:space="0" w:color="000000"/>
-            </w:tcBorders>
-          </w:tcPr>
-          <w:p>
-            <w:pPr>
-              <w:suppressAutoHyphens w:val="0"/>
-              <w:spacing w:before="120" w:after="120"/>
-              <w:rPr>
-                <w:rFonts w:eastAsia="Times New Roman" w:cs="Times New Roman"/>
-              </w:rPr>
-            </w:pPr>
-            <w:r>
-              <w:rPr>
-                <w:b/>
-                <w:bCs/>
-                <w:color w:val="000000" w:themeColor="text1"/>
-                <w:sz w:val="24"/>
-              </w:rPr>
-              <w:t xml:space="preserve"> </w:t>
-            </w:r>
-          </w:p>
-        </w:tc>
-      </w:tr>
-      <w:tr>
-        <w:tc>
-          <w:tcPr>
-            <w:tcW w:w="1620" w:type="dxa"/>
-            <w:tcBorders>
-              <w:top w:val="single" w:sz="6" w:space="0" w:color="000000"/>
-              <w:left w:val="single" w:sz="8" w:space="0" w:color="000000"/>
-              <w:bottom w:val="single" w:sz="8" w:space="0" w:color="000000"/>
-              <w:right w:val="single" w:sz="6" w:space="0" w:color="000000"/>
-            </w:tcBorders>
-          </w:tcPr>
-          <w:p>
-            <w:pPr>
-              <w:suppressAutoHyphens w:val="0"/>
-              <w:spacing w:before="120" w:after="120"/>
-              <w:rPr>
-                <w:rFonts w:eastAsia="Times New Roman" w:cs="Times New Roman"/>
-              </w:rPr>
-            </w:pPr>
-            <w:r>
-              <w:rPr>
-                <w:b/>
-                <w:bCs/>
-                <w:color w:val="000000" w:themeColor="text1"/>
-                <w:sz w:val="24"/>
-              </w:rPr>
-              <w:lastRenderedPageBreak/>
-              <w:t>National average</w:t>
-            </w:r>
-          </w:p>
-        </w:tc>
-        <w:tc>
-          <w:tcPr>
-            <w:tcW w:w="1620" w:type="dxa"/>
-            <w:tcBorders>
-              <w:top w:val="single" w:sz="6" w:space="0" w:color="000000"/>
-              <w:left w:val="single" w:sz="6" w:space="0" w:color="000000"/>
-              <w:bottom w:val="single" w:sz="8" w:space="0" w:color="000000"/>
-              <w:right w:val="single" w:sz="6" w:space="0" w:color="000000"/>
-            </w:tcBorders>
-          </w:tcPr>
-          <w:p>
-            <w:pPr>
-              <w:suppressAutoHyphens w:val="0"/>
-              <w:spacing w:before="120" w:after="120"/>
-              <w:rPr>
-                <w:rFonts w:eastAsia="Times New Roman" w:cs="Times New Roman"/>
-              </w:rPr>
-            </w:pPr>
-            <w:r>
-              <w:rPr>
-                <w:b/>
-                <w:bCs/>
-                <w:color w:val="000000" w:themeColor="text1"/>
-                <w:sz w:val="24"/>
-              </w:rPr>
-              <w:t xml:space="preserve"> </w:t>
-            </w:r>
-          </w:p>
-        </w:tc>
-        <w:tc>
-          <w:tcPr>
-            <w:tcW w:w="1621" w:type="dxa"/>
-            <w:tcBorders>
-              <w:top w:val="single" w:sz="6" w:space="0" w:color="000000"/>
-              <w:left w:val="single" w:sz="6" w:space="0" w:color="000000"/>
-              <w:bottom w:val="single" w:sz="8" w:space="0" w:color="000000"/>
-              <w:right w:val="single" w:sz="6" w:space="0" w:color="000000"/>
-            </w:tcBorders>
-          </w:tcPr>
-          <w:p>
-            <w:pPr>
-              <w:suppressAutoHyphens w:val="0"/>
-              <w:spacing w:before="120" w:after="120"/>
-              <w:rPr>
-                <w:rFonts w:eastAsia="Times New Roman" w:cs="Times New Roman"/>
-              </w:rPr>
-            </w:pPr>
-            <w:r>
-              <w:rPr>
-                <w:b/>
-                <w:bCs/>
-                <w:color w:val="000000" w:themeColor="text1"/>
-                <w:sz w:val="24"/>
-              </w:rPr>
-              <w:t xml:space="preserve"> </w:t>
-            </w:r>
-          </w:p>
-        </w:tc>
-        <w:tc>
-          <w:tcPr>
-            <w:tcW w:w="1620" w:type="dxa"/>
-            <w:tcBorders>
-              <w:top w:val="single" w:sz="6" w:space="0" w:color="000000"/>
-              <w:left w:val="single" w:sz="6" w:space="0" w:color="000000"/>
-              <w:bottom w:val="single" w:sz="8" w:space="0" w:color="000000"/>
-              <w:right w:val="single" w:sz="6" w:space="0" w:color="000000"/>
-            </w:tcBorders>
-          </w:tcPr>
-          <w:p>
-            <w:pPr>
-              <w:suppressAutoHyphens w:val="0"/>
-              <w:spacing w:before="120" w:after="120"/>
-              <w:rPr>
-                <w:rFonts w:eastAsia="Times New Roman" w:cs="Times New Roman"/>
-              </w:rPr>
-            </w:pPr>
-            <w:r>
-              <w:rPr>
-                <w:b/>
-                <w:bCs/>
-                <w:color w:val="000000" w:themeColor="text1"/>
-                <w:sz w:val="24"/>
-              </w:rPr>
-              <w:t xml:space="preserve"> </w:t>
-            </w:r>
-          </w:p>
-        </w:tc>
-        <w:tc>
-          <w:tcPr>
-            <w:tcW w:w="1620" w:type="dxa"/>
-            <w:tcBorders>
-              <w:top w:val="single" w:sz="6" w:space="0" w:color="000000"/>
-              <w:left w:val="single" w:sz="6" w:space="0" w:color="000000"/>
-              <w:bottom w:val="single" w:sz="8" w:space="0" w:color="000000"/>
-              <w:right w:val="single" w:sz="6" w:space="0" w:color="000000"/>
-            </w:tcBorders>
-          </w:tcPr>
-          <w:p>
-            <w:pPr>
-              <w:suppressAutoHyphens w:val="0"/>
-              <w:spacing w:before="120" w:after="120"/>
-              <w:rPr>
-                <w:rFonts w:eastAsia="Times New Roman" w:cs="Times New Roman"/>
-              </w:rPr>
-            </w:pPr>
-            <w:r>
-              <w:rPr>
-                <w:b/>
-                <w:bCs/>
-                <w:color w:val="000000" w:themeColor="text1"/>
-                <w:sz w:val="24"/>
-              </w:rPr>
-              <w:t xml:space="preserve"> </w:t>
-            </w:r>
-          </w:p>
-        </w:tc>
-        <w:tc>
-          <w:tcPr>
-            <w:tcW w:w="1620" w:type="dxa"/>
-            <w:tcBorders>
-              <w:top w:val="single" w:sz="6" w:space="0" w:color="000000"/>
-              <w:left w:val="single" w:sz="6" w:space="0" w:color="000000"/>
-              <w:bottom w:val="single" w:sz="8" w:space="0" w:color="000000"/>
-              <w:right w:val="single" w:sz="8" w:space="0" w:color="000000"/>
-            </w:tcBorders>
-          </w:tcPr>
-          <w:p>
-            <w:pPr>
-              <w:suppressAutoHyphens w:val="0"/>
-              <w:spacing w:before="120" w:after="120"/>
-              <w:rPr>
-                <w:rFonts w:eastAsia="Times New Roman" w:cs="Times New Roman"/>
-              </w:rPr>
-            </w:pPr>
-            <w:r>
-              <w:rPr>
-                <w:b/>
-                <w:bCs/>
-                <w:color w:val="000000" w:themeColor="text1"/>
-                <w:sz w:val="24"/>
-              </w:rPr>
-              <w:t xml:space="preserve"> </w:t>
-            </w:r>
-          </w:p>
-        </w:tc>
-      </w:tr>
-    </w:tbl>
+    <w:p/>
     <w:p>
       <w:pPr>
         <w:sectPr>
@@ -6401,6 +4224,7 @@
                 <w:bCs/>
                 <w:sz w:val="24"/>
               </w:rPr>
+              <w:lastRenderedPageBreak/>
               <w:t>St Wilfrid’s Primary school</w:t>
             </w:r>
           </w:p>
@@ -6942,7 +4766,6 @@
                 <w:bCs/>
                 <w:sz w:val="24"/>
               </w:rPr>
-              <w:lastRenderedPageBreak/>
               <w:t>St Wilfrid’s Primary school</w:t>
             </w:r>
           </w:p>
@@ -7905,6 +5728,7 @@
                 <w:bCs/>
                 <w:sz w:val="24"/>
               </w:rPr>
+              <w:lastRenderedPageBreak/>
               <w:t>Additional information</w:t>
             </w:r>
           </w:p>
@@ -8337,7 +6161,6 @@
                 <w:bCs/>
                 <w:sz w:val="24"/>
               </w:rPr>
-              <w:lastRenderedPageBreak/>
               <w:t>Warrington LA average</w:t>
             </w:r>
           </w:p>
@@ -9284,6 +7107,7 @@
                 <w:bCs/>
                 <w:sz w:val="24"/>
               </w:rPr>
+              <w:lastRenderedPageBreak/>
               <w:t>National average confidence interval</w:t>
             </w:r>
           </w:p>
@@ -9756,7 +7580,6 @@
                 <w:bCs/>
                 <w:sz w:val="24"/>
               </w:rPr>
-              <w:lastRenderedPageBreak/>
               <w:t>Warrington LA average</w:t>
             </w:r>
           </w:p>
@@ -10626,6 +8449,7 @@
                 <w:bCs/>
                 <w:sz w:val="24"/>
               </w:rPr>
+              <w:lastRenderedPageBreak/>
               <w:t>St Wilfrid’s Primary school</w:t>
             </w:r>
           </w:p>
@@ -11167,7 +8991,6 @@
                 <w:bCs/>
                 <w:sz w:val="24"/>
               </w:rPr>
-              <w:lastRenderedPageBreak/>
               <w:t>St Wilfrid’s Primary school</w:t>
             </w:r>
           </w:p>

</xml_diff>

<commit_message>
Add outgoing trust name to model and title
</commit_message>
<xml_diff>
--- a/Frontend/Resources/htb-template.docx
+++ b/Frontend/Resources/htb-template.docx
@@ -7,7 +7,15 @@
         <w:pStyle w:val="Heading2"/>
       </w:pPr>
       <w:r>
-        <w:t>[HtbTemplateTitle]</w:t>
+        <w:t>[</w:t>
+      </w:r>
+      <w:proofErr w:type="spellStart"/>
+      <w:r>
+        <w:t>HtbTemplateTitle</w:t>
+      </w:r>
+      <w:proofErr w:type="spellEnd"/>
+      <w:r>
+        <w:t>]</w:t>
       </w:r>
     </w:p>
     <w:tbl>
@@ -1550,7 +1558,25 @@
                 <w:sz w:val="24"/>
                 <w:szCs w:val="24"/>
               </w:rPr>
-              <w:t>[PercentageGoodOrOutstandingInDiocesanTrust]</w:t>
+              <w:t>[</w:t>
+            </w:r>
+            <w:proofErr w:type="spellStart"/>
+            <w:r>
+              <w:rPr>
+                <w:rFonts w:eastAsia="Times New Roman" w:cs="Times New Roman"/>
+                <w:sz w:val="24"/>
+                <w:szCs w:val="24"/>
+              </w:rPr>
+              <w:t>PercentageGoodOrOutstandingInDiocesanTrust</w:t>
+            </w:r>
+            <w:proofErr w:type="spellEnd"/>
+            <w:r>
+              <w:rPr>
+                <w:rFonts w:eastAsia="Times New Roman" w:cs="Times New Roman"/>
+                <w:sz w:val="24"/>
+                <w:szCs w:val="24"/>
+              </w:rPr>
+              <w:t>]</w:t>
             </w:r>
           </w:p>
         </w:tc>
@@ -2296,6 +2322,7 @@
         </w:tc>
       </w:tr>
     </w:tbl>
+    <w:p/>
     <w:p>
       <w:pPr>
         <w:sectPr>
@@ -3393,7 +3420,21 @@
               <w:rPr>
                 <w:sz w:val="24"/>
               </w:rPr>
-              <w:t>[OfstedAdditionalInformation]</w:t>
+              <w:t>[</w:t>
+            </w:r>
+            <w:proofErr w:type="spellStart"/>
+            <w:r>
+              <w:rPr>
+                <w:sz w:val="24"/>
+              </w:rPr>
+              <w:t>OfstedAdditionalInformation</w:t>
+            </w:r>
+            <w:proofErr w:type="spellEnd"/>
+            <w:r>
+              <w:rPr>
+                <w:sz w:val="24"/>
+              </w:rPr>
+              <w:t>]</w:t>
             </w:r>
           </w:p>
         </w:tc>
@@ -3414,7 +3455,16 @@
       </w:pPr>
     </w:p>
     <w:p>
+      <w:pPr>
+        <w:spacing w:after="0" w:line="240" w:lineRule="auto"/>
+      </w:pPr>
       <w:r>
+        <w:br w:type="page"/>
+      </w:r>
+    </w:p>
+    <w:p>
+      <w:r>
+        <w:lastRenderedPageBreak/>
         <w:t>[KeyStage2PerformanceSection]</w:t>
       </w:r>
     </w:p>
@@ -3434,7 +3484,16 @@
       </w:pPr>
     </w:p>
     <w:p>
+      <w:pPr>
+        <w:spacing w:after="0" w:line="240" w:lineRule="auto"/>
+      </w:pPr>
       <w:r>
+        <w:br w:type="page"/>
+      </w:r>
+    </w:p>
+    <w:p>
+      <w:r>
+        <w:lastRenderedPageBreak/>
         <w:t>[KeyStage4PerformanceSection]</w:t>
       </w:r>
     </w:p>
@@ -3454,13 +3513,42 @@
       </w:pPr>
     </w:p>
     <w:p>
+      <w:pPr>
+        <w:spacing w:after="0" w:line="240" w:lineRule="auto"/>
+      </w:pPr>
       <w:r>
+        <w:br w:type="page"/>
+      </w:r>
+    </w:p>
+    <w:p>
+      <w:r>
+        <w:lastRenderedPageBreak/>
         <w:t>[KeyStage5PerformanceSection]</w:t>
       </w:r>
     </w:p>
     <w:p/>
+    <w:p/>
+    <w:p/>
+    <w:p/>
+    <w:p/>
+    <w:p/>
+    <w:p/>
+    <w:p/>
     <w:p>
       <w:pPr>
+        <w:tabs>
+          <w:tab w:val="left" w:pos="1104"/>
+        </w:tabs>
+      </w:pPr>
+      <w:r>
+        <w:tab/>
+      </w:r>
+    </w:p>
+    <w:p>
+      <w:pPr>
+        <w:tabs>
+          <w:tab w:val="left" w:pos="1104"/>
+        </w:tabs>
         <w:sectPr>
           <w:headerReference w:type="default" r:id="rId26"/>
           <w:footerReference w:type="default" r:id="rId27"/>
@@ -3472,6 +3560,9 @@
           <w:docGrid w:linePitch="360"/>
         </w:sectPr>
       </w:pPr>
+      <w:r>
+        <w:tab/>
+      </w:r>
     </w:p>
     <w:p>
       <w:pPr>
@@ -3622,61 +3713,18 @@
 <w:ftr xmlns:wpc="http://schemas.microsoft.com/office/word/2010/wordprocessingCanvas" xmlns:cx="http://schemas.microsoft.com/office/drawing/2014/chartex" xmlns:cx1="http://schemas.microsoft.com/office/drawing/2015/9/8/chartex" xmlns:cx2="http://schemas.microsoft.com/office/drawing/2015/10/21/chartex" xmlns:cx3="http://schemas.microsoft.com/office/drawing/2016/5/9/chartex" xmlns:cx4="http://schemas.microsoft.com/office/drawing/2016/5/10/chartex" xmlns:cx5="http://schemas.microsoft.com/office/drawing/2016/5/11/chartex" xmlns:cx6="http://schemas.microsoft.com/office/drawing/2016/5/12/chartex" xmlns:cx7="http://schemas.microsoft.com/office/drawing/2016/5/13/chartex" xmlns:cx8="http://schemas.microsoft.com/office/drawing/2016/5/14/chartex" xmlns:mc="http://schemas.openxmlformats.org/markup-compatibility/2006" xmlns:aink="http://schemas.microsoft.com/office/drawing/2016/ink" xmlns:am3d="http://schemas.microsoft.com/office/drawing/2017/model3d" xmlns:o="urn:schemas-microsoft-com:office:office" xmlns:r="http://schemas.openxmlformats.org/officeDocument/2006/relationships" xmlns:m="http://schemas.openxmlformats.org/officeDocument/2006/math" xmlns:v="urn:schemas-microsoft-com:vml" xmlns:wp14="http://schemas.microsoft.com/office/word/2010/wordprocessingDrawing" xmlns:wp="http://schemas.openxmlformats.org/drawingml/2006/wordprocessingDrawing" xmlns:w10="urn:schemas-microsoft-com:office:word" xmlns:w="http://schemas.openxmlformats.org/wordprocessingml/2006/main" xmlns:w14="http://schemas.microsoft.com/office/word/2010/wordml" xmlns:w15="http://schemas.microsoft.com/office/word/2012/wordml" xmlns:w16cex="http://schemas.microsoft.com/office/word/2018/wordml/cex" xmlns:w16cid="http://schemas.microsoft.com/office/word/2016/wordml/cid" xmlns:w16="http://schemas.microsoft.com/office/word/2018/wordml" xmlns:w16sdtdh="http://schemas.microsoft.com/office/word/2020/wordml/sdtdatahash" xmlns:w16se="http://schemas.microsoft.com/office/word/2015/wordml/symex" xmlns:wpg="http://schemas.microsoft.com/office/word/2010/wordprocessingGroup" xmlns:wpi="http://schemas.microsoft.com/office/word/2010/wordprocessingInk" xmlns:wne="http://schemas.microsoft.com/office/word/2006/wordml" xmlns:wps="http://schemas.microsoft.com/office/word/2010/wordprocessingShape" mc:Ignorable="w14 w15 w16se w16cid w16 w16cex w16sdtdh wp14">
   <w:p>
     <w:pPr>
-      <w:pStyle w:val="LO-normal"/>
-      <w:tabs>
-        <w:tab w:val="center" w:pos="4513"/>
-        <w:tab w:val="right" w:pos="9026"/>
-      </w:tabs>
-      <w:spacing w:after="0" w:line="240" w:lineRule="auto"/>
-      <w:rPr>
-        <w:color w:val="000000"/>
-      </w:rPr>
+      <w:pStyle w:val="Footer"/>
     </w:pPr>
     <w:r>
-      <w:rPr>
-        <w:color w:val="000000"/>
-      </w:rPr>
-      <w:t xml:space="preserve">Author: </w:t>
-    </w:r>
-    <w:r>
-      <w:t>[</w:t>
-    </w:r>
-    <w:proofErr w:type="gramStart"/>
-    <w:r>
-      <w:t>Author]</w:t>
-    </w:r>
-    <w:r>
-      <w:rPr>
-        <w:color w:val="000000"/>
-      </w:rPr>
-      <w:t xml:space="preserve">   </w:t>
-    </w:r>
-    <w:proofErr w:type="gramEnd"/>
-    <w:r>
-      <w:rPr>
-        <w:color w:val="000000"/>
-      </w:rPr>
-      <w:t xml:space="preserve">             Cleared by: </w:t>
-    </w:r>
-    <w:r>
-      <w:t>[</w:t>
+      <w:t xml:space="preserve">Author: Maeve </w:t>
     </w:r>
     <w:proofErr w:type="spellStart"/>
     <w:r>
-      <w:t>ClearedBy</w:t>
+      <w:t>Roseveare</w:t>
     </w:r>
     <w:proofErr w:type="spellEnd"/>
     <w:r>
-      <w:t>]</w:t>
-    </w:r>
-    <w:r>
-      <w:rPr>
-        <w:color w:val="000000"/>
-      </w:rPr>
-      <w:t xml:space="preserve">                 Version: </w:t>
-    </w:r>
-    <w:r>
-      <w:t>[Version]</w:t>
+      <w:t xml:space="preserve">                 Cleared by: Tracy Marshall                  Version: 28 May 2021</w:t>
     </w:r>
   </w:p>
   <w:p>

</xml_diff>

<commit_message>
Add page breaks for each section
</commit_message>
<xml_diff>
--- a/Frontend/Resources/htb-template.docx
+++ b/Frontend/Resources/htb-template.docx
@@ -649,9 +649,24 @@
     </w:p>
     <w:p>
       <w:pPr>
+        <w:spacing w:after="0" w:line="240" w:lineRule="auto"/>
+        <w:rPr>
+          <w:b/>
+          <w:color w:val="104F75"/>
+          <w:sz w:val="36"/>
+          <w:szCs w:val="36"/>
+        </w:rPr>
+      </w:pPr>
+      <w:r>
+        <w:br w:type="page"/>
+      </w:r>
+    </w:p>
+    <w:p>
+      <w:pPr>
         <w:pStyle w:val="Heading1"/>
       </w:pPr>
       <w:r>
+        <w:lastRenderedPageBreak/>
         <w:t>General information</w:t>
       </w:r>
     </w:p>
@@ -1347,7 +1362,6 @@
                 <w:bCs/>
                 <w:sz w:val="24"/>
               </w:rPr>
-              <w:lastRenderedPageBreak/>
               <w:t>Financial deficit</w:t>
             </w:r>
           </w:p>
@@ -1778,9 +1792,24 @@
     </w:p>
     <w:p>
       <w:pPr>
+        <w:spacing w:after="0" w:line="240" w:lineRule="auto"/>
+        <w:rPr>
+          <w:b/>
+          <w:color w:val="104F75"/>
+          <w:sz w:val="36"/>
+          <w:szCs w:val="36"/>
+        </w:rPr>
+      </w:pPr>
+      <w:r>
+        <w:br w:type="page"/>
+      </w:r>
+    </w:p>
+    <w:p>
+      <w:pPr>
         <w:pStyle w:val="Heading1"/>
       </w:pPr>
       <w:r>
+        <w:lastRenderedPageBreak/>
         <w:t>Features of the transfer</w:t>
       </w:r>
     </w:p>
@@ -2339,10 +2368,25 @@
     </w:p>
     <w:p>
       <w:pPr>
+        <w:spacing w:after="0" w:line="240" w:lineRule="auto"/>
+        <w:rPr>
+          <w:b/>
+          <w:color w:val="104F75"/>
+          <w:sz w:val="36"/>
+          <w:szCs w:val="36"/>
+        </w:rPr>
+      </w:pPr>
+      <w:r>
+        <w:br w:type="page"/>
+      </w:r>
+    </w:p>
+    <w:p>
+      <w:pPr>
         <w:pStyle w:val="Heading1"/>
         <w:spacing w:before="480"/>
       </w:pPr>
       <w:r>
+        <w:lastRenderedPageBreak/>
         <w:t>Rationale</w:t>
       </w:r>
     </w:p>
@@ -2351,7 +2395,6 @@
         <w:pStyle w:val="Heading2"/>
       </w:pPr>
       <w:r>
-        <w:lastRenderedPageBreak/>
         <w:t>Rationale for the project</w:t>
       </w:r>
     </w:p>
@@ -2500,9 +2543,24 @@
     </w:p>
     <w:p>
       <w:pPr>
+        <w:spacing w:after="0" w:line="240" w:lineRule="auto"/>
+        <w:rPr>
+          <w:b/>
+          <w:color w:val="104F75"/>
+          <w:sz w:val="36"/>
+          <w:szCs w:val="36"/>
+        </w:rPr>
+      </w:pPr>
+      <w:r>
+        <w:br w:type="page"/>
+      </w:r>
+    </w:p>
+    <w:p>
+      <w:pPr>
         <w:pStyle w:val="Heading1"/>
       </w:pPr>
       <w:r>
+        <w:lastRenderedPageBreak/>
         <w:t>Pupil numbers</w:t>
       </w:r>
     </w:p>
@@ -3038,7 +3096,6 @@
         <w:pStyle w:val="Heading1"/>
       </w:pPr>
       <w:r>
-        <w:lastRenderedPageBreak/>
         <w:t>Latest Ofsted judgement</w:t>
       </w:r>
     </w:p>
@@ -3526,24 +3583,6 @@
         <w:t>[KeyStage5PerformanceSection]</w:t>
       </w:r>
     </w:p>
-    <w:p/>
-    <w:p/>
-    <w:p/>
-    <w:p/>
-    <w:p/>
-    <w:p/>
-    <w:p/>
-    <w:p/>
-    <w:p>
-      <w:pPr>
-        <w:tabs>
-          <w:tab w:val="left" w:pos="1104"/>
-        </w:tabs>
-      </w:pPr>
-      <w:r>
-        <w:tab/>
-      </w:r>
-    </w:p>
     <w:p>
       <w:pPr>
         <w:tabs>
@@ -3560,9 +3599,6 @@
           <w:docGrid w:linePitch="360"/>
         </w:sectPr>
       </w:pPr>
-      <w:r>
-        <w:tab/>
-      </w:r>
     </w:p>
     <w:p>
       <w:pPr>

</xml_diff>

<commit_message>
Add version and cleared by to template
</commit_message>
<xml_diff>
--- a/Frontend/Resources/htb-template.docx
+++ b/Frontend/Resources/htb-template.docx
@@ -631,24 +631,6 @@
         </w:tc>
       </w:tr>
     </w:tbl>
-    <w:p>
-      <w:pPr>
-        <w:sectPr>
-          <w:headerReference w:type="even" r:id="rId7"/>
-          <w:headerReference w:type="default" r:id="rId8"/>
-          <w:footerReference w:type="even" r:id="rId9"/>
-          <w:footerReference w:type="default" r:id="rId10"/>
-          <w:headerReference w:type="first" r:id="rId11"/>
-          <w:footerReference w:type="first" r:id="rId12"/>
-          <w:pgSz w:w="11906" w:h="16838"/>
-          <w:pgMar w:top="851" w:right="1077" w:bottom="992" w:left="1077" w:header="425" w:footer="397" w:gutter="0"/>
-          <w:cols w:space="720"/>
-          <w:formProt w:val="0"/>
-          <w:titlePg/>
-          <w:docGrid w:linePitch="360"/>
-        </w:sectPr>
-      </w:pPr>
-    </w:p>
     <w:p>
       <w:pPr>
         <w:spacing w:after="0" w:line="240" w:lineRule="auto"/>
@@ -1489,23 +1471,7 @@
         </w:tc>
       </w:tr>
     </w:tbl>
-    <w:p>
-      <w:pPr>
-        <w:spacing w:before="120" w:after="120"/>
-      </w:pPr>
-    </w:p>
-    <w:p>
-      <w:pPr>
-        <w:sectPr>
-          <w:type w:val="continuous"/>
-          <w:pgSz w:w="11906" w:h="16838"/>
-          <w:pgMar w:top="851" w:right="1077" w:bottom="992" w:left="1077" w:header="425" w:footer="397" w:gutter="0"/>
-          <w:cols w:space="720"/>
-          <w:formProt w:val="0"/>
-          <w:docGrid w:linePitch="360"/>
-        </w:sectPr>
-      </w:pPr>
-    </w:p>
+    <w:p/>
     <w:tbl>
       <w:tblPr>
         <w:tblStyle w:val="TableGrid"/>
@@ -1519,7 +1485,7 @@
       <w:tr>
         <w:tc>
           <w:tcPr>
-            <w:tcW w:w="4867" w:type="dxa"/>
+            <w:tcW w:w="4868" w:type="dxa"/>
             <w:tcBorders>
               <w:top w:val="single" w:sz="8" w:space="0" w:color="000000"/>
               <w:left w:val="single" w:sz="8" w:space="0" w:color="000000"/>
@@ -1600,7 +1566,7 @@
       <w:tr>
         <w:tc>
           <w:tcPr>
-            <w:tcW w:w="4867" w:type="dxa"/>
+            <w:tcW w:w="4868" w:type="dxa"/>
             <w:tcBorders>
               <w:top w:val="single" w:sz="8" w:space="0" w:color="000000"/>
               <w:left w:val="single" w:sz="8" w:space="0" w:color="000000"/>
@@ -1699,7 +1665,7 @@
       <w:tr>
         <w:tc>
           <w:tcPr>
-            <w:tcW w:w="4867" w:type="dxa"/>
+            <w:tcW w:w="4868" w:type="dxa"/>
             <w:tcBorders>
               <w:top w:val="single" w:sz="8" w:space="0" w:color="000000"/>
               <w:left w:val="single" w:sz="8" w:space="0" w:color="000000"/>
@@ -1778,20 +1744,6 @@
         </w:tc>
       </w:tr>
     </w:tbl>
-    <w:p>
-      <w:pPr>
-        <w:sectPr>
-          <w:headerReference w:type="default" r:id="rId13"/>
-          <w:footerReference w:type="default" r:id="rId14"/>
-          <w:type w:val="continuous"/>
-          <w:pgSz w:w="11906" w:h="16838"/>
-          <w:pgMar w:top="851" w:right="1077" w:bottom="992" w:left="1077" w:header="425" w:footer="397" w:gutter="0"/>
-          <w:cols w:space="720"/>
-          <w:formProt w:val="0"/>
-          <w:docGrid w:linePitch="360"/>
-        </w:sectPr>
-      </w:pPr>
-    </w:p>
     <w:p>
       <w:pPr>
         <w:spacing w:after="0" w:line="240" w:lineRule="auto"/>
@@ -1815,18 +1767,6 @@
         <w:t>Features of the transfer</w:t>
       </w:r>
     </w:p>
-    <w:p>
-      <w:pPr>
-        <w:sectPr>
-          <w:type w:val="continuous"/>
-          <w:pgSz w:w="11906" w:h="16838"/>
-          <w:pgMar w:top="851" w:right="1077" w:bottom="992" w:left="1077" w:header="425" w:footer="397" w:gutter="0"/>
-          <w:cols w:space="720"/>
-          <w:formProt w:val="0"/>
-          <w:docGrid w:linePitch="360"/>
-        </w:sectPr>
-      </w:pPr>
-    </w:p>
     <w:tbl>
       <w:tblPr>
         <w:tblStyle w:val="TableGrid"/>
@@ -1840,7 +1780,7 @@
       <w:tr>
         <w:tc>
           <w:tcPr>
-            <w:tcW w:w="5234" w:type="dxa"/>
+            <w:tcW w:w="5235" w:type="dxa"/>
             <w:tcBorders>
               <w:top w:val="single" w:sz="8" w:space="0" w:color="000000"/>
               <w:left w:val="single" w:sz="8" w:space="0" w:color="000000"/>
@@ -1921,7 +1861,7 @@
       <w:tr>
         <w:tc>
           <w:tcPr>
-            <w:tcW w:w="5234" w:type="dxa"/>
+            <w:tcW w:w="5235" w:type="dxa"/>
             <w:tcBorders>
               <w:top w:val="single" w:sz="8" w:space="0" w:color="000000"/>
               <w:left w:val="single" w:sz="8" w:space="0" w:color="000000"/>
@@ -2002,7 +1942,7 @@
       <w:tr>
         <w:tc>
           <w:tcPr>
-            <w:tcW w:w="5234" w:type="dxa"/>
+            <w:tcW w:w="5235" w:type="dxa"/>
             <w:tcBorders>
               <w:top w:val="single" w:sz="8" w:space="0" w:color="000000"/>
               <w:left w:val="single" w:sz="8" w:space="0" w:color="000000"/>
@@ -2075,7 +2015,7 @@
       <w:tr>
         <w:tc>
           <w:tcPr>
-            <w:tcW w:w="5234" w:type="dxa"/>
+            <w:tcW w:w="5235" w:type="dxa"/>
             <w:tcBorders>
               <w:top w:val="single" w:sz="8" w:space="0" w:color="000000"/>
               <w:left w:val="single" w:sz="8" w:space="0" w:color="000000"/>
@@ -2146,20 +2086,6 @@
         </w:tc>
       </w:tr>
     </w:tbl>
-    <w:p>
-      <w:pPr>
-        <w:sectPr>
-          <w:headerReference w:type="default" r:id="rId15"/>
-          <w:footerReference w:type="default" r:id="rId16"/>
-          <w:type w:val="continuous"/>
-          <w:pgSz w:w="11906" w:h="16838"/>
-          <w:pgMar w:top="851" w:right="1077" w:bottom="992" w:left="1077" w:header="425" w:footer="397" w:gutter="0"/>
-          <w:cols w:space="720"/>
-          <w:formProt w:val="0"/>
-          <w:docGrid w:linePitch="360"/>
-        </w:sectPr>
-      </w:pPr>
-    </w:p>
     <w:p>
       <w:pPr>
         <w:pStyle w:val="Heading1"/>
@@ -2167,18 +2093,6 @@
       <w:r>
         <w:t>Benefits and other factors</w:t>
       </w:r>
-    </w:p>
-    <w:p>
-      <w:pPr>
-        <w:sectPr>
-          <w:type w:val="continuous"/>
-          <w:pgSz w:w="11906" w:h="16838"/>
-          <w:pgMar w:top="851" w:right="1077" w:bottom="992" w:left="1077" w:header="425" w:footer="397" w:gutter="0"/>
-          <w:cols w:space="720"/>
-          <w:formProt w:val="0"/>
-          <w:docGrid w:linePitch="360"/>
-        </w:sectPr>
-      </w:pPr>
     </w:p>
     <w:tbl>
       <w:tblPr>
@@ -2193,7 +2107,7 @@
       <w:tr>
         <w:tc>
           <w:tcPr>
-            <w:tcW w:w="5234" w:type="dxa"/>
+            <w:tcW w:w="5235" w:type="dxa"/>
             <w:tcBorders>
               <w:top w:val="single" w:sz="8" w:space="0" w:color="000000"/>
               <w:left w:val="single" w:sz="8" w:space="0" w:color="000000"/>
@@ -2274,7 +2188,7 @@
       <w:tr>
         <w:tc>
           <w:tcPr>
-            <w:tcW w:w="5234" w:type="dxa"/>
+            <w:tcW w:w="5235" w:type="dxa"/>
             <w:tcBorders>
               <w:top w:val="single" w:sz="8" w:space="0" w:color="000000"/>
               <w:left w:val="single" w:sz="8" w:space="0" w:color="000000"/>
@@ -2353,21 +2267,6 @@
         </w:tc>
       </w:tr>
     </w:tbl>
-    <w:p/>
-    <w:p>
-      <w:pPr>
-        <w:sectPr>
-          <w:headerReference w:type="default" r:id="rId17"/>
-          <w:footerReference w:type="default" r:id="rId18"/>
-          <w:type w:val="continuous"/>
-          <w:pgSz w:w="11906" w:h="16838"/>
-          <w:pgMar w:top="851" w:right="1077" w:bottom="992" w:left="1077" w:header="425" w:footer="397" w:gutter="0"/>
-          <w:cols w:space="720"/>
-          <w:formProt w:val="0"/>
-          <w:docGrid w:linePitch="360"/>
-        </w:sectPr>
-      </w:pPr>
-    </w:p>
     <w:p>
       <w:pPr>
         <w:spacing w:after="0" w:line="240" w:lineRule="auto"/>
@@ -2463,18 +2362,6 @@
         <w:t>Rationale for the trust or sponsor</w:t>
       </w:r>
     </w:p>
-    <w:p>
-      <w:pPr>
-        <w:sectPr>
-          <w:type w:val="continuous"/>
-          <w:pgSz w:w="11906" w:h="16838"/>
-          <w:pgMar w:top="851" w:right="1077" w:bottom="992" w:left="1077" w:header="425" w:footer="397" w:gutter="0"/>
-          <w:cols w:space="720"/>
-          <w:formProt w:val="0"/>
-          <w:docGrid w:linePitch="360"/>
-        </w:sectPr>
-      </w:pPr>
-    </w:p>
     <w:tbl>
       <w:tblPr>
         <w:tblStyle w:val="TableGrid"/>
@@ -2529,20 +2416,6 @@
         </w:tc>
       </w:tr>
     </w:tbl>
-    <w:p>
-      <w:pPr>
-        <w:sectPr>
-          <w:headerReference w:type="default" r:id="rId19"/>
-          <w:footerReference w:type="default" r:id="rId20"/>
-          <w:type w:val="continuous"/>
-          <w:pgSz w:w="11906" w:h="16838"/>
-          <w:pgMar w:top="851" w:right="1077" w:bottom="992" w:left="1077" w:header="425" w:footer="397" w:gutter="0"/>
-          <w:cols w:space="720"/>
-          <w:formProt w:val="0"/>
-          <w:docGrid w:linePitch="360"/>
-        </w:sectPr>
-      </w:pPr>
-    </w:p>
     <w:p>
       <w:pPr>
         <w:spacing w:after="0" w:line="240" w:lineRule="auto"/>
@@ -2565,18 +2438,9 @@
         <w:lastRenderedPageBreak/>
         <w:t>Pupil numbers</w:t>
       </w:r>
-    </w:p>
-    <w:p>
-      <w:pPr>
-        <w:sectPr>
-          <w:type w:val="continuous"/>
-          <w:pgSz w:w="11906" w:h="16838"/>
-          <w:pgMar w:top="851" w:right="1077" w:bottom="992" w:left="1077" w:header="425" w:footer="397" w:gutter="0"/>
-          <w:cols w:space="720"/>
-          <w:formProt w:val="0"/>
-          <w:docGrid w:linePitch="360"/>
-        </w:sectPr>
-      </w:pPr>
+      <w:r>
+        <w:t xml:space="preserve"> </w:t>
+      </w:r>
     </w:p>
     <w:tbl>
       <w:tblPr>
@@ -2620,7 +2484,7 @@
         </w:tc>
         <w:tc>
           <w:tcPr>
-            <w:tcW w:w="6509" w:type="dxa"/>
+            <w:tcW w:w="6510" w:type="dxa"/>
             <w:tcBorders>
               <w:top w:val="single" w:sz="8" w:space="0" w:color="000000"/>
               <w:left w:val="single" w:sz="8" w:space="0" w:color="000000"/>
@@ -2701,7 +2565,7 @@
         </w:tc>
         <w:tc>
           <w:tcPr>
-            <w:tcW w:w="6509" w:type="dxa"/>
+            <w:tcW w:w="6510" w:type="dxa"/>
             <w:tcBorders>
               <w:top w:val="single" w:sz="8" w:space="0" w:color="000000"/>
               <w:left w:val="single" w:sz="8" w:space="0" w:color="000000"/>
@@ -2782,7 +2646,7 @@
         </w:tc>
         <w:tc>
           <w:tcPr>
-            <w:tcW w:w="6509" w:type="dxa"/>
+            <w:tcW w:w="6510" w:type="dxa"/>
             <w:tcBorders>
               <w:top w:val="single" w:sz="8" w:space="0" w:color="000000"/>
               <w:left w:val="single" w:sz="8" w:space="0" w:color="000000"/>
@@ -2863,7 +2727,7 @@
         </w:tc>
         <w:tc>
           <w:tcPr>
-            <w:tcW w:w="6509" w:type="dxa"/>
+            <w:tcW w:w="6510" w:type="dxa"/>
             <w:tcBorders>
               <w:top w:val="single" w:sz="8" w:space="0" w:color="000000"/>
               <w:left w:val="single" w:sz="8" w:space="0" w:color="000000"/>
@@ -2944,7 +2808,7 @@
         </w:tc>
         <w:tc>
           <w:tcPr>
-            <w:tcW w:w="6509" w:type="dxa"/>
+            <w:tcW w:w="6510" w:type="dxa"/>
             <w:tcBorders>
               <w:top w:val="single" w:sz="8" w:space="0" w:color="000000"/>
               <w:left w:val="single" w:sz="8" w:space="0" w:color="000000"/>
@@ -3039,7 +2903,7 @@
         </w:tc>
         <w:tc>
           <w:tcPr>
-            <w:tcW w:w="6509" w:type="dxa"/>
+            <w:tcW w:w="6510" w:type="dxa"/>
             <w:tcBorders>
               <w:top w:val="single" w:sz="8" w:space="0" w:color="000000"/>
               <w:left w:val="single" w:sz="8" w:space="0" w:color="000000"/>
@@ -3079,20 +2943,6 @@
         </w:tc>
       </w:tr>
     </w:tbl>
-    <w:p>
-      <w:pPr>
-        <w:sectPr>
-          <w:headerReference w:type="default" r:id="rId21"/>
-          <w:footerReference w:type="default" r:id="rId22"/>
-          <w:type w:val="continuous"/>
-          <w:pgSz w:w="11906" w:h="16838"/>
-          <w:pgMar w:top="851" w:right="1077" w:bottom="992" w:left="1077" w:header="425" w:footer="397" w:gutter="0"/>
-          <w:cols w:space="720"/>
-          <w:formProt w:val="0"/>
-          <w:docGrid w:linePitch="360"/>
-        </w:sectPr>
-      </w:pPr>
-    </w:p>
     <w:p>
       <w:pPr>
         <w:pStyle w:val="Heading1"/>
@@ -3100,18 +2950,6 @@
       <w:r>
         <w:t>Latest Ofsted judgement</w:t>
       </w:r>
-    </w:p>
-    <w:p>
-      <w:pPr>
-        <w:sectPr>
-          <w:type w:val="continuous"/>
-          <w:pgSz w:w="11906" w:h="16838"/>
-          <w:pgMar w:top="851" w:right="1077" w:bottom="992" w:left="1077" w:header="425" w:footer="397" w:gutter="0"/>
-          <w:cols w:space="720"/>
-          <w:formProt w:val="0"/>
-          <w:docGrid w:linePitch="360"/>
-        </w:sectPr>
-      </w:pPr>
     </w:p>
     <w:tbl>
       <w:tblPr>
@@ -3155,7 +2993,7 @@
         </w:tc>
         <w:tc>
           <w:tcPr>
-            <w:tcW w:w="6509" w:type="dxa"/>
+            <w:tcW w:w="6510" w:type="dxa"/>
             <w:tcBorders>
               <w:top w:val="single" w:sz="8" w:space="0" w:color="000000"/>
               <w:left w:val="single" w:sz="8" w:space="0" w:color="000000"/>
@@ -3236,7 +3074,7 @@
         </w:tc>
         <w:tc>
           <w:tcPr>
-            <w:tcW w:w="6509" w:type="dxa"/>
+            <w:tcW w:w="6510" w:type="dxa"/>
             <w:tcBorders>
               <w:top w:val="single" w:sz="8" w:space="0" w:color="000000"/>
               <w:left w:val="single" w:sz="8" w:space="0" w:color="000000"/>
@@ -3310,7 +3148,7 @@
         </w:tc>
         <w:tc>
           <w:tcPr>
-            <w:tcW w:w="6509" w:type="dxa"/>
+            <w:tcW w:w="6510" w:type="dxa"/>
             <w:tcBorders>
               <w:top w:val="single" w:sz="8" w:space="0" w:color="000000"/>
               <w:left w:val="single" w:sz="8" w:space="0" w:color="000000"/>
@@ -3386,7 +3224,7 @@
         </w:tc>
         <w:tc>
           <w:tcPr>
-            <w:tcW w:w="6509" w:type="dxa"/>
+            <w:tcW w:w="6510" w:type="dxa"/>
             <w:tcBorders>
               <w:top w:val="single" w:sz="8" w:space="0" w:color="000000"/>
               <w:left w:val="single" w:sz="8" w:space="0" w:color="000000"/>
@@ -3459,7 +3297,7 @@
         </w:tc>
         <w:tc>
           <w:tcPr>
-            <w:tcW w:w="6509" w:type="dxa"/>
+            <w:tcW w:w="6510" w:type="dxa"/>
             <w:tcBorders>
               <w:top w:val="single" w:sz="8" w:space="0" w:color="000000"/>
               <w:left w:val="single" w:sz="8" w:space="0" w:color="000000"/>
@@ -3499,20 +3337,6 @@
         </w:tc>
       </w:tr>
     </w:tbl>
-    <w:p>
-      <w:pPr>
-        <w:sectPr>
-          <w:headerReference w:type="default" r:id="rId23"/>
-          <w:footerReference w:type="default" r:id="rId24"/>
-          <w:type w:val="continuous"/>
-          <w:pgSz w:w="11906" w:h="16838"/>
-          <w:pgMar w:top="851" w:right="1077" w:bottom="992" w:left="1077" w:header="425" w:footer="397" w:gutter="0"/>
-          <w:cols w:space="720"/>
-          <w:formProt w:val="0"/>
-          <w:docGrid w:linePitch="360"/>
-        </w:sectPr>
-      </w:pPr>
-    </w:p>
     <w:p>
       <w:pPr>
         <w:spacing w:after="0" w:line="240" w:lineRule="auto"/>
@@ -3530,20 +3354,6 @@
     <w:p/>
     <w:p>
       <w:pPr>
-        <w:sectPr>
-          <w:headerReference w:type="default" r:id="rId25"/>
-          <w:footerReference w:type="default" r:id="rId26"/>
-          <w:type w:val="continuous"/>
-          <w:pgSz w:w="11906" w:h="16838"/>
-          <w:pgMar w:top="851" w:right="1077" w:bottom="992" w:left="1077" w:header="425" w:footer="397" w:gutter="0"/>
-          <w:cols w:space="720"/>
-          <w:formProt w:val="0"/>
-          <w:docGrid w:linePitch="360"/>
-        </w:sectPr>
-      </w:pPr>
-    </w:p>
-    <w:p>
-      <w:pPr>
         <w:spacing w:after="0" w:line="240" w:lineRule="auto"/>
       </w:pPr>
       <w:r>
@@ -3557,20 +3367,6 @@
       </w:r>
     </w:p>
     <w:p/>
-    <w:p>
-      <w:pPr>
-        <w:sectPr>
-          <w:headerReference w:type="default" r:id="rId27"/>
-          <w:footerReference w:type="default" r:id="rId28"/>
-          <w:type w:val="continuous"/>
-          <w:pgSz w:w="11906" w:h="16838"/>
-          <w:pgMar w:top="851" w:right="1077" w:bottom="992" w:left="1077" w:header="425" w:footer="397" w:gutter="0"/>
-          <w:cols w:space="720"/>
-          <w:formProt w:val="0"/>
-          <w:docGrid w:linePitch="360"/>
-        </w:sectPr>
-      </w:pPr>
-    </w:p>
     <w:p>
       <w:pPr>
         <w:spacing w:after="0" w:line="240" w:lineRule="auto"/>
@@ -3587,27 +3383,18 @@
     </w:p>
     <w:p>
       <w:pPr>
-        <w:tabs>
-          <w:tab w:val="left" w:pos="1104"/>
-        </w:tabs>
-        <w:sectPr>
-          <w:headerReference w:type="default" r:id="rId29"/>
-          <w:footerReference w:type="default" r:id="rId30"/>
-          <w:type w:val="continuous"/>
-          <w:pgSz w:w="11906" w:h="16838"/>
-          <w:pgMar w:top="851" w:right="1077" w:bottom="992" w:left="1077" w:header="425" w:footer="397" w:gutter="0"/>
-          <w:cols w:space="720"/>
-          <w:formProt w:val="0"/>
-          <w:docGrid w:linePitch="360"/>
-        </w:sectPr>
+        <w:spacing w:after="0" w:line="240" w:lineRule="auto"/>
       </w:pPr>
+      <w:r>
+        <w:br w:type="page"/>
+      </w:r>
     </w:p>
+    <w:p/>
     <w:p>
       <w:pPr>
         <w:pStyle w:val="Heading2"/>
       </w:pPr>
       <w:r>
-        <w:lastRenderedPageBreak/>
         <w:t>Financial assessment</w:t>
       </w:r>
     </w:p>
@@ -3631,8 +3418,8 @@
       </w:r>
     </w:p>
     <w:sectPr>
-      <w:headerReference w:type="default" r:id="rId31"/>
-      <w:footerReference w:type="default" r:id="rId32"/>
+      <w:headerReference w:type="default" r:id="rId7"/>
+      <w:footerReference w:type="default" r:id="rId8"/>
       <w:pgSz w:w="11906" w:h="16838"/>
       <w:pgMar w:top="851" w:right="1077" w:bottom="992" w:left="1077" w:header="425" w:footer="397" w:gutter="0"/>
       <w:pgNumType w:start="1"/>
@@ -3671,16 +3458,6 @@
 
 <file path=word/footer1.xml><?xml version="1.0" encoding="utf-8"?>
 <w:ftr xmlns:wpc="http://schemas.microsoft.com/office/word/2010/wordprocessingCanvas" xmlns:cx="http://schemas.microsoft.com/office/drawing/2014/chartex" xmlns:cx1="http://schemas.microsoft.com/office/drawing/2015/9/8/chartex" xmlns:cx2="http://schemas.microsoft.com/office/drawing/2015/10/21/chartex" xmlns:cx3="http://schemas.microsoft.com/office/drawing/2016/5/9/chartex" xmlns:cx4="http://schemas.microsoft.com/office/drawing/2016/5/10/chartex" xmlns:cx5="http://schemas.microsoft.com/office/drawing/2016/5/11/chartex" xmlns:cx6="http://schemas.microsoft.com/office/drawing/2016/5/12/chartex" xmlns:cx7="http://schemas.microsoft.com/office/drawing/2016/5/13/chartex" xmlns:cx8="http://schemas.microsoft.com/office/drawing/2016/5/14/chartex" xmlns:mc="http://schemas.openxmlformats.org/markup-compatibility/2006" xmlns:aink="http://schemas.microsoft.com/office/drawing/2016/ink" xmlns:am3d="http://schemas.microsoft.com/office/drawing/2017/model3d" xmlns:o="urn:schemas-microsoft-com:office:office" xmlns:r="http://schemas.openxmlformats.org/officeDocument/2006/relationships" xmlns:m="http://schemas.openxmlformats.org/officeDocument/2006/math" xmlns:v="urn:schemas-microsoft-com:vml" xmlns:wp14="http://schemas.microsoft.com/office/word/2010/wordprocessingDrawing" xmlns:wp="http://schemas.openxmlformats.org/drawingml/2006/wordprocessingDrawing" xmlns:w10="urn:schemas-microsoft-com:office:word" xmlns:w="http://schemas.openxmlformats.org/wordprocessingml/2006/main" xmlns:w14="http://schemas.microsoft.com/office/word/2010/wordml" xmlns:w15="http://schemas.microsoft.com/office/word/2012/wordml" xmlns:w16cex="http://schemas.microsoft.com/office/word/2018/wordml/cex" xmlns:w16cid="http://schemas.microsoft.com/office/word/2016/wordml/cid" xmlns:w16="http://schemas.microsoft.com/office/word/2018/wordml" xmlns:w16sdtdh="http://schemas.microsoft.com/office/word/2020/wordml/sdtdatahash" xmlns:w16se="http://schemas.microsoft.com/office/word/2015/wordml/symex" xmlns:wpg="http://schemas.microsoft.com/office/word/2010/wordprocessingGroup" xmlns:wpi="http://schemas.microsoft.com/office/word/2010/wordprocessingInk" xmlns:wne="http://schemas.microsoft.com/office/word/2006/wordml" xmlns:wps="http://schemas.microsoft.com/office/word/2010/wordprocessingShape" mc:Ignorable="w14 w15 w16se w16cid w16 w16cex w16sdtdh wp14">
-  <w:p>
-    <w:pPr>
-      <w:pStyle w:val="Footer"/>
-    </w:pPr>
-  </w:p>
-</w:ftr>
-</file>
-
-<file path=word/footer10.xml><?xml version="1.0" encoding="utf-8"?>
-<w:ftr xmlns:wpc="http://schemas.microsoft.com/office/word/2010/wordprocessingCanvas" xmlns:cx="http://schemas.microsoft.com/office/drawing/2014/chartex" xmlns:cx1="http://schemas.microsoft.com/office/drawing/2015/9/8/chartex" xmlns:cx2="http://schemas.microsoft.com/office/drawing/2015/10/21/chartex" xmlns:cx3="http://schemas.microsoft.com/office/drawing/2016/5/9/chartex" xmlns:cx4="http://schemas.microsoft.com/office/drawing/2016/5/10/chartex" xmlns:cx5="http://schemas.microsoft.com/office/drawing/2016/5/11/chartex" xmlns:cx6="http://schemas.microsoft.com/office/drawing/2016/5/12/chartex" xmlns:cx7="http://schemas.microsoft.com/office/drawing/2016/5/13/chartex" xmlns:cx8="http://schemas.microsoft.com/office/drawing/2016/5/14/chartex" xmlns:mc="http://schemas.openxmlformats.org/markup-compatibility/2006" xmlns:aink="http://schemas.microsoft.com/office/drawing/2016/ink" xmlns:am3d="http://schemas.microsoft.com/office/drawing/2017/model3d" xmlns:o="urn:schemas-microsoft-com:office:office" xmlns:r="http://schemas.openxmlformats.org/officeDocument/2006/relationships" xmlns:m="http://schemas.openxmlformats.org/officeDocument/2006/math" xmlns:v="urn:schemas-microsoft-com:vml" xmlns:wp14="http://schemas.microsoft.com/office/word/2010/wordprocessingDrawing" xmlns:wp="http://schemas.openxmlformats.org/drawingml/2006/wordprocessingDrawing" xmlns:w10="urn:schemas-microsoft-com:office:word" xmlns:w="http://schemas.openxmlformats.org/wordprocessingml/2006/main" xmlns:w14="http://schemas.microsoft.com/office/word/2010/wordml" xmlns:w15="http://schemas.microsoft.com/office/word/2012/wordml" xmlns:w16cex="http://schemas.microsoft.com/office/word/2018/wordml/cex" xmlns:w16cid="http://schemas.microsoft.com/office/word/2016/wordml/cid" xmlns:w16="http://schemas.microsoft.com/office/word/2018/wordml" xmlns:w16sdtdh="http://schemas.microsoft.com/office/word/2020/wordml/sdtdatahash" xmlns:w16se="http://schemas.microsoft.com/office/word/2015/wordml/symex" xmlns:wpg="http://schemas.microsoft.com/office/word/2010/wordprocessingGroup" xmlns:wpi="http://schemas.microsoft.com/office/word/2010/wordprocessingInk" xmlns:wne="http://schemas.microsoft.com/office/word/2006/wordml" xmlns:wps="http://schemas.microsoft.com/office/word/2010/wordprocessingShape" mc:Ignorable="w14 w15 w16se w16cid w16 w16cex w16sdtdh wp14">
   <w:tbl>
     <w:tblPr>
       <w:tblStyle w:val="TableGrid"/>
@@ -3697,14 +3474,16 @@
     </w:tblPr>
     <w:tblGrid>
       <w:gridCol w:w="926"/>
-      <w:gridCol w:w="2384"/>
-      <w:gridCol w:w="3220"/>
-      <w:gridCol w:w="3222"/>
+      <w:gridCol w:w="1904"/>
+      <w:gridCol w:w="1775"/>
+      <w:gridCol w:w="1911"/>
+      <w:gridCol w:w="1559"/>
+      <w:gridCol w:w="1667"/>
     </w:tblGrid>
     <w:tr>
       <w:tc>
         <w:tcPr>
-          <w:tcW w:w="846" w:type="dxa"/>
+          <w:tcW w:w="926" w:type="dxa"/>
         </w:tcPr>
         <w:p>
           <w:pPr>
@@ -3717,7 +3496,7 @@
       </w:tc>
       <w:tc>
         <w:tcPr>
-          <w:tcW w:w="2401" w:type="dxa"/>
+          <w:tcW w:w="1904" w:type="dxa"/>
         </w:tcPr>
         <w:p>
           <w:pPr>
@@ -3730,11 +3509,12 @@
       </w:tc>
       <w:tc>
         <w:tcPr>
-          <w:tcW w:w="3247" w:type="dxa"/>
+          <w:tcW w:w="1775" w:type="dxa"/>
         </w:tcPr>
         <w:p>
           <w:pPr>
             <w:pStyle w:val="Footer"/>
+            <w:jc w:val="right"/>
           </w:pPr>
           <w:r>
             <w:t>Cleared by:</w:t>
@@ -3743,7 +3523,28 @@
       </w:tc>
       <w:tc>
         <w:tcPr>
-          <w:tcW w:w="3248" w:type="dxa"/>
+          <w:tcW w:w="1911" w:type="dxa"/>
+        </w:tcPr>
+        <w:p>
+          <w:pPr>
+            <w:pStyle w:val="Footer"/>
+          </w:pPr>
+          <w:r>
+            <w:t>[</w:t>
+          </w:r>
+          <w:proofErr w:type="spellStart"/>
+          <w:r>
+            <w:t>ClearedBy</w:t>
+          </w:r>
+          <w:proofErr w:type="spellEnd"/>
+          <w:r>
+            <w:t>]</w:t>
+          </w:r>
+        </w:p>
+      </w:tc>
+      <w:tc>
+        <w:tcPr>
+          <w:tcW w:w="1559" w:type="dxa"/>
         </w:tcPr>
         <w:p>
           <w:pPr>
@@ -3751,265 +3552,20 @@
             <w:jc w:val="right"/>
           </w:pPr>
           <w:r>
-            <w:t>Version: 28 May 2021</w:t>
+            <w:t xml:space="preserve">Version: </w:t>
           </w:r>
         </w:p>
       </w:tc>
-    </w:tr>
-  </w:tbl>
-  <w:p>
-    <w:pPr>
-      <w:pStyle w:val="Footer"/>
-    </w:pPr>
-  </w:p>
-</w:ftr>
-</file>
-
-<file path=word/footer11.xml><?xml version="1.0" encoding="utf-8"?>
-<w:ftr xmlns:wpc="http://schemas.microsoft.com/office/word/2010/wordprocessingCanvas" xmlns:cx="http://schemas.microsoft.com/office/drawing/2014/chartex" xmlns:cx1="http://schemas.microsoft.com/office/drawing/2015/9/8/chartex" xmlns:cx2="http://schemas.microsoft.com/office/drawing/2015/10/21/chartex" xmlns:cx3="http://schemas.microsoft.com/office/drawing/2016/5/9/chartex" xmlns:cx4="http://schemas.microsoft.com/office/drawing/2016/5/10/chartex" xmlns:cx5="http://schemas.microsoft.com/office/drawing/2016/5/11/chartex" xmlns:cx6="http://schemas.microsoft.com/office/drawing/2016/5/12/chartex" xmlns:cx7="http://schemas.microsoft.com/office/drawing/2016/5/13/chartex" xmlns:cx8="http://schemas.microsoft.com/office/drawing/2016/5/14/chartex" xmlns:mc="http://schemas.openxmlformats.org/markup-compatibility/2006" xmlns:aink="http://schemas.microsoft.com/office/drawing/2016/ink" xmlns:am3d="http://schemas.microsoft.com/office/drawing/2017/model3d" xmlns:o="urn:schemas-microsoft-com:office:office" xmlns:r="http://schemas.openxmlformats.org/officeDocument/2006/relationships" xmlns:m="http://schemas.openxmlformats.org/officeDocument/2006/math" xmlns:v="urn:schemas-microsoft-com:vml" xmlns:wp14="http://schemas.microsoft.com/office/word/2010/wordprocessingDrawing" xmlns:wp="http://schemas.openxmlformats.org/drawingml/2006/wordprocessingDrawing" xmlns:w10="urn:schemas-microsoft-com:office:word" xmlns:w="http://schemas.openxmlformats.org/wordprocessingml/2006/main" xmlns:w14="http://schemas.microsoft.com/office/word/2010/wordml" xmlns:w15="http://schemas.microsoft.com/office/word/2012/wordml" xmlns:w16cex="http://schemas.microsoft.com/office/word/2018/wordml/cex" xmlns:w16cid="http://schemas.microsoft.com/office/word/2016/wordml/cid" xmlns:w16="http://schemas.microsoft.com/office/word/2018/wordml" xmlns:w16sdtdh="http://schemas.microsoft.com/office/word/2020/wordml/sdtdatahash" xmlns:w16se="http://schemas.microsoft.com/office/word/2015/wordml/symex" xmlns:wpg="http://schemas.microsoft.com/office/word/2010/wordprocessingGroup" xmlns:wpi="http://schemas.microsoft.com/office/word/2010/wordprocessingInk" xmlns:wne="http://schemas.microsoft.com/office/word/2006/wordml" xmlns:wps="http://schemas.microsoft.com/office/word/2010/wordprocessingShape" mc:Ignorable="w14 w15 w16se w16cid w16 w16cex w16sdtdh wp14">
-  <w:tbl>
-    <w:tblPr>
-      <w:tblStyle w:val="TableGrid"/>
-      <w:tblW w:w="0" w:type="auto"/>
-      <w:tblBorders>
-        <w:top w:val="none" w:sz="0" w:space="0" w:color="auto"/>
-        <w:left w:val="none" w:sz="0" w:space="0" w:color="auto"/>
-        <w:bottom w:val="none" w:sz="0" w:space="0" w:color="auto"/>
-        <w:right w:val="none" w:sz="0" w:space="0" w:color="auto"/>
-        <w:insideH w:val="none" w:sz="0" w:space="0" w:color="auto"/>
-        <w:insideV w:val="none" w:sz="0" w:space="0" w:color="auto"/>
-      </w:tblBorders>
-      <w:tblLook w:val="04A0" w:firstRow="1" w:lastRow="0" w:firstColumn="1" w:lastColumn="0" w:noHBand="0" w:noVBand="1"/>
-    </w:tblPr>
-    <w:tblGrid>
-      <w:gridCol w:w="926"/>
-      <w:gridCol w:w="2384"/>
-      <w:gridCol w:w="3220"/>
-      <w:gridCol w:w="3222"/>
-    </w:tblGrid>
-    <w:tr>
       <w:tc>
         <w:tcPr>
-          <w:tcW w:w="846" w:type="dxa"/>
+          <w:tcW w:w="1667" w:type="dxa"/>
         </w:tcPr>
         <w:p>
           <w:pPr>
             <w:pStyle w:val="Footer"/>
           </w:pPr>
           <w:r>
-            <w:t xml:space="preserve">Author: </w:t>
-          </w:r>
-        </w:p>
-      </w:tc>
-      <w:tc>
-        <w:tcPr>
-          <w:tcW w:w="2401" w:type="dxa"/>
-        </w:tcPr>
-        <w:p>
-          <w:pPr>
-            <w:pStyle w:val="Footer"/>
-          </w:pPr>
-          <w:r>
-            <w:t>[Author]</w:t>
-          </w:r>
-        </w:p>
-      </w:tc>
-      <w:tc>
-        <w:tcPr>
-          <w:tcW w:w="3247" w:type="dxa"/>
-        </w:tcPr>
-        <w:p>
-          <w:pPr>
-            <w:pStyle w:val="Footer"/>
-          </w:pPr>
-          <w:r>
-            <w:t>Cleared by:</w:t>
-          </w:r>
-        </w:p>
-      </w:tc>
-      <w:tc>
-        <w:tcPr>
-          <w:tcW w:w="3248" w:type="dxa"/>
-        </w:tcPr>
-        <w:p>
-          <w:pPr>
-            <w:pStyle w:val="Footer"/>
-            <w:jc w:val="right"/>
-          </w:pPr>
-          <w:r>
-            <w:t>Version: 28 May 2021</w:t>
-          </w:r>
-        </w:p>
-      </w:tc>
-    </w:tr>
-  </w:tbl>
-  <w:p>
-    <w:pPr>
-      <w:pStyle w:val="Footer"/>
-    </w:pPr>
-  </w:p>
-</w:ftr>
-</file>
-
-<file path=word/footer12.xml><?xml version="1.0" encoding="utf-8"?>
-<w:ftr xmlns:wpc="http://schemas.microsoft.com/office/word/2010/wordprocessingCanvas" xmlns:cx="http://schemas.microsoft.com/office/drawing/2014/chartex" xmlns:cx1="http://schemas.microsoft.com/office/drawing/2015/9/8/chartex" xmlns:cx2="http://schemas.microsoft.com/office/drawing/2015/10/21/chartex" xmlns:cx3="http://schemas.microsoft.com/office/drawing/2016/5/9/chartex" xmlns:cx4="http://schemas.microsoft.com/office/drawing/2016/5/10/chartex" xmlns:cx5="http://schemas.microsoft.com/office/drawing/2016/5/11/chartex" xmlns:cx6="http://schemas.microsoft.com/office/drawing/2016/5/12/chartex" xmlns:cx7="http://schemas.microsoft.com/office/drawing/2016/5/13/chartex" xmlns:cx8="http://schemas.microsoft.com/office/drawing/2016/5/14/chartex" xmlns:mc="http://schemas.openxmlformats.org/markup-compatibility/2006" xmlns:aink="http://schemas.microsoft.com/office/drawing/2016/ink" xmlns:am3d="http://schemas.microsoft.com/office/drawing/2017/model3d" xmlns:o="urn:schemas-microsoft-com:office:office" xmlns:r="http://schemas.openxmlformats.org/officeDocument/2006/relationships" xmlns:m="http://schemas.openxmlformats.org/officeDocument/2006/math" xmlns:v="urn:schemas-microsoft-com:vml" xmlns:wp14="http://schemas.microsoft.com/office/word/2010/wordprocessingDrawing" xmlns:wp="http://schemas.openxmlformats.org/drawingml/2006/wordprocessingDrawing" xmlns:w10="urn:schemas-microsoft-com:office:word" xmlns:w="http://schemas.openxmlformats.org/wordprocessingml/2006/main" xmlns:w14="http://schemas.microsoft.com/office/word/2010/wordml" xmlns:w15="http://schemas.microsoft.com/office/word/2012/wordml" xmlns:w16cex="http://schemas.microsoft.com/office/word/2018/wordml/cex" xmlns:w16cid="http://schemas.microsoft.com/office/word/2016/wordml/cid" xmlns:w16="http://schemas.microsoft.com/office/word/2018/wordml" xmlns:w16sdtdh="http://schemas.microsoft.com/office/word/2020/wordml/sdtdatahash" xmlns:w16se="http://schemas.microsoft.com/office/word/2015/wordml/symex" xmlns:wpg="http://schemas.microsoft.com/office/word/2010/wordprocessingGroup" xmlns:wpi="http://schemas.microsoft.com/office/word/2010/wordprocessingInk" xmlns:wne="http://schemas.microsoft.com/office/word/2006/wordml" xmlns:wps="http://schemas.microsoft.com/office/word/2010/wordprocessingShape" mc:Ignorable="w14 w15 w16se w16cid w16 w16cex w16sdtdh wp14">
-  <w:tbl>
-    <w:tblPr>
-      <w:tblStyle w:val="TableGrid"/>
-      <w:tblW w:w="0" w:type="auto"/>
-      <w:tblBorders>
-        <w:top w:val="none" w:sz="0" w:space="0" w:color="auto"/>
-        <w:left w:val="none" w:sz="0" w:space="0" w:color="auto"/>
-        <w:bottom w:val="none" w:sz="0" w:space="0" w:color="auto"/>
-        <w:right w:val="none" w:sz="0" w:space="0" w:color="auto"/>
-        <w:insideH w:val="none" w:sz="0" w:space="0" w:color="auto"/>
-        <w:insideV w:val="none" w:sz="0" w:space="0" w:color="auto"/>
-      </w:tblBorders>
-      <w:tblLook w:val="04A0" w:firstRow="1" w:lastRow="0" w:firstColumn="1" w:lastColumn="0" w:noHBand="0" w:noVBand="1"/>
-    </w:tblPr>
-    <w:tblGrid>
-      <w:gridCol w:w="926"/>
-      <w:gridCol w:w="2384"/>
-      <w:gridCol w:w="3220"/>
-      <w:gridCol w:w="3222"/>
-    </w:tblGrid>
-    <w:tr>
-      <w:tc>
-        <w:tcPr>
-          <w:tcW w:w="846" w:type="dxa"/>
-        </w:tcPr>
-        <w:p>
-          <w:pPr>
-            <w:pStyle w:val="Footer"/>
-          </w:pPr>
-          <w:r>
-            <w:t xml:space="preserve">Author: </w:t>
-          </w:r>
-        </w:p>
-      </w:tc>
-      <w:tc>
-        <w:tcPr>
-          <w:tcW w:w="2401" w:type="dxa"/>
-        </w:tcPr>
-        <w:p>
-          <w:pPr>
-            <w:pStyle w:val="Footer"/>
-          </w:pPr>
-          <w:r>
-            <w:t>[Author]</w:t>
-          </w:r>
-        </w:p>
-      </w:tc>
-      <w:tc>
-        <w:tcPr>
-          <w:tcW w:w="3247" w:type="dxa"/>
-        </w:tcPr>
-        <w:p>
-          <w:pPr>
-            <w:pStyle w:val="Footer"/>
-          </w:pPr>
-          <w:r>
-            <w:t>Cleared by:</w:t>
-          </w:r>
-        </w:p>
-      </w:tc>
-      <w:tc>
-        <w:tcPr>
-          <w:tcW w:w="3248" w:type="dxa"/>
-        </w:tcPr>
-        <w:p>
-          <w:pPr>
-            <w:pStyle w:val="Footer"/>
-            <w:jc w:val="right"/>
-          </w:pPr>
-          <w:r>
-            <w:t>Version: 28 May 2021</w:t>
-          </w:r>
-        </w:p>
-      </w:tc>
-    </w:tr>
-  </w:tbl>
-  <w:p>
-    <w:pPr>
-      <w:pStyle w:val="Footer"/>
-    </w:pPr>
-  </w:p>
-</w:ftr>
-</file>
-
-<file path=word/footer13.xml><?xml version="1.0" encoding="utf-8"?>
-<w:ftr xmlns:wpc="http://schemas.microsoft.com/office/word/2010/wordprocessingCanvas" xmlns:cx="http://schemas.microsoft.com/office/drawing/2014/chartex" xmlns:cx1="http://schemas.microsoft.com/office/drawing/2015/9/8/chartex" xmlns:cx2="http://schemas.microsoft.com/office/drawing/2015/10/21/chartex" xmlns:cx3="http://schemas.microsoft.com/office/drawing/2016/5/9/chartex" xmlns:cx4="http://schemas.microsoft.com/office/drawing/2016/5/10/chartex" xmlns:cx5="http://schemas.microsoft.com/office/drawing/2016/5/11/chartex" xmlns:cx6="http://schemas.microsoft.com/office/drawing/2016/5/12/chartex" xmlns:cx7="http://schemas.microsoft.com/office/drawing/2016/5/13/chartex" xmlns:cx8="http://schemas.microsoft.com/office/drawing/2016/5/14/chartex" xmlns:mc="http://schemas.openxmlformats.org/markup-compatibility/2006" xmlns:aink="http://schemas.microsoft.com/office/drawing/2016/ink" xmlns:am3d="http://schemas.microsoft.com/office/drawing/2017/model3d" xmlns:o="urn:schemas-microsoft-com:office:office" xmlns:r="http://schemas.openxmlformats.org/officeDocument/2006/relationships" xmlns:m="http://schemas.openxmlformats.org/officeDocument/2006/math" xmlns:v="urn:schemas-microsoft-com:vml" xmlns:wp14="http://schemas.microsoft.com/office/word/2010/wordprocessingDrawing" xmlns:wp="http://schemas.openxmlformats.org/drawingml/2006/wordprocessingDrawing" xmlns:w10="urn:schemas-microsoft-com:office:word" xmlns:w="http://schemas.openxmlformats.org/wordprocessingml/2006/main" xmlns:w14="http://schemas.microsoft.com/office/word/2010/wordml" xmlns:w15="http://schemas.microsoft.com/office/word/2012/wordml" xmlns:w16cex="http://schemas.microsoft.com/office/word/2018/wordml/cex" xmlns:w16cid="http://schemas.microsoft.com/office/word/2016/wordml/cid" xmlns:w16="http://schemas.microsoft.com/office/word/2018/wordml" xmlns:w16sdtdh="http://schemas.microsoft.com/office/word/2020/wordml/sdtdatahash" xmlns:w16se="http://schemas.microsoft.com/office/word/2015/wordml/symex" xmlns:wpg="http://schemas.microsoft.com/office/word/2010/wordprocessingGroup" xmlns:wpi="http://schemas.microsoft.com/office/word/2010/wordprocessingInk" xmlns:wne="http://schemas.microsoft.com/office/word/2006/wordml" xmlns:wps="http://schemas.microsoft.com/office/word/2010/wordprocessingShape" mc:Ignorable="w14 w15 w16se w16cid w16 w16cex w16sdtdh wp14">
-  <w:tbl>
-    <w:tblPr>
-      <w:tblStyle w:val="TableGrid"/>
-      <w:tblW w:w="0" w:type="auto"/>
-      <w:tblBorders>
-        <w:top w:val="none" w:sz="0" w:space="0" w:color="auto"/>
-        <w:left w:val="none" w:sz="0" w:space="0" w:color="auto"/>
-        <w:bottom w:val="none" w:sz="0" w:space="0" w:color="auto"/>
-        <w:right w:val="none" w:sz="0" w:space="0" w:color="auto"/>
-        <w:insideH w:val="none" w:sz="0" w:space="0" w:color="auto"/>
-        <w:insideV w:val="none" w:sz="0" w:space="0" w:color="auto"/>
-      </w:tblBorders>
-      <w:tblLook w:val="04A0" w:firstRow="1" w:lastRow="0" w:firstColumn="1" w:lastColumn="0" w:noHBand="0" w:noVBand="1"/>
-    </w:tblPr>
-    <w:tblGrid>
-      <w:gridCol w:w="926"/>
-      <w:gridCol w:w="2384"/>
-      <w:gridCol w:w="3220"/>
-      <w:gridCol w:w="3222"/>
-    </w:tblGrid>
-    <w:tr>
-      <w:tc>
-        <w:tcPr>
-          <w:tcW w:w="846" w:type="dxa"/>
-        </w:tcPr>
-        <w:p>
-          <w:pPr>
-            <w:pStyle w:val="Footer"/>
-          </w:pPr>
-          <w:r>
-            <w:t xml:space="preserve">Author: </w:t>
-          </w:r>
-        </w:p>
-      </w:tc>
-      <w:tc>
-        <w:tcPr>
-          <w:tcW w:w="2401" w:type="dxa"/>
-        </w:tcPr>
-        <w:p>
-          <w:pPr>
-            <w:pStyle w:val="Footer"/>
-          </w:pPr>
-          <w:r>
-            <w:t>[Author]</w:t>
-          </w:r>
-        </w:p>
-      </w:tc>
-      <w:tc>
-        <w:tcPr>
-          <w:tcW w:w="3247" w:type="dxa"/>
-        </w:tcPr>
-        <w:p>
-          <w:pPr>
-            <w:pStyle w:val="Footer"/>
-          </w:pPr>
-          <w:r>
-            <w:t>Cleared by:</w:t>
-          </w:r>
-        </w:p>
-      </w:tc>
-      <w:tc>
-        <w:tcPr>
-          <w:tcW w:w="3248" w:type="dxa"/>
-        </w:tcPr>
-        <w:p>
-          <w:pPr>
-            <w:pStyle w:val="Footer"/>
-            <w:jc w:val="right"/>
-          </w:pPr>
-          <w:r>
-            <w:t>Version: 28 May 2021</w:t>
+            <w:t>[Version]</w:t>
           </w:r>
         </w:p>
       </w:tc>
@@ -4026,514 +3582,6 @@
       <w:rPr>
         <w:color w:val="000000"/>
       </w:rPr>
-    </w:pPr>
-  </w:p>
-</w:ftr>
-</file>
-
-<file path=word/footer2.xml><?xml version="1.0" encoding="utf-8"?>
-<w:ftr xmlns:wpc="http://schemas.microsoft.com/office/word/2010/wordprocessingCanvas" xmlns:cx="http://schemas.microsoft.com/office/drawing/2014/chartex" xmlns:cx1="http://schemas.microsoft.com/office/drawing/2015/9/8/chartex" xmlns:cx2="http://schemas.microsoft.com/office/drawing/2015/10/21/chartex" xmlns:cx3="http://schemas.microsoft.com/office/drawing/2016/5/9/chartex" xmlns:cx4="http://schemas.microsoft.com/office/drawing/2016/5/10/chartex" xmlns:cx5="http://schemas.microsoft.com/office/drawing/2016/5/11/chartex" xmlns:cx6="http://schemas.microsoft.com/office/drawing/2016/5/12/chartex" xmlns:cx7="http://schemas.microsoft.com/office/drawing/2016/5/13/chartex" xmlns:cx8="http://schemas.microsoft.com/office/drawing/2016/5/14/chartex" xmlns:mc="http://schemas.openxmlformats.org/markup-compatibility/2006" xmlns:aink="http://schemas.microsoft.com/office/drawing/2016/ink" xmlns:am3d="http://schemas.microsoft.com/office/drawing/2017/model3d" xmlns:o="urn:schemas-microsoft-com:office:office" xmlns:r="http://schemas.openxmlformats.org/officeDocument/2006/relationships" xmlns:m="http://schemas.openxmlformats.org/officeDocument/2006/math" xmlns:v="urn:schemas-microsoft-com:vml" xmlns:wp14="http://schemas.microsoft.com/office/word/2010/wordprocessingDrawing" xmlns:wp="http://schemas.openxmlformats.org/drawingml/2006/wordprocessingDrawing" xmlns:w10="urn:schemas-microsoft-com:office:word" xmlns:w="http://schemas.openxmlformats.org/wordprocessingml/2006/main" xmlns:w14="http://schemas.microsoft.com/office/word/2010/wordml" xmlns:w15="http://schemas.microsoft.com/office/word/2012/wordml" xmlns:w16cex="http://schemas.microsoft.com/office/word/2018/wordml/cex" xmlns:w16cid="http://schemas.microsoft.com/office/word/2016/wordml/cid" xmlns:w16="http://schemas.microsoft.com/office/word/2018/wordml" xmlns:w16sdtdh="http://schemas.microsoft.com/office/word/2020/wordml/sdtdatahash" xmlns:w16se="http://schemas.microsoft.com/office/word/2015/wordml/symex" xmlns:wpg="http://schemas.microsoft.com/office/word/2010/wordprocessingGroup" xmlns:wpi="http://schemas.microsoft.com/office/word/2010/wordprocessingInk" xmlns:wne="http://schemas.microsoft.com/office/word/2006/wordml" xmlns:wps="http://schemas.microsoft.com/office/word/2010/wordprocessingShape" mc:Ignorable="w14 w15 w16se w16cid w16 w16cex w16sdtdh wp14">
-  <w:tbl>
-    <w:tblPr>
-      <w:tblStyle w:val="TableGrid"/>
-      <w:tblW w:w="0" w:type="auto"/>
-      <w:tblBorders>
-        <w:top w:val="none" w:sz="0" w:space="0" w:color="auto"/>
-        <w:left w:val="none" w:sz="0" w:space="0" w:color="auto"/>
-        <w:bottom w:val="none" w:sz="0" w:space="0" w:color="auto"/>
-        <w:right w:val="none" w:sz="0" w:space="0" w:color="auto"/>
-        <w:insideH w:val="none" w:sz="0" w:space="0" w:color="auto"/>
-        <w:insideV w:val="none" w:sz="0" w:space="0" w:color="auto"/>
-      </w:tblBorders>
-      <w:tblLook w:val="04A0" w:firstRow="1" w:lastRow="0" w:firstColumn="1" w:lastColumn="0" w:noHBand="0" w:noVBand="1"/>
-    </w:tblPr>
-    <w:tblGrid>
-      <w:gridCol w:w="926"/>
-      <w:gridCol w:w="2384"/>
-      <w:gridCol w:w="3220"/>
-      <w:gridCol w:w="3222"/>
-    </w:tblGrid>
-    <w:tr>
-      <w:tc>
-        <w:tcPr>
-          <w:tcW w:w="846" w:type="dxa"/>
-        </w:tcPr>
-        <w:p>
-          <w:pPr>
-            <w:pStyle w:val="Footer"/>
-          </w:pPr>
-          <w:r>
-            <w:t xml:space="preserve">Author: </w:t>
-          </w:r>
-        </w:p>
-      </w:tc>
-      <w:tc>
-        <w:tcPr>
-          <w:tcW w:w="2401" w:type="dxa"/>
-        </w:tcPr>
-        <w:p>
-          <w:pPr>
-            <w:pStyle w:val="Footer"/>
-          </w:pPr>
-          <w:r>
-            <w:t>[Author]</w:t>
-          </w:r>
-        </w:p>
-      </w:tc>
-      <w:tc>
-        <w:tcPr>
-          <w:tcW w:w="3247" w:type="dxa"/>
-        </w:tcPr>
-        <w:p>
-          <w:pPr>
-            <w:pStyle w:val="Footer"/>
-          </w:pPr>
-          <w:r>
-            <w:t>Cleared by:</w:t>
-          </w:r>
-        </w:p>
-      </w:tc>
-      <w:tc>
-        <w:tcPr>
-          <w:tcW w:w="3248" w:type="dxa"/>
-        </w:tcPr>
-        <w:p>
-          <w:pPr>
-            <w:pStyle w:val="Footer"/>
-            <w:jc w:val="right"/>
-          </w:pPr>
-          <w:r>
-            <w:t>Version: 28 May 2021</w:t>
-          </w:r>
-        </w:p>
-      </w:tc>
-    </w:tr>
-  </w:tbl>
-  <w:p>
-    <w:pPr>
-      <w:pStyle w:val="Footer"/>
-    </w:pPr>
-  </w:p>
-</w:ftr>
-</file>
-
-<file path=word/footer3.xml><?xml version="1.0" encoding="utf-8"?>
-<w:ftr xmlns:wpc="http://schemas.microsoft.com/office/word/2010/wordprocessingCanvas" xmlns:cx="http://schemas.microsoft.com/office/drawing/2014/chartex" xmlns:cx1="http://schemas.microsoft.com/office/drawing/2015/9/8/chartex" xmlns:cx2="http://schemas.microsoft.com/office/drawing/2015/10/21/chartex" xmlns:cx3="http://schemas.microsoft.com/office/drawing/2016/5/9/chartex" xmlns:cx4="http://schemas.microsoft.com/office/drawing/2016/5/10/chartex" xmlns:cx5="http://schemas.microsoft.com/office/drawing/2016/5/11/chartex" xmlns:cx6="http://schemas.microsoft.com/office/drawing/2016/5/12/chartex" xmlns:cx7="http://schemas.microsoft.com/office/drawing/2016/5/13/chartex" xmlns:cx8="http://schemas.microsoft.com/office/drawing/2016/5/14/chartex" xmlns:mc="http://schemas.openxmlformats.org/markup-compatibility/2006" xmlns:aink="http://schemas.microsoft.com/office/drawing/2016/ink" xmlns:am3d="http://schemas.microsoft.com/office/drawing/2017/model3d" xmlns:o="urn:schemas-microsoft-com:office:office" xmlns:r="http://schemas.openxmlformats.org/officeDocument/2006/relationships" xmlns:m="http://schemas.openxmlformats.org/officeDocument/2006/math" xmlns:v="urn:schemas-microsoft-com:vml" xmlns:wp14="http://schemas.microsoft.com/office/word/2010/wordprocessingDrawing" xmlns:wp="http://schemas.openxmlformats.org/drawingml/2006/wordprocessingDrawing" xmlns:w10="urn:schemas-microsoft-com:office:word" xmlns:w="http://schemas.openxmlformats.org/wordprocessingml/2006/main" xmlns:w14="http://schemas.microsoft.com/office/word/2010/wordml" xmlns:w15="http://schemas.microsoft.com/office/word/2012/wordml" xmlns:w16cex="http://schemas.microsoft.com/office/word/2018/wordml/cex" xmlns:w16cid="http://schemas.microsoft.com/office/word/2016/wordml/cid" xmlns:w16="http://schemas.microsoft.com/office/word/2018/wordml" xmlns:w16sdtdh="http://schemas.microsoft.com/office/word/2020/wordml/sdtdatahash" xmlns:w16se="http://schemas.microsoft.com/office/word/2015/wordml/symex" xmlns:wpg="http://schemas.microsoft.com/office/word/2010/wordprocessingGroup" xmlns:wpi="http://schemas.microsoft.com/office/word/2010/wordprocessingInk" xmlns:wne="http://schemas.microsoft.com/office/word/2006/wordml" xmlns:wps="http://schemas.microsoft.com/office/word/2010/wordprocessingShape" mc:Ignorable="w14 w15 w16se w16cid w16 w16cex w16sdtdh wp14">
-  <w:tbl>
-    <w:tblPr>
-      <w:tblStyle w:val="TableGrid"/>
-      <w:tblW w:w="0" w:type="auto"/>
-      <w:tblBorders>
-        <w:top w:val="none" w:sz="0" w:space="0" w:color="auto"/>
-        <w:left w:val="none" w:sz="0" w:space="0" w:color="auto"/>
-        <w:bottom w:val="none" w:sz="0" w:space="0" w:color="auto"/>
-        <w:right w:val="none" w:sz="0" w:space="0" w:color="auto"/>
-        <w:insideH w:val="none" w:sz="0" w:space="0" w:color="auto"/>
-        <w:insideV w:val="none" w:sz="0" w:space="0" w:color="auto"/>
-      </w:tblBorders>
-      <w:tblLook w:val="04A0" w:firstRow="1" w:lastRow="0" w:firstColumn="1" w:lastColumn="0" w:noHBand="0" w:noVBand="1"/>
-    </w:tblPr>
-    <w:tblGrid>
-      <w:gridCol w:w="926"/>
-      <w:gridCol w:w="2384"/>
-      <w:gridCol w:w="3220"/>
-      <w:gridCol w:w="3222"/>
-    </w:tblGrid>
-    <w:tr>
-      <w:tc>
-        <w:tcPr>
-          <w:tcW w:w="846" w:type="dxa"/>
-        </w:tcPr>
-        <w:p>
-          <w:pPr>
-            <w:pStyle w:val="Footer"/>
-          </w:pPr>
-          <w:r>
-            <w:t xml:space="preserve">Author: </w:t>
-          </w:r>
-        </w:p>
-      </w:tc>
-      <w:tc>
-        <w:tcPr>
-          <w:tcW w:w="2401" w:type="dxa"/>
-        </w:tcPr>
-        <w:p>
-          <w:pPr>
-            <w:pStyle w:val="Footer"/>
-          </w:pPr>
-          <w:r>
-            <w:t>[Author]</w:t>
-          </w:r>
-        </w:p>
-      </w:tc>
-      <w:tc>
-        <w:tcPr>
-          <w:tcW w:w="3247" w:type="dxa"/>
-        </w:tcPr>
-        <w:p>
-          <w:pPr>
-            <w:pStyle w:val="Footer"/>
-          </w:pPr>
-          <w:r>
-            <w:t>Cleared by:</w:t>
-          </w:r>
-        </w:p>
-      </w:tc>
-      <w:tc>
-        <w:tcPr>
-          <w:tcW w:w="3248" w:type="dxa"/>
-        </w:tcPr>
-        <w:p>
-          <w:pPr>
-            <w:pStyle w:val="Footer"/>
-            <w:jc w:val="right"/>
-          </w:pPr>
-          <w:r>
-            <w:t>Version: 28 May 2021</w:t>
-          </w:r>
-        </w:p>
-      </w:tc>
-    </w:tr>
-  </w:tbl>
-  <w:p>
-    <w:pPr>
-      <w:pStyle w:val="Footer"/>
-    </w:pPr>
-  </w:p>
-</w:ftr>
-</file>
-
-<file path=word/footer4.xml><?xml version="1.0" encoding="utf-8"?>
-<w:ftr xmlns:wpc="http://schemas.microsoft.com/office/word/2010/wordprocessingCanvas" xmlns:cx="http://schemas.microsoft.com/office/drawing/2014/chartex" xmlns:cx1="http://schemas.microsoft.com/office/drawing/2015/9/8/chartex" xmlns:cx2="http://schemas.microsoft.com/office/drawing/2015/10/21/chartex" xmlns:cx3="http://schemas.microsoft.com/office/drawing/2016/5/9/chartex" xmlns:cx4="http://schemas.microsoft.com/office/drawing/2016/5/10/chartex" xmlns:cx5="http://schemas.microsoft.com/office/drawing/2016/5/11/chartex" xmlns:cx6="http://schemas.microsoft.com/office/drawing/2016/5/12/chartex" xmlns:cx7="http://schemas.microsoft.com/office/drawing/2016/5/13/chartex" xmlns:cx8="http://schemas.microsoft.com/office/drawing/2016/5/14/chartex" xmlns:mc="http://schemas.openxmlformats.org/markup-compatibility/2006" xmlns:aink="http://schemas.microsoft.com/office/drawing/2016/ink" xmlns:am3d="http://schemas.microsoft.com/office/drawing/2017/model3d" xmlns:o="urn:schemas-microsoft-com:office:office" xmlns:r="http://schemas.openxmlformats.org/officeDocument/2006/relationships" xmlns:m="http://schemas.openxmlformats.org/officeDocument/2006/math" xmlns:v="urn:schemas-microsoft-com:vml" xmlns:wp14="http://schemas.microsoft.com/office/word/2010/wordprocessingDrawing" xmlns:wp="http://schemas.openxmlformats.org/drawingml/2006/wordprocessingDrawing" xmlns:w10="urn:schemas-microsoft-com:office:word" xmlns:w="http://schemas.openxmlformats.org/wordprocessingml/2006/main" xmlns:w14="http://schemas.microsoft.com/office/word/2010/wordml" xmlns:w15="http://schemas.microsoft.com/office/word/2012/wordml" xmlns:w16cex="http://schemas.microsoft.com/office/word/2018/wordml/cex" xmlns:w16cid="http://schemas.microsoft.com/office/word/2016/wordml/cid" xmlns:w16="http://schemas.microsoft.com/office/word/2018/wordml" xmlns:w16sdtdh="http://schemas.microsoft.com/office/word/2020/wordml/sdtdatahash" xmlns:w16se="http://schemas.microsoft.com/office/word/2015/wordml/symex" xmlns:wpg="http://schemas.microsoft.com/office/word/2010/wordprocessingGroup" xmlns:wpi="http://schemas.microsoft.com/office/word/2010/wordprocessingInk" xmlns:wne="http://schemas.microsoft.com/office/word/2006/wordml" xmlns:wps="http://schemas.microsoft.com/office/word/2010/wordprocessingShape" mc:Ignorable="w14 w15 w16se w16cid w16 w16cex w16sdtdh wp14">
-  <w:tbl>
-    <w:tblPr>
-      <w:tblStyle w:val="TableGrid"/>
-      <w:tblW w:w="0" w:type="auto"/>
-      <w:tblBorders>
-        <w:top w:val="none" w:sz="0" w:space="0" w:color="auto"/>
-        <w:left w:val="none" w:sz="0" w:space="0" w:color="auto"/>
-        <w:bottom w:val="none" w:sz="0" w:space="0" w:color="auto"/>
-        <w:right w:val="none" w:sz="0" w:space="0" w:color="auto"/>
-        <w:insideH w:val="none" w:sz="0" w:space="0" w:color="auto"/>
-        <w:insideV w:val="none" w:sz="0" w:space="0" w:color="auto"/>
-      </w:tblBorders>
-      <w:tblLook w:val="04A0" w:firstRow="1" w:lastRow="0" w:firstColumn="1" w:lastColumn="0" w:noHBand="0" w:noVBand="1"/>
-    </w:tblPr>
-    <w:tblGrid>
-      <w:gridCol w:w="926"/>
-      <w:gridCol w:w="2384"/>
-      <w:gridCol w:w="3220"/>
-      <w:gridCol w:w="3222"/>
-    </w:tblGrid>
-    <w:tr>
-      <w:tc>
-        <w:tcPr>
-          <w:tcW w:w="846" w:type="dxa"/>
-        </w:tcPr>
-        <w:p>
-          <w:pPr>
-            <w:pStyle w:val="Footer"/>
-          </w:pPr>
-          <w:r>
-            <w:t xml:space="preserve">Author: </w:t>
-          </w:r>
-        </w:p>
-      </w:tc>
-      <w:tc>
-        <w:tcPr>
-          <w:tcW w:w="2401" w:type="dxa"/>
-        </w:tcPr>
-        <w:p>
-          <w:pPr>
-            <w:pStyle w:val="Footer"/>
-          </w:pPr>
-          <w:r>
-            <w:t>[Author]</w:t>
-          </w:r>
-        </w:p>
-      </w:tc>
-      <w:tc>
-        <w:tcPr>
-          <w:tcW w:w="3247" w:type="dxa"/>
-        </w:tcPr>
-        <w:p>
-          <w:pPr>
-            <w:pStyle w:val="Footer"/>
-          </w:pPr>
-          <w:r>
-            <w:t>Cleared by:</w:t>
-          </w:r>
-        </w:p>
-      </w:tc>
-      <w:tc>
-        <w:tcPr>
-          <w:tcW w:w="3248" w:type="dxa"/>
-        </w:tcPr>
-        <w:p>
-          <w:pPr>
-            <w:pStyle w:val="Footer"/>
-            <w:jc w:val="right"/>
-          </w:pPr>
-          <w:r>
-            <w:t>Version: 28 May 2021</w:t>
-          </w:r>
-        </w:p>
-      </w:tc>
-    </w:tr>
-  </w:tbl>
-  <w:p>
-    <w:pPr>
-      <w:pStyle w:val="Footer"/>
-    </w:pPr>
-  </w:p>
-</w:ftr>
-</file>
-
-<file path=word/footer5.xml><?xml version="1.0" encoding="utf-8"?>
-<w:ftr xmlns:wpc="http://schemas.microsoft.com/office/word/2010/wordprocessingCanvas" xmlns:cx="http://schemas.microsoft.com/office/drawing/2014/chartex" xmlns:cx1="http://schemas.microsoft.com/office/drawing/2015/9/8/chartex" xmlns:cx2="http://schemas.microsoft.com/office/drawing/2015/10/21/chartex" xmlns:cx3="http://schemas.microsoft.com/office/drawing/2016/5/9/chartex" xmlns:cx4="http://schemas.microsoft.com/office/drawing/2016/5/10/chartex" xmlns:cx5="http://schemas.microsoft.com/office/drawing/2016/5/11/chartex" xmlns:cx6="http://schemas.microsoft.com/office/drawing/2016/5/12/chartex" xmlns:cx7="http://schemas.microsoft.com/office/drawing/2016/5/13/chartex" xmlns:cx8="http://schemas.microsoft.com/office/drawing/2016/5/14/chartex" xmlns:mc="http://schemas.openxmlformats.org/markup-compatibility/2006" xmlns:aink="http://schemas.microsoft.com/office/drawing/2016/ink" xmlns:am3d="http://schemas.microsoft.com/office/drawing/2017/model3d" xmlns:o="urn:schemas-microsoft-com:office:office" xmlns:r="http://schemas.openxmlformats.org/officeDocument/2006/relationships" xmlns:m="http://schemas.openxmlformats.org/officeDocument/2006/math" xmlns:v="urn:schemas-microsoft-com:vml" xmlns:wp14="http://schemas.microsoft.com/office/word/2010/wordprocessingDrawing" xmlns:wp="http://schemas.openxmlformats.org/drawingml/2006/wordprocessingDrawing" xmlns:w10="urn:schemas-microsoft-com:office:word" xmlns:w="http://schemas.openxmlformats.org/wordprocessingml/2006/main" xmlns:w14="http://schemas.microsoft.com/office/word/2010/wordml" xmlns:w15="http://schemas.microsoft.com/office/word/2012/wordml" xmlns:w16cex="http://schemas.microsoft.com/office/word/2018/wordml/cex" xmlns:w16cid="http://schemas.microsoft.com/office/word/2016/wordml/cid" xmlns:w16="http://schemas.microsoft.com/office/word/2018/wordml" xmlns:w16sdtdh="http://schemas.microsoft.com/office/word/2020/wordml/sdtdatahash" xmlns:w16se="http://schemas.microsoft.com/office/word/2015/wordml/symex" xmlns:wpg="http://schemas.microsoft.com/office/word/2010/wordprocessingGroup" xmlns:wpi="http://schemas.microsoft.com/office/word/2010/wordprocessingInk" xmlns:wne="http://schemas.microsoft.com/office/word/2006/wordml" xmlns:wps="http://schemas.microsoft.com/office/word/2010/wordprocessingShape" mc:Ignorable="w14 w15 w16se w16cid w16 w16cex w16sdtdh wp14">
-  <w:p>
-    <w:pPr>
-      <w:pStyle w:val="Footer"/>
-    </w:pPr>
-    <w:r>
-      <w:t xml:space="preserve">Author: Maeve </w:t>
-    </w:r>
-    <w:proofErr w:type="spellStart"/>
-    <w:r>
-      <w:t>Roseveare</w:t>
-    </w:r>
-    <w:proofErr w:type="spellEnd"/>
-    <w:r>
-      <w:t xml:space="preserve">                 Cleared by: Tracy Marshall                  Version: 28 May 2021</w:t>
-    </w:r>
-  </w:p>
-  <w:p>
-    <w:pPr>
-      <w:pStyle w:val="Footer"/>
-    </w:pPr>
-  </w:p>
-</w:ftr>
-</file>
-
-<file path=word/footer6.xml><?xml version="1.0" encoding="utf-8"?>
-<w:ftr xmlns:wpc="http://schemas.microsoft.com/office/word/2010/wordprocessingCanvas" xmlns:cx="http://schemas.microsoft.com/office/drawing/2014/chartex" xmlns:cx1="http://schemas.microsoft.com/office/drawing/2015/9/8/chartex" xmlns:cx2="http://schemas.microsoft.com/office/drawing/2015/10/21/chartex" xmlns:cx3="http://schemas.microsoft.com/office/drawing/2016/5/9/chartex" xmlns:cx4="http://schemas.microsoft.com/office/drawing/2016/5/10/chartex" xmlns:cx5="http://schemas.microsoft.com/office/drawing/2016/5/11/chartex" xmlns:cx6="http://schemas.microsoft.com/office/drawing/2016/5/12/chartex" xmlns:cx7="http://schemas.microsoft.com/office/drawing/2016/5/13/chartex" xmlns:cx8="http://schemas.microsoft.com/office/drawing/2016/5/14/chartex" xmlns:mc="http://schemas.openxmlformats.org/markup-compatibility/2006" xmlns:aink="http://schemas.microsoft.com/office/drawing/2016/ink" xmlns:am3d="http://schemas.microsoft.com/office/drawing/2017/model3d" xmlns:o="urn:schemas-microsoft-com:office:office" xmlns:r="http://schemas.openxmlformats.org/officeDocument/2006/relationships" xmlns:m="http://schemas.openxmlformats.org/officeDocument/2006/math" xmlns:v="urn:schemas-microsoft-com:vml" xmlns:wp14="http://schemas.microsoft.com/office/word/2010/wordprocessingDrawing" xmlns:wp="http://schemas.openxmlformats.org/drawingml/2006/wordprocessingDrawing" xmlns:w10="urn:schemas-microsoft-com:office:word" xmlns:w="http://schemas.openxmlformats.org/wordprocessingml/2006/main" xmlns:w14="http://schemas.microsoft.com/office/word/2010/wordml" xmlns:w15="http://schemas.microsoft.com/office/word/2012/wordml" xmlns:w16cex="http://schemas.microsoft.com/office/word/2018/wordml/cex" xmlns:w16cid="http://schemas.microsoft.com/office/word/2016/wordml/cid" xmlns:w16="http://schemas.microsoft.com/office/word/2018/wordml" xmlns:w16sdtdh="http://schemas.microsoft.com/office/word/2020/wordml/sdtdatahash" xmlns:w16se="http://schemas.microsoft.com/office/word/2015/wordml/symex" xmlns:wpg="http://schemas.microsoft.com/office/word/2010/wordprocessingGroup" xmlns:wpi="http://schemas.microsoft.com/office/word/2010/wordprocessingInk" xmlns:wne="http://schemas.microsoft.com/office/word/2006/wordml" xmlns:wps="http://schemas.microsoft.com/office/word/2010/wordprocessingShape" mc:Ignorable="w14 w15 w16se w16cid w16 w16cex w16sdtdh wp14">
-  <w:tbl>
-    <w:tblPr>
-      <w:tblStyle w:val="TableGrid"/>
-      <w:tblW w:w="0" w:type="auto"/>
-      <w:tblBorders>
-        <w:top w:val="none" w:sz="0" w:space="0" w:color="auto"/>
-        <w:left w:val="none" w:sz="0" w:space="0" w:color="auto"/>
-        <w:bottom w:val="none" w:sz="0" w:space="0" w:color="auto"/>
-        <w:right w:val="none" w:sz="0" w:space="0" w:color="auto"/>
-        <w:insideH w:val="none" w:sz="0" w:space="0" w:color="auto"/>
-        <w:insideV w:val="none" w:sz="0" w:space="0" w:color="auto"/>
-      </w:tblBorders>
-      <w:tblLook w:val="04A0" w:firstRow="1" w:lastRow="0" w:firstColumn="1" w:lastColumn="0" w:noHBand="0" w:noVBand="1"/>
-    </w:tblPr>
-    <w:tblGrid>
-      <w:gridCol w:w="926"/>
-      <w:gridCol w:w="2384"/>
-      <w:gridCol w:w="3220"/>
-      <w:gridCol w:w="3222"/>
-    </w:tblGrid>
-    <w:tr>
-      <w:tc>
-        <w:tcPr>
-          <w:tcW w:w="846" w:type="dxa"/>
-        </w:tcPr>
-        <w:p>
-          <w:pPr>
-            <w:pStyle w:val="Footer"/>
-          </w:pPr>
-          <w:r>
-            <w:t xml:space="preserve">Author: </w:t>
-          </w:r>
-        </w:p>
-      </w:tc>
-      <w:tc>
-        <w:tcPr>
-          <w:tcW w:w="2401" w:type="dxa"/>
-        </w:tcPr>
-        <w:p>
-          <w:pPr>
-            <w:pStyle w:val="Footer"/>
-          </w:pPr>
-          <w:r>
-            <w:t>[Author]</w:t>
-          </w:r>
-        </w:p>
-      </w:tc>
-      <w:tc>
-        <w:tcPr>
-          <w:tcW w:w="3247" w:type="dxa"/>
-        </w:tcPr>
-        <w:p>
-          <w:pPr>
-            <w:pStyle w:val="Footer"/>
-          </w:pPr>
-          <w:r>
-            <w:t>Cleared by:</w:t>
-          </w:r>
-        </w:p>
-      </w:tc>
-      <w:tc>
-        <w:tcPr>
-          <w:tcW w:w="3248" w:type="dxa"/>
-        </w:tcPr>
-        <w:p>
-          <w:pPr>
-            <w:pStyle w:val="Footer"/>
-            <w:jc w:val="right"/>
-          </w:pPr>
-          <w:r>
-            <w:t>Version: 28 May 2021</w:t>
-          </w:r>
-        </w:p>
-      </w:tc>
-    </w:tr>
-  </w:tbl>
-  <w:p>
-    <w:pPr>
-      <w:pStyle w:val="Footer"/>
-    </w:pPr>
-  </w:p>
-</w:ftr>
-</file>
-
-<file path=word/footer7.xml><?xml version="1.0" encoding="utf-8"?>
-<w:ftr xmlns:wpc="http://schemas.microsoft.com/office/word/2010/wordprocessingCanvas" xmlns:cx="http://schemas.microsoft.com/office/drawing/2014/chartex" xmlns:cx1="http://schemas.microsoft.com/office/drawing/2015/9/8/chartex" xmlns:cx2="http://schemas.microsoft.com/office/drawing/2015/10/21/chartex" xmlns:cx3="http://schemas.microsoft.com/office/drawing/2016/5/9/chartex" xmlns:cx4="http://schemas.microsoft.com/office/drawing/2016/5/10/chartex" xmlns:cx5="http://schemas.microsoft.com/office/drawing/2016/5/11/chartex" xmlns:cx6="http://schemas.microsoft.com/office/drawing/2016/5/12/chartex" xmlns:cx7="http://schemas.microsoft.com/office/drawing/2016/5/13/chartex" xmlns:cx8="http://schemas.microsoft.com/office/drawing/2016/5/14/chartex" xmlns:mc="http://schemas.openxmlformats.org/markup-compatibility/2006" xmlns:aink="http://schemas.microsoft.com/office/drawing/2016/ink" xmlns:am3d="http://schemas.microsoft.com/office/drawing/2017/model3d" xmlns:o="urn:schemas-microsoft-com:office:office" xmlns:r="http://schemas.openxmlformats.org/officeDocument/2006/relationships" xmlns:m="http://schemas.openxmlformats.org/officeDocument/2006/math" xmlns:v="urn:schemas-microsoft-com:vml" xmlns:wp14="http://schemas.microsoft.com/office/word/2010/wordprocessingDrawing" xmlns:wp="http://schemas.openxmlformats.org/drawingml/2006/wordprocessingDrawing" xmlns:w10="urn:schemas-microsoft-com:office:word" xmlns:w="http://schemas.openxmlformats.org/wordprocessingml/2006/main" xmlns:w14="http://schemas.microsoft.com/office/word/2010/wordml" xmlns:w15="http://schemas.microsoft.com/office/word/2012/wordml" xmlns:w16cex="http://schemas.microsoft.com/office/word/2018/wordml/cex" xmlns:w16cid="http://schemas.microsoft.com/office/word/2016/wordml/cid" xmlns:w16="http://schemas.microsoft.com/office/word/2018/wordml" xmlns:w16sdtdh="http://schemas.microsoft.com/office/word/2020/wordml/sdtdatahash" xmlns:w16se="http://schemas.microsoft.com/office/word/2015/wordml/symex" xmlns:wpg="http://schemas.microsoft.com/office/word/2010/wordprocessingGroup" xmlns:wpi="http://schemas.microsoft.com/office/word/2010/wordprocessingInk" xmlns:wne="http://schemas.microsoft.com/office/word/2006/wordml" xmlns:wps="http://schemas.microsoft.com/office/word/2010/wordprocessingShape" mc:Ignorable="w14 w15 w16se w16cid w16 w16cex w16sdtdh wp14">
-  <w:tbl>
-    <w:tblPr>
-      <w:tblStyle w:val="TableGrid"/>
-      <w:tblW w:w="0" w:type="auto"/>
-      <w:tblBorders>
-        <w:top w:val="none" w:sz="0" w:space="0" w:color="auto"/>
-        <w:left w:val="none" w:sz="0" w:space="0" w:color="auto"/>
-        <w:bottom w:val="none" w:sz="0" w:space="0" w:color="auto"/>
-        <w:right w:val="none" w:sz="0" w:space="0" w:color="auto"/>
-        <w:insideH w:val="none" w:sz="0" w:space="0" w:color="auto"/>
-        <w:insideV w:val="none" w:sz="0" w:space="0" w:color="auto"/>
-      </w:tblBorders>
-      <w:tblLook w:val="04A0" w:firstRow="1" w:lastRow="0" w:firstColumn="1" w:lastColumn="0" w:noHBand="0" w:noVBand="1"/>
-    </w:tblPr>
-    <w:tblGrid>
-      <w:gridCol w:w="926"/>
-      <w:gridCol w:w="2384"/>
-      <w:gridCol w:w="3220"/>
-      <w:gridCol w:w="3222"/>
-    </w:tblGrid>
-    <w:tr>
-      <w:tc>
-        <w:tcPr>
-          <w:tcW w:w="846" w:type="dxa"/>
-        </w:tcPr>
-        <w:p>
-          <w:pPr>
-            <w:pStyle w:val="Footer"/>
-          </w:pPr>
-          <w:r>
-            <w:t xml:space="preserve">Author: </w:t>
-          </w:r>
-        </w:p>
-      </w:tc>
-      <w:tc>
-        <w:tcPr>
-          <w:tcW w:w="2401" w:type="dxa"/>
-        </w:tcPr>
-        <w:p>
-          <w:pPr>
-            <w:pStyle w:val="Footer"/>
-          </w:pPr>
-          <w:r>
-            <w:t>[Author]</w:t>
-          </w:r>
-        </w:p>
-      </w:tc>
-      <w:tc>
-        <w:tcPr>
-          <w:tcW w:w="3247" w:type="dxa"/>
-        </w:tcPr>
-        <w:p>
-          <w:pPr>
-            <w:pStyle w:val="Footer"/>
-          </w:pPr>
-          <w:r>
-            <w:t>Cleared by:</w:t>
-          </w:r>
-        </w:p>
-      </w:tc>
-      <w:tc>
-        <w:tcPr>
-          <w:tcW w:w="3248" w:type="dxa"/>
-        </w:tcPr>
-        <w:p>
-          <w:pPr>
-            <w:pStyle w:val="Footer"/>
-            <w:jc w:val="right"/>
-          </w:pPr>
-          <w:r>
-            <w:t>Version: 28 May 2021</w:t>
-          </w:r>
-        </w:p>
-      </w:tc>
-    </w:tr>
-  </w:tbl>
-  <w:p>
-    <w:pPr>
-      <w:pStyle w:val="Footer"/>
-    </w:pPr>
-  </w:p>
-</w:ftr>
-</file>
-
-<file path=word/footer8.xml><?xml version="1.0" encoding="utf-8"?>
-<w:ftr xmlns:wpc="http://schemas.microsoft.com/office/word/2010/wordprocessingCanvas" xmlns:cx="http://schemas.microsoft.com/office/drawing/2014/chartex" xmlns:cx1="http://schemas.microsoft.com/office/drawing/2015/9/8/chartex" xmlns:cx2="http://schemas.microsoft.com/office/drawing/2015/10/21/chartex" xmlns:cx3="http://schemas.microsoft.com/office/drawing/2016/5/9/chartex" xmlns:cx4="http://schemas.microsoft.com/office/drawing/2016/5/10/chartex" xmlns:cx5="http://schemas.microsoft.com/office/drawing/2016/5/11/chartex" xmlns:cx6="http://schemas.microsoft.com/office/drawing/2016/5/12/chartex" xmlns:cx7="http://schemas.microsoft.com/office/drawing/2016/5/13/chartex" xmlns:cx8="http://schemas.microsoft.com/office/drawing/2016/5/14/chartex" xmlns:mc="http://schemas.openxmlformats.org/markup-compatibility/2006" xmlns:aink="http://schemas.microsoft.com/office/drawing/2016/ink" xmlns:am3d="http://schemas.microsoft.com/office/drawing/2017/model3d" xmlns:o="urn:schemas-microsoft-com:office:office" xmlns:r="http://schemas.openxmlformats.org/officeDocument/2006/relationships" xmlns:m="http://schemas.openxmlformats.org/officeDocument/2006/math" xmlns:v="urn:schemas-microsoft-com:vml" xmlns:wp14="http://schemas.microsoft.com/office/word/2010/wordprocessingDrawing" xmlns:wp="http://schemas.openxmlformats.org/drawingml/2006/wordprocessingDrawing" xmlns:w10="urn:schemas-microsoft-com:office:word" xmlns:w="http://schemas.openxmlformats.org/wordprocessingml/2006/main" xmlns:w14="http://schemas.microsoft.com/office/word/2010/wordml" xmlns:w15="http://schemas.microsoft.com/office/word/2012/wordml" xmlns:w16cex="http://schemas.microsoft.com/office/word/2018/wordml/cex" xmlns:w16cid="http://schemas.microsoft.com/office/word/2016/wordml/cid" xmlns:w16="http://schemas.microsoft.com/office/word/2018/wordml" xmlns:w16sdtdh="http://schemas.microsoft.com/office/word/2020/wordml/sdtdatahash" xmlns:w16se="http://schemas.microsoft.com/office/word/2015/wordml/symex" xmlns:wpg="http://schemas.microsoft.com/office/word/2010/wordprocessingGroup" xmlns:wpi="http://schemas.microsoft.com/office/word/2010/wordprocessingInk" xmlns:wne="http://schemas.microsoft.com/office/word/2006/wordml" xmlns:wps="http://schemas.microsoft.com/office/word/2010/wordprocessingShape" mc:Ignorable="w14 w15 w16se w16cid w16 w16cex w16sdtdh wp14">
-  <w:p>
-    <w:pPr>
-      <w:pStyle w:val="Footer"/>
-    </w:pPr>
-    <w:r>
-      <w:t xml:space="preserve">Author: Maeve </w:t>
-    </w:r>
-    <w:proofErr w:type="spellStart"/>
-    <w:r>
-      <w:t>Roseveare</w:t>
-    </w:r>
-    <w:proofErr w:type="spellEnd"/>
-    <w:r>
-      <w:t xml:space="preserve">                 Cleared by: Tracy Marshall                  Version: 28 May 2021</w:t>
-    </w:r>
-  </w:p>
-  <w:p>
-    <w:pPr>
-      <w:pStyle w:val="Footer"/>
-    </w:pPr>
-  </w:p>
-</w:ftr>
-</file>
-
-<file path=word/footer9.xml><?xml version="1.0" encoding="utf-8"?>
-<w:ftr xmlns:wpc="http://schemas.microsoft.com/office/word/2010/wordprocessingCanvas" xmlns:cx="http://schemas.microsoft.com/office/drawing/2014/chartex" xmlns:cx1="http://schemas.microsoft.com/office/drawing/2015/9/8/chartex" xmlns:cx2="http://schemas.microsoft.com/office/drawing/2015/10/21/chartex" xmlns:cx3="http://schemas.microsoft.com/office/drawing/2016/5/9/chartex" xmlns:cx4="http://schemas.microsoft.com/office/drawing/2016/5/10/chartex" xmlns:cx5="http://schemas.microsoft.com/office/drawing/2016/5/11/chartex" xmlns:cx6="http://schemas.microsoft.com/office/drawing/2016/5/12/chartex" xmlns:cx7="http://schemas.microsoft.com/office/drawing/2016/5/13/chartex" xmlns:cx8="http://schemas.microsoft.com/office/drawing/2016/5/14/chartex" xmlns:mc="http://schemas.openxmlformats.org/markup-compatibility/2006" xmlns:aink="http://schemas.microsoft.com/office/drawing/2016/ink" xmlns:am3d="http://schemas.microsoft.com/office/drawing/2017/model3d" xmlns:o="urn:schemas-microsoft-com:office:office" xmlns:r="http://schemas.openxmlformats.org/officeDocument/2006/relationships" xmlns:m="http://schemas.openxmlformats.org/officeDocument/2006/math" xmlns:v="urn:schemas-microsoft-com:vml" xmlns:wp14="http://schemas.microsoft.com/office/word/2010/wordprocessingDrawing" xmlns:wp="http://schemas.openxmlformats.org/drawingml/2006/wordprocessingDrawing" xmlns:w10="urn:schemas-microsoft-com:office:word" xmlns:w="http://schemas.openxmlformats.org/wordprocessingml/2006/main" xmlns:w14="http://schemas.microsoft.com/office/word/2010/wordml" xmlns:w15="http://schemas.microsoft.com/office/word/2012/wordml" xmlns:w16cex="http://schemas.microsoft.com/office/word/2018/wordml/cex" xmlns:w16cid="http://schemas.microsoft.com/office/word/2016/wordml/cid" xmlns:w16="http://schemas.microsoft.com/office/word/2018/wordml" xmlns:w16sdtdh="http://schemas.microsoft.com/office/word/2020/wordml/sdtdatahash" xmlns:w16se="http://schemas.microsoft.com/office/word/2015/wordml/symex" xmlns:wpg="http://schemas.microsoft.com/office/word/2010/wordprocessingGroup" xmlns:wpi="http://schemas.microsoft.com/office/word/2010/wordprocessingInk" xmlns:wne="http://schemas.microsoft.com/office/word/2006/wordml" xmlns:wps="http://schemas.microsoft.com/office/word/2010/wordprocessingShape" mc:Ignorable="w14 w15 w16se w16cid w16 w16cex w16sdtdh wp14">
-  <w:p>
-    <w:pPr>
-      <w:pStyle w:val="Footer"/>
-    </w:pPr>
-    <w:r>
-      <w:t xml:space="preserve">Author: Maeve </w:t>
-    </w:r>
-    <w:proofErr w:type="spellStart"/>
-    <w:r>
-      <w:t>Roseveare</w:t>
-    </w:r>
-    <w:proofErr w:type="spellEnd"/>
-    <w:r>
-      <w:t xml:space="preserve">                 Cleared by: Tracy Marshall                  Version: 28 May 2021</w:t>
-    </w:r>
-  </w:p>
-  <w:p>
-    <w:pPr>
-      <w:pStyle w:val="Footer"/>
     </w:pPr>
   </w:p>
 </w:ftr>
@@ -4565,187 +3613,6 @@
 </file>
 
 <file path=word/header1.xml><?xml version="1.0" encoding="utf-8"?>
-<w:hdr xmlns:wpc="http://schemas.microsoft.com/office/word/2010/wordprocessingCanvas" xmlns:cx="http://schemas.microsoft.com/office/drawing/2014/chartex" xmlns:cx1="http://schemas.microsoft.com/office/drawing/2015/9/8/chartex" xmlns:cx2="http://schemas.microsoft.com/office/drawing/2015/10/21/chartex" xmlns:cx3="http://schemas.microsoft.com/office/drawing/2016/5/9/chartex" xmlns:cx4="http://schemas.microsoft.com/office/drawing/2016/5/10/chartex" xmlns:cx5="http://schemas.microsoft.com/office/drawing/2016/5/11/chartex" xmlns:cx6="http://schemas.microsoft.com/office/drawing/2016/5/12/chartex" xmlns:cx7="http://schemas.microsoft.com/office/drawing/2016/5/13/chartex" xmlns:cx8="http://schemas.microsoft.com/office/drawing/2016/5/14/chartex" xmlns:mc="http://schemas.openxmlformats.org/markup-compatibility/2006" xmlns:aink="http://schemas.microsoft.com/office/drawing/2016/ink" xmlns:am3d="http://schemas.microsoft.com/office/drawing/2017/model3d" xmlns:o="urn:schemas-microsoft-com:office:office" xmlns:r="http://schemas.openxmlformats.org/officeDocument/2006/relationships" xmlns:m="http://schemas.openxmlformats.org/officeDocument/2006/math" xmlns:v="urn:schemas-microsoft-com:vml" xmlns:wp14="http://schemas.microsoft.com/office/word/2010/wordprocessingDrawing" xmlns:wp="http://schemas.openxmlformats.org/drawingml/2006/wordprocessingDrawing" xmlns:w10="urn:schemas-microsoft-com:office:word" xmlns:w="http://schemas.openxmlformats.org/wordprocessingml/2006/main" xmlns:w14="http://schemas.microsoft.com/office/word/2010/wordml" xmlns:w15="http://schemas.microsoft.com/office/word/2012/wordml" xmlns:w16cex="http://schemas.microsoft.com/office/word/2018/wordml/cex" xmlns:w16cid="http://schemas.microsoft.com/office/word/2016/wordml/cid" xmlns:w16="http://schemas.microsoft.com/office/word/2018/wordml" xmlns:w16sdtdh="http://schemas.microsoft.com/office/word/2020/wordml/sdtdatahash" xmlns:w16se="http://schemas.microsoft.com/office/word/2015/wordml/symex" xmlns:wpg="http://schemas.microsoft.com/office/word/2010/wordprocessingGroup" xmlns:wpi="http://schemas.microsoft.com/office/word/2010/wordprocessingInk" xmlns:wne="http://schemas.microsoft.com/office/word/2006/wordml" xmlns:wps="http://schemas.microsoft.com/office/word/2010/wordprocessingShape" mc:Ignorable="w14 w15 w16se w16cid w16 w16cex w16sdtdh wp14">
-  <w:p>
-    <w:pPr>
-      <w:pStyle w:val="Header"/>
-    </w:pPr>
-  </w:p>
-</w:hdr>
-</file>
-
-<file path=word/header10.xml><?xml version="1.0" encoding="utf-8"?>
-<w:hdr xmlns:wpc="http://schemas.microsoft.com/office/word/2010/wordprocessingCanvas" xmlns:cx="http://schemas.microsoft.com/office/drawing/2014/chartex" xmlns:cx1="http://schemas.microsoft.com/office/drawing/2015/9/8/chartex" xmlns:cx2="http://schemas.microsoft.com/office/drawing/2015/10/21/chartex" xmlns:cx3="http://schemas.microsoft.com/office/drawing/2016/5/9/chartex" xmlns:cx4="http://schemas.microsoft.com/office/drawing/2016/5/10/chartex" xmlns:cx5="http://schemas.microsoft.com/office/drawing/2016/5/11/chartex" xmlns:cx6="http://schemas.microsoft.com/office/drawing/2016/5/12/chartex" xmlns:cx7="http://schemas.microsoft.com/office/drawing/2016/5/13/chartex" xmlns:cx8="http://schemas.microsoft.com/office/drawing/2016/5/14/chartex" xmlns:mc="http://schemas.openxmlformats.org/markup-compatibility/2006" xmlns:aink="http://schemas.microsoft.com/office/drawing/2016/ink" xmlns:am3d="http://schemas.microsoft.com/office/drawing/2017/model3d" xmlns:o="urn:schemas-microsoft-com:office:office" xmlns:r="http://schemas.openxmlformats.org/officeDocument/2006/relationships" xmlns:m="http://schemas.openxmlformats.org/officeDocument/2006/math" xmlns:v="urn:schemas-microsoft-com:vml" xmlns:wp14="http://schemas.microsoft.com/office/word/2010/wordprocessingDrawing" xmlns:wp="http://schemas.openxmlformats.org/drawingml/2006/wordprocessingDrawing" xmlns:w10="urn:schemas-microsoft-com:office:word" xmlns:w="http://schemas.openxmlformats.org/wordprocessingml/2006/main" xmlns:w14="http://schemas.microsoft.com/office/word/2010/wordml" xmlns:w15="http://schemas.microsoft.com/office/word/2012/wordml" xmlns:w16cex="http://schemas.microsoft.com/office/word/2018/wordml/cex" xmlns:w16cid="http://schemas.microsoft.com/office/word/2016/wordml/cid" xmlns:w16="http://schemas.microsoft.com/office/word/2018/wordml" xmlns:w16sdtdh="http://schemas.microsoft.com/office/word/2020/wordml/sdtdatahash" xmlns:w16se="http://schemas.microsoft.com/office/word/2015/wordml/symex" xmlns:wpg="http://schemas.microsoft.com/office/word/2010/wordprocessingGroup" xmlns:wpi="http://schemas.microsoft.com/office/word/2010/wordprocessingInk" xmlns:wne="http://schemas.microsoft.com/office/word/2006/wordml" xmlns:wps="http://schemas.microsoft.com/office/word/2010/wordprocessingShape" mc:Ignorable="w14 w15 w16se w16cid w16 w16cex w16sdtdh wp14">
-  <w:tbl>
-    <w:tblPr>
-      <w:tblW w:w="9751" w:type="dxa"/>
-      <w:tblLook w:val="06A0" w:firstRow="1" w:lastRow="0" w:firstColumn="1" w:lastColumn="0" w:noHBand="1" w:noVBand="1"/>
-    </w:tblPr>
-    <w:tblGrid>
-      <w:gridCol w:w="3250"/>
-      <w:gridCol w:w="3250"/>
-      <w:gridCol w:w="3251"/>
-    </w:tblGrid>
-    <w:tr>
-      <w:tc>
-        <w:tcPr>
-          <w:tcW w:w="3250" w:type="dxa"/>
-        </w:tcPr>
-        <w:p>
-          <w:pPr>
-            <w:pStyle w:val="Header"/>
-            <w:ind w:left="-45"/>
-          </w:pPr>
-        </w:p>
-      </w:tc>
-      <w:tc>
-        <w:tcPr>
-          <w:tcW w:w="3250" w:type="dxa"/>
-        </w:tcPr>
-        <w:p>
-          <w:pPr>
-            <w:pStyle w:val="Header"/>
-            <w:jc w:val="center"/>
-          </w:pPr>
-        </w:p>
-      </w:tc>
-      <w:tc>
-        <w:tcPr>
-          <w:tcW w:w="3251" w:type="dxa"/>
-        </w:tcPr>
-        <w:p>
-          <w:pPr>
-            <w:pStyle w:val="Header"/>
-            <w:ind w:right="-45"/>
-            <w:jc w:val="right"/>
-          </w:pPr>
-        </w:p>
-      </w:tc>
-    </w:tr>
-  </w:tbl>
-  <w:p>
-    <w:pPr>
-      <w:pStyle w:val="Header"/>
-    </w:pPr>
-  </w:p>
-</w:hdr>
-</file>
-
-<file path=word/header11.xml><?xml version="1.0" encoding="utf-8"?>
-<w:hdr xmlns:wpc="http://schemas.microsoft.com/office/word/2010/wordprocessingCanvas" xmlns:cx="http://schemas.microsoft.com/office/drawing/2014/chartex" xmlns:cx1="http://schemas.microsoft.com/office/drawing/2015/9/8/chartex" xmlns:cx2="http://schemas.microsoft.com/office/drawing/2015/10/21/chartex" xmlns:cx3="http://schemas.microsoft.com/office/drawing/2016/5/9/chartex" xmlns:cx4="http://schemas.microsoft.com/office/drawing/2016/5/10/chartex" xmlns:cx5="http://schemas.microsoft.com/office/drawing/2016/5/11/chartex" xmlns:cx6="http://schemas.microsoft.com/office/drawing/2016/5/12/chartex" xmlns:cx7="http://schemas.microsoft.com/office/drawing/2016/5/13/chartex" xmlns:cx8="http://schemas.microsoft.com/office/drawing/2016/5/14/chartex" xmlns:mc="http://schemas.openxmlformats.org/markup-compatibility/2006" xmlns:aink="http://schemas.microsoft.com/office/drawing/2016/ink" xmlns:am3d="http://schemas.microsoft.com/office/drawing/2017/model3d" xmlns:o="urn:schemas-microsoft-com:office:office" xmlns:r="http://schemas.openxmlformats.org/officeDocument/2006/relationships" xmlns:m="http://schemas.openxmlformats.org/officeDocument/2006/math" xmlns:v="urn:schemas-microsoft-com:vml" xmlns:wp14="http://schemas.microsoft.com/office/word/2010/wordprocessingDrawing" xmlns:wp="http://schemas.openxmlformats.org/drawingml/2006/wordprocessingDrawing" xmlns:w10="urn:schemas-microsoft-com:office:word" xmlns:w="http://schemas.openxmlformats.org/wordprocessingml/2006/main" xmlns:w14="http://schemas.microsoft.com/office/word/2010/wordml" xmlns:w15="http://schemas.microsoft.com/office/word/2012/wordml" xmlns:w16cex="http://schemas.microsoft.com/office/word/2018/wordml/cex" xmlns:w16cid="http://schemas.microsoft.com/office/word/2016/wordml/cid" xmlns:w16="http://schemas.microsoft.com/office/word/2018/wordml" xmlns:w16sdtdh="http://schemas.microsoft.com/office/word/2020/wordml/sdtdatahash" xmlns:w16se="http://schemas.microsoft.com/office/word/2015/wordml/symex" xmlns:wpg="http://schemas.microsoft.com/office/word/2010/wordprocessingGroup" xmlns:wpi="http://schemas.microsoft.com/office/word/2010/wordprocessingInk" xmlns:wne="http://schemas.microsoft.com/office/word/2006/wordml" xmlns:wps="http://schemas.microsoft.com/office/word/2010/wordprocessingShape" mc:Ignorable="w14 w15 w16se w16cid w16 w16cex w16sdtdh wp14">
-  <w:tbl>
-    <w:tblPr>
-      <w:tblW w:w="9751" w:type="dxa"/>
-      <w:tblLook w:val="06A0" w:firstRow="1" w:lastRow="0" w:firstColumn="1" w:lastColumn="0" w:noHBand="1" w:noVBand="1"/>
-    </w:tblPr>
-    <w:tblGrid>
-      <w:gridCol w:w="3250"/>
-      <w:gridCol w:w="3250"/>
-      <w:gridCol w:w="3251"/>
-    </w:tblGrid>
-    <w:tr>
-      <w:tc>
-        <w:tcPr>
-          <w:tcW w:w="3250" w:type="dxa"/>
-        </w:tcPr>
-        <w:p>
-          <w:pPr>
-            <w:pStyle w:val="Header"/>
-            <w:ind w:left="-45"/>
-          </w:pPr>
-        </w:p>
-      </w:tc>
-      <w:tc>
-        <w:tcPr>
-          <w:tcW w:w="3250" w:type="dxa"/>
-        </w:tcPr>
-        <w:p>
-          <w:pPr>
-            <w:pStyle w:val="Header"/>
-            <w:jc w:val="center"/>
-          </w:pPr>
-        </w:p>
-      </w:tc>
-      <w:tc>
-        <w:tcPr>
-          <w:tcW w:w="3251" w:type="dxa"/>
-        </w:tcPr>
-        <w:p>
-          <w:pPr>
-            <w:pStyle w:val="Header"/>
-            <w:ind w:right="-45"/>
-            <w:jc w:val="right"/>
-          </w:pPr>
-        </w:p>
-      </w:tc>
-    </w:tr>
-  </w:tbl>
-  <w:p>
-    <w:pPr>
-      <w:pStyle w:val="Header"/>
-    </w:pPr>
-  </w:p>
-</w:hdr>
-</file>
-
-<file path=word/header12.xml><?xml version="1.0" encoding="utf-8"?>
-<w:hdr xmlns:wpc="http://schemas.microsoft.com/office/word/2010/wordprocessingCanvas" xmlns:cx="http://schemas.microsoft.com/office/drawing/2014/chartex" xmlns:cx1="http://schemas.microsoft.com/office/drawing/2015/9/8/chartex" xmlns:cx2="http://schemas.microsoft.com/office/drawing/2015/10/21/chartex" xmlns:cx3="http://schemas.microsoft.com/office/drawing/2016/5/9/chartex" xmlns:cx4="http://schemas.microsoft.com/office/drawing/2016/5/10/chartex" xmlns:cx5="http://schemas.microsoft.com/office/drawing/2016/5/11/chartex" xmlns:cx6="http://schemas.microsoft.com/office/drawing/2016/5/12/chartex" xmlns:cx7="http://schemas.microsoft.com/office/drawing/2016/5/13/chartex" xmlns:cx8="http://schemas.microsoft.com/office/drawing/2016/5/14/chartex" xmlns:mc="http://schemas.openxmlformats.org/markup-compatibility/2006" xmlns:aink="http://schemas.microsoft.com/office/drawing/2016/ink" xmlns:am3d="http://schemas.microsoft.com/office/drawing/2017/model3d" xmlns:o="urn:schemas-microsoft-com:office:office" xmlns:r="http://schemas.openxmlformats.org/officeDocument/2006/relationships" xmlns:m="http://schemas.openxmlformats.org/officeDocument/2006/math" xmlns:v="urn:schemas-microsoft-com:vml" xmlns:wp14="http://schemas.microsoft.com/office/word/2010/wordprocessingDrawing" xmlns:wp="http://schemas.openxmlformats.org/drawingml/2006/wordprocessingDrawing" xmlns:w10="urn:schemas-microsoft-com:office:word" xmlns:w="http://schemas.openxmlformats.org/wordprocessingml/2006/main" xmlns:w14="http://schemas.microsoft.com/office/word/2010/wordml" xmlns:w15="http://schemas.microsoft.com/office/word/2012/wordml" xmlns:w16cex="http://schemas.microsoft.com/office/word/2018/wordml/cex" xmlns:w16cid="http://schemas.microsoft.com/office/word/2016/wordml/cid" xmlns:w16="http://schemas.microsoft.com/office/word/2018/wordml" xmlns:w16sdtdh="http://schemas.microsoft.com/office/word/2020/wordml/sdtdatahash" xmlns:w16se="http://schemas.microsoft.com/office/word/2015/wordml/symex" xmlns:wpg="http://schemas.microsoft.com/office/word/2010/wordprocessingGroup" xmlns:wpi="http://schemas.microsoft.com/office/word/2010/wordprocessingInk" xmlns:wne="http://schemas.microsoft.com/office/word/2006/wordml" xmlns:wps="http://schemas.microsoft.com/office/word/2010/wordprocessingShape" mc:Ignorable="w14 w15 w16se w16cid w16 w16cex w16sdtdh wp14">
-  <w:tbl>
-    <w:tblPr>
-      <w:tblW w:w="9751" w:type="dxa"/>
-      <w:tblLook w:val="06A0" w:firstRow="1" w:lastRow="0" w:firstColumn="1" w:lastColumn="0" w:noHBand="1" w:noVBand="1"/>
-    </w:tblPr>
-    <w:tblGrid>
-      <w:gridCol w:w="3250"/>
-      <w:gridCol w:w="3250"/>
-      <w:gridCol w:w="3251"/>
-    </w:tblGrid>
-    <w:tr>
-      <w:tc>
-        <w:tcPr>
-          <w:tcW w:w="3250" w:type="dxa"/>
-        </w:tcPr>
-        <w:p>
-          <w:pPr>
-            <w:pStyle w:val="Header"/>
-            <w:ind w:left="-45"/>
-          </w:pPr>
-        </w:p>
-      </w:tc>
-      <w:tc>
-        <w:tcPr>
-          <w:tcW w:w="3250" w:type="dxa"/>
-        </w:tcPr>
-        <w:p>
-          <w:pPr>
-            <w:pStyle w:val="Header"/>
-            <w:jc w:val="center"/>
-          </w:pPr>
-        </w:p>
-      </w:tc>
-      <w:tc>
-        <w:tcPr>
-          <w:tcW w:w="3251" w:type="dxa"/>
-        </w:tcPr>
-        <w:p>
-          <w:pPr>
-            <w:pStyle w:val="Header"/>
-            <w:ind w:right="-45"/>
-            <w:jc w:val="right"/>
-          </w:pPr>
-        </w:p>
-      </w:tc>
-    </w:tr>
-  </w:tbl>
-  <w:p>
-    <w:pPr>
-      <w:pStyle w:val="Header"/>
-    </w:pPr>
-  </w:p>
-</w:hdr>
-</file>
-
-<file path=word/header13.xml><?xml version="1.0" encoding="utf-8"?>
 <w:hdr xmlns:wpc="http://schemas.microsoft.com/office/word/2010/wordprocessingCanvas" xmlns:cx="http://schemas.microsoft.com/office/drawing/2014/chartex" xmlns:cx1="http://schemas.microsoft.com/office/drawing/2015/9/8/chartex" xmlns:cx2="http://schemas.microsoft.com/office/drawing/2015/10/21/chartex" xmlns:cx3="http://schemas.microsoft.com/office/drawing/2016/5/9/chartex" xmlns:cx4="http://schemas.microsoft.com/office/drawing/2016/5/10/chartex" xmlns:cx5="http://schemas.microsoft.com/office/drawing/2016/5/11/chartex" xmlns:cx6="http://schemas.microsoft.com/office/drawing/2016/5/12/chartex" xmlns:cx7="http://schemas.microsoft.com/office/drawing/2016/5/13/chartex" xmlns:cx8="http://schemas.microsoft.com/office/drawing/2016/5/14/chartex" xmlns:mc="http://schemas.openxmlformats.org/markup-compatibility/2006" xmlns:aink="http://schemas.microsoft.com/office/drawing/2016/ink" xmlns:am3d="http://schemas.microsoft.com/office/drawing/2017/model3d" xmlns:o="urn:schemas-microsoft-com:office:office" xmlns:r="http://schemas.openxmlformats.org/officeDocument/2006/relationships" xmlns:m="http://schemas.openxmlformats.org/officeDocument/2006/math" xmlns:v="urn:schemas-microsoft-com:vml" xmlns:wp14="http://schemas.microsoft.com/office/word/2010/wordprocessingDrawing" xmlns:wp="http://schemas.openxmlformats.org/drawingml/2006/wordprocessingDrawing" xmlns:w10="urn:schemas-microsoft-com:office:word" xmlns:w="http://schemas.openxmlformats.org/wordprocessingml/2006/main" xmlns:w14="http://schemas.microsoft.com/office/word/2010/wordml" xmlns:w15="http://schemas.microsoft.com/office/word/2012/wordml" xmlns:w16cex="http://schemas.microsoft.com/office/word/2018/wordml/cex" xmlns:w16cid="http://schemas.microsoft.com/office/word/2016/wordml/cid" xmlns:w16="http://schemas.microsoft.com/office/word/2018/wordml" xmlns:w16sdtdh="http://schemas.microsoft.com/office/word/2020/wordml/sdtdatahash" xmlns:w16se="http://schemas.microsoft.com/office/word/2015/wordml/symex" xmlns:wpg="http://schemas.microsoft.com/office/word/2010/wordprocessingGroup" xmlns:wpi="http://schemas.microsoft.com/office/word/2010/wordprocessingInk" xmlns:wne="http://schemas.microsoft.com/office/word/2006/wordml" xmlns:wps="http://schemas.microsoft.com/office/word/2010/wordprocessingShape" mc:Ignorable="w14 w15 w16se w16cid w16 w16cex w16sdtdh wp14">
   <w:p>
     <w:pPr>
@@ -4840,427 +3707,6 @@
       <w:rPr>
         <w:color w:val="000000"/>
       </w:rPr>
-    </w:pPr>
-  </w:p>
-</w:hdr>
-</file>
-
-<file path=word/header2.xml><?xml version="1.0" encoding="utf-8"?>
-<w:hdr xmlns:wpc="http://schemas.microsoft.com/office/word/2010/wordprocessingCanvas" xmlns:cx="http://schemas.microsoft.com/office/drawing/2014/chartex" xmlns:cx1="http://schemas.microsoft.com/office/drawing/2015/9/8/chartex" xmlns:cx2="http://schemas.microsoft.com/office/drawing/2015/10/21/chartex" xmlns:cx3="http://schemas.microsoft.com/office/drawing/2016/5/9/chartex" xmlns:cx4="http://schemas.microsoft.com/office/drawing/2016/5/10/chartex" xmlns:cx5="http://schemas.microsoft.com/office/drawing/2016/5/11/chartex" xmlns:cx6="http://schemas.microsoft.com/office/drawing/2016/5/12/chartex" xmlns:cx7="http://schemas.microsoft.com/office/drawing/2016/5/13/chartex" xmlns:cx8="http://schemas.microsoft.com/office/drawing/2016/5/14/chartex" xmlns:mc="http://schemas.openxmlformats.org/markup-compatibility/2006" xmlns:aink="http://schemas.microsoft.com/office/drawing/2016/ink" xmlns:am3d="http://schemas.microsoft.com/office/drawing/2017/model3d" xmlns:o="urn:schemas-microsoft-com:office:office" xmlns:r="http://schemas.openxmlformats.org/officeDocument/2006/relationships" xmlns:m="http://schemas.openxmlformats.org/officeDocument/2006/math" xmlns:v="urn:schemas-microsoft-com:vml" xmlns:wp14="http://schemas.microsoft.com/office/word/2010/wordprocessingDrawing" xmlns:wp="http://schemas.openxmlformats.org/drawingml/2006/wordprocessingDrawing" xmlns:w10="urn:schemas-microsoft-com:office:word" xmlns:w="http://schemas.openxmlformats.org/wordprocessingml/2006/main" xmlns:w14="http://schemas.microsoft.com/office/word/2010/wordml" xmlns:w15="http://schemas.microsoft.com/office/word/2012/wordml" xmlns:w16cex="http://schemas.microsoft.com/office/word/2018/wordml/cex" xmlns:w16cid="http://schemas.microsoft.com/office/word/2016/wordml/cid" xmlns:w16="http://schemas.microsoft.com/office/word/2018/wordml" xmlns:w16sdtdh="http://schemas.microsoft.com/office/word/2020/wordml/sdtdatahash" xmlns:w16se="http://schemas.microsoft.com/office/word/2015/wordml/symex" xmlns:wpg="http://schemas.microsoft.com/office/word/2010/wordprocessingGroup" xmlns:wpi="http://schemas.microsoft.com/office/word/2010/wordprocessingInk" xmlns:wne="http://schemas.microsoft.com/office/word/2006/wordml" xmlns:wps="http://schemas.microsoft.com/office/word/2010/wordprocessingShape" mc:Ignorable="w14 w15 w16se w16cid w16 w16cex w16sdtdh wp14">
-  <w:tbl>
-    <w:tblPr>
-      <w:tblW w:w="9751" w:type="dxa"/>
-      <w:tblLook w:val="06A0" w:firstRow="1" w:lastRow="0" w:firstColumn="1" w:lastColumn="0" w:noHBand="1" w:noVBand="1"/>
-    </w:tblPr>
-    <w:tblGrid>
-      <w:gridCol w:w="3250"/>
-      <w:gridCol w:w="3250"/>
-      <w:gridCol w:w="3251"/>
-    </w:tblGrid>
-    <w:tr>
-      <w:tc>
-        <w:tcPr>
-          <w:tcW w:w="3250" w:type="dxa"/>
-        </w:tcPr>
-        <w:p>
-          <w:pPr>
-            <w:pStyle w:val="Header"/>
-            <w:ind w:left="-45"/>
-          </w:pPr>
-        </w:p>
-      </w:tc>
-      <w:tc>
-        <w:tcPr>
-          <w:tcW w:w="3250" w:type="dxa"/>
-        </w:tcPr>
-        <w:p>
-          <w:pPr>
-            <w:pStyle w:val="Header"/>
-            <w:jc w:val="center"/>
-          </w:pPr>
-        </w:p>
-      </w:tc>
-      <w:tc>
-        <w:tcPr>
-          <w:tcW w:w="3251" w:type="dxa"/>
-        </w:tcPr>
-        <w:p>
-          <w:pPr>
-            <w:pStyle w:val="Header"/>
-            <w:ind w:right="-45"/>
-            <w:jc w:val="right"/>
-          </w:pPr>
-        </w:p>
-      </w:tc>
-    </w:tr>
-  </w:tbl>
-  <w:p>
-    <w:pPr>
-      <w:pStyle w:val="Header"/>
-    </w:pPr>
-  </w:p>
-</w:hdr>
-</file>
-
-<file path=word/header3.xml><?xml version="1.0" encoding="utf-8"?>
-<w:hdr xmlns:wpc="http://schemas.microsoft.com/office/word/2010/wordprocessingCanvas" xmlns:cx="http://schemas.microsoft.com/office/drawing/2014/chartex" xmlns:cx1="http://schemas.microsoft.com/office/drawing/2015/9/8/chartex" xmlns:cx2="http://schemas.microsoft.com/office/drawing/2015/10/21/chartex" xmlns:cx3="http://schemas.microsoft.com/office/drawing/2016/5/9/chartex" xmlns:cx4="http://schemas.microsoft.com/office/drawing/2016/5/10/chartex" xmlns:cx5="http://schemas.microsoft.com/office/drawing/2016/5/11/chartex" xmlns:cx6="http://schemas.microsoft.com/office/drawing/2016/5/12/chartex" xmlns:cx7="http://schemas.microsoft.com/office/drawing/2016/5/13/chartex" xmlns:cx8="http://schemas.microsoft.com/office/drawing/2016/5/14/chartex" xmlns:mc="http://schemas.openxmlformats.org/markup-compatibility/2006" xmlns:aink="http://schemas.microsoft.com/office/drawing/2016/ink" xmlns:am3d="http://schemas.microsoft.com/office/drawing/2017/model3d" xmlns:o="urn:schemas-microsoft-com:office:office" xmlns:r="http://schemas.openxmlformats.org/officeDocument/2006/relationships" xmlns:m="http://schemas.openxmlformats.org/officeDocument/2006/math" xmlns:v="urn:schemas-microsoft-com:vml" xmlns:wp14="http://schemas.microsoft.com/office/word/2010/wordprocessingDrawing" xmlns:wp="http://schemas.openxmlformats.org/drawingml/2006/wordprocessingDrawing" xmlns:w10="urn:schemas-microsoft-com:office:word" xmlns:w="http://schemas.openxmlformats.org/wordprocessingml/2006/main" xmlns:w14="http://schemas.microsoft.com/office/word/2010/wordml" xmlns:w15="http://schemas.microsoft.com/office/word/2012/wordml" xmlns:w16cex="http://schemas.microsoft.com/office/word/2018/wordml/cex" xmlns:w16cid="http://schemas.microsoft.com/office/word/2016/wordml/cid" xmlns:w16="http://schemas.microsoft.com/office/word/2018/wordml" xmlns:w16sdtdh="http://schemas.microsoft.com/office/word/2020/wordml/sdtdatahash" xmlns:w16se="http://schemas.microsoft.com/office/word/2015/wordml/symex" xmlns:wpg="http://schemas.microsoft.com/office/word/2010/wordprocessingGroup" xmlns:wpi="http://schemas.microsoft.com/office/word/2010/wordprocessingInk" xmlns:wne="http://schemas.microsoft.com/office/word/2006/wordml" xmlns:wps="http://schemas.microsoft.com/office/word/2010/wordprocessingShape" mc:Ignorable="w14 w15 w16se w16cid w16 w16cex w16sdtdh wp14">
-  <w:p>
-    <w:pPr>
-      <w:pStyle w:val="Header"/>
-      <w:jc w:val="center"/>
-      <w:rPr>
-        <w:b/>
-        <w:bCs/>
-      </w:rPr>
-    </w:pPr>
-    <w:r>
-      <w:rPr>
-        <w:b/>
-        <w:bCs/>
-      </w:rPr>
-      <w:t>OFFICIAL</w:t>
-    </w:r>
-  </w:p>
-</w:hdr>
-</file>
-
-<file path=word/header4.xml><?xml version="1.0" encoding="utf-8"?>
-<w:hdr xmlns:wpc="http://schemas.microsoft.com/office/word/2010/wordprocessingCanvas" xmlns:cx="http://schemas.microsoft.com/office/drawing/2014/chartex" xmlns:cx1="http://schemas.microsoft.com/office/drawing/2015/9/8/chartex" xmlns:cx2="http://schemas.microsoft.com/office/drawing/2015/10/21/chartex" xmlns:cx3="http://schemas.microsoft.com/office/drawing/2016/5/9/chartex" xmlns:cx4="http://schemas.microsoft.com/office/drawing/2016/5/10/chartex" xmlns:cx5="http://schemas.microsoft.com/office/drawing/2016/5/11/chartex" xmlns:cx6="http://schemas.microsoft.com/office/drawing/2016/5/12/chartex" xmlns:cx7="http://schemas.microsoft.com/office/drawing/2016/5/13/chartex" xmlns:cx8="http://schemas.microsoft.com/office/drawing/2016/5/14/chartex" xmlns:mc="http://schemas.openxmlformats.org/markup-compatibility/2006" xmlns:aink="http://schemas.microsoft.com/office/drawing/2016/ink" xmlns:am3d="http://schemas.microsoft.com/office/drawing/2017/model3d" xmlns:o="urn:schemas-microsoft-com:office:office" xmlns:r="http://schemas.openxmlformats.org/officeDocument/2006/relationships" xmlns:m="http://schemas.openxmlformats.org/officeDocument/2006/math" xmlns:v="urn:schemas-microsoft-com:vml" xmlns:wp14="http://schemas.microsoft.com/office/word/2010/wordprocessingDrawing" xmlns:wp="http://schemas.openxmlformats.org/drawingml/2006/wordprocessingDrawing" xmlns:w10="urn:schemas-microsoft-com:office:word" xmlns:w="http://schemas.openxmlformats.org/wordprocessingml/2006/main" xmlns:w14="http://schemas.microsoft.com/office/word/2010/wordml" xmlns:w15="http://schemas.microsoft.com/office/word/2012/wordml" xmlns:w16cex="http://schemas.microsoft.com/office/word/2018/wordml/cex" xmlns:w16cid="http://schemas.microsoft.com/office/word/2016/wordml/cid" xmlns:w16="http://schemas.microsoft.com/office/word/2018/wordml" xmlns:w16sdtdh="http://schemas.microsoft.com/office/word/2020/wordml/sdtdatahash" xmlns:w16se="http://schemas.microsoft.com/office/word/2015/wordml/symex" xmlns:wpg="http://schemas.microsoft.com/office/word/2010/wordprocessingGroup" xmlns:wpi="http://schemas.microsoft.com/office/word/2010/wordprocessingInk" xmlns:wne="http://schemas.microsoft.com/office/word/2006/wordml" xmlns:wps="http://schemas.microsoft.com/office/word/2010/wordprocessingShape" mc:Ignorable="w14 w15 w16se w16cid w16 w16cex w16sdtdh wp14">
-  <w:tbl>
-    <w:tblPr>
-      <w:tblW w:w="9751" w:type="dxa"/>
-      <w:tblLook w:val="06A0" w:firstRow="1" w:lastRow="0" w:firstColumn="1" w:lastColumn="0" w:noHBand="1" w:noVBand="1"/>
-    </w:tblPr>
-    <w:tblGrid>
-      <w:gridCol w:w="3250"/>
-      <w:gridCol w:w="3250"/>
-      <w:gridCol w:w="3251"/>
-    </w:tblGrid>
-    <w:tr>
-      <w:tc>
-        <w:tcPr>
-          <w:tcW w:w="3250" w:type="dxa"/>
-        </w:tcPr>
-        <w:p>
-          <w:pPr>
-            <w:pStyle w:val="Header"/>
-            <w:ind w:left="-45"/>
-          </w:pPr>
-        </w:p>
-      </w:tc>
-      <w:tc>
-        <w:tcPr>
-          <w:tcW w:w="3250" w:type="dxa"/>
-        </w:tcPr>
-        <w:p>
-          <w:pPr>
-            <w:pStyle w:val="Header"/>
-            <w:jc w:val="center"/>
-          </w:pPr>
-        </w:p>
-      </w:tc>
-      <w:tc>
-        <w:tcPr>
-          <w:tcW w:w="3251" w:type="dxa"/>
-        </w:tcPr>
-        <w:p>
-          <w:pPr>
-            <w:pStyle w:val="Header"/>
-            <w:ind w:right="-45"/>
-            <w:jc w:val="right"/>
-          </w:pPr>
-        </w:p>
-      </w:tc>
-    </w:tr>
-  </w:tbl>
-  <w:p>
-    <w:pPr>
-      <w:pStyle w:val="Header"/>
-    </w:pPr>
-  </w:p>
-</w:hdr>
-</file>
-
-<file path=word/header5.xml><?xml version="1.0" encoding="utf-8"?>
-<w:hdr xmlns:wpc="http://schemas.microsoft.com/office/word/2010/wordprocessingCanvas" xmlns:cx="http://schemas.microsoft.com/office/drawing/2014/chartex" xmlns:cx1="http://schemas.microsoft.com/office/drawing/2015/9/8/chartex" xmlns:cx2="http://schemas.microsoft.com/office/drawing/2015/10/21/chartex" xmlns:cx3="http://schemas.microsoft.com/office/drawing/2016/5/9/chartex" xmlns:cx4="http://schemas.microsoft.com/office/drawing/2016/5/10/chartex" xmlns:cx5="http://schemas.microsoft.com/office/drawing/2016/5/11/chartex" xmlns:cx6="http://schemas.microsoft.com/office/drawing/2016/5/12/chartex" xmlns:cx7="http://schemas.microsoft.com/office/drawing/2016/5/13/chartex" xmlns:cx8="http://schemas.microsoft.com/office/drawing/2016/5/14/chartex" xmlns:mc="http://schemas.openxmlformats.org/markup-compatibility/2006" xmlns:aink="http://schemas.microsoft.com/office/drawing/2016/ink" xmlns:am3d="http://schemas.microsoft.com/office/drawing/2017/model3d" xmlns:o="urn:schemas-microsoft-com:office:office" xmlns:r="http://schemas.openxmlformats.org/officeDocument/2006/relationships" xmlns:m="http://schemas.openxmlformats.org/officeDocument/2006/math" xmlns:v="urn:schemas-microsoft-com:vml" xmlns:wp14="http://schemas.microsoft.com/office/word/2010/wordprocessingDrawing" xmlns:wp="http://schemas.openxmlformats.org/drawingml/2006/wordprocessingDrawing" xmlns:w10="urn:schemas-microsoft-com:office:word" xmlns:w="http://schemas.openxmlformats.org/wordprocessingml/2006/main" xmlns:w14="http://schemas.microsoft.com/office/word/2010/wordml" xmlns:w15="http://schemas.microsoft.com/office/word/2012/wordml" xmlns:w16cex="http://schemas.microsoft.com/office/word/2018/wordml/cex" xmlns:w16cid="http://schemas.microsoft.com/office/word/2016/wordml/cid" xmlns:w16="http://schemas.microsoft.com/office/word/2018/wordml" xmlns:w16sdtdh="http://schemas.microsoft.com/office/word/2020/wordml/sdtdatahash" xmlns:w16se="http://schemas.microsoft.com/office/word/2015/wordml/symex" xmlns:wpg="http://schemas.microsoft.com/office/word/2010/wordprocessingGroup" xmlns:wpi="http://schemas.microsoft.com/office/word/2010/wordprocessingInk" xmlns:wne="http://schemas.microsoft.com/office/word/2006/wordml" xmlns:wps="http://schemas.microsoft.com/office/word/2010/wordprocessingShape" mc:Ignorable="w14 w15 w16se w16cid w16 w16cex w16sdtdh wp14">
-  <w:tbl>
-    <w:tblPr>
-      <w:tblW w:w="9751" w:type="dxa"/>
-      <w:tblLook w:val="06A0" w:firstRow="1" w:lastRow="0" w:firstColumn="1" w:lastColumn="0" w:noHBand="1" w:noVBand="1"/>
-    </w:tblPr>
-    <w:tblGrid>
-      <w:gridCol w:w="3250"/>
-      <w:gridCol w:w="3250"/>
-      <w:gridCol w:w="3251"/>
-    </w:tblGrid>
-    <w:tr>
-      <w:tc>
-        <w:tcPr>
-          <w:tcW w:w="3250" w:type="dxa"/>
-        </w:tcPr>
-        <w:p>
-          <w:pPr>
-            <w:pStyle w:val="Header"/>
-            <w:ind w:left="-45"/>
-          </w:pPr>
-        </w:p>
-      </w:tc>
-      <w:tc>
-        <w:tcPr>
-          <w:tcW w:w="3250" w:type="dxa"/>
-        </w:tcPr>
-        <w:p>
-          <w:pPr>
-            <w:pStyle w:val="Header"/>
-            <w:jc w:val="center"/>
-          </w:pPr>
-        </w:p>
-      </w:tc>
-      <w:tc>
-        <w:tcPr>
-          <w:tcW w:w="3251" w:type="dxa"/>
-        </w:tcPr>
-        <w:p>
-          <w:pPr>
-            <w:pStyle w:val="Header"/>
-            <w:ind w:right="-45"/>
-            <w:jc w:val="right"/>
-          </w:pPr>
-        </w:p>
-      </w:tc>
-    </w:tr>
-  </w:tbl>
-  <w:p>
-    <w:pPr>
-      <w:pStyle w:val="Header"/>
-    </w:pPr>
-  </w:p>
-</w:hdr>
-</file>
-
-<file path=word/header6.xml><?xml version="1.0" encoding="utf-8"?>
-<w:hdr xmlns:wpc="http://schemas.microsoft.com/office/word/2010/wordprocessingCanvas" xmlns:cx="http://schemas.microsoft.com/office/drawing/2014/chartex" xmlns:cx1="http://schemas.microsoft.com/office/drawing/2015/9/8/chartex" xmlns:cx2="http://schemas.microsoft.com/office/drawing/2015/10/21/chartex" xmlns:cx3="http://schemas.microsoft.com/office/drawing/2016/5/9/chartex" xmlns:cx4="http://schemas.microsoft.com/office/drawing/2016/5/10/chartex" xmlns:cx5="http://schemas.microsoft.com/office/drawing/2016/5/11/chartex" xmlns:cx6="http://schemas.microsoft.com/office/drawing/2016/5/12/chartex" xmlns:cx7="http://schemas.microsoft.com/office/drawing/2016/5/13/chartex" xmlns:cx8="http://schemas.microsoft.com/office/drawing/2016/5/14/chartex" xmlns:mc="http://schemas.openxmlformats.org/markup-compatibility/2006" xmlns:aink="http://schemas.microsoft.com/office/drawing/2016/ink" xmlns:am3d="http://schemas.microsoft.com/office/drawing/2017/model3d" xmlns:o="urn:schemas-microsoft-com:office:office" xmlns:r="http://schemas.openxmlformats.org/officeDocument/2006/relationships" xmlns:m="http://schemas.openxmlformats.org/officeDocument/2006/math" xmlns:v="urn:schemas-microsoft-com:vml" xmlns:wp14="http://schemas.microsoft.com/office/word/2010/wordprocessingDrawing" xmlns:wp="http://schemas.openxmlformats.org/drawingml/2006/wordprocessingDrawing" xmlns:w10="urn:schemas-microsoft-com:office:word" xmlns:w="http://schemas.openxmlformats.org/wordprocessingml/2006/main" xmlns:w14="http://schemas.microsoft.com/office/word/2010/wordml" xmlns:w15="http://schemas.microsoft.com/office/word/2012/wordml" xmlns:w16cex="http://schemas.microsoft.com/office/word/2018/wordml/cex" xmlns:w16cid="http://schemas.microsoft.com/office/word/2016/wordml/cid" xmlns:w16="http://schemas.microsoft.com/office/word/2018/wordml" xmlns:w16sdtdh="http://schemas.microsoft.com/office/word/2020/wordml/sdtdatahash" xmlns:w16se="http://schemas.microsoft.com/office/word/2015/wordml/symex" xmlns:wpg="http://schemas.microsoft.com/office/word/2010/wordprocessingGroup" xmlns:wpi="http://schemas.microsoft.com/office/word/2010/wordprocessingInk" xmlns:wne="http://schemas.microsoft.com/office/word/2006/wordml" xmlns:wps="http://schemas.microsoft.com/office/word/2010/wordprocessingShape" mc:Ignorable="w14 w15 w16se w16cid w16 w16cex w16sdtdh wp14">
-  <w:tbl>
-    <w:tblPr>
-      <w:tblW w:w="9751" w:type="dxa"/>
-      <w:tblLook w:val="06A0" w:firstRow="1" w:lastRow="0" w:firstColumn="1" w:lastColumn="0" w:noHBand="1" w:noVBand="1"/>
-    </w:tblPr>
-    <w:tblGrid>
-      <w:gridCol w:w="3250"/>
-      <w:gridCol w:w="3250"/>
-      <w:gridCol w:w="3251"/>
-    </w:tblGrid>
-    <w:tr>
-      <w:tc>
-        <w:tcPr>
-          <w:tcW w:w="3250" w:type="dxa"/>
-        </w:tcPr>
-        <w:p>
-          <w:pPr>
-            <w:pStyle w:val="Header"/>
-            <w:ind w:left="-45"/>
-          </w:pPr>
-        </w:p>
-      </w:tc>
-      <w:tc>
-        <w:tcPr>
-          <w:tcW w:w="3250" w:type="dxa"/>
-        </w:tcPr>
-        <w:p>
-          <w:pPr>
-            <w:pStyle w:val="Header"/>
-            <w:jc w:val="center"/>
-          </w:pPr>
-        </w:p>
-      </w:tc>
-      <w:tc>
-        <w:tcPr>
-          <w:tcW w:w="3251" w:type="dxa"/>
-        </w:tcPr>
-        <w:p>
-          <w:pPr>
-            <w:pStyle w:val="Header"/>
-            <w:ind w:right="-45"/>
-            <w:jc w:val="right"/>
-          </w:pPr>
-        </w:p>
-      </w:tc>
-    </w:tr>
-  </w:tbl>
-  <w:p>
-    <w:pPr>
-      <w:pStyle w:val="Header"/>
-    </w:pPr>
-  </w:p>
-</w:hdr>
-</file>
-
-<file path=word/header7.xml><?xml version="1.0" encoding="utf-8"?>
-<w:hdr xmlns:wpc="http://schemas.microsoft.com/office/word/2010/wordprocessingCanvas" xmlns:cx="http://schemas.microsoft.com/office/drawing/2014/chartex" xmlns:cx1="http://schemas.microsoft.com/office/drawing/2015/9/8/chartex" xmlns:cx2="http://schemas.microsoft.com/office/drawing/2015/10/21/chartex" xmlns:cx3="http://schemas.microsoft.com/office/drawing/2016/5/9/chartex" xmlns:cx4="http://schemas.microsoft.com/office/drawing/2016/5/10/chartex" xmlns:cx5="http://schemas.microsoft.com/office/drawing/2016/5/11/chartex" xmlns:cx6="http://schemas.microsoft.com/office/drawing/2016/5/12/chartex" xmlns:cx7="http://schemas.microsoft.com/office/drawing/2016/5/13/chartex" xmlns:cx8="http://schemas.microsoft.com/office/drawing/2016/5/14/chartex" xmlns:mc="http://schemas.openxmlformats.org/markup-compatibility/2006" xmlns:aink="http://schemas.microsoft.com/office/drawing/2016/ink" xmlns:am3d="http://schemas.microsoft.com/office/drawing/2017/model3d" xmlns:o="urn:schemas-microsoft-com:office:office" xmlns:r="http://schemas.openxmlformats.org/officeDocument/2006/relationships" xmlns:m="http://schemas.openxmlformats.org/officeDocument/2006/math" xmlns:v="urn:schemas-microsoft-com:vml" xmlns:wp14="http://schemas.microsoft.com/office/word/2010/wordprocessingDrawing" xmlns:wp="http://schemas.openxmlformats.org/drawingml/2006/wordprocessingDrawing" xmlns:w10="urn:schemas-microsoft-com:office:word" xmlns:w="http://schemas.openxmlformats.org/wordprocessingml/2006/main" xmlns:w14="http://schemas.microsoft.com/office/word/2010/wordml" xmlns:w15="http://schemas.microsoft.com/office/word/2012/wordml" xmlns:w16cex="http://schemas.microsoft.com/office/word/2018/wordml/cex" xmlns:w16cid="http://schemas.microsoft.com/office/word/2016/wordml/cid" xmlns:w16="http://schemas.microsoft.com/office/word/2018/wordml" xmlns:w16sdtdh="http://schemas.microsoft.com/office/word/2020/wordml/sdtdatahash" xmlns:w16se="http://schemas.microsoft.com/office/word/2015/wordml/symex" xmlns:wpg="http://schemas.microsoft.com/office/word/2010/wordprocessingGroup" xmlns:wpi="http://schemas.microsoft.com/office/word/2010/wordprocessingInk" xmlns:wne="http://schemas.microsoft.com/office/word/2006/wordml" xmlns:wps="http://schemas.microsoft.com/office/word/2010/wordprocessingShape" mc:Ignorable="w14 w15 w16se w16cid w16 w16cex w16sdtdh wp14">
-  <w:tbl>
-    <w:tblPr>
-      <w:tblW w:w="9751" w:type="dxa"/>
-      <w:tblLook w:val="06A0" w:firstRow="1" w:lastRow="0" w:firstColumn="1" w:lastColumn="0" w:noHBand="1" w:noVBand="1"/>
-    </w:tblPr>
-    <w:tblGrid>
-      <w:gridCol w:w="3250"/>
-      <w:gridCol w:w="3250"/>
-      <w:gridCol w:w="3251"/>
-    </w:tblGrid>
-    <w:tr>
-      <w:tc>
-        <w:tcPr>
-          <w:tcW w:w="3250" w:type="dxa"/>
-        </w:tcPr>
-        <w:p>
-          <w:pPr>
-            <w:pStyle w:val="Header"/>
-            <w:ind w:left="-45"/>
-          </w:pPr>
-        </w:p>
-      </w:tc>
-      <w:tc>
-        <w:tcPr>
-          <w:tcW w:w="3250" w:type="dxa"/>
-        </w:tcPr>
-        <w:p>
-          <w:pPr>
-            <w:pStyle w:val="Header"/>
-            <w:jc w:val="center"/>
-          </w:pPr>
-        </w:p>
-      </w:tc>
-      <w:tc>
-        <w:tcPr>
-          <w:tcW w:w="3251" w:type="dxa"/>
-        </w:tcPr>
-        <w:p>
-          <w:pPr>
-            <w:pStyle w:val="Header"/>
-            <w:ind w:right="-45"/>
-            <w:jc w:val="right"/>
-          </w:pPr>
-        </w:p>
-      </w:tc>
-    </w:tr>
-  </w:tbl>
-  <w:p>
-    <w:pPr>
-      <w:pStyle w:val="Header"/>
-    </w:pPr>
-  </w:p>
-</w:hdr>
-</file>
-
-<file path=word/header8.xml><?xml version="1.0" encoding="utf-8"?>
-<w:hdr xmlns:wpc="http://schemas.microsoft.com/office/word/2010/wordprocessingCanvas" xmlns:cx="http://schemas.microsoft.com/office/drawing/2014/chartex" xmlns:cx1="http://schemas.microsoft.com/office/drawing/2015/9/8/chartex" xmlns:cx2="http://schemas.microsoft.com/office/drawing/2015/10/21/chartex" xmlns:cx3="http://schemas.microsoft.com/office/drawing/2016/5/9/chartex" xmlns:cx4="http://schemas.microsoft.com/office/drawing/2016/5/10/chartex" xmlns:cx5="http://schemas.microsoft.com/office/drawing/2016/5/11/chartex" xmlns:cx6="http://schemas.microsoft.com/office/drawing/2016/5/12/chartex" xmlns:cx7="http://schemas.microsoft.com/office/drawing/2016/5/13/chartex" xmlns:cx8="http://schemas.microsoft.com/office/drawing/2016/5/14/chartex" xmlns:mc="http://schemas.openxmlformats.org/markup-compatibility/2006" xmlns:aink="http://schemas.microsoft.com/office/drawing/2016/ink" xmlns:am3d="http://schemas.microsoft.com/office/drawing/2017/model3d" xmlns:o="urn:schemas-microsoft-com:office:office" xmlns:r="http://schemas.openxmlformats.org/officeDocument/2006/relationships" xmlns:m="http://schemas.openxmlformats.org/officeDocument/2006/math" xmlns:v="urn:schemas-microsoft-com:vml" xmlns:wp14="http://schemas.microsoft.com/office/word/2010/wordprocessingDrawing" xmlns:wp="http://schemas.openxmlformats.org/drawingml/2006/wordprocessingDrawing" xmlns:w10="urn:schemas-microsoft-com:office:word" xmlns:w="http://schemas.openxmlformats.org/wordprocessingml/2006/main" xmlns:w14="http://schemas.microsoft.com/office/word/2010/wordml" xmlns:w15="http://schemas.microsoft.com/office/word/2012/wordml" xmlns:w16cex="http://schemas.microsoft.com/office/word/2018/wordml/cex" xmlns:w16cid="http://schemas.microsoft.com/office/word/2016/wordml/cid" xmlns:w16="http://schemas.microsoft.com/office/word/2018/wordml" xmlns:w16sdtdh="http://schemas.microsoft.com/office/word/2020/wordml/sdtdatahash" xmlns:w16se="http://schemas.microsoft.com/office/word/2015/wordml/symex" xmlns:wpg="http://schemas.microsoft.com/office/word/2010/wordprocessingGroup" xmlns:wpi="http://schemas.microsoft.com/office/word/2010/wordprocessingInk" xmlns:wne="http://schemas.microsoft.com/office/word/2006/wordml" xmlns:wps="http://schemas.microsoft.com/office/word/2010/wordprocessingShape" mc:Ignorable="w14 w15 w16se w16cid w16 w16cex w16sdtdh wp14">
-  <w:tbl>
-    <w:tblPr>
-      <w:tblW w:w="9751" w:type="dxa"/>
-      <w:tblLook w:val="06A0" w:firstRow="1" w:lastRow="0" w:firstColumn="1" w:lastColumn="0" w:noHBand="1" w:noVBand="1"/>
-    </w:tblPr>
-    <w:tblGrid>
-      <w:gridCol w:w="3250"/>
-      <w:gridCol w:w="3250"/>
-      <w:gridCol w:w="3251"/>
-    </w:tblGrid>
-    <w:tr>
-      <w:tc>
-        <w:tcPr>
-          <w:tcW w:w="3250" w:type="dxa"/>
-        </w:tcPr>
-        <w:p>
-          <w:pPr>
-            <w:pStyle w:val="Header"/>
-            <w:ind w:left="-45"/>
-          </w:pPr>
-        </w:p>
-      </w:tc>
-      <w:tc>
-        <w:tcPr>
-          <w:tcW w:w="3250" w:type="dxa"/>
-        </w:tcPr>
-        <w:p>
-          <w:pPr>
-            <w:pStyle w:val="Header"/>
-            <w:jc w:val="center"/>
-          </w:pPr>
-        </w:p>
-      </w:tc>
-      <w:tc>
-        <w:tcPr>
-          <w:tcW w:w="3251" w:type="dxa"/>
-        </w:tcPr>
-        <w:p>
-          <w:pPr>
-            <w:pStyle w:val="Header"/>
-            <w:ind w:right="-45"/>
-            <w:jc w:val="right"/>
-          </w:pPr>
-        </w:p>
-      </w:tc>
-    </w:tr>
-  </w:tbl>
-  <w:p>
-    <w:pPr>
-      <w:pStyle w:val="Header"/>
-    </w:pPr>
-  </w:p>
-</w:hdr>
-</file>
-
-<file path=word/header9.xml><?xml version="1.0" encoding="utf-8"?>
-<w:hdr xmlns:wpc="http://schemas.microsoft.com/office/word/2010/wordprocessingCanvas" xmlns:cx="http://schemas.microsoft.com/office/drawing/2014/chartex" xmlns:cx1="http://schemas.microsoft.com/office/drawing/2015/9/8/chartex" xmlns:cx2="http://schemas.microsoft.com/office/drawing/2015/10/21/chartex" xmlns:cx3="http://schemas.microsoft.com/office/drawing/2016/5/9/chartex" xmlns:cx4="http://schemas.microsoft.com/office/drawing/2016/5/10/chartex" xmlns:cx5="http://schemas.microsoft.com/office/drawing/2016/5/11/chartex" xmlns:cx6="http://schemas.microsoft.com/office/drawing/2016/5/12/chartex" xmlns:cx7="http://schemas.microsoft.com/office/drawing/2016/5/13/chartex" xmlns:cx8="http://schemas.microsoft.com/office/drawing/2016/5/14/chartex" xmlns:mc="http://schemas.openxmlformats.org/markup-compatibility/2006" xmlns:aink="http://schemas.microsoft.com/office/drawing/2016/ink" xmlns:am3d="http://schemas.microsoft.com/office/drawing/2017/model3d" xmlns:o="urn:schemas-microsoft-com:office:office" xmlns:r="http://schemas.openxmlformats.org/officeDocument/2006/relationships" xmlns:m="http://schemas.openxmlformats.org/officeDocument/2006/math" xmlns:v="urn:schemas-microsoft-com:vml" xmlns:wp14="http://schemas.microsoft.com/office/word/2010/wordprocessingDrawing" xmlns:wp="http://schemas.openxmlformats.org/drawingml/2006/wordprocessingDrawing" xmlns:w10="urn:schemas-microsoft-com:office:word" xmlns:w="http://schemas.openxmlformats.org/wordprocessingml/2006/main" xmlns:w14="http://schemas.microsoft.com/office/word/2010/wordml" xmlns:w15="http://schemas.microsoft.com/office/word/2012/wordml" xmlns:w16cex="http://schemas.microsoft.com/office/word/2018/wordml/cex" xmlns:w16cid="http://schemas.microsoft.com/office/word/2016/wordml/cid" xmlns:w16="http://schemas.microsoft.com/office/word/2018/wordml" xmlns:w16sdtdh="http://schemas.microsoft.com/office/word/2020/wordml/sdtdatahash" xmlns:w16se="http://schemas.microsoft.com/office/word/2015/wordml/symex" xmlns:wpg="http://schemas.microsoft.com/office/word/2010/wordprocessingGroup" xmlns:wpi="http://schemas.microsoft.com/office/word/2010/wordprocessingInk" xmlns:wne="http://schemas.microsoft.com/office/word/2006/wordml" xmlns:wps="http://schemas.microsoft.com/office/word/2010/wordprocessingShape" mc:Ignorable="w14 w15 w16se w16cid w16 w16cex w16sdtdh wp14">
-  <w:tbl>
-    <w:tblPr>
-      <w:tblW w:w="9751" w:type="dxa"/>
-      <w:tblLook w:val="06A0" w:firstRow="1" w:lastRow="0" w:firstColumn="1" w:lastColumn="0" w:noHBand="1" w:noVBand="1"/>
-    </w:tblPr>
-    <w:tblGrid>
-      <w:gridCol w:w="3250"/>
-      <w:gridCol w:w="3250"/>
-      <w:gridCol w:w="3251"/>
-    </w:tblGrid>
-    <w:tr>
-      <w:tc>
-        <w:tcPr>
-          <w:tcW w:w="3250" w:type="dxa"/>
-        </w:tcPr>
-        <w:p>
-          <w:pPr>
-            <w:pStyle w:val="Header"/>
-            <w:ind w:left="-45"/>
-          </w:pPr>
-        </w:p>
-      </w:tc>
-      <w:tc>
-        <w:tcPr>
-          <w:tcW w:w="3250" w:type="dxa"/>
-        </w:tcPr>
-        <w:p>
-          <w:pPr>
-            <w:pStyle w:val="Header"/>
-            <w:jc w:val="center"/>
-          </w:pPr>
-        </w:p>
-      </w:tc>
-      <w:tc>
-        <w:tcPr>
-          <w:tcW w:w="3251" w:type="dxa"/>
-        </w:tcPr>
-        <w:p>
-          <w:pPr>
-            <w:pStyle w:val="Header"/>
-            <w:ind w:right="-45"/>
-            <w:jc w:val="right"/>
-          </w:pPr>
-        </w:p>
-      </w:tc>
-    </w:tr>
-  </w:tbl>
-  <w:p>
-    <w:pPr>
-      <w:pStyle w:val="Header"/>
     </w:pPr>
   </w:p>
 </w:hdr>

</xml_diff>

<commit_message>
Hide performance sections on HTB document
</commit_message>
<xml_diff>
--- a/Frontend/Resources/htb-template.docx
+++ b/Frontend/Resources/htb-template.docx
@@ -3356,37 +3356,16 @@
       <w:pPr>
         <w:spacing w:after="0" w:line="240" w:lineRule="auto"/>
       </w:pPr>
-      <w:r>
-        <w:br w:type="page"/>
-      </w:r>
     </w:p>
     <w:p>
       <w:r>
-        <w:lastRenderedPageBreak/>
         <w:t>[KeyStage4PerformanceSection]</w:t>
       </w:r>
     </w:p>
     <w:p/>
     <w:p>
-      <w:pPr>
-        <w:spacing w:after="0" w:line="240" w:lineRule="auto"/>
-      </w:pPr>
       <w:r>
-        <w:br w:type="page"/>
-      </w:r>
-    </w:p>
-    <w:p>
-      <w:r>
-        <w:lastRenderedPageBreak/>
         <w:t>[KeyStage5PerformanceSection]</w:t>
-      </w:r>
-    </w:p>
-    <w:p>
-      <w:pPr>
-        <w:spacing w:after="0" w:line="240" w:lineRule="auto"/>
-      </w:pPr>
-      <w:r>
-        <w:br w:type="page"/>
       </w:r>
     </w:p>
     <w:p/>

</xml_diff>

<commit_message>
Fix ofsted inspection date format
</commit_message>
<xml_diff>
--- a/Frontend/Resources/htb-template.docx
+++ b/Frontend/Resources/htb-template.docx
@@ -3341,6 +3341,11 @@
       <w:pPr>
         <w:spacing w:after="0" w:line="240" w:lineRule="auto"/>
       </w:pPr>
+    </w:p>
+    <w:p>
+      <w:pPr>
+        <w:spacing w:after="0" w:line="240" w:lineRule="auto"/>
+      </w:pPr>
       <w:r>
         <w:br w:type="page"/>
       </w:r>
@@ -3351,7 +3356,6 @@
         <w:t>[KeyStage2PerformanceSection]</w:t>
       </w:r>
     </w:p>
-    <w:p/>
     <w:p>
       <w:pPr>
         <w:spacing w:after="0" w:line="240" w:lineRule="auto"/>

</xml_diff>

<commit_message>
Update HTB date to be AB date
</commit_message>
<xml_diff>
--- a/Frontend/Resources/htb-template.docx
+++ b/Frontend/Resources/htb-template.docx
@@ -7,15 +7,7 @@
         <w:pStyle w:val="Heading2"/>
       </w:pPr>
       <w:r>
-        <w:t>[</w:t>
-      </w:r>
-      <w:proofErr w:type="spellStart"/>
-      <w:r>
-        <w:t>HtbTemplateTitle</w:t>
-      </w:r>
-      <w:proofErr w:type="spellEnd"/>
-      <w:r>
-        <w:t>]</w:t>
+        <w:t>[HtbTemplateTitle]</w:t>
       </w:r>
     </w:p>
     <w:tbl>
@@ -215,23 +207,7 @@
                 <w:rFonts w:eastAsia="Times New Roman" w:cs="Times New Roman"/>
                 <w:sz w:val="24"/>
               </w:rPr>
-              <w:t>[</w:t>
-            </w:r>
-            <w:proofErr w:type="spellStart"/>
-            <w:r>
-              <w:rPr>
-                <w:rFonts w:eastAsia="Times New Roman" w:cs="Times New Roman"/>
-                <w:sz w:val="24"/>
-              </w:rPr>
-              <w:t>ProjectName</w:t>
-            </w:r>
-            <w:proofErr w:type="spellEnd"/>
-            <w:r>
-              <w:rPr>
-                <w:rFonts w:eastAsia="Times New Roman" w:cs="Times New Roman"/>
-                <w:sz w:val="24"/>
-              </w:rPr>
-              <w:t>]</w:t>
+              <w:t>[ProjectName]</w:t>
             </w:r>
           </w:p>
         </w:tc>
@@ -291,23 +267,7 @@
                 <w:rFonts w:eastAsia="Times New Roman" w:cs="Times New Roman"/>
                 <w:sz w:val="24"/>
               </w:rPr>
-              <w:t>[</w:t>
-            </w:r>
-            <w:proofErr w:type="spellStart"/>
-            <w:r>
-              <w:rPr>
-                <w:rFonts w:eastAsia="Times New Roman" w:cs="Times New Roman"/>
-                <w:sz w:val="24"/>
-              </w:rPr>
-              <w:t>SponsorName</w:t>
-            </w:r>
-            <w:proofErr w:type="spellEnd"/>
-            <w:r>
-              <w:rPr>
-                <w:rFonts w:eastAsia="Times New Roman" w:cs="Times New Roman"/>
-                <w:sz w:val="24"/>
-              </w:rPr>
-              <w:t>]</w:t>
+              <w:t>[SponsorName]</w:t>
             </w:r>
           </w:p>
         </w:tc>
@@ -367,23 +327,7 @@
                 <w:rFonts w:eastAsia="Times New Roman" w:cs="Times New Roman"/>
                 <w:sz w:val="24"/>
               </w:rPr>
-              <w:t>[</w:t>
-            </w:r>
-            <w:proofErr w:type="spellStart"/>
-            <w:r>
-              <w:rPr>
-                <w:rFonts w:eastAsia="Times New Roman" w:cs="Times New Roman"/>
-                <w:sz w:val="24"/>
-              </w:rPr>
-              <w:t>AcademyTypeAndRoute</w:t>
-            </w:r>
-            <w:proofErr w:type="spellEnd"/>
-            <w:r>
-              <w:rPr>
-                <w:rFonts w:eastAsia="Times New Roman" w:cs="Times New Roman"/>
-                <w:sz w:val="24"/>
-              </w:rPr>
-              <w:t>]</w:t>
+              <w:t>[AcademyTypeAndRoute]</w:t>
             </w:r>
           </w:p>
         </w:tc>
@@ -457,23 +401,7 @@
                 <w:rFonts w:eastAsia="Times New Roman" w:cs="Times New Roman"/>
                 <w:sz w:val="24"/>
               </w:rPr>
-              <w:t>[</w:t>
-            </w:r>
-            <w:proofErr w:type="spellStart"/>
-            <w:r>
-              <w:rPr>
-                <w:rFonts w:eastAsia="Times New Roman" w:cs="Times New Roman"/>
-                <w:sz w:val="24"/>
-              </w:rPr>
-              <w:t>DateTransferWasFirstDiscussed</w:t>
-            </w:r>
-            <w:proofErr w:type="spellEnd"/>
-            <w:r>
-              <w:rPr>
-                <w:rFonts w:eastAsia="Times New Roman" w:cs="Times New Roman"/>
-                <w:sz w:val="24"/>
-              </w:rPr>
-              <w:t>]</w:t>
+              <w:t>[DateTransferWasFirstDiscussed]</w:t>
             </w:r>
           </w:p>
         </w:tc>
@@ -506,7 +434,16 @@
                 <w:bCs/>
                 <w:sz w:val="24"/>
               </w:rPr>
-              <w:t>Date of HTB</w:t>
+              <w:t xml:space="preserve">Date of </w:t>
+            </w:r>
+            <w:r>
+              <w:rPr>
+                <w:rFonts w:eastAsia="Times New Roman" w:cs="Times New Roman"/>
+                <w:b/>
+                <w:bCs/>
+                <w:sz w:val="24"/>
+              </w:rPr>
+              <w:t>AB</w:t>
             </w:r>
           </w:p>
         </w:tc>
@@ -533,23 +470,7 @@
                 <w:rFonts w:eastAsia="Times New Roman" w:cs="Times New Roman"/>
                 <w:sz w:val="24"/>
               </w:rPr>
-              <w:t>[</w:t>
-            </w:r>
-            <w:proofErr w:type="spellStart"/>
-            <w:r>
-              <w:rPr>
-                <w:rFonts w:eastAsia="Times New Roman" w:cs="Times New Roman"/>
-                <w:sz w:val="24"/>
-              </w:rPr>
-              <w:t>DateOfHtb</w:t>
-            </w:r>
-            <w:proofErr w:type="spellEnd"/>
-            <w:r>
-              <w:rPr>
-                <w:rFonts w:eastAsia="Times New Roman" w:cs="Times New Roman"/>
-                <w:sz w:val="24"/>
-              </w:rPr>
-              <w:t>]</w:t>
+              <w:t>[DateOfHtb]</w:t>
             </w:r>
           </w:p>
         </w:tc>
@@ -609,23 +530,7 @@
                 <w:rFonts w:eastAsia="Times New Roman" w:cs="Times New Roman"/>
                 <w:sz w:val="24"/>
               </w:rPr>
-              <w:t>[</w:t>
-            </w:r>
-            <w:proofErr w:type="spellStart"/>
-            <w:r>
-              <w:rPr>
-                <w:rFonts w:eastAsia="Times New Roman" w:cs="Times New Roman"/>
-                <w:sz w:val="24"/>
-              </w:rPr>
-              <w:t>DateOfProposedTransfer</w:t>
-            </w:r>
-            <w:proofErr w:type="spellEnd"/>
-            <w:r>
-              <w:rPr>
-                <w:rFonts w:eastAsia="Times New Roman" w:cs="Times New Roman"/>
-                <w:sz w:val="24"/>
-              </w:rPr>
-              <w:t>]</w:t>
+              <w:t>[DateOfProposedTransfer]</w:t>
             </w:r>
           </w:p>
         </w:tc>
@@ -717,23 +622,7 @@
                 <w:rFonts w:eastAsia="Times New Roman" w:cs="Times New Roman"/>
                 <w:sz w:val="24"/>
               </w:rPr>
-              <w:t>[</w:t>
-            </w:r>
-            <w:proofErr w:type="spellStart"/>
-            <w:r>
-              <w:rPr>
-                <w:rFonts w:eastAsia="Times New Roman" w:cs="Times New Roman"/>
-                <w:sz w:val="24"/>
-              </w:rPr>
-              <w:t>SchoolType</w:t>
-            </w:r>
-            <w:proofErr w:type="spellEnd"/>
-            <w:r>
-              <w:rPr>
-                <w:rFonts w:eastAsia="Times New Roman" w:cs="Times New Roman"/>
-                <w:sz w:val="24"/>
-              </w:rPr>
-              <w:t>]</w:t>
+              <w:t>[SchoolType]</w:t>
             </w:r>
           </w:p>
         </w:tc>
@@ -791,23 +680,7 @@
                 <w:rFonts w:eastAsia="Times New Roman" w:cs="Times New Roman"/>
                 <w:sz w:val="24"/>
               </w:rPr>
-              <w:t>[</w:t>
-            </w:r>
-            <w:proofErr w:type="spellStart"/>
-            <w:r>
-              <w:rPr>
-                <w:rFonts w:eastAsia="Times New Roman" w:cs="Times New Roman"/>
-                <w:sz w:val="24"/>
-              </w:rPr>
-              <w:t>SchoolPhase</w:t>
-            </w:r>
-            <w:proofErr w:type="spellEnd"/>
-            <w:r>
-              <w:rPr>
-                <w:rFonts w:eastAsia="Times New Roman" w:cs="Times New Roman"/>
-                <w:sz w:val="24"/>
-              </w:rPr>
-              <w:t>]</w:t>
+              <w:t>[SchoolPhase]</w:t>
             </w:r>
           </w:p>
         </w:tc>
@@ -867,23 +740,7 @@
                 <w:rFonts w:eastAsia="Times New Roman" w:cs="Times New Roman"/>
                 <w:sz w:val="24"/>
               </w:rPr>
-              <w:t>[</w:t>
-            </w:r>
-            <w:proofErr w:type="spellStart"/>
-            <w:r>
-              <w:rPr>
-                <w:rFonts w:eastAsia="Times New Roman" w:cs="Times New Roman"/>
-                <w:sz w:val="24"/>
-              </w:rPr>
-              <w:t>AgeRange</w:t>
-            </w:r>
-            <w:proofErr w:type="spellEnd"/>
-            <w:r>
-              <w:rPr>
-                <w:rFonts w:eastAsia="Times New Roman" w:cs="Times New Roman"/>
-                <w:sz w:val="24"/>
-              </w:rPr>
-              <w:t>]</w:t>
+              <w:t>[AgeRange]</w:t>
             </w:r>
           </w:p>
         </w:tc>
@@ -959,23 +816,7 @@
                 <w:rFonts w:eastAsia="Times New Roman" w:cs="Times New Roman"/>
                 <w:sz w:val="24"/>
               </w:rPr>
-              <w:t>[</w:t>
-            </w:r>
-            <w:proofErr w:type="spellStart"/>
-            <w:r>
-              <w:rPr>
-                <w:rFonts w:eastAsia="Times New Roman" w:cs="Times New Roman"/>
-                <w:sz w:val="24"/>
-              </w:rPr>
-              <w:t>SchoolCapacity</w:t>
-            </w:r>
-            <w:proofErr w:type="spellEnd"/>
-            <w:r>
-              <w:rPr>
-                <w:rFonts w:eastAsia="Times New Roman" w:cs="Times New Roman"/>
-                <w:sz w:val="24"/>
-              </w:rPr>
-              <w:t>]</w:t>
+              <w:t>[SchoolCapacity]</w:t>
             </w:r>
           </w:p>
         </w:tc>
@@ -1035,23 +876,7 @@
                 <w:rFonts w:eastAsia="Times New Roman" w:cs="Times New Roman"/>
                 <w:sz w:val="24"/>
               </w:rPr>
-              <w:t>[</w:t>
-            </w:r>
-            <w:proofErr w:type="spellStart"/>
-            <w:r>
-              <w:rPr>
-                <w:rFonts w:eastAsia="Times New Roman" w:cs="Times New Roman"/>
-                <w:sz w:val="24"/>
-              </w:rPr>
-              <w:t>PublishedAdmissionNumber</w:t>
-            </w:r>
-            <w:proofErr w:type="spellEnd"/>
-            <w:r>
-              <w:rPr>
-                <w:rFonts w:eastAsia="Times New Roman" w:cs="Times New Roman"/>
-                <w:sz w:val="24"/>
-              </w:rPr>
-              <w:t>]</w:t>
+              <w:t>[PublishedAdmissionNumber]</w:t>
             </w:r>
           </w:p>
         </w:tc>
@@ -1111,23 +936,7 @@
                 <w:rFonts w:eastAsia="Times New Roman" w:cs="Times New Roman"/>
                 <w:sz w:val="24"/>
               </w:rPr>
-              <w:t>[</w:t>
-            </w:r>
-            <w:proofErr w:type="spellStart"/>
-            <w:r>
-              <w:rPr>
-                <w:rFonts w:eastAsia="Times New Roman" w:cs="Times New Roman"/>
-                <w:sz w:val="24"/>
-              </w:rPr>
-              <w:t>NumberOnRoll</w:t>
-            </w:r>
-            <w:proofErr w:type="spellEnd"/>
-            <w:r>
-              <w:rPr>
-                <w:rFonts w:eastAsia="Times New Roman" w:cs="Times New Roman"/>
-                <w:sz w:val="24"/>
-              </w:rPr>
-              <w:t>]</w:t>
+              <w:t>[NumberOnRoll]</w:t>
             </w:r>
           </w:p>
         </w:tc>
@@ -1188,23 +997,7 @@
                 <w:rFonts w:eastAsia="Times New Roman" w:cs="Times New Roman"/>
                 <w:sz w:val="24"/>
               </w:rPr>
-              <w:t>[</w:t>
-            </w:r>
-            <w:proofErr w:type="spellStart"/>
-            <w:r>
-              <w:rPr>
-                <w:rFonts w:eastAsia="Times New Roman" w:cs="Times New Roman"/>
-                <w:sz w:val="24"/>
-              </w:rPr>
-              <w:t>PercentageFreeSchoolMeals</w:t>
-            </w:r>
-            <w:proofErr w:type="spellEnd"/>
-            <w:r>
-              <w:rPr>
-                <w:rFonts w:eastAsia="Times New Roman" w:cs="Times New Roman"/>
-                <w:sz w:val="24"/>
-              </w:rPr>
-              <w:t>]</w:t>
+              <w:t>[PercentageFreeSchoolMeals]</w:t>
             </w:r>
           </w:p>
         </w:tc>
@@ -1295,25 +1088,7 @@
                 <w:sz w:val="24"/>
                 <w:szCs w:val="24"/>
               </w:rPr>
-              <w:t>[</w:t>
-            </w:r>
-            <w:proofErr w:type="spellStart"/>
-            <w:r>
-              <w:rPr>
-                <w:rFonts w:eastAsia="Times New Roman" w:cs="Times New Roman"/>
-                <w:sz w:val="24"/>
-                <w:szCs w:val="24"/>
-              </w:rPr>
-              <w:t>ViabilityIssues</w:t>
-            </w:r>
-            <w:proofErr w:type="spellEnd"/>
-            <w:r>
-              <w:rPr>
-                <w:rFonts w:eastAsia="Times New Roman" w:cs="Times New Roman"/>
-                <w:sz w:val="24"/>
-                <w:szCs w:val="24"/>
-              </w:rPr>
-              <w:t>]</w:t>
+              <w:t>[ViabilityIssues]</w:t>
             </w:r>
           </w:p>
         </w:tc>
@@ -1373,23 +1148,7 @@
                 <w:rFonts w:eastAsia="Times New Roman" w:cs="Times New Roman"/>
                 <w:sz w:val="24"/>
               </w:rPr>
-              <w:t>[</w:t>
-            </w:r>
-            <w:proofErr w:type="spellStart"/>
-            <w:r>
-              <w:rPr>
-                <w:rFonts w:eastAsia="Times New Roman" w:cs="Times New Roman"/>
-                <w:sz w:val="24"/>
-              </w:rPr>
-              <w:t>FinancialDeficit</w:t>
-            </w:r>
-            <w:proofErr w:type="spellEnd"/>
-            <w:r>
-              <w:rPr>
-                <w:rFonts w:eastAsia="Times New Roman" w:cs="Times New Roman"/>
-                <w:sz w:val="24"/>
-              </w:rPr>
-              <w:t>]</w:t>
+              <w:t>[FinancialDeficit]</w:t>
             </w:r>
           </w:p>
         </w:tc>
@@ -1449,23 +1208,7 @@
                 <w:rFonts w:eastAsia="Times New Roman" w:cs="Times New Roman"/>
                 <w:sz w:val="24"/>
               </w:rPr>
-              <w:t>[</w:t>
-            </w:r>
-            <w:proofErr w:type="spellStart"/>
-            <w:r>
-              <w:rPr>
-                <w:rFonts w:eastAsia="Times New Roman" w:cs="Times New Roman"/>
-                <w:sz w:val="24"/>
-              </w:rPr>
-              <w:t>Pfi</w:t>
-            </w:r>
-            <w:proofErr w:type="spellEnd"/>
-            <w:r>
-              <w:rPr>
-                <w:rFonts w:eastAsia="Times New Roman" w:cs="Times New Roman"/>
-                <w:sz w:val="24"/>
-              </w:rPr>
-              <w:t>]</w:t>
+              <w:t>[Pfi]</w:t>
             </w:r>
           </w:p>
         </w:tc>
@@ -1540,25 +1283,7 @@
                 <w:sz w:val="24"/>
                 <w:szCs w:val="24"/>
               </w:rPr>
-              <w:t>[</w:t>
-            </w:r>
-            <w:proofErr w:type="spellStart"/>
-            <w:r>
-              <w:rPr>
-                <w:rFonts w:eastAsia="Times New Roman" w:cs="Times New Roman"/>
-                <w:sz w:val="24"/>
-                <w:szCs w:val="24"/>
-              </w:rPr>
-              <w:t>PercentageGoodOrOutstandingInDiocesanTrust</w:t>
-            </w:r>
-            <w:proofErr w:type="spellEnd"/>
-            <w:r>
-              <w:rPr>
-                <w:rFonts w:eastAsia="Times New Roman" w:cs="Times New Roman"/>
-                <w:sz w:val="24"/>
-                <w:szCs w:val="24"/>
-              </w:rPr>
-              <w:t>]</w:t>
+              <w:t>[PercentageGoodOrOutstandingInDiocesanTrust]</w:t>
             </w:r>
           </w:p>
         </w:tc>
@@ -1639,25 +1364,7 @@
                 <w:sz w:val="24"/>
                 <w:szCs w:val="24"/>
               </w:rPr>
-              <w:t>[</w:t>
-            </w:r>
-            <w:proofErr w:type="spellStart"/>
-            <w:r>
-              <w:rPr>
-                <w:rFonts w:eastAsia="Times New Roman" w:cs="Times New Roman"/>
-                <w:sz w:val="24"/>
-                <w:szCs w:val="24"/>
-              </w:rPr>
-              <w:t>DistanceFromTheAcademyToTheTrustHeadquarters</w:t>
-            </w:r>
-            <w:proofErr w:type="spellEnd"/>
-            <w:r>
-              <w:rPr>
-                <w:rFonts w:eastAsia="Times New Roman" w:cs="Times New Roman"/>
-                <w:sz w:val="24"/>
-                <w:szCs w:val="24"/>
-              </w:rPr>
-              <w:t>]</w:t>
+              <w:t>[DistanceFromTheAcademyToTheTrustHeadquarters]</w:t>
             </w:r>
           </w:p>
         </w:tc>
@@ -1720,25 +1427,7 @@
                 <w:sz w:val="24"/>
                 <w:szCs w:val="24"/>
               </w:rPr>
-              <w:t>[</w:t>
-            </w:r>
-            <w:proofErr w:type="spellStart"/>
-            <w:r>
-              <w:rPr>
-                <w:rFonts w:eastAsia="Times New Roman" w:cs="Times New Roman"/>
-                <w:sz w:val="24"/>
-                <w:szCs w:val="24"/>
-              </w:rPr>
-              <w:t>MpAndParty</w:t>
-            </w:r>
-            <w:proofErr w:type="spellEnd"/>
-            <w:r>
-              <w:rPr>
-                <w:rFonts w:eastAsia="Times New Roman" w:cs="Times New Roman"/>
-                <w:sz w:val="24"/>
-                <w:szCs w:val="24"/>
-              </w:rPr>
-              <w:t>]</w:t>
+              <w:t>[MpAndParty]</w:t>
             </w:r>
           </w:p>
         </w:tc>
@@ -1839,7 +1528,6 @@
               </w:rPr>
               <w:t>[</w:t>
             </w:r>
-            <w:proofErr w:type="spellStart"/>
             <w:r>
               <w:rPr>
                 <w:rFonts w:eastAsia="Times New Roman" w:cs="Times New Roman"/>
@@ -1847,7 +1535,6 @@
               </w:rPr>
               <w:t>WhoInitiatedTheTransfer</w:t>
             </w:r>
-            <w:proofErr w:type="spellEnd"/>
             <w:r>
               <w:rPr>
                 <w:rFonts w:eastAsia="Times New Roman" w:cs="Times New Roman"/>
@@ -1918,23 +1605,7 @@
                 <w:rFonts w:eastAsia="Times New Roman" w:cs="Times New Roman"/>
                 <w:sz w:val="24"/>
               </w:rPr>
-              <w:t>[</w:t>
-            </w:r>
-            <w:proofErr w:type="spellStart"/>
-            <w:r>
-              <w:rPr>
-                <w:rFonts w:eastAsia="Times New Roman" w:cs="Times New Roman"/>
-                <w:sz w:val="24"/>
-              </w:rPr>
-              <w:t>ReasonForTransfer</w:t>
-            </w:r>
-            <w:proofErr w:type="spellEnd"/>
-            <w:r>
-              <w:rPr>
-                <w:rFonts w:eastAsia="Times New Roman" w:cs="Times New Roman"/>
-                <w:sz w:val="24"/>
-              </w:rPr>
-              <w:t>]</w:t>
+              <w:t>[ReasonForTransfer]</w:t>
             </w:r>
           </w:p>
         </w:tc>
@@ -1993,21 +1664,7 @@
               <w:rPr>
                 <w:sz w:val="24"/>
               </w:rPr>
-              <w:t>[</w:t>
-            </w:r>
-            <w:proofErr w:type="spellStart"/>
-            <w:r>
-              <w:rPr>
-                <w:sz w:val="24"/>
-              </w:rPr>
-              <w:t>MoreDetailsAboutTheTransfer</w:t>
-            </w:r>
-            <w:proofErr w:type="spellEnd"/>
-            <w:r>
-              <w:rPr>
-                <w:sz w:val="24"/>
-              </w:rPr>
-              <w:t>]</w:t>
+              <w:t>[MoreDetailsAboutTheTransfer]</w:t>
             </w:r>
           </w:p>
         </w:tc>
@@ -2066,21 +1723,7 @@
               <w:rPr>
                 <w:sz w:val="24"/>
               </w:rPr>
-              <w:t>[</w:t>
-            </w:r>
-            <w:proofErr w:type="spellStart"/>
-            <w:r>
-              <w:rPr>
-                <w:sz w:val="24"/>
-              </w:rPr>
-              <w:t>TypeOfTransfer</w:t>
-            </w:r>
-            <w:proofErr w:type="spellEnd"/>
-            <w:r>
-              <w:rPr>
-                <w:sz w:val="24"/>
-              </w:rPr>
-              <w:t>]</w:t>
+              <w:t>[TypeOfTransfer]</w:t>
             </w:r>
           </w:p>
         </w:tc>
@@ -2164,23 +1807,7 @@
                 <w:rFonts w:eastAsia="Times New Roman" w:cs="Times New Roman"/>
                 <w:sz w:val="24"/>
               </w:rPr>
-              <w:t>[</w:t>
-            </w:r>
-            <w:proofErr w:type="spellStart"/>
-            <w:r>
-              <w:rPr>
-                <w:rFonts w:eastAsia="Times New Roman" w:cs="Times New Roman"/>
-                <w:sz w:val="24"/>
-              </w:rPr>
-              <w:t>TransferBenefits</w:t>
-            </w:r>
-            <w:proofErr w:type="spellEnd"/>
-            <w:r>
-              <w:rPr>
-                <w:rFonts w:eastAsia="Times New Roman" w:cs="Times New Roman"/>
-                <w:sz w:val="24"/>
-              </w:rPr>
-              <w:t>]</w:t>
+              <w:t>[TransferBenefits]</w:t>
             </w:r>
           </w:p>
         </w:tc>
@@ -2245,23 +1872,7 @@
                 <w:rFonts w:eastAsia="Times New Roman" w:cs="Times New Roman"/>
                 <w:sz w:val="24"/>
               </w:rPr>
-              <w:t>[</w:t>
-            </w:r>
-            <w:proofErr w:type="spellStart"/>
-            <w:r>
-              <w:rPr>
-                <w:rFonts w:eastAsia="Times New Roman" w:cs="Times New Roman"/>
-                <w:sz w:val="24"/>
-              </w:rPr>
-              <w:t>OtherFactors</w:t>
-            </w:r>
-            <w:proofErr w:type="spellEnd"/>
-            <w:r>
-              <w:rPr>
-                <w:rFonts w:eastAsia="Times New Roman" w:cs="Times New Roman"/>
-                <w:sz w:val="24"/>
-              </w:rPr>
-              <w:t>]</w:t>
+              <w:t>[OtherFactors]</w:t>
             </w:r>
           </w:p>
         </w:tc>
@@ -2333,21 +1944,7 @@
               <w:rPr>
                 <w:rFonts w:eastAsia="Times New Roman" w:cs="Times New Roman"/>
               </w:rPr>
-              <w:t>[</w:t>
-            </w:r>
-            <w:proofErr w:type="spellStart"/>
-            <w:r>
-              <w:rPr>
-                <w:rFonts w:eastAsia="Times New Roman" w:cs="Times New Roman"/>
-              </w:rPr>
-              <w:t>RationaleForProject</w:t>
-            </w:r>
-            <w:proofErr w:type="spellEnd"/>
-            <w:r>
-              <w:rPr>
-                <w:rFonts w:eastAsia="Times New Roman" w:cs="Times New Roman"/>
-              </w:rPr>
-              <w:t>]</w:t>
+              <w:t>[RationaleForProject]</w:t>
             </w:r>
           </w:p>
         </w:tc>
@@ -2396,21 +1993,7 @@
               <w:rPr>
                 <w:rFonts w:eastAsia="Times New Roman" w:cs="Times New Roman"/>
               </w:rPr>
-              <w:t xml:space="preserve"> [</w:t>
-            </w:r>
-            <w:proofErr w:type="spellStart"/>
-            <w:r>
-              <w:rPr>
-                <w:rFonts w:eastAsia="Times New Roman" w:cs="Times New Roman"/>
-              </w:rPr>
-              <w:t>RationaleForTrust</w:t>
-            </w:r>
-            <w:proofErr w:type="spellEnd"/>
-            <w:r>
-              <w:rPr>
-                <w:rFonts w:eastAsia="Times New Roman" w:cs="Times New Roman"/>
-              </w:rPr>
-              <w:t>]</w:t>
+              <w:t xml:space="preserve"> [RationaleForTrust]</w:t>
             </w:r>
           </w:p>
         </w:tc>
@@ -2512,23 +2095,7 @@
                 <w:rFonts w:eastAsia="Times New Roman" w:cs="Times New Roman"/>
                 <w:sz w:val="24"/>
               </w:rPr>
-              <w:t>[</w:t>
-            </w:r>
-            <w:proofErr w:type="spellStart"/>
-            <w:r>
-              <w:rPr>
-                <w:rFonts w:eastAsia="Times New Roman" w:cs="Times New Roman"/>
-                <w:sz w:val="24"/>
-              </w:rPr>
-              <w:t>GirlsOnRoll</w:t>
-            </w:r>
-            <w:proofErr w:type="spellEnd"/>
-            <w:r>
-              <w:rPr>
-                <w:rFonts w:eastAsia="Times New Roman" w:cs="Times New Roman"/>
-                <w:sz w:val="24"/>
-              </w:rPr>
-              <w:t>]</w:t>
+              <w:t>[GirlsOnRoll]</w:t>
             </w:r>
           </w:p>
         </w:tc>
@@ -2593,23 +2160,7 @@
                 <w:rFonts w:eastAsia="Times New Roman" w:cs="Times New Roman"/>
                 <w:sz w:val="24"/>
               </w:rPr>
-              <w:t>[</w:t>
-            </w:r>
-            <w:proofErr w:type="spellStart"/>
-            <w:r>
-              <w:rPr>
-                <w:rFonts w:eastAsia="Times New Roman" w:cs="Times New Roman"/>
-                <w:sz w:val="24"/>
-              </w:rPr>
-              <w:t>BoysOnRoll</w:t>
-            </w:r>
-            <w:proofErr w:type="spellEnd"/>
-            <w:r>
-              <w:rPr>
-                <w:rFonts w:eastAsia="Times New Roman" w:cs="Times New Roman"/>
-                <w:sz w:val="24"/>
-              </w:rPr>
-              <w:t>]</w:t>
+              <w:t>[BoysOnRoll]</w:t>
             </w:r>
           </w:p>
         </w:tc>
@@ -2674,23 +2225,7 @@
                 <w:rFonts w:eastAsia="Times New Roman" w:cs="Times New Roman"/>
                 <w:sz w:val="24"/>
               </w:rPr>
-              <w:t>[</w:t>
-            </w:r>
-            <w:proofErr w:type="spellStart"/>
-            <w:r>
-              <w:rPr>
-                <w:rFonts w:eastAsia="Times New Roman" w:cs="Times New Roman"/>
-                <w:sz w:val="24"/>
-              </w:rPr>
-              <w:t>PupilsWithSen</w:t>
-            </w:r>
-            <w:proofErr w:type="spellEnd"/>
-            <w:r>
-              <w:rPr>
-                <w:rFonts w:eastAsia="Times New Roman" w:cs="Times New Roman"/>
-                <w:sz w:val="24"/>
-              </w:rPr>
-              <w:t>]</w:t>
+              <w:t>[PupilsWithSen]</w:t>
             </w:r>
           </w:p>
         </w:tc>
@@ -2757,7 +2292,6 @@
               </w:rPr>
               <w:t>[</w:t>
             </w:r>
-            <w:proofErr w:type="spellStart"/>
             <w:r>
               <w:rPr>
                 <w:rFonts w:eastAsia="Times New Roman" w:cs="Times New Roman"/>
@@ -2765,7 +2299,6 @@
               </w:rPr>
               <w:t>PupilsWithFirstLanguageNotEnglish</w:t>
             </w:r>
-            <w:proofErr w:type="spellEnd"/>
             <w:r>
               <w:rPr>
                 <w:rFonts w:eastAsia="Times New Roman" w:cs="Times New Roman"/>
@@ -2925,14 +2458,12 @@
               </w:rPr>
               <w:t>[</w:t>
             </w:r>
-            <w:proofErr w:type="spellStart"/>
             <w:r>
               <w:rPr>
                 <w:sz w:val="24"/>
               </w:rPr>
               <w:t>PupilNumbersAdditionalInformation</w:t>
             </w:r>
-            <w:proofErr w:type="spellEnd"/>
             <w:r>
               <w:rPr>
                 <w:sz w:val="24"/>
@@ -3021,23 +2552,7 @@
                 <w:rFonts w:eastAsia="Times New Roman" w:cs="Times New Roman"/>
                 <w:sz w:val="24"/>
               </w:rPr>
-              <w:t>[</w:t>
-            </w:r>
-            <w:proofErr w:type="spellStart"/>
-            <w:r>
-              <w:rPr>
-                <w:rFonts w:eastAsia="Times New Roman" w:cs="Times New Roman"/>
-                <w:sz w:val="24"/>
-              </w:rPr>
-              <w:t>SchoolName</w:t>
-            </w:r>
-            <w:proofErr w:type="spellEnd"/>
-            <w:r>
-              <w:rPr>
-                <w:rFonts w:eastAsia="Times New Roman" w:cs="Times New Roman"/>
-                <w:sz w:val="24"/>
-              </w:rPr>
-              <w:t>]</w:t>
+              <w:t>[SchoolName]</w:t>
             </w:r>
           </w:p>
         </w:tc>
@@ -3095,23 +2610,7 @@
                 <w:rFonts w:eastAsia="Times New Roman" w:cs="Times New Roman"/>
                 <w:sz w:val="24"/>
               </w:rPr>
-              <w:t xml:space="preserve"> [</w:t>
-            </w:r>
-            <w:proofErr w:type="spellStart"/>
-            <w:r>
-              <w:rPr>
-                <w:rFonts w:eastAsia="Times New Roman" w:cs="Times New Roman"/>
-                <w:sz w:val="24"/>
-              </w:rPr>
-              <w:t>OfstedLastInspection</w:t>
-            </w:r>
-            <w:proofErr w:type="spellEnd"/>
-            <w:r>
-              <w:rPr>
-                <w:rFonts w:eastAsia="Times New Roman" w:cs="Times New Roman"/>
-                <w:sz w:val="24"/>
-              </w:rPr>
-              <w:t>]</w:t>
+              <w:t xml:space="preserve"> [OfstedLastInspection]</w:t>
             </w:r>
           </w:p>
         </w:tc>
@@ -3169,23 +2668,7 @@
                 <w:rFonts w:eastAsia="Times New Roman" w:cs="Times New Roman"/>
                 <w:sz w:val="24"/>
               </w:rPr>
-              <w:t xml:space="preserve"> [</w:t>
-            </w:r>
-            <w:proofErr w:type="spellStart"/>
-            <w:r>
-              <w:rPr>
-                <w:rFonts w:eastAsia="Times New Roman" w:cs="Times New Roman"/>
-                <w:sz w:val="24"/>
-              </w:rPr>
-              <w:t>OverallEffectiveness</w:t>
-            </w:r>
-            <w:proofErr w:type="spellEnd"/>
-            <w:r>
-              <w:rPr>
-                <w:rFonts w:eastAsia="Times New Roman" w:cs="Times New Roman"/>
-                <w:sz w:val="24"/>
-              </w:rPr>
-              <w:t>]</w:t>
+              <w:t xml:space="preserve"> [OverallEffectiveness]</w:t>
             </w:r>
           </w:p>
         </w:tc>
@@ -3244,21 +2727,7 @@
               <w:rPr>
                 <w:sz w:val="24"/>
               </w:rPr>
-              <w:t>[</w:t>
-            </w:r>
-            <w:proofErr w:type="spellStart"/>
-            <w:r>
-              <w:rPr>
-                <w:sz w:val="24"/>
-              </w:rPr>
-              <w:t>OfstedReport</w:t>
-            </w:r>
-            <w:proofErr w:type="spellEnd"/>
-            <w:r>
-              <w:rPr>
-                <w:sz w:val="24"/>
-              </w:rPr>
-              <w:t>]</w:t>
+              <w:t>[OfstedReport]</w:t>
             </w:r>
           </w:p>
         </w:tc>
@@ -3317,21 +2786,7 @@
               <w:rPr>
                 <w:sz w:val="24"/>
               </w:rPr>
-              <w:t>[</w:t>
-            </w:r>
-            <w:proofErr w:type="spellStart"/>
-            <w:r>
-              <w:rPr>
-                <w:sz w:val="24"/>
-              </w:rPr>
-              <w:t>OfstedAdditionalInformation</w:t>
-            </w:r>
-            <w:proofErr w:type="spellEnd"/>
-            <w:r>
-              <w:rPr>
-                <w:sz w:val="24"/>
-              </w:rPr>
-              <w:t>]</w:t>
+              <w:t>[OfstedAdditionalInformation]</w:t>
             </w:r>
           </w:p>
         </w:tc>
@@ -3513,15 +2968,7 @@
             <w:pStyle w:val="Footer"/>
           </w:pPr>
           <w:r>
-            <w:t>[</w:t>
-          </w:r>
-          <w:proofErr w:type="spellStart"/>
-          <w:r>
-            <w:t>ClearedBy</w:t>
-          </w:r>
-          <w:proofErr w:type="spellEnd"/>
-          <w:r>
-            <w:t>]</w:t>
+            <w:t>[ClearedBy]</w:t>
           </w:r>
         </w:p>
       </w:tc>

</xml_diff>

<commit_message>
Remove academy type and route from ab document template
</commit_message>
<xml_diff>
--- a/Frontend/Resources/htb-template.docx
+++ b/Frontend/Resources/htb-template.docx
@@ -7,7 +7,15 @@
         <w:pStyle w:val="Heading2"/>
       </w:pPr>
       <w:r>
-        <w:t>[HtbTemplateTitle]</w:t>
+        <w:t>[</w:t>
+      </w:r>
+      <w:proofErr w:type="spellStart"/>
+      <w:r>
+        <w:t>HtbTemplateTitle</w:t>
+      </w:r>
+      <w:proofErr w:type="spellEnd"/>
+      <w:r>
+        <w:t>]</w:t>
       </w:r>
     </w:p>
     <w:tbl>
@@ -155,7 +163,7 @@
       <w:tr>
         <w:tc>
           <w:tcPr>
-            <w:tcW w:w="5224" w:type="dxa"/>
+            <w:tcW w:w="5225" w:type="dxa"/>
             <w:tcBorders>
               <w:top w:val="single" w:sz="8" w:space="0" w:color="000000"/>
               <w:left w:val="single" w:sz="8" w:space="0" w:color="000000"/>
@@ -207,7 +215,23 @@
                 <w:rFonts w:eastAsia="Times New Roman" w:cs="Times New Roman"/>
                 <w:sz w:val="24"/>
               </w:rPr>
-              <w:t>[ProjectName]</w:t>
+              <w:t>[</w:t>
+            </w:r>
+            <w:proofErr w:type="spellStart"/>
+            <w:r>
+              <w:rPr>
+                <w:rFonts w:eastAsia="Times New Roman" w:cs="Times New Roman"/>
+                <w:sz w:val="24"/>
+              </w:rPr>
+              <w:t>ProjectName</w:t>
+            </w:r>
+            <w:proofErr w:type="spellEnd"/>
+            <w:r>
+              <w:rPr>
+                <w:rFonts w:eastAsia="Times New Roman" w:cs="Times New Roman"/>
+                <w:sz w:val="24"/>
+              </w:rPr>
+              <w:t>]</w:t>
             </w:r>
           </w:p>
         </w:tc>
@@ -215,7 +239,7 @@
       <w:tr>
         <w:tc>
           <w:tcPr>
-            <w:tcW w:w="5224" w:type="dxa"/>
+            <w:tcW w:w="5225" w:type="dxa"/>
             <w:tcBorders>
               <w:top w:val="single" w:sz="8" w:space="0" w:color="000000"/>
               <w:left w:val="single" w:sz="8" w:space="0" w:color="000000"/>
@@ -267,67 +291,23 @@
                 <w:rFonts w:eastAsia="Times New Roman" w:cs="Times New Roman"/>
                 <w:sz w:val="24"/>
               </w:rPr>
-              <w:t>[SponsorName]</w:t>
-            </w:r>
-          </w:p>
-        </w:tc>
-      </w:tr>
-      <w:tr>
-        <w:tc>
-          <w:tcPr>
-            <w:tcW w:w="5224" w:type="dxa"/>
-            <w:tcBorders>
-              <w:top w:val="single" w:sz="8" w:space="0" w:color="000000"/>
-              <w:left w:val="single" w:sz="8" w:space="0" w:color="000000"/>
-              <w:bottom w:val="single" w:sz="8" w:space="0" w:color="000000"/>
-              <w:right w:val="single" w:sz="8" w:space="0" w:color="000000"/>
-            </w:tcBorders>
-          </w:tcPr>
-          <w:p>
-            <w:pPr>
-              <w:suppressAutoHyphens w:val="0"/>
-              <w:spacing w:before="120" w:after="120"/>
-              <w:rPr>
-                <w:b/>
-                <w:bCs/>
-                <w:sz w:val="24"/>
-              </w:rPr>
-            </w:pPr>
-            <w:r>
-              <w:rPr>
-                <w:rFonts w:eastAsia="Times New Roman" w:cs="Times New Roman"/>
-                <w:b/>
-                <w:bCs/>
-                <w:sz w:val="24"/>
-              </w:rPr>
-              <w:t>Academy type and route</w:t>
-            </w:r>
-          </w:p>
-        </w:tc>
-        <w:tc>
-          <w:tcPr>
-            <w:tcW w:w="4508" w:type="dxa"/>
-            <w:tcBorders>
-              <w:top w:val="single" w:sz="8" w:space="0" w:color="000000"/>
-              <w:left w:val="single" w:sz="8" w:space="0" w:color="000000"/>
-              <w:bottom w:val="single" w:sz="8" w:space="0" w:color="000000"/>
-              <w:right w:val="single" w:sz="8" w:space="0" w:color="000000"/>
-            </w:tcBorders>
-          </w:tcPr>
-          <w:p>
-            <w:pPr>
-              <w:suppressAutoHyphens w:val="0"/>
-              <w:spacing w:before="120" w:after="120"/>
-              <w:rPr>
-                <w:sz w:val="24"/>
-              </w:rPr>
-            </w:pPr>
-            <w:r>
-              <w:rPr>
-                <w:rFonts w:eastAsia="Times New Roman" w:cs="Times New Roman"/>
-                <w:sz w:val="24"/>
-              </w:rPr>
-              <w:t>[AcademyTypeAndRoute]</w:t>
+              <w:t>[</w:t>
+            </w:r>
+            <w:proofErr w:type="spellStart"/>
+            <w:r>
+              <w:rPr>
+                <w:rFonts w:eastAsia="Times New Roman" w:cs="Times New Roman"/>
+                <w:sz w:val="24"/>
+              </w:rPr>
+              <w:t>SponsorName</w:t>
+            </w:r>
+            <w:proofErr w:type="spellEnd"/>
+            <w:r>
+              <w:rPr>
+                <w:rFonts w:eastAsia="Times New Roman" w:cs="Times New Roman"/>
+                <w:sz w:val="24"/>
+              </w:rPr>
+              <w:t>]</w:t>
             </w:r>
           </w:p>
         </w:tc>
@@ -401,7 +381,23 @@
                 <w:rFonts w:eastAsia="Times New Roman" w:cs="Times New Roman"/>
                 <w:sz w:val="24"/>
               </w:rPr>
-              <w:t>[DateTransferWasFirstDiscussed]</w:t>
+              <w:t>[</w:t>
+            </w:r>
+            <w:proofErr w:type="spellStart"/>
+            <w:r>
+              <w:rPr>
+                <w:rFonts w:eastAsia="Times New Roman" w:cs="Times New Roman"/>
+                <w:sz w:val="24"/>
+              </w:rPr>
+              <w:t>DateTransferWasFirstDiscussed</w:t>
+            </w:r>
+            <w:proofErr w:type="spellEnd"/>
+            <w:r>
+              <w:rPr>
+                <w:rFonts w:eastAsia="Times New Roman" w:cs="Times New Roman"/>
+                <w:sz w:val="24"/>
+              </w:rPr>
+              <w:t>]</w:t>
             </w:r>
           </w:p>
         </w:tc>
@@ -443,7 +439,34 @@
                 <w:bCs/>
                 <w:sz w:val="24"/>
               </w:rPr>
-              <w:t>AB</w:t>
+              <w:t>A</w:t>
+            </w:r>
+            <w:r>
+              <w:rPr>
+                <w:rFonts w:eastAsia="Times New Roman" w:cs="Times New Roman"/>
+                <w:b/>
+                <w:bCs/>
+                <w:sz w:val="24"/>
+              </w:rPr>
+              <w:t xml:space="preserve">dvisory </w:t>
+            </w:r>
+            <w:r>
+              <w:rPr>
+                <w:rFonts w:eastAsia="Times New Roman" w:cs="Times New Roman"/>
+                <w:b/>
+                <w:bCs/>
+                <w:sz w:val="24"/>
+              </w:rPr>
+              <w:t>B</w:t>
+            </w:r>
+            <w:r>
+              <w:rPr>
+                <w:rFonts w:eastAsia="Times New Roman" w:cs="Times New Roman"/>
+                <w:b/>
+                <w:bCs/>
+                <w:sz w:val="24"/>
+              </w:rPr>
+              <w:t>oard</w:t>
             </w:r>
           </w:p>
         </w:tc>
@@ -470,7 +493,23 @@
                 <w:rFonts w:eastAsia="Times New Roman" w:cs="Times New Roman"/>
                 <w:sz w:val="24"/>
               </w:rPr>
-              <w:t>[DateOfHtb]</w:t>
+              <w:t>[</w:t>
+            </w:r>
+            <w:proofErr w:type="spellStart"/>
+            <w:r>
+              <w:rPr>
+                <w:rFonts w:eastAsia="Times New Roman" w:cs="Times New Roman"/>
+                <w:sz w:val="24"/>
+              </w:rPr>
+              <w:t>DateOfHtb</w:t>
+            </w:r>
+            <w:proofErr w:type="spellEnd"/>
+            <w:r>
+              <w:rPr>
+                <w:rFonts w:eastAsia="Times New Roman" w:cs="Times New Roman"/>
+                <w:sz w:val="24"/>
+              </w:rPr>
+              <w:t>]</w:t>
             </w:r>
           </w:p>
         </w:tc>
@@ -530,7 +569,23 @@
                 <w:rFonts w:eastAsia="Times New Roman" w:cs="Times New Roman"/>
                 <w:sz w:val="24"/>
               </w:rPr>
-              <w:t>[DateOfProposedTransfer]</w:t>
+              <w:t>[</w:t>
+            </w:r>
+            <w:proofErr w:type="spellStart"/>
+            <w:r>
+              <w:rPr>
+                <w:rFonts w:eastAsia="Times New Roman" w:cs="Times New Roman"/>
+                <w:sz w:val="24"/>
+              </w:rPr>
+              <w:t>DateOfProposedTransfer</w:t>
+            </w:r>
+            <w:proofErr w:type="spellEnd"/>
+            <w:r>
+              <w:rPr>
+                <w:rFonts w:eastAsia="Times New Roman" w:cs="Times New Roman"/>
+                <w:sz w:val="24"/>
+              </w:rPr>
+              <w:t>]</w:t>
             </w:r>
           </w:p>
         </w:tc>
@@ -622,7 +677,23 @@
                 <w:rFonts w:eastAsia="Times New Roman" w:cs="Times New Roman"/>
                 <w:sz w:val="24"/>
               </w:rPr>
-              <w:t>[SchoolType]</w:t>
+              <w:t>[</w:t>
+            </w:r>
+            <w:proofErr w:type="spellStart"/>
+            <w:r>
+              <w:rPr>
+                <w:rFonts w:eastAsia="Times New Roman" w:cs="Times New Roman"/>
+                <w:sz w:val="24"/>
+              </w:rPr>
+              <w:t>SchoolType</w:t>
+            </w:r>
+            <w:proofErr w:type="spellEnd"/>
+            <w:r>
+              <w:rPr>
+                <w:rFonts w:eastAsia="Times New Roman" w:cs="Times New Roman"/>
+                <w:sz w:val="24"/>
+              </w:rPr>
+              <w:t>]</w:t>
             </w:r>
           </w:p>
         </w:tc>
@@ -680,7 +751,23 @@
                 <w:rFonts w:eastAsia="Times New Roman" w:cs="Times New Roman"/>
                 <w:sz w:val="24"/>
               </w:rPr>
-              <w:t>[SchoolPhase]</w:t>
+              <w:t>[</w:t>
+            </w:r>
+            <w:proofErr w:type="spellStart"/>
+            <w:r>
+              <w:rPr>
+                <w:rFonts w:eastAsia="Times New Roman" w:cs="Times New Roman"/>
+                <w:sz w:val="24"/>
+              </w:rPr>
+              <w:t>SchoolPhase</w:t>
+            </w:r>
+            <w:proofErr w:type="spellEnd"/>
+            <w:r>
+              <w:rPr>
+                <w:rFonts w:eastAsia="Times New Roman" w:cs="Times New Roman"/>
+                <w:sz w:val="24"/>
+              </w:rPr>
+              <w:t>]</w:t>
             </w:r>
           </w:p>
         </w:tc>
@@ -740,7 +827,23 @@
                 <w:rFonts w:eastAsia="Times New Roman" w:cs="Times New Roman"/>
                 <w:sz w:val="24"/>
               </w:rPr>
-              <w:t>[AgeRange]</w:t>
+              <w:t>[</w:t>
+            </w:r>
+            <w:proofErr w:type="spellStart"/>
+            <w:r>
+              <w:rPr>
+                <w:rFonts w:eastAsia="Times New Roman" w:cs="Times New Roman"/>
+                <w:sz w:val="24"/>
+              </w:rPr>
+              <w:t>AgeRange</w:t>
+            </w:r>
+            <w:proofErr w:type="spellEnd"/>
+            <w:r>
+              <w:rPr>
+                <w:rFonts w:eastAsia="Times New Roman" w:cs="Times New Roman"/>
+                <w:sz w:val="24"/>
+              </w:rPr>
+              <w:t>]</w:t>
             </w:r>
           </w:p>
         </w:tc>
@@ -816,7 +919,23 @@
                 <w:rFonts w:eastAsia="Times New Roman" w:cs="Times New Roman"/>
                 <w:sz w:val="24"/>
               </w:rPr>
-              <w:t>[SchoolCapacity]</w:t>
+              <w:t>[</w:t>
+            </w:r>
+            <w:proofErr w:type="spellStart"/>
+            <w:r>
+              <w:rPr>
+                <w:rFonts w:eastAsia="Times New Roman" w:cs="Times New Roman"/>
+                <w:sz w:val="24"/>
+              </w:rPr>
+              <w:t>SchoolCapacity</w:t>
+            </w:r>
+            <w:proofErr w:type="spellEnd"/>
+            <w:r>
+              <w:rPr>
+                <w:rFonts w:eastAsia="Times New Roman" w:cs="Times New Roman"/>
+                <w:sz w:val="24"/>
+              </w:rPr>
+              <w:t>]</w:t>
             </w:r>
           </w:p>
         </w:tc>
@@ -876,7 +995,23 @@
                 <w:rFonts w:eastAsia="Times New Roman" w:cs="Times New Roman"/>
                 <w:sz w:val="24"/>
               </w:rPr>
-              <w:t>[PublishedAdmissionNumber]</w:t>
+              <w:t>[</w:t>
+            </w:r>
+            <w:proofErr w:type="spellStart"/>
+            <w:r>
+              <w:rPr>
+                <w:rFonts w:eastAsia="Times New Roman" w:cs="Times New Roman"/>
+                <w:sz w:val="24"/>
+              </w:rPr>
+              <w:t>PublishedAdmissionNumber</w:t>
+            </w:r>
+            <w:proofErr w:type="spellEnd"/>
+            <w:r>
+              <w:rPr>
+                <w:rFonts w:eastAsia="Times New Roman" w:cs="Times New Roman"/>
+                <w:sz w:val="24"/>
+              </w:rPr>
+              <w:t>]</w:t>
             </w:r>
           </w:p>
         </w:tc>
@@ -936,7 +1071,23 @@
                 <w:rFonts w:eastAsia="Times New Roman" w:cs="Times New Roman"/>
                 <w:sz w:val="24"/>
               </w:rPr>
-              <w:t>[NumberOnRoll]</w:t>
+              <w:t>[</w:t>
+            </w:r>
+            <w:proofErr w:type="spellStart"/>
+            <w:r>
+              <w:rPr>
+                <w:rFonts w:eastAsia="Times New Roman" w:cs="Times New Roman"/>
+                <w:sz w:val="24"/>
+              </w:rPr>
+              <w:t>NumberOnRoll</w:t>
+            </w:r>
+            <w:proofErr w:type="spellEnd"/>
+            <w:r>
+              <w:rPr>
+                <w:rFonts w:eastAsia="Times New Roman" w:cs="Times New Roman"/>
+                <w:sz w:val="24"/>
+              </w:rPr>
+              <w:t>]</w:t>
             </w:r>
           </w:p>
         </w:tc>
@@ -997,7 +1148,23 @@
                 <w:rFonts w:eastAsia="Times New Roman" w:cs="Times New Roman"/>
                 <w:sz w:val="24"/>
               </w:rPr>
-              <w:t>[PercentageFreeSchoolMeals]</w:t>
+              <w:t>[</w:t>
+            </w:r>
+            <w:proofErr w:type="spellStart"/>
+            <w:r>
+              <w:rPr>
+                <w:rFonts w:eastAsia="Times New Roman" w:cs="Times New Roman"/>
+                <w:sz w:val="24"/>
+              </w:rPr>
+              <w:t>PercentageFreeSchoolMeals</w:t>
+            </w:r>
+            <w:proofErr w:type="spellEnd"/>
+            <w:r>
+              <w:rPr>
+                <w:rFonts w:eastAsia="Times New Roman" w:cs="Times New Roman"/>
+                <w:sz w:val="24"/>
+              </w:rPr>
+              <w:t>]</w:t>
             </w:r>
           </w:p>
         </w:tc>
@@ -1088,7 +1255,25 @@
                 <w:sz w:val="24"/>
                 <w:szCs w:val="24"/>
               </w:rPr>
-              <w:t>[ViabilityIssues]</w:t>
+              <w:t>[</w:t>
+            </w:r>
+            <w:proofErr w:type="spellStart"/>
+            <w:r>
+              <w:rPr>
+                <w:rFonts w:eastAsia="Times New Roman" w:cs="Times New Roman"/>
+                <w:sz w:val="24"/>
+                <w:szCs w:val="24"/>
+              </w:rPr>
+              <w:t>ViabilityIssues</w:t>
+            </w:r>
+            <w:proofErr w:type="spellEnd"/>
+            <w:r>
+              <w:rPr>
+                <w:rFonts w:eastAsia="Times New Roman" w:cs="Times New Roman"/>
+                <w:sz w:val="24"/>
+                <w:szCs w:val="24"/>
+              </w:rPr>
+              <w:t>]</w:t>
             </w:r>
           </w:p>
         </w:tc>
@@ -1148,7 +1333,23 @@
                 <w:rFonts w:eastAsia="Times New Roman" w:cs="Times New Roman"/>
                 <w:sz w:val="24"/>
               </w:rPr>
-              <w:t>[FinancialDeficit]</w:t>
+              <w:t>[</w:t>
+            </w:r>
+            <w:proofErr w:type="spellStart"/>
+            <w:r>
+              <w:rPr>
+                <w:rFonts w:eastAsia="Times New Roman" w:cs="Times New Roman"/>
+                <w:sz w:val="24"/>
+              </w:rPr>
+              <w:t>FinancialDeficit</w:t>
+            </w:r>
+            <w:proofErr w:type="spellEnd"/>
+            <w:r>
+              <w:rPr>
+                <w:rFonts w:eastAsia="Times New Roman" w:cs="Times New Roman"/>
+                <w:sz w:val="24"/>
+              </w:rPr>
+              <w:t>]</w:t>
             </w:r>
           </w:p>
         </w:tc>
@@ -1208,7 +1409,23 @@
                 <w:rFonts w:eastAsia="Times New Roman" w:cs="Times New Roman"/>
                 <w:sz w:val="24"/>
               </w:rPr>
-              <w:t>[Pfi]</w:t>
+              <w:t>[</w:t>
+            </w:r>
+            <w:proofErr w:type="spellStart"/>
+            <w:r>
+              <w:rPr>
+                <w:rFonts w:eastAsia="Times New Roman" w:cs="Times New Roman"/>
+                <w:sz w:val="24"/>
+              </w:rPr>
+              <w:t>Pfi</w:t>
+            </w:r>
+            <w:proofErr w:type="spellEnd"/>
+            <w:r>
+              <w:rPr>
+                <w:rFonts w:eastAsia="Times New Roman" w:cs="Times New Roman"/>
+                <w:sz w:val="24"/>
+              </w:rPr>
+              <w:t>]</w:t>
             </w:r>
           </w:p>
         </w:tc>
@@ -1283,7 +1500,25 @@
                 <w:sz w:val="24"/>
                 <w:szCs w:val="24"/>
               </w:rPr>
-              <w:t>[PercentageGoodOrOutstandingInDiocesanTrust]</w:t>
+              <w:t>[</w:t>
+            </w:r>
+            <w:proofErr w:type="spellStart"/>
+            <w:r>
+              <w:rPr>
+                <w:rFonts w:eastAsia="Times New Roman" w:cs="Times New Roman"/>
+                <w:sz w:val="24"/>
+                <w:szCs w:val="24"/>
+              </w:rPr>
+              <w:t>PercentageGoodOrOutstandingInDiocesanTrust</w:t>
+            </w:r>
+            <w:proofErr w:type="spellEnd"/>
+            <w:r>
+              <w:rPr>
+                <w:rFonts w:eastAsia="Times New Roman" w:cs="Times New Roman"/>
+                <w:sz w:val="24"/>
+                <w:szCs w:val="24"/>
+              </w:rPr>
+              <w:t>]</w:t>
             </w:r>
           </w:p>
         </w:tc>
@@ -1364,7 +1599,25 @@
                 <w:sz w:val="24"/>
                 <w:szCs w:val="24"/>
               </w:rPr>
-              <w:t>[DistanceFromTheAcademyToTheTrustHeadquarters]</w:t>
+              <w:t>[</w:t>
+            </w:r>
+            <w:proofErr w:type="spellStart"/>
+            <w:r>
+              <w:rPr>
+                <w:rFonts w:eastAsia="Times New Roman" w:cs="Times New Roman"/>
+                <w:sz w:val="24"/>
+                <w:szCs w:val="24"/>
+              </w:rPr>
+              <w:t>DistanceFromTheAcademyToTheTrustHeadquarters</w:t>
+            </w:r>
+            <w:proofErr w:type="spellEnd"/>
+            <w:r>
+              <w:rPr>
+                <w:rFonts w:eastAsia="Times New Roman" w:cs="Times New Roman"/>
+                <w:sz w:val="24"/>
+                <w:szCs w:val="24"/>
+              </w:rPr>
+              <w:t>]</w:t>
             </w:r>
           </w:p>
         </w:tc>
@@ -1427,7 +1680,25 @@
                 <w:sz w:val="24"/>
                 <w:szCs w:val="24"/>
               </w:rPr>
-              <w:t>[MpAndParty]</w:t>
+              <w:t>[</w:t>
+            </w:r>
+            <w:proofErr w:type="spellStart"/>
+            <w:r>
+              <w:rPr>
+                <w:rFonts w:eastAsia="Times New Roman" w:cs="Times New Roman"/>
+                <w:sz w:val="24"/>
+                <w:szCs w:val="24"/>
+              </w:rPr>
+              <w:t>MpAndParty</w:t>
+            </w:r>
+            <w:proofErr w:type="spellEnd"/>
+            <w:r>
+              <w:rPr>
+                <w:rFonts w:eastAsia="Times New Roman" w:cs="Times New Roman"/>
+                <w:sz w:val="24"/>
+                <w:szCs w:val="24"/>
+              </w:rPr>
+              <w:t>]</w:t>
             </w:r>
           </w:p>
         </w:tc>
@@ -1528,6 +1799,7 @@
               </w:rPr>
               <w:t>[</w:t>
             </w:r>
+            <w:proofErr w:type="spellStart"/>
             <w:r>
               <w:rPr>
                 <w:rFonts w:eastAsia="Times New Roman" w:cs="Times New Roman"/>
@@ -1535,6 +1807,7 @@
               </w:rPr>
               <w:t>WhoInitiatedTheTransfer</w:t>
             </w:r>
+            <w:proofErr w:type="spellEnd"/>
             <w:r>
               <w:rPr>
                 <w:rFonts w:eastAsia="Times New Roman" w:cs="Times New Roman"/>
@@ -1605,7 +1878,23 @@
                 <w:rFonts w:eastAsia="Times New Roman" w:cs="Times New Roman"/>
                 <w:sz w:val="24"/>
               </w:rPr>
-              <w:t>[ReasonForTransfer]</w:t>
+              <w:t>[</w:t>
+            </w:r>
+            <w:proofErr w:type="spellStart"/>
+            <w:r>
+              <w:rPr>
+                <w:rFonts w:eastAsia="Times New Roman" w:cs="Times New Roman"/>
+                <w:sz w:val="24"/>
+              </w:rPr>
+              <w:t>ReasonForTransfer</w:t>
+            </w:r>
+            <w:proofErr w:type="spellEnd"/>
+            <w:r>
+              <w:rPr>
+                <w:rFonts w:eastAsia="Times New Roman" w:cs="Times New Roman"/>
+                <w:sz w:val="24"/>
+              </w:rPr>
+              <w:t>]</w:t>
             </w:r>
           </w:p>
         </w:tc>
@@ -1664,7 +1953,21 @@
               <w:rPr>
                 <w:sz w:val="24"/>
               </w:rPr>
-              <w:t>[MoreDetailsAboutTheTransfer]</w:t>
+              <w:t>[</w:t>
+            </w:r>
+            <w:proofErr w:type="spellStart"/>
+            <w:r>
+              <w:rPr>
+                <w:sz w:val="24"/>
+              </w:rPr>
+              <w:t>MoreDetailsAboutTheTransfer</w:t>
+            </w:r>
+            <w:proofErr w:type="spellEnd"/>
+            <w:r>
+              <w:rPr>
+                <w:sz w:val="24"/>
+              </w:rPr>
+              <w:t>]</w:t>
             </w:r>
           </w:p>
         </w:tc>
@@ -1723,7 +2026,21 @@
               <w:rPr>
                 <w:sz w:val="24"/>
               </w:rPr>
-              <w:t>[TypeOfTransfer]</w:t>
+              <w:t>[</w:t>
+            </w:r>
+            <w:proofErr w:type="spellStart"/>
+            <w:r>
+              <w:rPr>
+                <w:sz w:val="24"/>
+              </w:rPr>
+              <w:t>TypeOfTransfer</w:t>
+            </w:r>
+            <w:proofErr w:type="spellEnd"/>
+            <w:r>
+              <w:rPr>
+                <w:sz w:val="24"/>
+              </w:rPr>
+              <w:t>]</w:t>
             </w:r>
           </w:p>
         </w:tc>
@@ -1807,7 +2124,23 @@
                 <w:rFonts w:eastAsia="Times New Roman" w:cs="Times New Roman"/>
                 <w:sz w:val="24"/>
               </w:rPr>
-              <w:t>[TransferBenefits]</w:t>
+              <w:t>[</w:t>
+            </w:r>
+            <w:proofErr w:type="spellStart"/>
+            <w:r>
+              <w:rPr>
+                <w:rFonts w:eastAsia="Times New Roman" w:cs="Times New Roman"/>
+                <w:sz w:val="24"/>
+              </w:rPr>
+              <w:t>TransferBenefits</w:t>
+            </w:r>
+            <w:proofErr w:type="spellEnd"/>
+            <w:r>
+              <w:rPr>
+                <w:rFonts w:eastAsia="Times New Roman" w:cs="Times New Roman"/>
+                <w:sz w:val="24"/>
+              </w:rPr>
+              <w:t>]</w:t>
             </w:r>
           </w:p>
         </w:tc>
@@ -1872,7 +2205,23 @@
                 <w:rFonts w:eastAsia="Times New Roman" w:cs="Times New Roman"/>
                 <w:sz w:val="24"/>
               </w:rPr>
-              <w:t>[OtherFactors]</w:t>
+              <w:t>[</w:t>
+            </w:r>
+            <w:proofErr w:type="spellStart"/>
+            <w:r>
+              <w:rPr>
+                <w:rFonts w:eastAsia="Times New Roman" w:cs="Times New Roman"/>
+                <w:sz w:val="24"/>
+              </w:rPr>
+              <w:t>OtherFactors</w:t>
+            </w:r>
+            <w:proofErr w:type="spellEnd"/>
+            <w:r>
+              <w:rPr>
+                <w:rFonts w:eastAsia="Times New Roman" w:cs="Times New Roman"/>
+                <w:sz w:val="24"/>
+              </w:rPr>
+              <w:t>]</w:t>
             </w:r>
           </w:p>
         </w:tc>
@@ -1944,7 +2293,21 @@
               <w:rPr>
                 <w:rFonts w:eastAsia="Times New Roman" w:cs="Times New Roman"/>
               </w:rPr>
-              <w:t>[RationaleForProject]</w:t>
+              <w:t>[</w:t>
+            </w:r>
+            <w:proofErr w:type="spellStart"/>
+            <w:r>
+              <w:rPr>
+                <w:rFonts w:eastAsia="Times New Roman" w:cs="Times New Roman"/>
+              </w:rPr>
+              <w:t>RationaleForProject</w:t>
+            </w:r>
+            <w:proofErr w:type="spellEnd"/>
+            <w:r>
+              <w:rPr>
+                <w:rFonts w:eastAsia="Times New Roman" w:cs="Times New Roman"/>
+              </w:rPr>
+              <w:t>]</w:t>
             </w:r>
           </w:p>
         </w:tc>
@@ -1993,7 +2356,21 @@
               <w:rPr>
                 <w:rFonts w:eastAsia="Times New Roman" w:cs="Times New Roman"/>
               </w:rPr>
-              <w:t xml:space="preserve"> [RationaleForTrust]</w:t>
+              <w:t xml:space="preserve"> [</w:t>
+            </w:r>
+            <w:proofErr w:type="spellStart"/>
+            <w:r>
+              <w:rPr>
+                <w:rFonts w:eastAsia="Times New Roman" w:cs="Times New Roman"/>
+              </w:rPr>
+              <w:t>RationaleForTrust</w:t>
+            </w:r>
+            <w:proofErr w:type="spellEnd"/>
+            <w:r>
+              <w:rPr>
+                <w:rFonts w:eastAsia="Times New Roman" w:cs="Times New Roman"/>
+              </w:rPr>
+              <w:t>]</w:t>
             </w:r>
           </w:p>
         </w:tc>
@@ -2095,7 +2472,23 @@
                 <w:rFonts w:eastAsia="Times New Roman" w:cs="Times New Roman"/>
                 <w:sz w:val="24"/>
               </w:rPr>
-              <w:t>[GirlsOnRoll]</w:t>
+              <w:t>[</w:t>
+            </w:r>
+            <w:proofErr w:type="spellStart"/>
+            <w:r>
+              <w:rPr>
+                <w:rFonts w:eastAsia="Times New Roman" w:cs="Times New Roman"/>
+                <w:sz w:val="24"/>
+              </w:rPr>
+              <w:t>GirlsOnRoll</w:t>
+            </w:r>
+            <w:proofErr w:type="spellEnd"/>
+            <w:r>
+              <w:rPr>
+                <w:rFonts w:eastAsia="Times New Roman" w:cs="Times New Roman"/>
+                <w:sz w:val="24"/>
+              </w:rPr>
+              <w:t>]</w:t>
             </w:r>
           </w:p>
         </w:tc>
@@ -2160,7 +2553,23 @@
                 <w:rFonts w:eastAsia="Times New Roman" w:cs="Times New Roman"/>
                 <w:sz w:val="24"/>
               </w:rPr>
-              <w:t>[BoysOnRoll]</w:t>
+              <w:t>[</w:t>
+            </w:r>
+            <w:proofErr w:type="spellStart"/>
+            <w:r>
+              <w:rPr>
+                <w:rFonts w:eastAsia="Times New Roman" w:cs="Times New Roman"/>
+                <w:sz w:val="24"/>
+              </w:rPr>
+              <w:t>BoysOnRoll</w:t>
+            </w:r>
+            <w:proofErr w:type="spellEnd"/>
+            <w:r>
+              <w:rPr>
+                <w:rFonts w:eastAsia="Times New Roman" w:cs="Times New Roman"/>
+                <w:sz w:val="24"/>
+              </w:rPr>
+              <w:t>]</w:t>
             </w:r>
           </w:p>
         </w:tc>
@@ -2225,7 +2634,23 @@
                 <w:rFonts w:eastAsia="Times New Roman" w:cs="Times New Roman"/>
                 <w:sz w:val="24"/>
               </w:rPr>
-              <w:t>[PupilsWithSen]</w:t>
+              <w:t>[</w:t>
+            </w:r>
+            <w:proofErr w:type="spellStart"/>
+            <w:r>
+              <w:rPr>
+                <w:rFonts w:eastAsia="Times New Roman" w:cs="Times New Roman"/>
+                <w:sz w:val="24"/>
+              </w:rPr>
+              <w:t>PupilsWithSen</w:t>
+            </w:r>
+            <w:proofErr w:type="spellEnd"/>
+            <w:r>
+              <w:rPr>
+                <w:rFonts w:eastAsia="Times New Roman" w:cs="Times New Roman"/>
+                <w:sz w:val="24"/>
+              </w:rPr>
+              <w:t>]</w:t>
             </w:r>
           </w:p>
         </w:tc>
@@ -2292,6 +2717,7 @@
               </w:rPr>
               <w:t>[</w:t>
             </w:r>
+            <w:proofErr w:type="spellStart"/>
             <w:r>
               <w:rPr>
                 <w:rFonts w:eastAsia="Times New Roman" w:cs="Times New Roman"/>
@@ -2299,6 +2725,7 @@
               </w:rPr>
               <w:t>PupilsWithFirstLanguageNotEnglish</w:t>
             </w:r>
+            <w:proofErr w:type="spellEnd"/>
             <w:r>
               <w:rPr>
                 <w:rFonts w:eastAsia="Times New Roman" w:cs="Times New Roman"/>
@@ -2458,12 +2885,14 @@
               </w:rPr>
               <w:t>[</w:t>
             </w:r>
+            <w:proofErr w:type="spellStart"/>
             <w:r>
               <w:rPr>
                 <w:sz w:val="24"/>
               </w:rPr>
               <w:t>PupilNumbersAdditionalInformation</w:t>
             </w:r>
+            <w:proofErr w:type="spellEnd"/>
             <w:r>
               <w:rPr>
                 <w:sz w:val="24"/>
@@ -2552,7 +2981,23 @@
                 <w:rFonts w:eastAsia="Times New Roman" w:cs="Times New Roman"/>
                 <w:sz w:val="24"/>
               </w:rPr>
-              <w:t>[SchoolName]</w:t>
+              <w:t>[</w:t>
+            </w:r>
+            <w:proofErr w:type="spellStart"/>
+            <w:r>
+              <w:rPr>
+                <w:rFonts w:eastAsia="Times New Roman" w:cs="Times New Roman"/>
+                <w:sz w:val="24"/>
+              </w:rPr>
+              <w:t>SchoolName</w:t>
+            </w:r>
+            <w:proofErr w:type="spellEnd"/>
+            <w:r>
+              <w:rPr>
+                <w:rFonts w:eastAsia="Times New Roman" w:cs="Times New Roman"/>
+                <w:sz w:val="24"/>
+              </w:rPr>
+              <w:t>]</w:t>
             </w:r>
           </w:p>
         </w:tc>
@@ -2610,7 +3055,23 @@
                 <w:rFonts w:eastAsia="Times New Roman" w:cs="Times New Roman"/>
                 <w:sz w:val="24"/>
               </w:rPr>
-              <w:t xml:space="preserve"> [OfstedLastInspection]</w:t>
+              <w:t xml:space="preserve"> [</w:t>
+            </w:r>
+            <w:proofErr w:type="spellStart"/>
+            <w:r>
+              <w:rPr>
+                <w:rFonts w:eastAsia="Times New Roman" w:cs="Times New Roman"/>
+                <w:sz w:val="24"/>
+              </w:rPr>
+              <w:t>OfstedLastInspection</w:t>
+            </w:r>
+            <w:proofErr w:type="spellEnd"/>
+            <w:r>
+              <w:rPr>
+                <w:rFonts w:eastAsia="Times New Roman" w:cs="Times New Roman"/>
+                <w:sz w:val="24"/>
+              </w:rPr>
+              <w:t>]</w:t>
             </w:r>
           </w:p>
         </w:tc>
@@ -2668,7 +3129,23 @@
                 <w:rFonts w:eastAsia="Times New Roman" w:cs="Times New Roman"/>
                 <w:sz w:val="24"/>
               </w:rPr>
-              <w:t xml:space="preserve"> [OverallEffectiveness]</w:t>
+              <w:t xml:space="preserve"> [</w:t>
+            </w:r>
+            <w:proofErr w:type="spellStart"/>
+            <w:r>
+              <w:rPr>
+                <w:rFonts w:eastAsia="Times New Roman" w:cs="Times New Roman"/>
+                <w:sz w:val="24"/>
+              </w:rPr>
+              <w:t>OverallEffectiveness</w:t>
+            </w:r>
+            <w:proofErr w:type="spellEnd"/>
+            <w:r>
+              <w:rPr>
+                <w:rFonts w:eastAsia="Times New Roman" w:cs="Times New Roman"/>
+                <w:sz w:val="24"/>
+              </w:rPr>
+              <w:t>]</w:t>
             </w:r>
           </w:p>
         </w:tc>
@@ -2727,7 +3204,21 @@
               <w:rPr>
                 <w:sz w:val="24"/>
               </w:rPr>
-              <w:t>[OfstedReport]</w:t>
+              <w:t>[</w:t>
+            </w:r>
+            <w:proofErr w:type="spellStart"/>
+            <w:r>
+              <w:rPr>
+                <w:sz w:val="24"/>
+              </w:rPr>
+              <w:t>OfstedReport</w:t>
+            </w:r>
+            <w:proofErr w:type="spellEnd"/>
+            <w:r>
+              <w:rPr>
+                <w:sz w:val="24"/>
+              </w:rPr>
+              <w:t>]</w:t>
             </w:r>
           </w:p>
         </w:tc>
@@ -2786,7 +3277,21 @@
               <w:rPr>
                 <w:sz w:val="24"/>
               </w:rPr>
-              <w:t>[OfstedAdditionalInformation]</w:t>
+              <w:t>[</w:t>
+            </w:r>
+            <w:proofErr w:type="spellStart"/>
+            <w:r>
+              <w:rPr>
+                <w:sz w:val="24"/>
+              </w:rPr>
+              <w:t>OfstedAdditionalInformation</w:t>
+            </w:r>
+            <w:proofErr w:type="spellEnd"/>
+            <w:r>
+              <w:rPr>
+                <w:sz w:val="24"/>
+              </w:rPr>
+              <w:t>]</w:t>
             </w:r>
           </w:p>
         </w:tc>
@@ -2968,7 +3473,15 @@
             <w:pStyle w:val="Footer"/>
           </w:pPr>
           <w:r>
-            <w:t>[ClearedBy]</w:t>
+            <w:t>[</w:t>
+          </w:r>
+          <w:proofErr w:type="spellStart"/>
+          <w:r>
+            <w:t>ClearedBy</w:t>
+          </w:r>
+          <w:proofErr w:type="spellEnd"/>
+          <w:r>
+            <w:t>]</w:t>
           </w:r>
         </w:p>
       </w:tc>

</xml_diff>

<commit_message>
Update AB date to remove acronym
</commit_message>
<xml_diff>
--- a/Frontend/Resources/htb-template.docx
+++ b/Frontend/Resources/htb-template.docx
@@ -264,7 +264,16 @@
                 <w:bCs/>
                 <w:sz w:val="24"/>
               </w:rPr>
-              <w:t>Sponsor name</w:t>
+              <w:t>Proposed incoming transfer</w:t>
+            </w:r>
+            <w:r>
+              <w:rPr>
+                <w:rFonts w:eastAsia="Times New Roman" w:cs="Times New Roman"/>
+                <w:b/>
+                <w:bCs/>
+                <w:sz w:val="24"/>
+              </w:rPr>
+              <w:t xml:space="preserve"> name</w:t>
             </w:r>
           </w:p>
         </w:tc>

</xml_diff>

<commit_message>
Amend wording to set dates question
</commit_message>
<xml_diff>
--- a/Frontend/Resources/htb-template.docx
+++ b/Frontend/Resources/htb-template.docx
@@ -363,7 +363,25 @@
                 <w:bCs/>
                 <w:sz w:val="24"/>
               </w:rPr>
-              <w:t>Date the transfer was first discussed with outgoing trust</w:t>
+              <w:t xml:space="preserve">Date the transfer was first discussed with </w:t>
+            </w:r>
+            <w:r>
+              <w:rPr>
+                <w:rFonts w:eastAsia="Times New Roman" w:cs="Times New Roman"/>
+                <w:b/>
+                <w:bCs/>
+                <w:sz w:val="24"/>
+              </w:rPr>
+              <w:t xml:space="preserve">incoming or </w:t>
+            </w:r>
+            <w:r>
+              <w:rPr>
+                <w:rFonts w:eastAsia="Times New Roman" w:cs="Times New Roman"/>
+                <w:b/>
+                <w:bCs/>
+                <w:sz w:val="24"/>
+              </w:rPr>
+              <w:t>outgoing trust</w:t>
             </w:r>
           </w:p>
         </w:tc>

</xml_diff>

<commit_message>
Update wording of Reason for transfer
</commit_message>
<xml_diff>
--- a/Frontend/Resources/htb-template.docx
+++ b/Frontend/Resources/htb-template.docx
@@ -1862,16 +1862,19 @@
               <w:spacing w:before="120" w:after="120"/>
               <w:rPr>
                 <w:rFonts w:eastAsia="Times New Roman" w:cs="Times New Roman"/>
-              </w:rPr>
-            </w:pPr>
-            <w:r>
-              <w:rPr>
-                <w:rFonts w:eastAsia="Times New Roman" w:cs="Times New Roman"/>
-                <w:b/>
-                <w:bCs/>
-                <w:sz w:val="24"/>
-              </w:rPr>
-              <w:t>Reason for transfer</w:t>
+                <w:b/>
+                <w:bCs/>
+                <w:sz w:val="24"/>
+              </w:rPr>
+            </w:pPr>
+            <w:r>
+              <w:rPr>
+                <w:rFonts w:eastAsia="Times New Roman" w:cs="Times New Roman"/>
+                <w:b/>
+                <w:bCs/>
+                <w:sz w:val="24"/>
+              </w:rPr>
+              <w:t>Has this transfer started because of an intervention with the academy or trust?</w:t>
             </w:r>
           </w:p>
         </w:tc>
@@ -4204,7 +4207,6 @@
   <w:style w:type="character" w:default="1" w:styleId="DefaultParagraphFont">
     <w:name w:val="Default Paragraph Font"/>
     <w:uiPriority w:val="1"/>
-    <w:semiHidden/>
     <w:unhideWhenUsed/>
   </w:style>
   <w:style w:type="table" w:default="1" w:styleId="TableNormal">

</xml_diff>

<commit_message>
Update type of transfer text
</commit_message>
<xml_diff>
--- a/Frontend/Resources/htb-template.docx
+++ b/Frontend/Resources/htb-template.docx
@@ -2018,19 +2018,20 @@
               <w:suppressAutoHyphens w:val="0"/>
               <w:spacing w:before="120" w:after="120"/>
               <w:rPr>
-                <w:b/>
-                <w:bCs/>
-                <w:sz w:val="24"/>
-              </w:rPr>
-            </w:pPr>
-            <w:r>
-              <w:rPr>
-                <w:rFonts w:eastAsia="Times New Roman" w:cs="Times New Roman"/>
-                <w:b/>
-                <w:bCs/>
-                <w:sz w:val="24"/>
-              </w:rPr>
-              <w:t>Type of transfer</w:t>
+                <w:rFonts w:eastAsia="Times New Roman" w:cs="Times New Roman"/>
+                <w:b/>
+                <w:bCs/>
+                <w:sz w:val="24"/>
+              </w:rPr>
+            </w:pPr>
+            <w:r>
+              <w:rPr>
+                <w:rFonts w:eastAsia="Times New Roman" w:cs="Times New Roman"/>
+                <w:b/>
+                <w:bCs/>
+                <w:sz w:val="24"/>
+              </w:rPr>
+              <w:t>What type of transfer is it?</w:t>
             </w:r>
           </w:p>
         </w:tc>

</xml_diff>

<commit_message>
Update date first discussed content
</commit_message>
<xml_diff>
--- a/Frontend/Resources/htb-template.docx
+++ b/Frontend/Resources/htb-template.docx
@@ -7,15 +7,7 @@
         <w:pStyle w:val="Heading2"/>
       </w:pPr>
       <w:r>
-        <w:t>[</w:t>
-      </w:r>
-      <w:proofErr w:type="spellStart"/>
-      <w:r>
-        <w:t>HtbTemplateTitle</w:t>
-      </w:r>
-      <w:proofErr w:type="spellEnd"/>
-      <w:r>
-        <w:t>]</w:t>
+        <w:t>[HtbTemplateTitle]</w:t>
       </w:r>
     </w:p>
     <w:tbl>
@@ -215,23 +207,7 @@
                 <w:rFonts w:eastAsia="Times New Roman" w:cs="Times New Roman"/>
                 <w:sz w:val="24"/>
               </w:rPr>
-              <w:t>[</w:t>
-            </w:r>
-            <w:proofErr w:type="spellStart"/>
-            <w:r>
-              <w:rPr>
-                <w:rFonts w:eastAsia="Times New Roman" w:cs="Times New Roman"/>
-                <w:sz w:val="24"/>
-              </w:rPr>
-              <w:t>ProjectName</w:t>
-            </w:r>
-            <w:proofErr w:type="spellEnd"/>
-            <w:r>
-              <w:rPr>
-                <w:rFonts w:eastAsia="Times New Roman" w:cs="Times New Roman"/>
-                <w:sz w:val="24"/>
-              </w:rPr>
-              <w:t>]</w:t>
+              <w:t>[ProjectName]</w:t>
             </w:r>
           </w:p>
         </w:tc>
@@ -300,23 +276,7 @@
                 <w:rFonts w:eastAsia="Times New Roman" w:cs="Times New Roman"/>
                 <w:sz w:val="24"/>
               </w:rPr>
-              <w:t>[</w:t>
-            </w:r>
-            <w:proofErr w:type="spellStart"/>
-            <w:r>
-              <w:rPr>
-                <w:rFonts w:eastAsia="Times New Roman" w:cs="Times New Roman"/>
-                <w:sz w:val="24"/>
-              </w:rPr>
-              <w:t>SponsorName</w:t>
-            </w:r>
-            <w:proofErr w:type="spellEnd"/>
-            <w:r>
-              <w:rPr>
-                <w:rFonts w:eastAsia="Times New Roman" w:cs="Times New Roman"/>
-                <w:sz w:val="24"/>
-              </w:rPr>
-              <w:t>]</w:t>
+              <w:t>[SponsorName]</w:t>
             </w:r>
           </w:p>
         </w:tc>
@@ -372,6 +332,15 @@
                 <w:bCs/>
                 <w:sz w:val="24"/>
               </w:rPr>
+              <w:t xml:space="preserve">the </w:t>
+            </w:r>
+            <w:r>
+              <w:rPr>
+                <w:rFonts w:eastAsia="Times New Roman" w:cs="Times New Roman"/>
+                <w:b/>
+                <w:bCs/>
+                <w:sz w:val="24"/>
+              </w:rPr>
               <w:t xml:space="preserve">incoming or </w:t>
             </w:r>
             <w:r>
@@ -408,23 +377,7 @@
                 <w:rFonts w:eastAsia="Times New Roman" w:cs="Times New Roman"/>
                 <w:sz w:val="24"/>
               </w:rPr>
-              <w:t>[</w:t>
-            </w:r>
-            <w:proofErr w:type="spellStart"/>
-            <w:r>
-              <w:rPr>
-                <w:rFonts w:eastAsia="Times New Roman" w:cs="Times New Roman"/>
-                <w:sz w:val="24"/>
-              </w:rPr>
-              <w:t>DateTransferWasFirstDiscussed</w:t>
-            </w:r>
-            <w:proofErr w:type="spellEnd"/>
-            <w:r>
-              <w:rPr>
-                <w:rFonts w:eastAsia="Times New Roman" w:cs="Times New Roman"/>
-                <w:sz w:val="24"/>
-              </w:rPr>
-              <w:t>]</w:t>
+              <w:t>[DateTransferWasFirstDiscussed]</w:t>
             </w:r>
           </w:p>
         </w:tc>
@@ -520,23 +473,7 @@
                 <w:rFonts w:eastAsia="Times New Roman" w:cs="Times New Roman"/>
                 <w:sz w:val="24"/>
               </w:rPr>
-              <w:t>[</w:t>
-            </w:r>
-            <w:proofErr w:type="spellStart"/>
-            <w:r>
-              <w:rPr>
-                <w:rFonts w:eastAsia="Times New Roman" w:cs="Times New Roman"/>
-                <w:sz w:val="24"/>
-              </w:rPr>
-              <w:t>DateOfHtb</w:t>
-            </w:r>
-            <w:proofErr w:type="spellEnd"/>
-            <w:r>
-              <w:rPr>
-                <w:rFonts w:eastAsia="Times New Roman" w:cs="Times New Roman"/>
-                <w:sz w:val="24"/>
-              </w:rPr>
-              <w:t>]</w:t>
+              <w:t>[DateOfHtb]</w:t>
             </w:r>
           </w:p>
         </w:tc>
@@ -596,23 +533,7 @@
                 <w:rFonts w:eastAsia="Times New Roman" w:cs="Times New Roman"/>
                 <w:sz w:val="24"/>
               </w:rPr>
-              <w:t>[</w:t>
-            </w:r>
-            <w:proofErr w:type="spellStart"/>
-            <w:r>
-              <w:rPr>
-                <w:rFonts w:eastAsia="Times New Roman" w:cs="Times New Roman"/>
-                <w:sz w:val="24"/>
-              </w:rPr>
-              <w:t>DateOfProposedTransfer</w:t>
-            </w:r>
-            <w:proofErr w:type="spellEnd"/>
-            <w:r>
-              <w:rPr>
-                <w:rFonts w:eastAsia="Times New Roman" w:cs="Times New Roman"/>
-                <w:sz w:val="24"/>
-              </w:rPr>
-              <w:t>]</w:t>
+              <w:t>[DateOfProposedTransfer]</w:t>
             </w:r>
           </w:p>
         </w:tc>
@@ -704,23 +625,7 @@
                 <w:rFonts w:eastAsia="Times New Roman" w:cs="Times New Roman"/>
                 <w:sz w:val="24"/>
               </w:rPr>
-              <w:t>[</w:t>
-            </w:r>
-            <w:proofErr w:type="spellStart"/>
-            <w:r>
-              <w:rPr>
-                <w:rFonts w:eastAsia="Times New Roman" w:cs="Times New Roman"/>
-                <w:sz w:val="24"/>
-              </w:rPr>
-              <w:t>SchoolType</w:t>
-            </w:r>
-            <w:proofErr w:type="spellEnd"/>
-            <w:r>
-              <w:rPr>
-                <w:rFonts w:eastAsia="Times New Roman" w:cs="Times New Roman"/>
-                <w:sz w:val="24"/>
-              </w:rPr>
-              <w:t>]</w:t>
+              <w:t>[SchoolType]</w:t>
             </w:r>
           </w:p>
         </w:tc>
@@ -778,23 +683,7 @@
                 <w:rFonts w:eastAsia="Times New Roman" w:cs="Times New Roman"/>
                 <w:sz w:val="24"/>
               </w:rPr>
-              <w:t>[</w:t>
-            </w:r>
-            <w:proofErr w:type="spellStart"/>
-            <w:r>
-              <w:rPr>
-                <w:rFonts w:eastAsia="Times New Roman" w:cs="Times New Roman"/>
-                <w:sz w:val="24"/>
-              </w:rPr>
-              <w:t>SchoolPhase</w:t>
-            </w:r>
-            <w:proofErr w:type="spellEnd"/>
-            <w:r>
-              <w:rPr>
-                <w:rFonts w:eastAsia="Times New Roman" w:cs="Times New Roman"/>
-                <w:sz w:val="24"/>
-              </w:rPr>
-              <w:t>]</w:t>
+              <w:t>[SchoolPhase]</w:t>
             </w:r>
           </w:p>
         </w:tc>
@@ -854,23 +743,7 @@
                 <w:rFonts w:eastAsia="Times New Roman" w:cs="Times New Roman"/>
                 <w:sz w:val="24"/>
               </w:rPr>
-              <w:t>[</w:t>
-            </w:r>
-            <w:proofErr w:type="spellStart"/>
-            <w:r>
-              <w:rPr>
-                <w:rFonts w:eastAsia="Times New Roman" w:cs="Times New Roman"/>
-                <w:sz w:val="24"/>
-              </w:rPr>
-              <w:t>AgeRange</w:t>
-            </w:r>
-            <w:proofErr w:type="spellEnd"/>
-            <w:r>
-              <w:rPr>
-                <w:rFonts w:eastAsia="Times New Roman" w:cs="Times New Roman"/>
-                <w:sz w:val="24"/>
-              </w:rPr>
-              <w:t>]</w:t>
+              <w:t>[AgeRange]</w:t>
             </w:r>
           </w:p>
         </w:tc>
@@ -946,23 +819,7 @@
                 <w:rFonts w:eastAsia="Times New Roman" w:cs="Times New Roman"/>
                 <w:sz w:val="24"/>
               </w:rPr>
-              <w:t>[</w:t>
-            </w:r>
-            <w:proofErr w:type="spellStart"/>
-            <w:r>
-              <w:rPr>
-                <w:rFonts w:eastAsia="Times New Roman" w:cs="Times New Roman"/>
-                <w:sz w:val="24"/>
-              </w:rPr>
-              <w:t>SchoolCapacity</w:t>
-            </w:r>
-            <w:proofErr w:type="spellEnd"/>
-            <w:r>
-              <w:rPr>
-                <w:rFonts w:eastAsia="Times New Roman" w:cs="Times New Roman"/>
-                <w:sz w:val="24"/>
-              </w:rPr>
-              <w:t>]</w:t>
+              <w:t>[SchoolCapacity]</w:t>
             </w:r>
           </w:p>
         </w:tc>
@@ -1022,23 +879,7 @@
                 <w:rFonts w:eastAsia="Times New Roman" w:cs="Times New Roman"/>
                 <w:sz w:val="24"/>
               </w:rPr>
-              <w:t>[</w:t>
-            </w:r>
-            <w:proofErr w:type="spellStart"/>
-            <w:r>
-              <w:rPr>
-                <w:rFonts w:eastAsia="Times New Roman" w:cs="Times New Roman"/>
-                <w:sz w:val="24"/>
-              </w:rPr>
-              <w:t>PublishedAdmissionNumber</w:t>
-            </w:r>
-            <w:proofErr w:type="spellEnd"/>
-            <w:r>
-              <w:rPr>
-                <w:rFonts w:eastAsia="Times New Roman" w:cs="Times New Roman"/>
-                <w:sz w:val="24"/>
-              </w:rPr>
-              <w:t>]</w:t>
+              <w:t>[PublishedAdmissionNumber]</w:t>
             </w:r>
           </w:p>
         </w:tc>
@@ -1098,23 +939,7 @@
                 <w:rFonts w:eastAsia="Times New Roman" w:cs="Times New Roman"/>
                 <w:sz w:val="24"/>
               </w:rPr>
-              <w:t>[</w:t>
-            </w:r>
-            <w:proofErr w:type="spellStart"/>
-            <w:r>
-              <w:rPr>
-                <w:rFonts w:eastAsia="Times New Roman" w:cs="Times New Roman"/>
-                <w:sz w:val="24"/>
-              </w:rPr>
-              <w:t>NumberOnRoll</w:t>
-            </w:r>
-            <w:proofErr w:type="spellEnd"/>
-            <w:r>
-              <w:rPr>
-                <w:rFonts w:eastAsia="Times New Roman" w:cs="Times New Roman"/>
-                <w:sz w:val="24"/>
-              </w:rPr>
-              <w:t>]</w:t>
+              <w:t>[NumberOnRoll]</w:t>
             </w:r>
           </w:p>
         </w:tc>
@@ -1175,23 +1000,7 @@
                 <w:rFonts w:eastAsia="Times New Roman" w:cs="Times New Roman"/>
                 <w:sz w:val="24"/>
               </w:rPr>
-              <w:t>[</w:t>
-            </w:r>
-            <w:proofErr w:type="spellStart"/>
-            <w:r>
-              <w:rPr>
-                <w:rFonts w:eastAsia="Times New Roman" w:cs="Times New Roman"/>
-                <w:sz w:val="24"/>
-              </w:rPr>
-              <w:t>PercentageFreeSchoolMeals</w:t>
-            </w:r>
-            <w:proofErr w:type="spellEnd"/>
-            <w:r>
-              <w:rPr>
-                <w:rFonts w:eastAsia="Times New Roman" w:cs="Times New Roman"/>
-                <w:sz w:val="24"/>
-              </w:rPr>
-              <w:t>]</w:t>
+              <w:t>[PercentageFreeSchoolMeals]</w:t>
             </w:r>
           </w:p>
         </w:tc>
@@ -1282,25 +1091,7 @@
                 <w:sz w:val="24"/>
                 <w:szCs w:val="24"/>
               </w:rPr>
-              <w:t>[</w:t>
-            </w:r>
-            <w:proofErr w:type="spellStart"/>
-            <w:r>
-              <w:rPr>
-                <w:rFonts w:eastAsia="Times New Roman" w:cs="Times New Roman"/>
-                <w:sz w:val="24"/>
-                <w:szCs w:val="24"/>
-              </w:rPr>
-              <w:t>ViabilityIssues</w:t>
-            </w:r>
-            <w:proofErr w:type="spellEnd"/>
-            <w:r>
-              <w:rPr>
-                <w:rFonts w:eastAsia="Times New Roman" w:cs="Times New Roman"/>
-                <w:sz w:val="24"/>
-                <w:szCs w:val="24"/>
-              </w:rPr>
-              <w:t>]</w:t>
+              <w:t>[ViabilityIssues]</w:t>
             </w:r>
           </w:p>
         </w:tc>
@@ -1360,23 +1151,7 @@
                 <w:rFonts w:eastAsia="Times New Roman" w:cs="Times New Roman"/>
                 <w:sz w:val="24"/>
               </w:rPr>
-              <w:t>[</w:t>
-            </w:r>
-            <w:proofErr w:type="spellStart"/>
-            <w:r>
-              <w:rPr>
-                <w:rFonts w:eastAsia="Times New Roman" w:cs="Times New Roman"/>
-                <w:sz w:val="24"/>
-              </w:rPr>
-              <w:t>FinancialDeficit</w:t>
-            </w:r>
-            <w:proofErr w:type="spellEnd"/>
-            <w:r>
-              <w:rPr>
-                <w:rFonts w:eastAsia="Times New Roman" w:cs="Times New Roman"/>
-                <w:sz w:val="24"/>
-              </w:rPr>
-              <w:t>]</w:t>
+              <w:t>[FinancialDeficit]</w:t>
             </w:r>
           </w:p>
         </w:tc>
@@ -1436,23 +1211,7 @@
                 <w:rFonts w:eastAsia="Times New Roman" w:cs="Times New Roman"/>
                 <w:sz w:val="24"/>
               </w:rPr>
-              <w:t>[</w:t>
-            </w:r>
-            <w:proofErr w:type="spellStart"/>
-            <w:r>
-              <w:rPr>
-                <w:rFonts w:eastAsia="Times New Roman" w:cs="Times New Roman"/>
-                <w:sz w:val="24"/>
-              </w:rPr>
-              <w:t>Pfi</w:t>
-            </w:r>
-            <w:proofErr w:type="spellEnd"/>
-            <w:r>
-              <w:rPr>
-                <w:rFonts w:eastAsia="Times New Roman" w:cs="Times New Roman"/>
-                <w:sz w:val="24"/>
-              </w:rPr>
-              <w:t>]</w:t>
+              <w:t>[Pfi]</w:t>
             </w:r>
           </w:p>
         </w:tc>
@@ -1527,25 +1286,7 @@
                 <w:sz w:val="24"/>
                 <w:szCs w:val="24"/>
               </w:rPr>
-              <w:t>[</w:t>
-            </w:r>
-            <w:proofErr w:type="spellStart"/>
-            <w:r>
-              <w:rPr>
-                <w:rFonts w:eastAsia="Times New Roman" w:cs="Times New Roman"/>
-                <w:sz w:val="24"/>
-                <w:szCs w:val="24"/>
-              </w:rPr>
-              <w:t>PercentageGoodOrOutstandingInDiocesanTrust</w:t>
-            </w:r>
-            <w:proofErr w:type="spellEnd"/>
-            <w:r>
-              <w:rPr>
-                <w:rFonts w:eastAsia="Times New Roman" w:cs="Times New Roman"/>
-                <w:sz w:val="24"/>
-                <w:szCs w:val="24"/>
-              </w:rPr>
-              <w:t>]</w:t>
+              <w:t>[PercentageGoodOrOutstandingInDiocesanTrust]</w:t>
             </w:r>
           </w:p>
         </w:tc>
@@ -1626,25 +1367,7 @@
                 <w:sz w:val="24"/>
                 <w:szCs w:val="24"/>
               </w:rPr>
-              <w:t>[</w:t>
-            </w:r>
-            <w:proofErr w:type="spellStart"/>
-            <w:r>
-              <w:rPr>
-                <w:rFonts w:eastAsia="Times New Roman" w:cs="Times New Roman"/>
-                <w:sz w:val="24"/>
-                <w:szCs w:val="24"/>
-              </w:rPr>
-              <w:t>DistanceFromTheAcademyToTheTrustHeadquarters</w:t>
-            </w:r>
-            <w:proofErr w:type="spellEnd"/>
-            <w:r>
-              <w:rPr>
-                <w:rFonts w:eastAsia="Times New Roman" w:cs="Times New Roman"/>
-                <w:sz w:val="24"/>
-                <w:szCs w:val="24"/>
-              </w:rPr>
-              <w:t>]</w:t>
+              <w:t>[DistanceFromTheAcademyToTheTrustHeadquarters]</w:t>
             </w:r>
           </w:p>
         </w:tc>
@@ -1707,25 +1430,7 @@
                 <w:sz w:val="24"/>
                 <w:szCs w:val="24"/>
               </w:rPr>
-              <w:t>[</w:t>
-            </w:r>
-            <w:proofErr w:type="spellStart"/>
-            <w:r>
-              <w:rPr>
-                <w:rFonts w:eastAsia="Times New Roman" w:cs="Times New Roman"/>
-                <w:sz w:val="24"/>
-                <w:szCs w:val="24"/>
-              </w:rPr>
-              <w:t>MpAndParty</w:t>
-            </w:r>
-            <w:proofErr w:type="spellEnd"/>
-            <w:r>
-              <w:rPr>
-                <w:rFonts w:eastAsia="Times New Roman" w:cs="Times New Roman"/>
-                <w:sz w:val="24"/>
-                <w:szCs w:val="24"/>
-              </w:rPr>
-              <w:t>]</w:t>
+              <w:t>[MpAndParty]</w:t>
             </w:r>
           </w:p>
         </w:tc>
@@ -1826,7 +1531,6 @@
               </w:rPr>
               <w:t>[</w:t>
             </w:r>
-            <w:proofErr w:type="spellStart"/>
             <w:r>
               <w:rPr>
                 <w:rFonts w:eastAsia="Times New Roman" w:cs="Times New Roman"/>
@@ -1834,7 +1538,6 @@
               </w:rPr>
               <w:t>WhoInitiatedTheTransfer</w:t>
             </w:r>
-            <w:proofErr w:type="spellEnd"/>
             <w:r>
               <w:rPr>
                 <w:rFonts w:eastAsia="Times New Roman" w:cs="Times New Roman"/>
@@ -1908,23 +1611,7 @@
                 <w:rFonts w:eastAsia="Times New Roman" w:cs="Times New Roman"/>
                 <w:sz w:val="24"/>
               </w:rPr>
-              <w:t>[</w:t>
-            </w:r>
-            <w:proofErr w:type="spellStart"/>
-            <w:r>
-              <w:rPr>
-                <w:rFonts w:eastAsia="Times New Roman" w:cs="Times New Roman"/>
-                <w:sz w:val="24"/>
-              </w:rPr>
-              <w:t>ReasonForTransfer</w:t>
-            </w:r>
-            <w:proofErr w:type="spellEnd"/>
-            <w:r>
-              <w:rPr>
-                <w:rFonts w:eastAsia="Times New Roman" w:cs="Times New Roman"/>
-                <w:sz w:val="24"/>
-              </w:rPr>
-              <w:t>]</w:t>
+              <w:t>[ReasonForTransfer]</w:t>
             </w:r>
           </w:p>
         </w:tc>
@@ -1983,21 +1670,7 @@
               <w:rPr>
                 <w:sz w:val="24"/>
               </w:rPr>
-              <w:t>[</w:t>
-            </w:r>
-            <w:proofErr w:type="spellStart"/>
-            <w:r>
-              <w:rPr>
-                <w:sz w:val="24"/>
-              </w:rPr>
-              <w:t>MoreDetailsAboutTheTransfer</w:t>
-            </w:r>
-            <w:proofErr w:type="spellEnd"/>
-            <w:r>
-              <w:rPr>
-                <w:sz w:val="24"/>
-              </w:rPr>
-              <w:t>]</w:t>
+              <w:t>[MoreDetailsAboutTheTransfer]</w:t>
             </w:r>
           </w:p>
         </w:tc>
@@ -2057,21 +1730,7 @@
               <w:rPr>
                 <w:sz w:val="24"/>
               </w:rPr>
-              <w:t>[</w:t>
-            </w:r>
-            <w:proofErr w:type="spellStart"/>
-            <w:r>
-              <w:rPr>
-                <w:sz w:val="24"/>
-              </w:rPr>
-              <w:t>TypeOfTransfer</w:t>
-            </w:r>
-            <w:proofErr w:type="spellEnd"/>
-            <w:r>
-              <w:rPr>
-                <w:sz w:val="24"/>
-              </w:rPr>
-              <w:t>]</w:t>
+              <w:t>[TypeOfTransfer]</w:t>
             </w:r>
           </w:p>
         </w:tc>
@@ -2155,23 +1814,7 @@
                 <w:rFonts w:eastAsia="Times New Roman" w:cs="Times New Roman"/>
                 <w:sz w:val="24"/>
               </w:rPr>
-              <w:t>[</w:t>
-            </w:r>
-            <w:proofErr w:type="spellStart"/>
-            <w:r>
-              <w:rPr>
-                <w:rFonts w:eastAsia="Times New Roman" w:cs="Times New Roman"/>
-                <w:sz w:val="24"/>
-              </w:rPr>
-              <w:t>TransferBenefits</w:t>
-            </w:r>
-            <w:proofErr w:type="spellEnd"/>
-            <w:r>
-              <w:rPr>
-                <w:rFonts w:eastAsia="Times New Roman" w:cs="Times New Roman"/>
-                <w:sz w:val="24"/>
-              </w:rPr>
-              <w:t>]</w:t>
+              <w:t>[TransferBenefits]</w:t>
             </w:r>
           </w:p>
         </w:tc>
@@ -2236,23 +1879,7 @@
                 <w:rFonts w:eastAsia="Times New Roman" w:cs="Times New Roman"/>
                 <w:sz w:val="24"/>
               </w:rPr>
-              <w:t>[</w:t>
-            </w:r>
-            <w:proofErr w:type="spellStart"/>
-            <w:r>
-              <w:rPr>
-                <w:rFonts w:eastAsia="Times New Roman" w:cs="Times New Roman"/>
-                <w:sz w:val="24"/>
-              </w:rPr>
-              <w:t>OtherFactors</w:t>
-            </w:r>
-            <w:proofErr w:type="spellEnd"/>
-            <w:r>
-              <w:rPr>
-                <w:rFonts w:eastAsia="Times New Roman" w:cs="Times New Roman"/>
-                <w:sz w:val="24"/>
-              </w:rPr>
-              <w:t>]</w:t>
+              <w:t>[OtherFactors]</w:t>
             </w:r>
           </w:p>
         </w:tc>
@@ -2324,21 +1951,7 @@
               <w:rPr>
                 <w:rFonts w:eastAsia="Times New Roman" w:cs="Times New Roman"/>
               </w:rPr>
-              <w:t>[</w:t>
-            </w:r>
-            <w:proofErr w:type="spellStart"/>
-            <w:r>
-              <w:rPr>
-                <w:rFonts w:eastAsia="Times New Roman" w:cs="Times New Roman"/>
-              </w:rPr>
-              <w:t>RationaleForProject</w:t>
-            </w:r>
-            <w:proofErr w:type="spellEnd"/>
-            <w:r>
-              <w:rPr>
-                <w:rFonts w:eastAsia="Times New Roman" w:cs="Times New Roman"/>
-              </w:rPr>
-              <w:t>]</w:t>
+              <w:t>[RationaleForProject]</w:t>
             </w:r>
           </w:p>
         </w:tc>
@@ -2387,21 +2000,7 @@
               <w:rPr>
                 <w:rFonts w:eastAsia="Times New Roman" w:cs="Times New Roman"/>
               </w:rPr>
-              <w:t xml:space="preserve"> [</w:t>
-            </w:r>
-            <w:proofErr w:type="spellStart"/>
-            <w:r>
-              <w:rPr>
-                <w:rFonts w:eastAsia="Times New Roman" w:cs="Times New Roman"/>
-              </w:rPr>
-              <w:t>RationaleForTrust</w:t>
-            </w:r>
-            <w:proofErr w:type="spellEnd"/>
-            <w:r>
-              <w:rPr>
-                <w:rFonts w:eastAsia="Times New Roman" w:cs="Times New Roman"/>
-              </w:rPr>
-              <w:t>]</w:t>
+              <w:t xml:space="preserve"> [RationaleForTrust]</w:t>
             </w:r>
           </w:p>
         </w:tc>
@@ -2503,23 +2102,7 @@
                 <w:rFonts w:eastAsia="Times New Roman" w:cs="Times New Roman"/>
                 <w:sz w:val="24"/>
               </w:rPr>
-              <w:t>[</w:t>
-            </w:r>
-            <w:proofErr w:type="spellStart"/>
-            <w:r>
-              <w:rPr>
-                <w:rFonts w:eastAsia="Times New Roman" w:cs="Times New Roman"/>
-                <w:sz w:val="24"/>
-              </w:rPr>
-              <w:t>GirlsOnRoll</w:t>
-            </w:r>
-            <w:proofErr w:type="spellEnd"/>
-            <w:r>
-              <w:rPr>
-                <w:rFonts w:eastAsia="Times New Roman" w:cs="Times New Roman"/>
-                <w:sz w:val="24"/>
-              </w:rPr>
-              <w:t>]</w:t>
+              <w:t>[GirlsOnRoll]</w:t>
             </w:r>
           </w:p>
         </w:tc>
@@ -2584,23 +2167,7 @@
                 <w:rFonts w:eastAsia="Times New Roman" w:cs="Times New Roman"/>
                 <w:sz w:val="24"/>
               </w:rPr>
-              <w:t>[</w:t>
-            </w:r>
-            <w:proofErr w:type="spellStart"/>
-            <w:r>
-              <w:rPr>
-                <w:rFonts w:eastAsia="Times New Roman" w:cs="Times New Roman"/>
-                <w:sz w:val="24"/>
-              </w:rPr>
-              <w:t>BoysOnRoll</w:t>
-            </w:r>
-            <w:proofErr w:type="spellEnd"/>
-            <w:r>
-              <w:rPr>
-                <w:rFonts w:eastAsia="Times New Roman" w:cs="Times New Roman"/>
-                <w:sz w:val="24"/>
-              </w:rPr>
-              <w:t>]</w:t>
+              <w:t>[BoysOnRoll]</w:t>
             </w:r>
           </w:p>
         </w:tc>
@@ -2665,23 +2232,7 @@
                 <w:rFonts w:eastAsia="Times New Roman" w:cs="Times New Roman"/>
                 <w:sz w:val="24"/>
               </w:rPr>
-              <w:t>[</w:t>
-            </w:r>
-            <w:proofErr w:type="spellStart"/>
-            <w:r>
-              <w:rPr>
-                <w:rFonts w:eastAsia="Times New Roman" w:cs="Times New Roman"/>
-                <w:sz w:val="24"/>
-              </w:rPr>
-              <w:t>PupilsWithSen</w:t>
-            </w:r>
-            <w:proofErr w:type="spellEnd"/>
-            <w:r>
-              <w:rPr>
-                <w:rFonts w:eastAsia="Times New Roman" w:cs="Times New Roman"/>
-                <w:sz w:val="24"/>
-              </w:rPr>
-              <w:t>]</w:t>
+              <w:t>[PupilsWithSen]</w:t>
             </w:r>
           </w:p>
         </w:tc>
@@ -2748,7 +2299,6 @@
               </w:rPr>
               <w:t>[</w:t>
             </w:r>
-            <w:proofErr w:type="spellStart"/>
             <w:r>
               <w:rPr>
                 <w:rFonts w:eastAsia="Times New Roman" w:cs="Times New Roman"/>
@@ -2756,7 +2306,6 @@
               </w:rPr>
               <w:t>PupilsWithFirstLanguageNotEnglish</w:t>
             </w:r>
-            <w:proofErr w:type="spellEnd"/>
             <w:r>
               <w:rPr>
                 <w:rFonts w:eastAsia="Times New Roman" w:cs="Times New Roman"/>
@@ -2916,14 +2465,12 @@
               </w:rPr>
               <w:t>[</w:t>
             </w:r>
-            <w:proofErr w:type="spellStart"/>
             <w:r>
               <w:rPr>
                 <w:sz w:val="24"/>
               </w:rPr>
               <w:t>PupilNumbersAdditionalInformation</w:t>
             </w:r>
-            <w:proofErr w:type="spellEnd"/>
             <w:r>
               <w:rPr>
                 <w:sz w:val="24"/>
@@ -3012,23 +2559,7 @@
                 <w:rFonts w:eastAsia="Times New Roman" w:cs="Times New Roman"/>
                 <w:sz w:val="24"/>
               </w:rPr>
-              <w:t>[</w:t>
-            </w:r>
-            <w:proofErr w:type="spellStart"/>
-            <w:r>
-              <w:rPr>
-                <w:rFonts w:eastAsia="Times New Roman" w:cs="Times New Roman"/>
-                <w:sz w:val="24"/>
-              </w:rPr>
-              <w:t>SchoolName</w:t>
-            </w:r>
-            <w:proofErr w:type="spellEnd"/>
-            <w:r>
-              <w:rPr>
-                <w:rFonts w:eastAsia="Times New Roman" w:cs="Times New Roman"/>
-                <w:sz w:val="24"/>
-              </w:rPr>
-              <w:t>]</w:t>
+              <w:t>[SchoolName]</w:t>
             </w:r>
           </w:p>
         </w:tc>
@@ -3086,23 +2617,7 @@
                 <w:rFonts w:eastAsia="Times New Roman" w:cs="Times New Roman"/>
                 <w:sz w:val="24"/>
               </w:rPr>
-              <w:t xml:space="preserve"> [</w:t>
-            </w:r>
-            <w:proofErr w:type="spellStart"/>
-            <w:r>
-              <w:rPr>
-                <w:rFonts w:eastAsia="Times New Roman" w:cs="Times New Roman"/>
-                <w:sz w:val="24"/>
-              </w:rPr>
-              <w:t>OfstedLastInspection</w:t>
-            </w:r>
-            <w:proofErr w:type="spellEnd"/>
-            <w:r>
-              <w:rPr>
-                <w:rFonts w:eastAsia="Times New Roman" w:cs="Times New Roman"/>
-                <w:sz w:val="24"/>
-              </w:rPr>
-              <w:t>]</w:t>
+              <w:t xml:space="preserve"> [OfstedLastInspection]</w:t>
             </w:r>
           </w:p>
         </w:tc>
@@ -3160,23 +2675,7 @@
                 <w:rFonts w:eastAsia="Times New Roman" w:cs="Times New Roman"/>
                 <w:sz w:val="24"/>
               </w:rPr>
-              <w:t xml:space="preserve"> [</w:t>
-            </w:r>
-            <w:proofErr w:type="spellStart"/>
-            <w:r>
-              <w:rPr>
-                <w:rFonts w:eastAsia="Times New Roman" w:cs="Times New Roman"/>
-                <w:sz w:val="24"/>
-              </w:rPr>
-              <w:t>OverallEffectiveness</w:t>
-            </w:r>
-            <w:proofErr w:type="spellEnd"/>
-            <w:r>
-              <w:rPr>
-                <w:rFonts w:eastAsia="Times New Roman" w:cs="Times New Roman"/>
-                <w:sz w:val="24"/>
-              </w:rPr>
-              <w:t>]</w:t>
+              <w:t xml:space="preserve"> [OverallEffectiveness]</w:t>
             </w:r>
           </w:p>
         </w:tc>
@@ -3235,21 +2734,7 @@
               <w:rPr>
                 <w:sz w:val="24"/>
               </w:rPr>
-              <w:t>[</w:t>
-            </w:r>
-            <w:proofErr w:type="spellStart"/>
-            <w:r>
-              <w:rPr>
-                <w:sz w:val="24"/>
-              </w:rPr>
-              <w:t>OfstedReport</w:t>
-            </w:r>
-            <w:proofErr w:type="spellEnd"/>
-            <w:r>
-              <w:rPr>
-                <w:sz w:val="24"/>
-              </w:rPr>
-              <w:t>]</w:t>
+              <w:t>[OfstedReport]</w:t>
             </w:r>
           </w:p>
         </w:tc>
@@ -3308,21 +2793,7 @@
               <w:rPr>
                 <w:sz w:val="24"/>
               </w:rPr>
-              <w:t>[</w:t>
-            </w:r>
-            <w:proofErr w:type="spellStart"/>
-            <w:r>
-              <w:rPr>
-                <w:sz w:val="24"/>
-              </w:rPr>
-              <w:t>OfstedAdditionalInformation</w:t>
-            </w:r>
-            <w:proofErr w:type="spellEnd"/>
-            <w:r>
-              <w:rPr>
-                <w:sz w:val="24"/>
-              </w:rPr>
-              <w:t>]</w:t>
+              <w:t>[OfstedAdditionalInformation]</w:t>
             </w:r>
           </w:p>
         </w:tc>
@@ -3504,15 +2975,7 @@
             <w:pStyle w:val="Footer"/>
           </w:pPr>
           <w:r>
-            <w:t>[</w:t>
-          </w:r>
-          <w:proofErr w:type="spellStart"/>
-          <w:r>
-            <w:t>ClearedBy</w:t>
-          </w:r>
-          <w:proofErr w:type="spellEnd"/>
-          <w:r>
-            <w:t>]</w:t>
+            <w:t>[ClearedBy]</w:t>
           </w:r>
         </w:p>
       </w:tc>
@@ -4208,6 +3671,7 @@
   <w:style w:type="character" w:default="1" w:styleId="DefaultParagraphFont">
     <w:name w:val="Default Paragraph Font"/>
     <w:uiPriority w:val="1"/>
+    <w:semiHidden/>
     <w:unhideWhenUsed/>
   </w:style>
   <w:style w:type="table" w:default="1" w:styleId="TableNormal">

</xml_diff>

<commit_message>
Add other details about the transfer to preview and pages
</commit_message>
<xml_diff>
--- a/Frontend/Resources/htb-template.docx
+++ b/Frontend/Resources/htb-template.docx
@@ -7,7 +7,15 @@
         <w:pStyle w:val="Heading2"/>
       </w:pPr>
       <w:r>
-        <w:t>[HtbTemplateTitle]</w:t>
+        <w:t>[</w:t>
+      </w:r>
+      <w:proofErr w:type="spellStart"/>
+      <w:r>
+        <w:t>HtbTemplateTitle</w:t>
+      </w:r>
+      <w:proofErr w:type="spellEnd"/>
+      <w:r>
+        <w:t>]</w:t>
       </w:r>
     </w:p>
     <w:tbl>
@@ -207,7 +215,23 @@
                 <w:rFonts w:eastAsia="Times New Roman" w:cs="Times New Roman"/>
                 <w:sz w:val="24"/>
               </w:rPr>
-              <w:t>[ProjectName]</w:t>
+              <w:t>[</w:t>
+            </w:r>
+            <w:proofErr w:type="spellStart"/>
+            <w:r>
+              <w:rPr>
+                <w:rFonts w:eastAsia="Times New Roman" w:cs="Times New Roman"/>
+                <w:sz w:val="24"/>
+              </w:rPr>
+              <w:t>ProjectName</w:t>
+            </w:r>
+            <w:proofErr w:type="spellEnd"/>
+            <w:r>
+              <w:rPr>
+                <w:rFonts w:eastAsia="Times New Roman" w:cs="Times New Roman"/>
+                <w:sz w:val="24"/>
+              </w:rPr>
+              <w:t>]</w:t>
             </w:r>
           </w:p>
         </w:tc>
@@ -276,7 +300,23 @@
                 <w:rFonts w:eastAsia="Times New Roman" w:cs="Times New Roman"/>
                 <w:sz w:val="24"/>
               </w:rPr>
-              <w:t>[SponsorName]</w:t>
+              <w:t>[</w:t>
+            </w:r>
+            <w:proofErr w:type="spellStart"/>
+            <w:r>
+              <w:rPr>
+                <w:rFonts w:eastAsia="Times New Roman" w:cs="Times New Roman"/>
+                <w:sz w:val="24"/>
+              </w:rPr>
+              <w:t>SponsorName</w:t>
+            </w:r>
+            <w:proofErr w:type="spellEnd"/>
+            <w:r>
+              <w:rPr>
+                <w:rFonts w:eastAsia="Times New Roman" w:cs="Times New Roman"/>
+                <w:sz w:val="24"/>
+              </w:rPr>
+              <w:t>]</w:t>
             </w:r>
           </w:p>
         </w:tc>
@@ -377,7 +417,23 @@
                 <w:rFonts w:eastAsia="Times New Roman" w:cs="Times New Roman"/>
                 <w:sz w:val="24"/>
               </w:rPr>
-              <w:t>[DateTransferWasFirstDiscussed]</w:t>
+              <w:t>[</w:t>
+            </w:r>
+            <w:proofErr w:type="spellStart"/>
+            <w:r>
+              <w:rPr>
+                <w:rFonts w:eastAsia="Times New Roman" w:cs="Times New Roman"/>
+                <w:sz w:val="24"/>
+              </w:rPr>
+              <w:t>DateTransferWasFirstDiscussed</w:t>
+            </w:r>
+            <w:proofErr w:type="spellEnd"/>
+            <w:r>
+              <w:rPr>
+                <w:rFonts w:eastAsia="Times New Roman" w:cs="Times New Roman"/>
+                <w:sz w:val="24"/>
+              </w:rPr>
+              <w:t>]</w:t>
             </w:r>
           </w:p>
         </w:tc>
@@ -473,7 +529,23 @@
                 <w:rFonts w:eastAsia="Times New Roman" w:cs="Times New Roman"/>
                 <w:sz w:val="24"/>
               </w:rPr>
-              <w:t>[DateOfHtb]</w:t>
+              <w:t>[</w:t>
+            </w:r>
+            <w:proofErr w:type="spellStart"/>
+            <w:r>
+              <w:rPr>
+                <w:rFonts w:eastAsia="Times New Roman" w:cs="Times New Roman"/>
+                <w:sz w:val="24"/>
+              </w:rPr>
+              <w:t>DateOfHtb</w:t>
+            </w:r>
+            <w:proofErr w:type="spellEnd"/>
+            <w:r>
+              <w:rPr>
+                <w:rFonts w:eastAsia="Times New Roman" w:cs="Times New Roman"/>
+                <w:sz w:val="24"/>
+              </w:rPr>
+              <w:t>]</w:t>
             </w:r>
           </w:p>
         </w:tc>
@@ -533,7 +605,23 @@
                 <w:rFonts w:eastAsia="Times New Roman" w:cs="Times New Roman"/>
                 <w:sz w:val="24"/>
               </w:rPr>
-              <w:t>[DateOfProposedTransfer]</w:t>
+              <w:t>[</w:t>
+            </w:r>
+            <w:proofErr w:type="spellStart"/>
+            <w:r>
+              <w:rPr>
+                <w:rFonts w:eastAsia="Times New Roman" w:cs="Times New Roman"/>
+                <w:sz w:val="24"/>
+              </w:rPr>
+              <w:t>DateOfProposedTransfer</w:t>
+            </w:r>
+            <w:proofErr w:type="spellEnd"/>
+            <w:r>
+              <w:rPr>
+                <w:rFonts w:eastAsia="Times New Roman" w:cs="Times New Roman"/>
+                <w:sz w:val="24"/>
+              </w:rPr>
+              <w:t>]</w:t>
             </w:r>
           </w:p>
         </w:tc>
@@ -625,7 +713,23 @@
                 <w:rFonts w:eastAsia="Times New Roman" w:cs="Times New Roman"/>
                 <w:sz w:val="24"/>
               </w:rPr>
-              <w:t>[SchoolType]</w:t>
+              <w:t>[</w:t>
+            </w:r>
+            <w:proofErr w:type="spellStart"/>
+            <w:r>
+              <w:rPr>
+                <w:rFonts w:eastAsia="Times New Roman" w:cs="Times New Roman"/>
+                <w:sz w:val="24"/>
+              </w:rPr>
+              <w:t>SchoolType</w:t>
+            </w:r>
+            <w:proofErr w:type="spellEnd"/>
+            <w:r>
+              <w:rPr>
+                <w:rFonts w:eastAsia="Times New Roman" w:cs="Times New Roman"/>
+                <w:sz w:val="24"/>
+              </w:rPr>
+              <w:t>]</w:t>
             </w:r>
           </w:p>
         </w:tc>
@@ -683,7 +787,23 @@
                 <w:rFonts w:eastAsia="Times New Roman" w:cs="Times New Roman"/>
                 <w:sz w:val="24"/>
               </w:rPr>
-              <w:t>[SchoolPhase]</w:t>
+              <w:t>[</w:t>
+            </w:r>
+            <w:proofErr w:type="spellStart"/>
+            <w:r>
+              <w:rPr>
+                <w:rFonts w:eastAsia="Times New Roman" w:cs="Times New Roman"/>
+                <w:sz w:val="24"/>
+              </w:rPr>
+              <w:t>SchoolPhase</w:t>
+            </w:r>
+            <w:proofErr w:type="spellEnd"/>
+            <w:r>
+              <w:rPr>
+                <w:rFonts w:eastAsia="Times New Roman" w:cs="Times New Roman"/>
+                <w:sz w:val="24"/>
+              </w:rPr>
+              <w:t>]</w:t>
             </w:r>
           </w:p>
         </w:tc>
@@ -743,7 +863,23 @@
                 <w:rFonts w:eastAsia="Times New Roman" w:cs="Times New Roman"/>
                 <w:sz w:val="24"/>
               </w:rPr>
-              <w:t>[AgeRange]</w:t>
+              <w:t>[</w:t>
+            </w:r>
+            <w:proofErr w:type="spellStart"/>
+            <w:r>
+              <w:rPr>
+                <w:rFonts w:eastAsia="Times New Roman" w:cs="Times New Roman"/>
+                <w:sz w:val="24"/>
+              </w:rPr>
+              <w:t>AgeRange</w:t>
+            </w:r>
+            <w:proofErr w:type="spellEnd"/>
+            <w:r>
+              <w:rPr>
+                <w:rFonts w:eastAsia="Times New Roman" w:cs="Times New Roman"/>
+                <w:sz w:val="24"/>
+              </w:rPr>
+              <w:t>]</w:t>
             </w:r>
           </w:p>
         </w:tc>
@@ -819,7 +955,23 @@
                 <w:rFonts w:eastAsia="Times New Roman" w:cs="Times New Roman"/>
                 <w:sz w:val="24"/>
               </w:rPr>
-              <w:t>[SchoolCapacity]</w:t>
+              <w:t>[</w:t>
+            </w:r>
+            <w:proofErr w:type="spellStart"/>
+            <w:r>
+              <w:rPr>
+                <w:rFonts w:eastAsia="Times New Roman" w:cs="Times New Roman"/>
+                <w:sz w:val="24"/>
+              </w:rPr>
+              <w:t>SchoolCapacity</w:t>
+            </w:r>
+            <w:proofErr w:type="spellEnd"/>
+            <w:r>
+              <w:rPr>
+                <w:rFonts w:eastAsia="Times New Roman" w:cs="Times New Roman"/>
+                <w:sz w:val="24"/>
+              </w:rPr>
+              <w:t>]</w:t>
             </w:r>
           </w:p>
         </w:tc>
@@ -879,7 +1031,23 @@
                 <w:rFonts w:eastAsia="Times New Roman" w:cs="Times New Roman"/>
                 <w:sz w:val="24"/>
               </w:rPr>
-              <w:t>[PublishedAdmissionNumber]</w:t>
+              <w:t>[</w:t>
+            </w:r>
+            <w:proofErr w:type="spellStart"/>
+            <w:r>
+              <w:rPr>
+                <w:rFonts w:eastAsia="Times New Roman" w:cs="Times New Roman"/>
+                <w:sz w:val="24"/>
+              </w:rPr>
+              <w:t>PublishedAdmissionNumber</w:t>
+            </w:r>
+            <w:proofErr w:type="spellEnd"/>
+            <w:r>
+              <w:rPr>
+                <w:rFonts w:eastAsia="Times New Roman" w:cs="Times New Roman"/>
+                <w:sz w:val="24"/>
+              </w:rPr>
+              <w:t>]</w:t>
             </w:r>
           </w:p>
         </w:tc>
@@ -939,7 +1107,23 @@
                 <w:rFonts w:eastAsia="Times New Roman" w:cs="Times New Roman"/>
                 <w:sz w:val="24"/>
               </w:rPr>
-              <w:t>[NumberOnRoll]</w:t>
+              <w:t>[</w:t>
+            </w:r>
+            <w:proofErr w:type="spellStart"/>
+            <w:r>
+              <w:rPr>
+                <w:rFonts w:eastAsia="Times New Roman" w:cs="Times New Roman"/>
+                <w:sz w:val="24"/>
+              </w:rPr>
+              <w:t>NumberOnRoll</w:t>
+            </w:r>
+            <w:proofErr w:type="spellEnd"/>
+            <w:r>
+              <w:rPr>
+                <w:rFonts w:eastAsia="Times New Roman" w:cs="Times New Roman"/>
+                <w:sz w:val="24"/>
+              </w:rPr>
+              <w:t>]</w:t>
             </w:r>
           </w:p>
         </w:tc>
@@ -1000,7 +1184,23 @@
                 <w:rFonts w:eastAsia="Times New Roman" w:cs="Times New Roman"/>
                 <w:sz w:val="24"/>
               </w:rPr>
-              <w:t>[PercentageFreeSchoolMeals]</w:t>
+              <w:t>[</w:t>
+            </w:r>
+            <w:proofErr w:type="spellStart"/>
+            <w:r>
+              <w:rPr>
+                <w:rFonts w:eastAsia="Times New Roman" w:cs="Times New Roman"/>
+                <w:sz w:val="24"/>
+              </w:rPr>
+              <w:t>PercentageFreeSchoolMeals</w:t>
+            </w:r>
+            <w:proofErr w:type="spellEnd"/>
+            <w:r>
+              <w:rPr>
+                <w:rFonts w:eastAsia="Times New Roman" w:cs="Times New Roman"/>
+                <w:sz w:val="24"/>
+              </w:rPr>
+              <w:t>]</w:t>
             </w:r>
           </w:p>
         </w:tc>
@@ -1091,7 +1291,25 @@
                 <w:sz w:val="24"/>
                 <w:szCs w:val="24"/>
               </w:rPr>
-              <w:t>[ViabilityIssues]</w:t>
+              <w:t>[</w:t>
+            </w:r>
+            <w:proofErr w:type="spellStart"/>
+            <w:r>
+              <w:rPr>
+                <w:rFonts w:eastAsia="Times New Roman" w:cs="Times New Roman"/>
+                <w:sz w:val="24"/>
+                <w:szCs w:val="24"/>
+              </w:rPr>
+              <w:t>ViabilityIssues</w:t>
+            </w:r>
+            <w:proofErr w:type="spellEnd"/>
+            <w:r>
+              <w:rPr>
+                <w:rFonts w:eastAsia="Times New Roman" w:cs="Times New Roman"/>
+                <w:sz w:val="24"/>
+                <w:szCs w:val="24"/>
+              </w:rPr>
+              <w:t>]</w:t>
             </w:r>
           </w:p>
         </w:tc>
@@ -1151,7 +1369,23 @@
                 <w:rFonts w:eastAsia="Times New Roman" w:cs="Times New Roman"/>
                 <w:sz w:val="24"/>
               </w:rPr>
-              <w:t>[FinancialDeficit]</w:t>
+              <w:t>[</w:t>
+            </w:r>
+            <w:proofErr w:type="spellStart"/>
+            <w:r>
+              <w:rPr>
+                <w:rFonts w:eastAsia="Times New Roman" w:cs="Times New Roman"/>
+                <w:sz w:val="24"/>
+              </w:rPr>
+              <w:t>FinancialDeficit</w:t>
+            </w:r>
+            <w:proofErr w:type="spellEnd"/>
+            <w:r>
+              <w:rPr>
+                <w:rFonts w:eastAsia="Times New Roman" w:cs="Times New Roman"/>
+                <w:sz w:val="24"/>
+              </w:rPr>
+              <w:t>]</w:t>
             </w:r>
           </w:p>
         </w:tc>
@@ -1211,7 +1445,23 @@
                 <w:rFonts w:eastAsia="Times New Roman" w:cs="Times New Roman"/>
                 <w:sz w:val="24"/>
               </w:rPr>
-              <w:t>[Pfi]</w:t>
+              <w:t>[</w:t>
+            </w:r>
+            <w:proofErr w:type="spellStart"/>
+            <w:r>
+              <w:rPr>
+                <w:rFonts w:eastAsia="Times New Roman" w:cs="Times New Roman"/>
+                <w:sz w:val="24"/>
+              </w:rPr>
+              <w:t>Pfi</w:t>
+            </w:r>
+            <w:proofErr w:type="spellEnd"/>
+            <w:r>
+              <w:rPr>
+                <w:rFonts w:eastAsia="Times New Roman" w:cs="Times New Roman"/>
+                <w:sz w:val="24"/>
+              </w:rPr>
+              <w:t>]</w:t>
             </w:r>
           </w:p>
         </w:tc>
@@ -1286,7 +1536,25 @@
                 <w:sz w:val="24"/>
                 <w:szCs w:val="24"/>
               </w:rPr>
-              <w:t>[PercentageGoodOrOutstandingInDiocesanTrust]</w:t>
+              <w:t>[</w:t>
+            </w:r>
+            <w:proofErr w:type="spellStart"/>
+            <w:r>
+              <w:rPr>
+                <w:rFonts w:eastAsia="Times New Roman" w:cs="Times New Roman"/>
+                <w:sz w:val="24"/>
+                <w:szCs w:val="24"/>
+              </w:rPr>
+              <w:t>PercentageGoodOrOutstandingInDiocesanTrust</w:t>
+            </w:r>
+            <w:proofErr w:type="spellEnd"/>
+            <w:r>
+              <w:rPr>
+                <w:rFonts w:eastAsia="Times New Roman" w:cs="Times New Roman"/>
+                <w:sz w:val="24"/>
+                <w:szCs w:val="24"/>
+              </w:rPr>
+              <w:t>]</w:t>
             </w:r>
           </w:p>
         </w:tc>
@@ -1367,7 +1635,25 @@
                 <w:sz w:val="24"/>
                 <w:szCs w:val="24"/>
               </w:rPr>
-              <w:t>[DistanceFromTheAcademyToTheTrustHeadquarters]</w:t>
+              <w:t>[</w:t>
+            </w:r>
+            <w:proofErr w:type="spellStart"/>
+            <w:r>
+              <w:rPr>
+                <w:rFonts w:eastAsia="Times New Roman" w:cs="Times New Roman"/>
+                <w:sz w:val="24"/>
+                <w:szCs w:val="24"/>
+              </w:rPr>
+              <w:t>DistanceFromTheAcademyToTheTrustHeadquarters</w:t>
+            </w:r>
+            <w:proofErr w:type="spellEnd"/>
+            <w:r>
+              <w:rPr>
+                <w:rFonts w:eastAsia="Times New Roman" w:cs="Times New Roman"/>
+                <w:sz w:val="24"/>
+                <w:szCs w:val="24"/>
+              </w:rPr>
+              <w:t>]</w:t>
             </w:r>
           </w:p>
         </w:tc>
@@ -1430,7 +1716,25 @@
                 <w:sz w:val="24"/>
                 <w:szCs w:val="24"/>
               </w:rPr>
-              <w:t>[MpAndParty]</w:t>
+              <w:t>[</w:t>
+            </w:r>
+            <w:proofErr w:type="spellStart"/>
+            <w:r>
+              <w:rPr>
+                <w:rFonts w:eastAsia="Times New Roman" w:cs="Times New Roman"/>
+                <w:sz w:val="24"/>
+                <w:szCs w:val="24"/>
+              </w:rPr>
+              <w:t>MpAndParty</w:t>
+            </w:r>
+            <w:proofErr w:type="spellEnd"/>
+            <w:r>
+              <w:rPr>
+                <w:rFonts w:eastAsia="Times New Roman" w:cs="Times New Roman"/>
+                <w:sz w:val="24"/>
+                <w:szCs w:val="24"/>
+              </w:rPr>
+              <w:t>]</w:t>
             </w:r>
           </w:p>
         </w:tc>
@@ -1531,6 +1835,7 @@
               </w:rPr>
               <w:t>[</w:t>
             </w:r>
+            <w:proofErr w:type="spellStart"/>
             <w:r>
               <w:rPr>
                 <w:rFonts w:eastAsia="Times New Roman" w:cs="Times New Roman"/>
@@ -1538,6 +1843,7 @@
               </w:rPr>
               <w:t>WhoInitiatedTheTransfer</w:t>
             </w:r>
+            <w:proofErr w:type="spellEnd"/>
             <w:r>
               <w:rPr>
                 <w:rFonts w:eastAsia="Times New Roman" w:cs="Times New Roman"/>
@@ -1611,7 +1917,23 @@
                 <w:rFonts w:eastAsia="Times New Roman" w:cs="Times New Roman"/>
                 <w:sz w:val="24"/>
               </w:rPr>
-              <w:t>[ReasonForTransfer]</w:t>
+              <w:t>[</w:t>
+            </w:r>
+            <w:proofErr w:type="spellStart"/>
+            <w:r>
+              <w:rPr>
+                <w:rFonts w:eastAsia="Times New Roman" w:cs="Times New Roman"/>
+                <w:sz w:val="24"/>
+              </w:rPr>
+              <w:t>ReasonForTransfer</w:t>
+            </w:r>
+            <w:proofErr w:type="spellEnd"/>
+            <w:r>
+              <w:rPr>
+                <w:rFonts w:eastAsia="Times New Roman" w:cs="Times New Roman"/>
+                <w:sz w:val="24"/>
+              </w:rPr>
+              <w:t>]</w:t>
             </w:r>
           </w:p>
         </w:tc>
@@ -1644,7 +1966,25 @@
                 <w:bCs/>
                 <w:sz w:val="24"/>
               </w:rPr>
-              <w:t>More details about transfer</w:t>
+              <w:t xml:space="preserve">More details about </w:t>
+            </w:r>
+            <w:r>
+              <w:rPr>
+                <w:rFonts w:eastAsia="Times New Roman" w:cs="Times New Roman"/>
+                <w:b/>
+                <w:bCs/>
+                <w:sz w:val="24"/>
+              </w:rPr>
+              <w:t xml:space="preserve">the </w:t>
+            </w:r>
+            <w:r>
+              <w:rPr>
+                <w:rFonts w:eastAsia="Times New Roman" w:cs="Times New Roman"/>
+                <w:b/>
+                <w:bCs/>
+                <w:sz w:val="24"/>
+              </w:rPr>
+              <w:t>transfer</w:t>
             </w:r>
           </w:p>
         </w:tc>
@@ -1670,7 +2010,21 @@
               <w:rPr>
                 <w:sz w:val="24"/>
               </w:rPr>
-              <w:t>[MoreDetailsAboutTheTransfer]</w:t>
+              <w:t>[</w:t>
+            </w:r>
+            <w:proofErr w:type="spellStart"/>
+            <w:r>
+              <w:rPr>
+                <w:sz w:val="24"/>
+              </w:rPr>
+              <w:t>MoreDetailsAboutTheTransfer</w:t>
+            </w:r>
+            <w:proofErr w:type="spellEnd"/>
+            <w:r>
+              <w:rPr>
+                <w:sz w:val="24"/>
+              </w:rPr>
+              <w:t>]</w:t>
             </w:r>
           </w:p>
         </w:tc>
@@ -1730,7 +2084,21 @@
               <w:rPr>
                 <w:sz w:val="24"/>
               </w:rPr>
-              <w:t>[TypeOfTransfer]</w:t>
+              <w:t>[</w:t>
+            </w:r>
+            <w:proofErr w:type="spellStart"/>
+            <w:r>
+              <w:rPr>
+                <w:sz w:val="24"/>
+              </w:rPr>
+              <w:t>TypeOfTransfer</w:t>
+            </w:r>
+            <w:proofErr w:type="spellEnd"/>
+            <w:r>
+              <w:rPr>
+                <w:sz w:val="24"/>
+              </w:rPr>
+              <w:t>]</w:t>
             </w:r>
           </w:p>
         </w:tc>
@@ -1814,7 +2182,23 @@
                 <w:rFonts w:eastAsia="Times New Roman" w:cs="Times New Roman"/>
                 <w:sz w:val="24"/>
               </w:rPr>
-              <w:t>[TransferBenefits]</w:t>
+              <w:t>[</w:t>
+            </w:r>
+            <w:proofErr w:type="spellStart"/>
+            <w:r>
+              <w:rPr>
+                <w:rFonts w:eastAsia="Times New Roman" w:cs="Times New Roman"/>
+                <w:sz w:val="24"/>
+              </w:rPr>
+              <w:t>TransferBenefits</w:t>
+            </w:r>
+            <w:proofErr w:type="spellEnd"/>
+            <w:r>
+              <w:rPr>
+                <w:rFonts w:eastAsia="Times New Roman" w:cs="Times New Roman"/>
+                <w:sz w:val="24"/>
+              </w:rPr>
+              <w:t>]</w:t>
             </w:r>
           </w:p>
         </w:tc>
@@ -1879,7 +2263,23 @@
                 <w:rFonts w:eastAsia="Times New Roman" w:cs="Times New Roman"/>
                 <w:sz w:val="24"/>
               </w:rPr>
-              <w:t>[OtherFactors]</w:t>
+              <w:t>[</w:t>
+            </w:r>
+            <w:proofErr w:type="spellStart"/>
+            <w:r>
+              <w:rPr>
+                <w:rFonts w:eastAsia="Times New Roman" w:cs="Times New Roman"/>
+                <w:sz w:val="24"/>
+              </w:rPr>
+              <w:t>OtherFactors</w:t>
+            </w:r>
+            <w:proofErr w:type="spellEnd"/>
+            <w:r>
+              <w:rPr>
+                <w:rFonts w:eastAsia="Times New Roman" w:cs="Times New Roman"/>
+                <w:sz w:val="24"/>
+              </w:rPr>
+              <w:t>]</w:t>
             </w:r>
           </w:p>
         </w:tc>
@@ -1951,7 +2351,21 @@
               <w:rPr>
                 <w:rFonts w:eastAsia="Times New Roman" w:cs="Times New Roman"/>
               </w:rPr>
-              <w:t>[RationaleForProject]</w:t>
+              <w:t>[</w:t>
+            </w:r>
+            <w:proofErr w:type="spellStart"/>
+            <w:r>
+              <w:rPr>
+                <w:rFonts w:eastAsia="Times New Roman" w:cs="Times New Roman"/>
+              </w:rPr>
+              <w:t>RationaleForProject</w:t>
+            </w:r>
+            <w:proofErr w:type="spellEnd"/>
+            <w:r>
+              <w:rPr>
+                <w:rFonts w:eastAsia="Times New Roman" w:cs="Times New Roman"/>
+              </w:rPr>
+              <w:t>]</w:t>
             </w:r>
           </w:p>
         </w:tc>
@@ -2000,7 +2414,21 @@
               <w:rPr>
                 <w:rFonts w:eastAsia="Times New Roman" w:cs="Times New Roman"/>
               </w:rPr>
-              <w:t xml:space="preserve"> [RationaleForTrust]</w:t>
+              <w:t xml:space="preserve"> [</w:t>
+            </w:r>
+            <w:proofErr w:type="spellStart"/>
+            <w:r>
+              <w:rPr>
+                <w:rFonts w:eastAsia="Times New Roman" w:cs="Times New Roman"/>
+              </w:rPr>
+              <w:t>RationaleForTrust</w:t>
+            </w:r>
+            <w:proofErr w:type="spellEnd"/>
+            <w:r>
+              <w:rPr>
+                <w:rFonts w:eastAsia="Times New Roman" w:cs="Times New Roman"/>
+              </w:rPr>
+              <w:t>]</w:t>
             </w:r>
           </w:p>
         </w:tc>
@@ -2102,7 +2530,23 @@
                 <w:rFonts w:eastAsia="Times New Roman" w:cs="Times New Roman"/>
                 <w:sz w:val="24"/>
               </w:rPr>
-              <w:t>[GirlsOnRoll]</w:t>
+              <w:t>[</w:t>
+            </w:r>
+            <w:proofErr w:type="spellStart"/>
+            <w:r>
+              <w:rPr>
+                <w:rFonts w:eastAsia="Times New Roman" w:cs="Times New Roman"/>
+                <w:sz w:val="24"/>
+              </w:rPr>
+              <w:t>GirlsOnRoll</w:t>
+            </w:r>
+            <w:proofErr w:type="spellEnd"/>
+            <w:r>
+              <w:rPr>
+                <w:rFonts w:eastAsia="Times New Roman" w:cs="Times New Roman"/>
+                <w:sz w:val="24"/>
+              </w:rPr>
+              <w:t>]</w:t>
             </w:r>
           </w:p>
         </w:tc>
@@ -2167,7 +2611,23 @@
                 <w:rFonts w:eastAsia="Times New Roman" w:cs="Times New Roman"/>
                 <w:sz w:val="24"/>
               </w:rPr>
-              <w:t>[BoysOnRoll]</w:t>
+              <w:t>[</w:t>
+            </w:r>
+            <w:proofErr w:type="spellStart"/>
+            <w:r>
+              <w:rPr>
+                <w:rFonts w:eastAsia="Times New Roman" w:cs="Times New Roman"/>
+                <w:sz w:val="24"/>
+              </w:rPr>
+              <w:t>BoysOnRoll</w:t>
+            </w:r>
+            <w:proofErr w:type="spellEnd"/>
+            <w:r>
+              <w:rPr>
+                <w:rFonts w:eastAsia="Times New Roman" w:cs="Times New Roman"/>
+                <w:sz w:val="24"/>
+              </w:rPr>
+              <w:t>]</w:t>
             </w:r>
           </w:p>
         </w:tc>
@@ -2232,7 +2692,23 @@
                 <w:rFonts w:eastAsia="Times New Roman" w:cs="Times New Roman"/>
                 <w:sz w:val="24"/>
               </w:rPr>
-              <w:t>[PupilsWithSen]</w:t>
+              <w:t>[</w:t>
+            </w:r>
+            <w:proofErr w:type="spellStart"/>
+            <w:r>
+              <w:rPr>
+                <w:rFonts w:eastAsia="Times New Roman" w:cs="Times New Roman"/>
+                <w:sz w:val="24"/>
+              </w:rPr>
+              <w:t>PupilsWithSen</w:t>
+            </w:r>
+            <w:proofErr w:type="spellEnd"/>
+            <w:r>
+              <w:rPr>
+                <w:rFonts w:eastAsia="Times New Roman" w:cs="Times New Roman"/>
+                <w:sz w:val="24"/>
+              </w:rPr>
+              <w:t>]</w:t>
             </w:r>
           </w:p>
         </w:tc>
@@ -2299,6 +2775,7 @@
               </w:rPr>
               <w:t>[</w:t>
             </w:r>
+            <w:proofErr w:type="spellStart"/>
             <w:r>
               <w:rPr>
                 <w:rFonts w:eastAsia="Times New Roman" w:cs="Times New Roman"/>
@@ -2306,6 +2783,7 @@
               </w:rPr>
               <w:t>PupilsWithFirstLanguageNotEnglish</w:t>
             </w:r>
+            <w:proofErr w:type="spellEnd"/>
             <w:r>
               <w:rPr>
                 <w:rFonts w:eastAsia="Times New Roman" w:cs="Times New Roman"/>
@@ -2465,12 +2943,14 @@
               </w:rPr>
               <w:t>[</w:t>
             </w:r>
+            <w:proofErr w:type="spellStart"/>
             <w:r>
               <w:rPr>
                 <w:sz w:val="24"/>
               </w:rPr>
               <w:t>PupilNumbersAdditionalInformation</w:t>
             </w:r>
+            <w:proofErr w:type="spellEnd"/>
             <w:r>
               <w:rPr>
                 <w:sz w:val="24"/>
@@ -2559,7 +3039,23 @@
                 <w:rFonts w:eastAsia="Times New Roman" w:cs="Times New Roman"/>
                 <w:sz w:val="24"/>
               </w:rPr>
-              <w:t>[SchoolName]</w:t>
+              <w:t>[</w:t>
+            </w:r>
+            <w:proofErr w:type="spellStart"/>
+            <w:r>
+              <w:rPr>
+                <w:rFonts w:eastAsia="Times New Roman" w:cs="Times New Roman"/>
+                <w:sz w:val="24"/>
+              </w:rPr>
+              <w:t>SchoolName</w:t>
+            </w:r>
+            <w:proofErr w:type="spellEnd"/>
+            <w:r>
+              <w:rPr>
+                <w:rFonts w:eastAsia="Times New Roman" w:cs="Times New Roman"/>
+                <w:sz w:val="24"/>
+              </w:rPr>
+              <w:t>]</w:t>
             </w:r>
           </w:p>
         </w:tc>
@@ -2617,7 +3113,23 @@
                 <w:rFonts w:eastAsia="Times New Roman" w:cs="Times New Roman"/>
                 <w:sz w:val="24"/>
               </w:rPr>
-              <w:t xml:space="preserve"> [OfstedLastInspection]</w:t>
+              <w:t xml:space="preserve"> [</w:t>
+            </w:r>
+            <w:proofErr w:type="spellStart"/>
+            <w:r>
+              <w:rPr>
+                <w:rFonts w:eastAsia="Times New Roman" w:cs="Times New Roman"/>
+                <w:sz w:val="24"/>
+              </w:rPr>
+              <w:t>OfstedLastInspection</w:t>
+            </w:r>
+            <w:proofErr w:type="spellEnd"/>
+            <w:r>
+              <w:rPr>
+                <w:rFonts w:eastAsia="Times New Roman" w:cs="Times New Roman"/>
+                <w:sz w:val="24"/>
+              </w:rPr>
+              <w:t>]</w:t>
             </w:r>
           </w:p>
         </w:tc>
@@ -2675,7 +3187,23 @@
                 <w:rFonts w:eastAsia="Times New Roman" w:cs="Times New Roman"/>
                 <w:sz w:val="24"/>
               </w:rPr>
-              <w:t xml:space="preserve"> [OverallEffectiveness]</w:t>
+              <w:t xml:space="preserve"> [</w:t>
+            </w:r>
+            <w:proofErr w:type="spellStart"/>
+            <w:r>
+              <w:rPr>
+                <w:rFonts w:eastAsia="Times New Roman" w:cs="Times New Roman"/>
+                <w:sz w:val="24"/>
+              </w:rPr>
+              <w:t>OverallEffectiveness</w:t>
+            </w:r>
+            <w:proofErr w:type="spellEnd"/>
+            <w:r>
+              <w:rPr>
+                <w:rFonts w:eastAsia="Times New Roman" w:cs="Times New Roman"/>
+                <w:sz w:val="24"/>
+              </w:rPr>
+              <w:t>]</w:t>
             </w:r>
           </w:p>
         </w:tc>
@@ -2734,7 +3262,21 @@
               <w:rPr>
                 <w:sz w:val="24"/>
               </w:rPr>
-              <w:t>[OfstedReport]</w:t>
+              <w:t>[</w:t>
+            </w:r>
+            <w:proofErr w:type="spellStart"/>
+            <w:r>
+              <w:rPr>
+                <w:sz w:val="24"/>
+              </w:rPr>
+              <w:t>OfstedReport</w:t>
+            </w:r>
+            <w:proofErr w:type="spellEnd"/>
+            <w:r>
+              <w:rPr>
+                <w:sz w:val="24"/>
+              </w:rPr>
+              <w:t>]</w:t>
             </w:r>
           </w:p>
         </w:tc>
@@ -2793,7 +3335,21 @@
               <w:rPr>
                 <w:sz w:val="24"/>
               </w:rPr>
-              <w:t>[OfstedAdditionalInformation]</w:t>
+              <w:t>[</w:t>
+            </w:r>
+            <w:proofErr w:type="spellStart"/>
+            <w:r>
+              <w:rPr>
+                <w:sz w:val="24"/>
+              </w:rPr>
+              <w:t>OfstedAdditionalInformation</w:t>
+            </w:r>
+            <w:proofErr w:type="spellEnd"/>
+            <w:r>
+              <w:rPr>
+                <w:sz w:val="24"/>
+              </w:rPr>
+              <w:t>]</w:t>
             </w:r>
           </w:p>
         </w:tc>
@@ -2975,7 +3531,15 @@
             <w:pStyle w:val="Footer"/>
           </w:pPr>
           <w:r>
-            <w:t>[ClearedBy]</w:t>
+            <w:t>[</w:t>
+          </w:r>
+          <w:proofErr w:type="spellStart"/>
+          <w:r>
+            <w:t>ClearedBy</w:t>
+          </w:r>
+          <w:proofErr w:type="spellEnd"/>
+          <w:r>
+            <w:t>]</w:t>
           </w:r>
         </w:p>
       </w:tc>

</xml_diff>

<commit_message>
Update when was transfer first discussed question text
</commit_message>
<xml_diff>
--- a/Frontend/Resources/htb-template.docx
+++ b/Frontend/Resources/htb-template.docx
@@ -372,25 +372,16 @@
                 <w:bCs/>
                 <w:sz w:val="24"/>
               </w:rPr>
-              <w:t xml:space="preserve">the </w:t>
-            </w:r>
-            <w:r>
-              <w:rPr>
-                <w:rFonts w:eastAsia="Times New Roman" w:cs="Times New Roman"/>
-                <w:b/>
-                <w:bCs/>
-                <w:sz w:val="24"/>
-              </w:rPr>
-              <w:t xml:space="preserve">incoming or </w:t>
-            </w:r>
-            <w:r>
-              <w:rPr>
-                <w:rFonts w:eastAsia="Times New Roman" w:cs="Times New Roman"/>
-                <w:b/>
-                <w:bCs/>
-                <w:sz w:val="24"/>
-              </w:rPr>
-              <w:t>outgoing trust</w:t>
+              <w:t>a</w:t>
+            </w:r>
+            <w:r>
+              <w:rPr>
+                <w:rFonts w:eastAsia="Times New Roman" w:cs="Times New Roman"/>
+                <w:b/>
+                <w:bCs/>
+                <w:sz w:val="24"/>
+              </w:rPr>
+              <w:t xml:space="preserve"> trust</w:t>
             </w:r>
           </w:p>
         </w:tc>

</xml_diff>

<commit_message>
Update project template with benefits and risks content
</commit_message>
<xml_diff>
--- a/Frontend/Resources/htb-template.docx
+++ b/Frontend/Resources/htb-template.docx
@@ -2100,7 +2100,10 @@
         <w:pStyle w:val="Heading1"/>
       </w:pPr>
       <w:r>
-        <w:t>Benefits and other factors</w:t>
+        <w:t xml:space="preserve">Benefits and </w:t>
+      </w:r>
+      <w:r>
+        <w:t>risks</w:t>
       </w:r>
     </w:p>
     <w:tbl>
@@ -2139,7 +2142,16 @@
                 <w:bCs/>
                 <w:sz w:val="24"/>
               </w:rPr>
-              <w:t>What are the benefits the transfer is intended to bring?</w:t>
+              <w:t>What are the intended benefits of the transfer</w:t>
+            </w:r>
+            <w:r>
+              <w:rPr>
+                <w:rFonts w:eastAsia="Times New Roman" w:cs="Times New Roman"/>
+                <w:b/>
+                <w:bCs/>
+                <w:sz w:val="24"/>
+              </w:rPr>
+              <w:t>?</w:t>
             </w:r>
           </w:p>
         </w:tc>
@@ -2220,7 +2232,16 @@
                 <w:bCs/>
                 <w:sz w:val="24"/>
               </w:rPr>
-              <w:t>Are there any other factors to consider during this transfer?</w:t>
+              <w:t>Are there any risks to consider</w:t>
+            </w:r>
+            <w:r>
+              <w:rPr>
+                <w:rFonts w:eastAsia="Times New Roman" w:cs="Times New Roman"/>
+                <w:b/>
+                <w:bCs/>
+                <w:sz w:val="24"/>
+              </w:rPr>
+              <w:t>?</w:t>
             </w:r>
           </w:p>
         </w:tc>

</xml_diff>

<commit_message>
Update Benefits and risks section (#274)
* Update benefits and risks content header on preview page

* Update project template with benefits and risks content
</commit_message>
<xml_diff>
--- a/Frontend/Resources/htb-template.docx
+++ b/Frontend/Resources/htb-template.docx
@@ -2100,7 +2100,10 @@
         <w:pStyle w:val="Heading1"/>
       </w:pPr>
       <w:r>
-        <w:t>Benefits and other factors</w:t>
+        <w:t xml:space="preserve">Benefits and </w:t>
+      </w:r>
+      <w:r>
+        <w:t>risks</w:t>
       </w:r>
     </w:p>
     <w:tbl>
@@ -2139,7 +2142,16 @@
                 <w:bCs/>
                 <w:sz w:val="24"/>
               </w:rPr>
-              <w:t>What are the benefits the transfer is intended to bring?</w:t>
+              <w:t>What are the intended benefits of the transfer</w:t>
+            </w:r>
+            <w:r>
+              <w:rPr>
+                <w:rFonts w:eastAsia="Times New Roman" w:cs="Times New Roman"/>
+                <w:b/>
+                <w:bCs/>
+                <w:sz w:val="24"/>
+              </w:rPr>
+              <w:t>?</w:t>
             </w:r>
           </w:p>
         </w:tc>
@@ -2220,7 +2232,16 @@
                 <w:bCs/>
                 <w:sz w:val="24"/>
               </w:rPr>
-              <w:t>Are there any other factors to consider during this transfer?</w:t>
+              <w:t>Are there any risks to consider</w:t>
+            </w:r>
+            <w:r>
+              <w:rPr>
+                <w:rFonts w:eastAsia="Times New Roman" w:cs="Times New Roman"/>
+                <w:b/>
+                <w:bCs/>
+                <w:sz w:val="24"/>
+              </w:rPr>
+              <w:t>?</w:t>
             </w:r>
           </w:p>
         </w:tc>

</xml_diff>

<commit_message>
Remove incoming transfer name (sponsor)
</commit_message>
<xml_diff>
--- a/Frontend/Resources/htb-template.docx
+++ b/Frontend/Resources/htb-template.docx
@@ -224,91 +224,6 @@
                 <w:sz w:val="24"/>
               </w:rPr>
               <w:t>ProjectName</w:t>
-            </w:r>
-            <w:proofErr w:type="spellEnd"/>
-            <w:r>
-              <w:rPr>
-                <w:rFonts w:eastAsia="Times New Roman" w:cs="Times New Roman"/>
-                <w:sz w:val="24"/>
-              </w:rPr>
-              <w:t>]</w:t>
-            </w:r>
-          </w:p>
-        </w:tc>
-      </w:tr>
-      <w:tr>
-        <w:tc>
-          <w:tcPr>
-            <w:tcW w:w="5225" w:type="dxa"/>
-            <w:tcBorders>
-              <w:top w:val="single" w:sz="8" w:space="0" w:color="000000"/>
-              <w:left w:val="single" w:sz="8" w:space="0" w:color="000000"/>
-              <w:bottom w:val="single" w:sz="8" w:space="0" w:color="000000"/>
-              <w:right w:val="single" w:sz="8" w:space="0" w:color="000000"/>
-            </w:tcBorders>
-          </w:tcPr>
-          <w:p>
-            <w:pPr>
-              <w:suppressAutoHyphens w:val="0"/>
-              <w:spacing w:before="120" w:after="120"/>
-              <w:rPr>
-                <w:b/>
-                <w:bCs/>
-                <w:sz w:val="24"/>
-              </w:rPr>
-            </w:pPr>
-            <w:r>
-              <w:rPr>
-                <w:rFonts w:eastAsia="Times New Roman" w:cs="Times New Roman"/>
-                <w:b/>
-                <w:bCs/>
-                <w:sz w:val="24"/>
-              </w:rPr>
-              <w:t>Proposed incoming transfer</w:t>
-            </w:r>
-            <w:r>
-              <w:rPr>
-                <w:rFonts w:eastAsia="Times New Roman" w:cs="Times New Roman"/>
-                <w:b/>
-                <w:bCs/>
-                <w:sz w:val="24"/>
-              </w:rPr>
-              <w:t xml:space="preserve"> name</w:t>
-            </w:r>
-          </w:p>
-        </w:tc>
-        <w:tc>
-          <w:tcPr>
-            <w:tcW w:w="4508" w:type="dxa"/>
-            <w:tcBorders>
-              <w:top w:val="single" w:sz="8" w:space="0" w:color="000000"/>
-              <w:left w:val="single" w:sz="8" w:space="0" w:color="000000"/>
-              <w:bottom w:val="single" w:sz="8" w:space="0" w:color="000000"/>
-              <w:right w:val="single" w:sz="8" w:space="0" w:color="000000"/>
-            </w:tcBorders>
-          </w:tcPr>
-          <w:p>
-            <w:pPr>
-              <w:suppressAutoHyphens w:val="0"/>
-              <w:spacing w:before="120" w:after="120"/>
-              <w:rPr>
-                <w:sz w:val="24"/>
-              </w:rPr>
-            </w:pPr>
-            <w:r>
-              <w:rPr>
-                <w:rFonts w:eastAsia="Times New Roman" w:cs="Times New Roman"/>
-                <w:sz w:val="24"/>
-              </w:rPr>
-              <w:t>[</w:t>
-            </w:r>
-            <w:proofErr w:type="spellStart"/>
-            <w:r>
-              <w:rPr>
-                <w:rFonts w:eastAsia="Times New Roman" w:cs="Times New Roman"/>
-                <w:sz w:val="24"/>
-              </w:rPr>
-              <w:t>SponsorName</w:t>
             </w:r>
             <w:proofErr w:type="spellEnd"/>
             <w:r>

</xml_diff>

<commit_message>
Update trust information and project dates for mat to mat (#284)
</commit_message>
<xml_diff>
--- a/Frontend/Resources/htb-template.docx
+++ b/Frontend/Resources/htb-template.docx
@@ -224,91 +224,6 @@
                 <w:sz w:val="24"/>
               </w:rPr>
               <w:t>ProjectName</w:t>
-            </w:r>
-            <w:proofErr w:type="spellEnd"/>
-            <w:r>
-              <w:rPr>
-                <w:rFonts w:eastAsia="Times New Roman" w:cs="Times New Roman"/>
-                <w:sz w:val="24"/>
-              </w:rPr>
-              <w:t>]</w:t>
-            </w:r>
-          </w:p>
-        </w:tc>
-      </w:tr>
-      <w:tr>
-        <w:tc>
-          <w:tcPr>
-            <w:tcW w:w="5225" w:type="dxa"/>
-            <w:tcBorders>
-              <w:top w:val="single" w:sz="8" w:space="0" w:color="000000"/>
-              <w:left w:val="single" w:sz="8" w:space="0" w:color="000000"/>
-              <w:bottom w:val="single" w:sz="8" w:space="0" w:color="000000"/>
-              <w:right w:val="single" w:sz="8" w:space="0" w:color="000000"/>
-            </w:tcBorders>
-          </w:tcPr>
-          <w:p>
-            <w:pPr>
-              <w:suppressAutoHyphens w:val="0"/>
-              <w:spacing w:before="120" w:after="120"/>
-              <w:rPr>
-                <w:b/>
-                <w:bCs/>
-                <w:sz w:val="24"/>
-              </w:rPr>
-            </w:pPr>
-            <w:r>
-              <w:rPr>
-                <w:rFonts w:eastAsia="Times New Roman" w:cs="Times New Roman"/>
-                <w:b/>
-                <w:bCs/>
-                <w:sz w:val="24"/>
-              </w:rPr>
-              <w:t>Proposed incoming transfer</w:t>
-            </w:r>
-            <w:r>
-              <w:rPr>
-                <w:rFonts w:eastAsia="Times New Roman" w:cs="Times New Roman"/>
-                <w:b/>
-                <w:bCs/>
-                <w:sz w:val="24"/>
-              </w:rPr>
-              <w:t xml:space="preserve"> name</w:t>
-            </w:r>
-          </w:p>
-        </w:tc>
-        <w:tc>
-          <w:tcPr>
-            <w:tcW w:w="4508" w:type="dxa"/>
-            <w:tcBorders>
-              <w:top w:val="single" w:sz="8" w:space="0" w:color="000000"/>
-              <w:left w:val="single" w:sz="8" w:space="0" w:color="000000"/>
-              <w:bottom w:val="single" w:sz="8" w:space="0" w:color="000000"/>
-              <w:right w:val="single" w:sz="8" w:space="0" w:color="000000"/>
-            </w:tcBorders>
-          </w:tcPr>
-          <w:p>
-            <w:pPr>
-              <w:suppressAutoHyphens w:val="0"/>
-              <w:spacing w:before="120" w:after="120"/>
-              <w:rPr>
-                <w:sz w:val="24"/>
-              </w:rPr>
-            </w:pPr>
-            <w:r>
-              <w:rPr>
-                <w:rFonts w:eastAsia="Times New Roman" w:cs="Times New Roman"/>
-                <w:sz w:val="24"/>
-              </w:rPr>
-              <w:t>[</w:t>
-            </w:r>
-            <w:proofErr w:type="spellStart"/>
-            <w:r>
-              <w:rPr>
-                <w:rFonts w:eastAsia="Times New Roman" w:cs="Times New Roman"/>
-                <w:sz w:val="24"/>
-              </w:rPr>
-              <w:t>SponsorName</w:t>
             </w:r>
             <w:proofErr w:type="spellEnd"/>
             <w:r>

</xml_diff>

<commit_message>
84608 update project template (#293)
* Update project template

* Update main font size to 12

* Add new project template models

* Add support for MATs in project template

* Rename htb to project template

* Add page break between relevant sections

* Fix test

* Fixes

* Update margins
</commit_message>
<xml_diff>
--- a/Frontend/Resources/htb-template.docx
+++ b/Frontend/Resources/htb-template.docx
@@ -526,1119 +526,6 @@
               <w:rPr>
                 <w:rFonts w:eastAsia="Times New Roman" w:cs="Times New Roman"/>
                 <w:sz w:val="24"/>
-              </w:rPr>
-              <w:t>]</w:t>
-            </w:r>
-          </w:p>
-        </w:tc>
-      </w:tr>
-    </w:tbl>
-    <w:p>
-      <w:pPr>
-        <w:spacing w:after="0" w:line="240" w:lineRule="auto"/>
-        <w:rPr>
-          <w:b/>
-          <w:color w:val="104F75"/>
-          <w:sz w:val="36"/>
-          <w:szCs w:val="36"/>
-        </w:rPr>
-      </w:pPr>
-      <w:r>
-        <w:br w:type="page"/>
-      </w:r>
-    </w:p>
-    <w:p>
-      <w:pPr>
-        <w:pStyle w:val="Heading1"/>
-      </w:pPr>
-      <w:r>
-        <w:lastRenderedPageBreak/>
-        <w:t>General information</w:t>
-      </w:r>
-    </w:p>
-    <w:tbl>
-      <w:tblPr>
-        <w:tblStyle w:val="TableGrid"/>
-        <w:tblW w:w="9750" w:type="dxa"/>
-        <w:tblLook w:val="06A0" w:firstRow="1" w:lastRow="0" w:firstColumn="1" w:lastColumn="0" w:noHBand="1" w:noVBand="1"/>
-      </w:tblPr>
-      <w:tblGrid>
-        <w:gridCol w:w="5235"/>
-        <w:gridCol w:w="4515"/>
-      </w:tblGrid>
-      <w:tr>
-        <w:tc>
-          <w:tcPr>
-            <w:tcW w:w="5234" w:type="dxa"/>
-            <w:tcBorders>
-              <w:top w:val="single" w:sz="8" w:space="0" w:color="000000"/>
-              <w:left w:val="single" w:sz="8" w:space="0" w:color="000000"/>
-              <w:bottom w:val="single" w:sz="8" w:space="0" w:color="000000"/>
-              <w:right w:val="single" w:sz="8" w:space="0" w:color="000000"/>
-            </w:tcBorders>
-          </w:tcPr>
-          <w:p>
-            <w:pPr>
-              <w:suppressAutoHyphens w:val="0"/>
-              <w:spacing w:before="120" w:after="120"/>
-              <w:rPr>
-                <w:rFonts w:eastAsia="Times New Roman" w:cs="Times New Roman"/>
-              </w:rPr>
-            </w:pPr>
-            <w:r>
-              <w:rPr>
-                <w:rFonts w:eastAsia="Times New Roman" w:cs="Times New Roman"/>
-                <w:b/>
-                <w:bCs/>
-                <w:sz w:val="24"/>
-              </w:rPr>
-              <w:t>School type</w:t>
-            </w:r>
-          </w:p>
-        </w:tc>
-        <w:tc>
-          <w:tcPr>
-            <w:tcW w:w="4515" w:type="dxa"/>
-            <w:tcBorders>
-              <w:top w:val="single" w:sz="8" w:space="0" w:color="000000"/>
-              <w:left w:val="single" w:sz="8" w:space="0" w:color="000000"/>
-              <w:bottom w:val="single" w:sz="8" w:space="0" w:color="000000"/>
-              <w:right w:val="single" w:sz="8" w:space="0" w:color="000000"/>
-            </w:tcBorders>
-          </w:tcPr>
-          <w:p>
-            <w:pPr>
-              <w:suppressAutoHyphens w:val="0"/>
-              <w:spacing w:before="120" w:after="120"/>
-              <w:rPr>
-                <w:rFonts w:eastAsia="Times New Roman" w:cs="Times New Roman"/>
-              </w:rPr>
-            </w:pPr>
-            <w:r>
-              <w:rPr>
-                <w:rFonts w:eastAsia="Times New Roman" w:cs="Times New Roman"/>
-                <w:sz w:val="24"/>
-              </w:rPr>
-              <w:t>[</w:t>
-            </w:r>
-            <w:proofErr w:type="spellStart"/>
-            <w:r>
-              <w:rPr>
-                <w:rFonts w:eastAsia="Times New Roman" w:cs="Times New Roman"/>
-                <w:sz w:val="24"/>
-              </w:rPr>
-              <w:t>SchoolType</w:t>
-            </w:r>
-            <w:proofErr w:type="spellEnd"/>
-            <w:r>
-              <w:rPr>
-                <w:rFonts w:eastAsia="Times New Roman" w:cs="Times New Roman"/>
-                <w:sz w:val="24"/>
-              </w:rPr>
-              <w:t>]</w:t>
-            </w:r>
-          </w:p>
-        </w:tc>
-      </w:tr>
-      <w:tr>
-        <w:tc>
-          <w:tcPr>
-            <w:tcW w:w="5234" w:type="dxa"/>
-            <w:tcBorders>
-              <w:top w:val="single" w:sz="8" w:space="0" w:color="000000"/>
-              <w:left w:val="single" w:sz="8" w:space="0" w:color="000000"/>
-              <w:bottom w:val="single" w:sz="8" w:space="0" w:color="000000"/>
-              <w:right w:val="single" w:sz="8" w:space="0" w:color="000000"/>
-            </w:tcBorders>
-          </w:tcPr>
-          <w:p>
-            <w:pPr>
-              <w:suppressAutoHyphens w:val="0"/>
-              <w:spacing w:before="120" w:after="120"/>
-              <w:rPr>
-                <w:rFonts w:eastAsia="Times New Roman" w:cs="Times New Roman"/>
-              </w:rPr>
-            </w:pPr>
-            <w:r>
-              <w:rPr>
-                <w:rFonts w:eastAsia="Times New Roman" w:cs="Times New Roman"/>
-                <w:b/>
-                <w:bCs/>
-                <w:sz w:val="24"/>
-              </w:rPr>
-              <w:t>School phase</w:t>
-            </w:r>
-          </w:p>
-        </w:tc>
-        <w:tc>
-          <w:tcPr>
-            <w:tcW w:w="4515" w:type="dxa"/>
-            <w:tcBorders>
-              <w:top w:val="single" w:sz="8" w:space="0" w:color="000000"/>
-              <w:left w:val="single" w:sz="8" w:space="0" w:color="000000"/>
-              <w:bottom w:val="single" w:sz="8" w:space="0" w:color="000000"/>
-              <w:right w:val="single" w:sz="8" w:space="0" w:color="000000"/>
-            </w:tcBorders>
-          </w:tcPr>
-          <w:p>
-            <w:pPr>
-              <w:suppressAutoHyphens w:val="0"/>
-              <w:spacing w:before="120" w:after="120"/>
-              <w:rPr>
-                <w:rFonts w:eastAsia="Times New Roman" w:cs="Times New Roman"/>
-              </w:rPr>
-            </w:pPr>
-            <w:r>
-              <w:rPr>
-                <w:rFonts w:eastAsia="Times New Roman" w:cs="Times New Roman"/>
-                <w:sz w:val="24"/>
-              </w:rPr>
-              <w:t>[</w:t>
-            </w:r>
-            <w:proofErr w:type="spellStart"/>
-            <w:r>
-              <w:rPr>
-                <w:rFonts w:eastAsia="Times New Roman" w:cs="Times New Roman"/>
-                <w:sz w:val="24"/>
-              </w:rPr>
-              <w:t>SchoolPhase</w:t>
-            </w:r>
-            <w:proofErr w:type="spellEnd"/>
-            <w:r>
-              <w:rPr>
-                <w:rFonts w:eastAsia="Times New Roman" w:cs="Times New Roman"/>
-                <w:sz w:val="24"/>
-              </w:rPr>
-              <w:t>]</w:t>
-            </w:r>
-          </w:p>
-        </w:tc>
-      </w:tr>
-      <w:tr>
-        <w:tc>
-          <w:tcPr>
-            <w:tcW w:w="5234" w:type="dxa"/>
-            <w:tcBorders>
-              <w:top w:val="single" w:sz="8" w:space="0" w:color="000000"/>
-              <w:left w:val="single" w:sz="8" w:space="0" w:color="000000"/>
-              <w:bottom w:val="single" w:sz="8" w:space="0" w:color="000000"/>
-              <w:right w:val="single" w:sz="8" w:space="0" w:color="000000"/>
-            </w:tcBorders>
-          </w:tcPr>
-          <w:p>
-            <w:pPr>
-              <w:suppressAutoHyphens w:val="0"/>
-              <w:spacing w:before="120" w:after="120"/>
-              <w:rPr>
-                <w:b/>
-                <w:bCs/>
-                <w:sz w:val="24"/>
-              </w:rPr>
-            </w:pPr>
-            <w:r>
-              <w:rPr>
-                <w:rFonts w:eastAsia="Times New Roman" w:cs="Times New Roman"/>
-                <w:b/>
-                <w:bCs/>
-                <w:sz w:val="24"/>
-              </w:rPr>
-              <w:t>Age range</w:t>
-            </w:r>
-          </w:p>
-        </w:tc>
-        <w:tc>
-          <w:tcPr>
-            <w:tcW w:w="4515" w:type="dxa"/>
-            <w:tcBorders>
-              <w:top w:val="single" w:sz="8" w:space="0" w:color="000000"/>
-              <w:left w:val="single" w:sz="8" w:space="0" w:color="000000"/>
-              <w:bottom w:val="single" w:sz="8" w:space="0" w:color="000000"/>
-              <w:right w:val="single" w:sz="8" w:space="0" w:color="000000"/>
-            </w:tcBorders>
-          </w:tcPr>
-          <w:p>
-            <w:pPr>
-              <w:suppressAutoHyphens w:val="0"/>
-              <w:spacing w:before="120" w:after="120"/>
-              <w:rPr>
-                <w:sz w:val="24"/>
-              </w:rPr>
-            </w:pPr>
-            <w:r>
-              <w:rPr>
-                <w:rFonts w:eastAsia="Times New Roman" w:cs="Times New Roman"/>
-                <w:sz w:val="24"/>
-              </w:rPr>
-              <w:t>[</w:t>
-            </w:r>
-            <w:proofErr w:type="spellStart"/>
-            <w:r>
-              <w:rPr>
-                <w:rFonts w:eastAsia="Times New Roman" w:cs="Times New Roman"/>
-                <w:sz w:val="24"/>
-              </w:rPr>
-              <w:t>AgeRange</w:t>
-            </w:r>
-            <w:proofErr w:type="spellEnd"/>
-            <w:r>
-              <w:rPr>
-                <w:rFonts w:eastAsia="Times New Roman" w:cs="Times New Roman"/>
-                <w:sz w:val="24"/>
-              </w:rPr>
-              <w:t>]</w:t>
-            </w:r>
-          </w:p>
-        </w:tc>
-      </w:tr>
-    </w:tbl>
-    <w:p>
-      <w:pPr>
-        <w:spacing w:before="120" w:after="120"/>
-      </w:pPr>
-    </w:p>
-    <w:tbl>
-      <w:tblPr>
-        <w:tblStyle w:val="TableGrid"/>
-        <w:tblW w:w="9733" w:type="dxa"/>
-        <w:tblLook w:val="06A0" w:firstRow="1" w:lastRow="0" w:firstColumn="1" w:lastColumn="0" w:noHBand="1" w:noVBand="1"/>
-      </w:tblPr>
-      <w:tblGrid>
-        <w:gridCol w:w="5225"/>
-        <w:gridCol w:w="4508"/>
-      </w:tblGrid>
-      <w:tr>
-        <w:tc>
-          <w:tcPr>
-            <w:tcW w:w="5224" w:type="dxa"/>
-            <w:tcBorders>
-              <w:top w:val="single" w:sz="8" w:space="0" w:color="000000"/>
-              <w:left w:val="single" w:sz="8" w:space="0" w:color="000000"/>
-              <w:bottom w:val="single" w:sz="8" w:space="0" w:color="000000"/>
-              <w:right w:val="single" w:sz="8" w:space="0" w:color="000000"/>
-            </w:tcBorders>
-          </w:tcPr>
-          <w:p>
-            <w:pPr>
-              <w:suppressAutoHyphens w:val="0"/>
-              <w:spacing w:before="120" w:after="120"/>
-              <w:rPr>
-                <w:b/>
-                <w:bCs/>
-                <w:sz w:val="24"/>
-              </w:rPr>
-            </w:pPr>
-            <w:r>
-              <w:rPr>
-                <w:rFonts w:eastAsia="Times New Roman" w:cs="Times New Roman"/>
-                <w:b/>
-                <w:bCs/>
-                <w:sz w:val="24"/>
-              </w:rPr>
-              <w:t>Capacity</w:t>
-            </w:r>
-          </w:p>
-        </w:tc>
-        <w:tc>
-          <w:tcPr>
-            <w:tcW w:w="4508" w:type="dxa"/>
-            <w:tcBorders>
-              <w:top w:val="single" w:sz="8" w:space="0" w:color="000000"/>
-              <w:left w:val="single" w:sz="8" w:space="0" w:color="000000"/>
-              <w:bottom w:val="single" w:sz="8" w:space="0" w:color="000000"/>
-              <w:right w:val="single" w:sz="8" w:space="0" w:color="000000"/>
-            </w:tcBorders>
-          </w:tcPr>
-          <w:p>
-            <w:pPr>
-              <w:suppressAutoHyphens w:val="0"/>
-              <w:spacing w:before="120" w:after="120"/>
-              <w:rPr>
-                <w:sz w:val="24"/>
-              </w:rPr>
-            </w:pPr>
-            <w:r>
-              <w:rPr>
-                <w:rFonts w:eastAsia="Times New Roman" w:cs="Times New Roman"/>
-                <w:sz w:val="24"/>
-              </w:rPr>
-              <w:t>[</w:t>
-            </w:r>
-            <w:proofErr w:type="spellStart"/>
-            <w:r>
-              <w:rPr>
-                <w:rFonts w:eastAsia="Times New Roman" w:cs="Times New Roman"/>
-                <w:sz w:val="24"/>
-              </w:rPr>
-              <w:t>SchoolCapacity</w:t>
-            </w:r>
-            <w:proofErr w:type="spellEnd"/>
-            <w:r>
-              <w:rPr>
-                <w:rFonts w:eastAsia="Times New Roman" w:cs="Times New Roman"/>
-                <w:sz w:val="24"/>
-              </w:rPr>
-              <w:t>]</w:t>
-            </w:r>
-          </w:p>
-        </w:tc>
-      </w:tr>
-      <w:tr>
-        <w:tc>
-          <w:tcPr>
-            <w:tcW w:w="5224" w:type="dxa"/>
-            <w:tcBorders>
-              <w:top w:val="single" w:sz="8" w:space="0" w:color="000000"/>
-              <w:left w:val="single" w:sz="8" w:space="0" w:color="000000"/>
-              <w:bottom w:val="single" w:sz="8" w:space="0" w:color="000000"/>
-              <w:right w:val="single" w:sz="8" w:space="0" w:color="000000"/>
-            </w:tcBorders>
-          </w:tcPr>
-          <w:p>
-            <w:pPr>
-              <w:suppressAutoHyphens w:val="0"/>
-              <w:spacing w:before="120" w:after="120"/>
-              <w:rPr>
-                <w:b/>
-                <w:bCs/>
-                <w:sz w:val="24"/>
-              </w:rPr>
-            </w:pPr>
-            <w:r>
-              <w:rPr>
-                <w:rFonts w:eastAsia="Times New Roman" w:cs="Times New Roman"/>
-                <w:b/>
-                <w:bCs/>
-                <w:sz w:val="24"/>
-              </w:rPr>
-              <w:t>Published admission number (PAN)</w:t>
-            </w:r>
-          </w:p>
-        </w:tc>
-        <w:tc>
-          <w:tcPr>
-            <w:tcW w:w="4508" w:type="dxa"/>
-            <w:tcBorders>
-              <w:top w:val="single" w:sz="8" w:space="0" w:color="000000"/>
-              <w:left w:val="single" w:sz="8" w:space="0" w:color="000000"/>
-              <w:bottom w:val="single" w:sz="8" w:space="0" w:color="000000"/>
-              <w:right w:val="single" w:sz="8" w:space="0" w:color="000000"/>
-            </w:tcBorders>
-          </w:tcPr>
-          <w:p>
-            <w:pPr>
-              <w:suppressAutoHyphens w:val="0"/>
-              <w:spacing w:before="120" w:after="120"/>
-              <w:rPr>
-                <w:sz w:val="24"/>
-              </w:rPr>
-            </w:pPr>
-            <w:r>
-              <w:rPr>
-                <w:rFonts w:eastAsia="Times New Roman" w:cs="Times New Roman"/>
-                <w:sz w:val="24"/>
-              </w:rPr>
-              <w:t>[</w:t>
-            </w:r>
-            <w:proofErr w:type="spellStart"/>
-            <w:r>
-              <w:rPr>
-                <w:rFonts w:eastAsia="Times New Roman" w:cs="Times New Roman"/>
-                <w:sz w:val="24"/>
-              </w:rPr>
-              <w:t>PublishedAdmissionNumber</w:t>
-            </w:r>
-            <w:proofErr w:type="spellEnd"/>
-            <w:r>
-              <w:rPr>
-                <w:rFonts w:eastAsia="Times New Roman" w:cs="Times New Roman"/>
-                <w:sz w:val="24"/>
-              </w:rPr>
-              <w:t>]</w:t>
-            </w:r>
-          </w:p>
-        </w:tc>
-      </w:tr>
-      <w:tr>
-        <w:tc>
-          <w:tcPr>
-            <w:tcW w:w="5224" w:type="dxa"/>
-            <w:tcBorders>
-              <w:top w:val="single" w:sz="8" w:space="0" w:color="000000"/>
-              <w:left w:val="single" w:sz="8" w:space="0" w:color="000000"/>
-              <w:bottom w:val="single" w:sz="8" w:space="0" w:color="000000"/>
-              <w:right w:val="single" w:sz="8" w:space="0" w:color="000000"/>
-            </w:tcBorders>
-          </w:tcPr>
-          <w:p>
-            <w:pPr>
-              <w:suppressAutoHyphens w:val="0"/>
-              <w:spacing w:before="120" w:after="120"/>
-              <w:rPr>
-                <w:b/>
-                <w:bCs/>
-                <w:sz w:val="24"/>
-              </w:rPr>
-            </w:pPr>
-            <w:r>
-              <w:rPr>
-                <w:rFonts w:eastAsia="Times New Roman" w:cs="Times New Roman"/>
-                <w:b/>
-                <w:bCs/>
-                <w:sz w:val="24"/>
-              </w:rPr>
-              <w:t>Number on roll (percentage the school is full)</w:t>
-            </w:r>
-          </w:p>
-        </w:tc>
-        <w:tc>
-          <w:tcPr>
-            <w:tcW w:w="4508" w:type="dxa"/>
-            <w:tcBorders>
-              <w:top w:val="single" w:sz="8" w:space="0" w:color="000000"/>
-              <w:left w:val="single" w:sz="8" w:space="0" w:color="000000"/>
-              <w:bottom w:val="single" w:sz="8" w:space="0" w:color="000000"/>
-              <w:right w:val="single" w:sz="8" w:space="0" w:color="000000"/>
-            </w:tcBorders>
-          </w:tcPr>
-          <w:p>
-            <w:pPr>
-              <w:suppressAutoHyphens w:val="0"/>
-              <w:spacing w:before="120" w:after="120"/>
-              <w:rPr>
-                <w:sz w:val="24"/>
-              </w:rPr>
-            </w:pPr>
-            <w:r>
-              <w:rPr>
-                <w:rFonts w:eastAsia="Times New Roman" w:cs="Times New Roman"/>
-                <w:sz w:val="24"/>
-              </w:rPr>
-              <w:t>[</w:t>
-            </w:r>
-            <w:proofErr w:type="spellStart"/>
-            <w:r>
-              <w:rPr>
-                <w:rFonts w:eastAsia="Times New Roman" w:cs="Times New Roman"/>
-                <w:sz w:val="24"/>
-              </w:rPr>
-              <w:t>NumberOnRoll</w:t>
-            </w:r>
-            <w:proofErr w:type="spellEnd"/>
-            <w:r>
-              <w:rPr>
-                <w:rFonts w:eastAsia="Times New Roman" w:cs="Times New Roman"/>
-                <w:sz w:val="24"/>
-              </w:rPr>
-              <w:t>]</w:t>
-            </w:r>
-          </w:p>
-        </w:tc>
-      </w:tr>
-      <w:tr>
-        <w:tc>
-          <w:tcPr>
-            <w:tcW w:w="5224" w:type="dxa"/>
-            <w:tcBorders>
-              <w:top w:val="single" w:sz="8" w:space="0" w:color="000000"/>
-              <w:left w:val="single" w:sz="8" w:space="0" w:color="000000"/>
-              <w:bottom w:val="single" w:sz="8" w:space="0" w:color="000000"/>
-              <w:right w:val="single" w:sz="8" w:space="0" w:color="000000"/>
-            </w:tcBorders>
-          </w:tcPr>
-          <w:p>
-            <w:pPr>
-              <w:suppressAutoHyphens w:val="0"/>
-              <w:spacing w:before="120" w:after="120"/>
-              <w:rPr>
-                <w:b/>
-                <w:bCs/>
-                <w:sz w:val="24"/>
-              </w:rPr>
-            </w:pPr>
-            <w:r>
-              <w:rPr>
-                <w:rFonts w:eastAsia="Times New Roman" w:cs="Times New Roman"/>
-                <w:b/>
-                <w:bCs/>
-                <w:color w:val="000000" w:themeColor="text1"/>
-                <w:sz w:val="24"/>
-              </w:rPr>
-              <w:t>Percentage of free school meals (%FSM)</w:t>
-            </w:r>
-          </w:p>
-        </w:tc>
-        <w:tc>
-          <w:tcPr>
-            <w:tcW w:w="4508" w:type="dxa"/>
-            <w:tcBorders>
-              <w:top w:val="single" w:sz="8" w:space="0" w:color="000000"/>
-              <w:left w:val="single" w:sz="8" w:space="0" w:color="000000"/>
-              <w:bottom w:val="single" w:sz="8" w:space="0" w:color="000000"/>
-              <w:right w:val="single" w:sz="8" w:space="0" w:color="000000"/>
-            </w:tcBorders>
-          </w:tcPr>
-          <w:p>
-            <w:pPr>
-              <w:suppressAutoHyphens w:val="0"/>
-              <w:spacing w:before="120" w:after="120"/>
-              <w:rPr>
-                <w:sz w:val="24"/>
-              </w:rPr>
-            </w:pPr>
-            <w:r>
-              <w:rPr>
-                <w:rFonts w:eastAsia="Times New Roman" w:cs="Times New Roman"/>
-                <w:sz w:val="24"/>
-              </w:rPr>
-              <w:t>[</w:t>
-            </w:r>
-            <w:proofErr w:type="spellStart"/>
-            <w:r>
-              <w:rPr>
-                <w:rFonts w:eastAsia="Times New Roman" w:cs="Times New Roman"/>
-                <w:sz w:val="24"/>
-              </w:rPr>
-              <w:t>PercentageFreeSchoolMeals</w:t>
-            </w:r>
-            <w:proofErr w:type="spellEnd"/>
-            <w:r>
-              <w:rPr>
-                <w:rFonts w:eastAsia="Times New Roman" w:cs="Times New Roman"/>
-                <w:sz w:val="24"/>
-              </w:rPr>
-              <w:t>]</w:t>
-            </w:r>
-          </w:p>
-        </w:tc>
-      </w:tr>
-    </w:tbl>
-    <w:p>
-      <w:pPr>
-        <w:spacing w:before="120" w:after="120"/>
-      </w:pPr>
-    </w:p>
-    <w:tbl>
-      <w:tblPr>
-        <w:tblStyle w:val="TableGrid"/>
-        <w:tblW w:w="9733" w:type="dxa"/>
-        <w:tblLook w:val="04A0" w:firstRow="1" w:lastRow="0" w:firstColumn="1" w:lastColumn="0" w:noHBand="0" w:noVBand="1"/>
-      </w:tblPr>
-      <w:tblGrid>
-        <w:gridCol w:w="4868"/>
-        <w:gridCol w:w="4865"/>
-      </w:tblGrid>
-      <w:tr>
-        <w:tc>
-          <w:tcPr>
-            <w:tcW w:w="4867" w:type="dxa"/>
-            <w:tcBorders>
-              <w:top w:val="single" w:sz="8" w:space="0" w:color="000000"/>
-              <w:left w:val="single" w:sz="8" w:space="0" w:color="000000"/>
-              <w:bottom w:val="single" w:sz="8" w:space="0" w:color="000000"/>
-              <w:right w:val="single" w:sz="8" w:space="0" w:color="000000"/>
-            </w:tcBorders>
-          </w:tcPr>
-          <w:p>
-            <w:pPr>
-              <w:tabs>
-                <w:tab w:val="center" w:pos="2326"/>
-              </w:tabs>
-              <w:suppressAutoHyphens w:val="0"/>
-              <w:spacing w:before="120" w:after="120"/>
-              <w:rPr>
-                <w:b/>
-                <w:bCs/>
-                <w:sz w:val="24"/>
-              </w:rPr>
-            </w:pPr>
-            <w:r>
-              <w:rPr>
-                <w:rFonts w:eastAsia="Times New Roman" w:cs="Times New Roman"/>
-                <w:b/>
-                <w:bCs/>
-                <w:sz w:val="24"/>
-              </w:rPr>
-              <w:t>Viability issues</w:t>
-            </w:r>
-            <w:r>
-              <w:rPr>
-                <w:rFonts w:eastAsia="Times New Roman" w:cs="Times New Roman"/>
-                <w:b/>
-                <w:bCs/>
-                <w:sz w:val="24"/>
-              </w:rPr>
-              <w:tab/>
-            </w:r>
-          </w:p>
-        </w:tc>
-        <w:tc>
-          <w:tcPr>
-            <w:tcW w:w="4865" w:type="dxa"/>
-            <w:tcBorders>
-              <w:top w:val="single" w:sz="8" w:space="0" w:color="000000"/>
-              <w:left w:val="single" w:sz="8" w:space="0" w:color="000000"/>
-              <w:bottom w:val="single" w:sz="8" w:space="0" w:color="000000"/>
-              <w:right w:val="single" w:sz="8" w:space="0" w:color="000000"/>
-            </w:tcBorders>
-          </w:tcPr>
-          <w:p>
-            <w:pPr>
-              <w:suppressAutoHyphens w:val="0"/>
-              <w:spacing w:before="120" w:after="120"/>
-              <w:rPr>
-                <w:rFonts w:eastAsia="Times New Roman" w:cs="Times New Roman"/>
-                <w:sz w:val="24"/>
-                <w:szCs w:val="24"/>
-              </w:rPr>
-            </w:pPr>
-            <w:r>
-              <w:rPr>
-                <w:rFonts w:eastAsia="Times New Roman" w:cs="Times New Roman"/>
-                <w:sz w:val="24"/>
-                <w:szCs w:val="24"/>
-              </w:rPr>
-              <w:t>[</w:t>
-            </w:r>
-            <w:proofErr w:type="spellStart"/>
-            <w:r>
-              <w:rPr>
-                <w:rFonts w:eastAsia="Times New Roman" w:cs="Times New Roman"/>
-                <w:sz w:val="24"/>
-                <w:szCs w:val="24"/>
-              </w:rPr>
-              <w:t>ViabilityIssues</w:t>
-            </w:r>
-            <w:proofErr w:type="spellEnd"/>
-            <w:r>
-              <w:rPr>
-                <w:rFonts w:eastAsia="Times New Roman" w:cs="Times New Roman"/>
-                <w:sz w:val="24"/>
-                <w:szCs w:val="24"/>
-              </w:rPr>
-              <w:t>]</w:t>
-            </w:r>
-          </w:p>
-        </w:tc>
-      </w:tr>
-      <w:tr>
-        <w:tc>
-          <w:tcPr>
-            <w:tcW w:w="4867" w:type="dxa"/>
-            <w:tcBorders>
-              <w:top w:val="single" w:sz="8" w:space="0" w:color="000000"/>
-              <w:left w:val="single" w:sz="8" w:space="0" w:color="000000"/>
-              <w:bottom w:val="single" w:sz="8" w:space="0" w:color="000000"/>
-              <w:right w:val="single" w:sz="8" w:space="0" w:color="000000"/>
-            </w:tcBorders>
-          </w:tcPr>
-          <w:p>
-            <w:pPr>
-              <w:suppressAutoHyphens w:val="0"/>
-              <w:spacing w:before="120" w:after="120"/>
-              <w:rPr>
-                <w:b/>
-                <w:bCs/>
-                <w:sz w:val="24"/>
-              </w:rPr>
-            </w:pPr>
-            <w:r>
-              <w:rPr>
-                <w:rFonts w:eastAsia="Times New Roman" w:cs="Times New Roman"/>
-                <w:b/>
-                <w:bCs/>
-                <w:sz w:val="24"/>
-              </w:rPr>
-              <w:t>Financial deficit</w:t>
-            </w:r>
-          </w:p>
-        </w:tc>
-        <w:tc>
-          <w:tcPr>
-            <w:tcW w:w="4865" w:type="dxa"/>
-            <w:tcBorders>
-              <w:top w:val="single" w:sz="8" w:space="0" w:color="000000"/>
-              <w:left w:val="single" w:sz="8" w:space="0" w:color="000000"/>
-              <w:bottom w:val="single" w:sz="8" w:space="0" w:color="000000"/>
-              <w:right w:val="single" w:sz="8" w:space="0" w:color="000000"/>
-            </w:tcBorders>
-          </w:tcPr>
-          <w:p>
-            <w:pPr>
-              <w:suppressAutoHyphens w:val="0"/>
-              <w:spacing w:before="120" w:after="120"/>
-              <w:rPr>
-                <w:rFonts w:eastAsia="Times New Roman" w:cs="Times New Roman"/>
-              </w:rPr>
-            </w:pPr>
-            <w:r>
-              <w:rPr>
-                <w:rFonts w:eastAsia="Times New Roman" w:cs="Times New Roman"/>
-                <w:sz w:val="24"/>
-              </w:rPr>
-              <w:t>[</w:t>
-            </w:r>
-            <w:proofErr w:type="spellStart"/>
-            <w:r>
-              <w:rPr>
-                <w:rFonts w:eastAsia="Times New Roman" w:cs="Times New Roman"/>
-                <w:sz w:val="24"/>
-              </w:rPr>
-              <w:t>FinancialDeficit</w:t>
-            </w:r>
-            <w:proofErr w:type="spellEnd"/>
-            <w:r>
-              <w:rPr>
-                <w:rFonts w:eastAsia="Times New Roman" w:cs="Times New Roman"/>
-                <w:sz w:val="24"/>
-              </w:rPr>
-              <w:t>]</w:t>
-            </w:r>
-          </w:p>
-        </w:tc>
-      </w:tr>
-      <w:tr>
-        <w:tc>
-          <w:tcPr>
-            <w:tcW w:w="4867" w:type="dxa"/>
-            <w:tcBorders>
-              <w:top w:val="single" w:sz="8" w:space="0" w:color="000000"/>
-              <w:left w:val="single" w:sz="8" w:space="0" w:color="000000"/>
-              <w:bottom w:val="single" w:sz="8" w:space="0" w:color="000000"/>
-              <w:right w:val="single" w:sz="8" w:space="0" w:color="000000"/>
-            </w:tcBorders>
-          </w:tcPr>
-          <w:p>
-            <w:pPr>
-              <w:suppressAutoHyphens w:val="0"/>
-              <w:spacing w:before="120" w:after="120"/>
-              <w:rPr>
-                <w:b/>
-                <w:bCs/>
-                <w:sz w:val="24"/>
-              </w:rPr>
-            </w:pPr>
-            <w:r>
-              <w:rPr>
-                <w:rFonts w:eastAsia="Times New Roman" w:cs="Times New Roman"/>
-                <w:b/>
-                <w:bCs/>
-                <w:sz w:val="24"/>
-              </w:rPr>
-              <w:t>Private finance initiative (PFI) scheme</w:t>
-            </w:r>
-          </w:p>
-        </w:tc>
-        <w:tc>
-          <w:tcPr>
-            <w:tcW w:w="4865" w:type="dxa"/>
-            <w:tcBorders>
-              <w:top w:val="single" w:sz="8" w:space="0" w:color="000000"/>
-              <w:left w:val="single" w:sz="8" w:space="0" w:color="000000"/>
-              <w:bottom w:val="single" w:sz="8" w:space="0" w:color="000000"/>
-              <w:right w:val="single" w:sz="8" w:space="0" w:color="000000"/>
-            </w:tcBorders>
-          </w:tcPr>
-          <w:p>
-            <w:pPr>
-              <w:suppressAutoHyphens w:val="0"/>
-              <w:spacing w:before="120" w:after="120"/>
-              <w:rPr>
-                <w:rFonts w:eastAsia="Times New Roman" w:cs="Times New Roman"/>
-              </w:rPr>
-            </w:pPr>
-            <w:r>
-              <w:rPr>
-                <w:rFonts w:eastAsia="Times New Roman" w:cs="Times New Roman"/>
-                <w:sz w:val="24"/>
-              </w:rPr>
-              <w:t>[</w:t>
-            </w:r>
-            <w:proofErr w:type="spellStart"/>
-            <w:r>
-              <w:rPr>
-                <w:rFonts w:eastAsia="Times New Roman" w:cs="Times New Roman"/>
-                <w:sz w:val="24"/>
-              </w:rPr>
-              <w:t>Pfi</w:t>
-            </w:r>
-            <w:proofErr w:type="spellEnd"/>
-            <w:r>
-              <w:rPr>
-                <w:rFonts w:eastAsia="Times New Roman" w:cs="Times New Roman"/>
-                <w:sz w:val="24"/>
-              </w:rPr>
-              <w:t>]</w:t>
-            </w:r>
-          </w:p>
-        </w:tc>
-      </w:tr>
-    </w:tbl>
-    <w:p/>
-    <w:tbl>
-      <w:tblPr>
-        <w:tblStyle w:val="TableGrid"/>
-        <w:tblW w:w="9733" w:type="dxa"/>
-        <w:tblLook w:val="04A0" w:firstRow="1" w:lastRow="0" w:firstColumn="1" w:lastColumn="0" w:noHBand="0" w:noVBand="1"/>
-      </w:tblPr>
-      <w:tblGrid>
-        <w:gridCol w:w="4868"/>
-        <w:gridCol w:w="4865"/>
-      </w:tblGrid>
-      <w:tr>
-        <w:tc>
-          <w:tcPr>
-            <w:tcW w:w="4868" w:type="dxa"/>
-            <w:tcBorders>
-              <w:top w:val="single" w:sz="8" w:space="0" w:color="000000"/>
-              <w:left w:val="single" w:sz="8" w:space="0" w:color="000000"/>
-              <w:bottom w:val="single" w:sz="8" w:space="0" w:color="000000"/>
-              <w:right w:val="single" w:sz="8" w:space="0" w:color="000000"/>
-            </w:tcBorders>
-          </w:tcPr>
-          <w:p>
-            <w:pPr>
-              <w:suppressAutoHyphens w:val="0"/>
-              <w:spacing w:before="120" w:after="120"/>
-              <w:rPr>
-                <w:b/>
-                <w:bCs/>
-                <w:sz w:val="24"/>
-              </w:rPr>
-            </w:pPr>
-            <w:r>
-              <w:rPr>
-                <w:rFonts w:eastAsia="Times New Roman" w:cs="Times New Roman"/>
-                <w:b/>
-                <w:bCs/>
-                <w:sz w:val="24"/>
-              </w:rPr>
-              <w:t>Percentage of good or outstanding schools in the diocesan trust</w:t>
-            </w:r>
-          </w:p>
-        </w:tc>
-        <w:tc>
-          <w:tcPr>
-            <w:tcW w:w="4865" w:type="dxa"/>
-            <w:tcBorders>
-              <w:top w:val="single" w:sz="8" w:space="0" w:color="000000"/>
-              <w:left w:val="single" w:sz="8" w:space="0" w:color="000000"/>
-              <w:bottom w:val="single" w:sz="8" w:space="0" w:color="000000"/>
-              <w:right w:val="single" w:sz="8" w:space="0" w:color="000000"/>
-            </w:tcBorders>
-          </w:tcPr>
-          <w:p>
-            <w:pPr>
-              <w:suppressAutoHyphens w:val="0"/>
-              <w:spacing w:before="120" w:after="120"/>
-              <w:rPr>
-                <w:rFonts w:eastAsia="Times New Roman" w:cs="Times New Roman"/>
-                <w:sz w:val="24"/>
-                <w:szCs w:val="24"/>
-              </w:rPr>
-            </w:pPr>
-            <w:r>
-              <w:rPr>
-                <w:rFonts w:eastAsia="Times New Roman" w:cs="Times New Roman"/>
-                <w:sz w:val="24"/>
-                <w:szCs w:val="24"/>
-              </w:rPr>
-              <w:t>[</w:t>
-            </w:r>
-            <w:proofErr w:type="spellStart"/>
-            <w:r>
-              <w:rPr>
-                <w:rFonts w:eastAsia="Times New Roman" w:cs="Times New Roman"/>
-                <w:sz w:val="24"/>
-                <w:szCs w:val="24"/>
-              </w:rPr>
-              <w:t>PercentageGoodOrOutstandingInDiocesanTrust</w:t>
-            </w:r>
-            <w:proofErr w:type="spellEnd"/>
-            <w:r>
-              <w:rPr>
-                <w:rFonts w:eastAsia="Times New Roman" w:cs="Times New Roman"/>
-                <w:sz w:val="24"/>
-                <w:szCs w:val="24"/>
-              </w:rPr>
-              <w:t>]</w:t>
-            </w:r>
-          </w:p>
-        </w:tc>
-      </w:tr>
-      <w:tr>
-        <w:tc>
-          <w:tcPr>
-            <w:tcW w:w="4868" w:type="dxa"/>
-            <w:tcBorders>
-              <w:top w:val="single" w:sz="8" w:space="0" w:color="000000"/>
-              <w:left w:val="single" w:sz="8" w:space="0" w:color="000000"/>
-              <w:bottom w:val="single" w:sz="8" w:space="0" w:color="000000"/>
-              <w:right w:val="single" w:sz="8" w:space="0" w:color="000000"/>
-            </w:tcBorders>
-          </w:tcPr>
-          <w:p>
-            <w:pPr>
-              <w:suppressAutoHyphens w:val="0"/>
-              <w:spacing w:before="120" w:after="120"/>
-              <w:rPr>
-                <w:b/>
-                <w:bCs/>
-                <w:sz w:val="24"/>
-              </w:rPr>
-            </w:pPr>
-            <w:r>
-              <w:rPr>
-                <w:rFonts w:eastAsia="Times New Roman" w:cs="Times New Roman"/>
-                <w:b/>
-                <w:bCs/>
-                <w:sz w:val="24"/>
-              </w:rPr>
-              <w:t>Distance from the academy to the trust headqu</w:t>
-            </w:r>
-            <w:r>
-              <w:rPr>
-                <w:rFonts w:eastAsia="Times New Roman" w:cs="Times New Roman"/>
-                <w:b/>
-                <w:bCs/>
-                <w:sz w:val="24"/>
-              </w:rPr>
-              <w:t>ar</w:t>
-            </w:r>
-            <w:r>
-              <w:rPr>
-                <w:rFonts w:eastAsia="Times New Roman" w:cs="Times New Roman"/>
-                <w:b/>
-                <w:bCs/>
-                <w:sz w:val="24"/>
-              </w:rPr>
-              <w:t>ters</w:t>
-            </w:r>
-          </w:p>
-        </w:tc>
-        <w:tc>
-          <w:tcPr>
-            <w:tcW w:w="4865" w:type="dxa"/>
-            <w:tcBorders>
-              <w:top w:val="single" w:sz="8" w:space="0" w:color="000000"/>
-              <w:left w:val="single" w:sz="8" w:space="0" w:color="000000"/>
-              <w:bottom w:val="single" w:sz="8" w:space="0" w:color="000000"/>
-              <w:right w:val="single" w:sz="8" w:space="0" w:color="000000"/>
-            </w:tcBorders>
-          </w:tcPr>
-          <w:p>
-            <w:pPr>
-              <w:suppressAutoHyphens w:val="0"/>
-              <w:spacing w:before="120" w:after="120"/>
-              <w:rPr>
-                <w:rFonts w:eastAsia="Times New Roman" w:cs="Times New Roman"/>
-                <w:sz w:val="24"/>
-                <w:szCs w:val="24"/>
-              </w:rPr>
-            </w:pPr>
-            <w:r>
-              <w:rPr>
-                <w:rFonts w:eastAsia="Times New Roman" w:cs="Times New Roman"/>
-                <w:sz w:val="24"/>
-                <w:szCs w:val="24"/>
-              </w:rPr>
-              <w:t>[</w:t>
-            </w:r>
-            <w:proofErr w:type="spellStart"/>
-            <w:r>
-              <w:rPr>
-                <w:rFonts w:eastAsia="Times New Roman" w:cs="Times New Roman"/>
-                <w:sz w:val="24"/>
-                <w:szCs w:val="24"/>
-              </w:rPr>
-              <w:t>DistanceFromTheAcademyToTheTrustHeadquarters</w:t>
-            </w:r>
-            <w:proofErr w:type="spellEnd"/>
-            <w:r>
-              <w:rPr>
-                <w:rFonts w:eastAsia="Times New Roman" w:cs="Times New Roman"/>
-                <w:sz w:val="24"/>
-                <w:szCs w:val="24"/>
-              </w:rPr>
-              <w:t>]</w:t>
-            </w:r>
-          </w:p>
-        </w:tc>
-      </w:tr>
-      <w:tr>
-        <w:tc>
-          <w:tcPr>
-            <w:tcW w:w="4868" w:type="dxa"/>
-            <w:tcBorders>
-              <w:top w:val="single" w:sz="8" w:space="0" w:color="000000"/>
-              <w:left w:val="single" w:sz="8" w:space="0" w:color="000000"/>
-              <w:bottom w:val="single" w:sz="8" w:space="0" w:color="000000"/>
-              <w:right w:val="single" w:sz="8" w:space="0" w:color="000000"/>
-            </w:tcBorders>
-          </w:tcPr>
-          <w:p>
-            <w:pPr>
-              <w:suppressAutoHyphens w:val="0"/>
-              <w:spacing w:before="120" w:after="120"/>
-              <w:rPr>
-                <w:b/>
-                <w:bCs/>
-                <w:sz w:val="24"/>
-              </w:rPr>
-            </w:pPr>
-            <w:r>
-              <w:rPr>
-                <w:rFonts w:eastAsia="Times New Roman" w:cs="Times New Roman"/>
-                <w:b/>
-                <w:bCs/>
-                <w:sz w:val="24"/>
-              </w:rPr>
-              <w:t>MP (party)</w:t>
-            </w:r>
-          </w:p>
-        </w:tc>
-        <w:tc>
-          <w:tcPr>
-            <w:tcW w:w="4865" w:type="dxa"/>
-            <w:tcBorders>
-              <w:top w:val="single" w:sz="8" w:space="0" w:color="000000"/>
-              <w:left w:val="single" w:sz="8" w:space="0" w:color="000000"/>
-              <w:bottom w:val="single" w:sz="8" w:space="0" w:color="000000"/>
-              <w:right w:val="single" w:sz="8" w:space="0" w:color="000000"/>
-            </w:tcBorders>
-          </w:tcPr>
-          <w:p>
-            <w:pPr>
-              <w:suppressAutoHyphens w:val="0"/>
-              <w:spacing w:before="120" w:after="120"/>
-              <w:rPr>
-                <w:rFonts w:eastAsia="Times New Roman" w:cs="Times New Roman"/>
-                <w:sz w:val="24"/>
-                <w:szCs w:val="24"/>
-              </w:rPr>
-            </w:pPr>
-            <w:r>
-              <w:rPr>
-                <w:rFonts w:eastAsia="Times New Roman" w:cs="Times New Roman"/>
-                <w:sz w:val="24"/>
-                <w:szCs w:val="24"/>
-              </w:rPr>
-              <w:t>[</w:t>
-            </w:r>
-            <w:proofErr w:type="spellStart"/>
-            <w:r>
-              <w:rPr>
-                <w:rFonts w:eastAsia="Times New Roman" w:cs="Times New Roman"/>
-                <w:sz w:val="24"/>
-                <w:szCs w:val="24"/>
-              </w:rPr>
-              <w:t>MpAndParty</w:t>
-            </w:r>
-            <w:proofErr w:type="spellEnd"/>
-            <w:r>
-              <w:rPr>
-                <w:rFonts w:eastAsia="Times New Roman" w:cs="Times New Roman"/>
-                <w:sz w:val="24"/>
-                <w:szCs w:val="24"/>
               </w:rPr>
               <w:t>]</w:t>
             </w:r>
@@ -2376,916 +1263,18 @@
       </w:r>
     </w:p>
     <w:p>
-      <w:pPr>
-        <w:pStyle w:val="Heading1"/>
-      </w:pPr>
       <w:r>
         <w:lastRenderedPageBreak/>
-        <w:t>Pupil numbers</w:t>
+        <w:t>[</w:t>
       </w:r>
+      <w:proofErr w:type="spellStart"/>
       <w:r>
-        <w:t xml:space="preserve"> </w:t>
+        <w:t>AcademySection</w:t>
       </w:r>
-    </w:p>
-    <w:tbl>
-      <w:tblPr>
-        <w:tblStyle w:val="TableGrid"/>
-        <w:tblW w:w="9735" w:type="dxa"/>
-        <w:tblLook w:val="04A0" w:firstRow="1" w:lastRow="0" w:firstColumn="1" w:lastColumn="0" w:noHBand="0" w:noVBand="1"/>
-      </w:tblPr>
-      <w:tblGrid>
-        <w:gridCol w:w="3225"/>
-        <w:gridCol w:w="6510"/>
-      </w:tblGrid>
-      <w:tr>
-        <w:tc>
-          <w:tcPr>
-            <w:tcW w:w="3225" w:type="dxa"/>
-            <w:tcBorders>
-              <w:top w:val="single" w:sz="8" w:space="0" w:color="000000"/>
-              <w:left w:val="single" w:sz="8" w:space="0" w:color="000000"/>
-              <w:bottom w:val="single" w:sz="8" w:space="0" w:color="000000"/>
-              <w:right w:val="single" w:sz="8" w:space="0" w:color="000000"/>
-            </w:tcBorders>
-          </w:tcPr>
-          <w:p>
-            <w:pPr>
-              <w:suppressAutoHyphens w:val="0"/>
-              <w:spacing w:before="120" w:after="120"/>
-              <w:rPr>
-                <w:rFonts w:eastAsia="Times New Roman" w:cs="Times New Roman"/>
-              </w:rPr>
-            </w:pPr>
-            <w:r>
-              <w:rPr>
-                <w:rFonts w:eastAsia="Times New Roman" w:cs="Times New Roman"/>
-                <w:b/>
-                <w:bCs/>
-                <w:sz w:val="24"/>
-              </w:rPr>
-              <w:t>Girls on roll</w:t>
-            </w:r>
-          </w:p>
-        </w:tc>
-        <w:tc>
-          <w:tcPr>
-            <w:tcW w:w="6510" w:type="dxa"/>
-            <w:tcBorders>
-              <w:top w:val="single" w:sz="8" w:space="0" w:color="000000"/>
-              <w:left w:val="single" w:sz="8" w:space="0" w:color="000000"/>
-              <w:bottom w:val="single" w:sz="8" w:space="0" w:color="000000"/>
-              <w:right w:val="single" w:sz="8" w:space="0" w:color="000000"/>
-            </w:tcBorders>
-          </w:tcPr>
-          <w:p>
-            <w:pPr>
-              <w:suppressAutoHyphens w:val="0"/>
-              <w:spacing w:before="120" w:after="120"/>
-              <w:rPr>
-                <w:rFonts w:eastAsia="Times New Roman" w:cs="Times New Roman"/>
-              </w:rPr>
-            </w:pPr>
-            <w:r>
-              <w:rPr>
-                <w:rFonts w:eastAsia="Times New Roman" w:cs="Times New Roman"/>
-                <w:sz w:val="24"/>
-              </w:rPr>
-              <w:t xml:space="preserve"> </w:t>
-            </w:r>
-            <w:r>
-              <w:rPr>
-                <w:rFonts w:eastAsia="Times New Roman" w:cs="Times New Roman"/>
-                <w:sz w:val="24"/>
-              </w:rPr>
-              <w:t>[</w:t>
-            </w:r>
-            <w:proofErr w:type="spellStart"/>
-            <w:r>
-              <w:rPr>
-                <w:rFonts w:eastAsia="Times New Roman" w:cs="Times New Roman"/>
-                <w:sz w:val="24"/>
-              </w:rPr>
-              <w:t>GirlsOnRoll</w:t>
-            </w:r>
-            <w:proofErr w:type="spellEnd"/>
-            <w:r>
-              <w:rPr>
-                <w:rFonts w:eastAsia="Times New Roman" w:cs="Times New Roman"/>
-                <w:sz w:val="24"/>
-              </w:rPr>
-              <w:t>]</w:t>
-            </w:r>
-          </w:p>
-        </w:tc>
-      </w:tr>
-      <w:tr>
-        <w:tc>
-          <w:tcPr>
-            <w:tcW w:w="3225" w:type="dxa"/>
-            <w:tcBorders>
-              <w:top w:val="single" w:sz="8" w:space="0" w:color="000000"/>
-              <w:left w:val="single" w:sz="8" w:space="0" w:color="000000"/>
-              <w:bottom w:val="single" w:sz="8" w:space="0" w:color="000000"/>
-              <w:right w:val="single" w:sz="8" w:space="0" w:color="000000"/>
-            </w:tcBorders>
-          </w:tcPr>
-          <w:p>
-            <w:pPr>
-              <w:suppressAutoHyphens w:val="0"/>
-              <w:spacing w:before="120" w:after="120"/>
-              <w:rPr>
-                <w:rFonts w:eastAsia="Times New Roman" w:cs="Times New Roman"/>
-              </w:rPr>
-            </w:pPr>
-            <w:r>
-              <w:rPr>
-                <w:rFonts w:eastAsia="Times New Roman" w:cs="Times New Roman"/>
-                <w:b/>
-                <w:bCs/>
-                <w:sz w:val="24"/>
-              </w:rPr>
-              <w:t>Boys on roll</w:t>
-            </w:r>
-          </w:p>
-        </w:tc>
-        <w:tc>
-          <w:tcPr>
-            <w:tcW w:w="6510" w:type="dxa"/>
-            <w:tcBorders>
-              <w:top w:val="single" w:sz="8" w:space="0" w:color="000000"/>
-              <w:left w:val="single" w:sz="8" w:space="0" w:color="000000"/>
-              <w:bottom w:val="single" w:sz="8" w:space="0" w:color="000000"/>
-              <w:right w:val="single" w:sz="8" w:space="0" w:color="000000"/>
-            </w:tcBorders>
-          </w:tcPr>
-          <w:p>
-            <w:pPr>
-              <w:suppressAutoHyphens w:val="0"/>
-              <w:spacing w:before="120" w:after="120"/>
-              <w:rPr>
-                <w:rFonts w:eastAsia="Times New Roman" w:cs="Times New Roman"/>
-              </w:rPr>
-            </w:pPr>
-            <w:r>
-              <w:rPr>
-                <w:rFonts w:eastAsia="Times New Roman" w:cs="Times New Roman"/>
-                <w:sz w:val="24"/>
-              </w:rPr>
-              <w:t xml:space="preserve"> </w:t>
-            </w:r>
-            <w:r>
-              <w:rPr>
-                <w:rFonts w:eastAsia="Times New Roman" w:cs="Times New Roman"/>
-                <w:sz w:val="24"/>
-              </w:rPr>
-              <w:t>[</w:t>
-            </w:r>
-            <w:proofErr w:type="spellStart"/>
-            <w:r>
-              <w:rPr>
-                <w:rFonts w:eastAsia="Times New Roman" w:cs="Times New Roman"/>
-                <w:sz w:val="24"/>
-              </w:rPr>
-              <w:t>BoysOnRoll</w:t>
-            </w:r>
-            <w:proofErr w:type="spellEnd"/>
-            <w:r>
-              <w:rPr>
-                <w:rFonts w:eastAsia="Times New Roman" w:cs="Times New Roman"/>
-                <w:sz w:val="24"/>
-              </w:rPr>
-              <w:t>]</w:t>
-            </w:r>
-          </w:p>
-        </w:tc>
-      </w:tr>
-      <w:tr>
-        <w:tc>
-          <w:tcPr>
-            <w:tcW w:w="3225" w:type="dxa"/>
-            <w:tcBorders>
-              <w:top w:val="single" w:sz="8" w:space="0" w:color="000000"/>
-              <w:left w:val="single" w:sz="8" w:space="0" w:color="000000"/>
-              <w:bottom w:val="single" w:sz="8" w:space="0" w:color="000000"/>
-              <w:right w:val="single" w:sz="8" w:space="0" w:color="000000"/>
-            </w:tcBorders>
-          </w:tcPr>
-          <w:p>
-            <w:pPr>
-              <w:suppressAutoHyphens w:val="0"/>
-              <w:spacing w:before="120" w:after="120"/>
-              <w:rPr>
-                <w:rFonts w:eastAsia="Times New Roman" w:cs="Times New Roman"/>
-              </w:rPr>
-            </w:pPr>
-            <w:r>
-              <w:rPr>
-                <w:rFonts w:eastAsia="Times New Roman" w:cs="Times New Roman"/>
-                <w:b/>
-                <w:bCs/>
-                <w:sz w:val="24"/>
-              </w:rPr>
-              <w:t>Pupils with a statement of special educational needs (SEN)</w:t>
-            </w:r>
-          </w:p>
-        </w:tc>
-        <w:tc>
-          <w:tcPr>
-            <w:tcW w:w="6510" w:type="dxa"/>
-            <w:tcBorders>
-              <w:top w:val="single" w:sz="8" w:space="0" w:color="000000"/>
-              <w:left w:val="single" w:sz="8" w:space="0" w:color="000000"/>
-              <w:bottom w:val="single" w:sz="8" w:space="0" w:color="000000"/>
-              <w:right w:val="single" w:sz="8" w:space="0" w:color="000000"/>
-            </w:tcBorders>
-          </w:tcPr>
-          <w:p>
-            <w:pPr>
-              <w:suppressAutoHyphens w:val="0"/>
-              <w:spacing w:before="120" w:after="120"/>
-              <w:rPr>
-                <w:rFonts w:eastAsia="Times New Roman" w:cs="Times New Roman"/>
-              </w:rPr>
-            </w:pPr>
-            <w:r>
-              <w:rPr>
-                <w:rFonts w:eastAsia="Times New Roman" w:cs="Times New Roman"/>
-                <w:sz w:val="24"/>
-              </w:rPr>
-              <w:t xml:space="preserve"> </w:t>
-            </w:r>
-            <w:r>
-              <w:rPr>
-                <w:rFonts w:eastAsia="Times New Roman" w:cs="Times New Roman"/>
-                <w:sz w:val="24"/>
-              </w:rPr>
-              <w:t>[</w:t>
-            </w:r>
-            <w:proofErr w:type="spellStart"/>
-            <w:r>
-              <w:rPr>
-                <w:rFonts w:eastAsia="Times New Roman" w:cs="Times New Roman"/>
-                <w:sz w:val="24"/>
-              </w:rPr>
-              <w:t>PupilsWithSen</w:t>
-            </w:r>
-            <w:proofErr w:type="spellEnd"/>
-            <w:r>
-              <w:rPr>
-                <w:rFonts w:eastAsia="Times New Roman" w:cs="Times New Roman"/>
-                <w:sz w:val="24"/>
-              </w:rPr>
-              <w:t>]</w:t>
-            </w:r>
-          </w:p>
-        </w:tc>
-      </w:tr>
-      <w:tr>
-        <w:tc>
-          <w:tcPr>
-            <w:tcW w:w="3225" w:type="dxa"/>
-            <w:tcBorders>
-              <w:top w:val="single" w:sz="8" w:space="0" w:color="000000"/>
-              <w:left w:val="single" w:sz="8" w:space="0" w:color="000000"/>
-              <w:bottom w:val="single" w:sz="8" w:space="0" w:color="000000"/>
-              <w:right w:val="single" w:sz="8" w:space="0" w:color="000000"/>
-            </w:tcBorders>
-          </w:tcPr>
-          <w:p>
-            <w:pPr>
-              <w:suppressAutoHyphens w:val="0"/>
-              <w:spacing w:before="120" w:after="120"/>
-              <w:rPr>
-                <w:rFonts w:eastAsia="Times New Roman" w:cs="Times New Roman"/>
-              </w:rPr>
-            </w:pPr>
-            <w:r>
-              <w:rPr>
-                <w:rFonts w:eastAsia="Times New Roman" w:cs="Times New Roman"/>
-                <w:b/>
-                <w:bCs/>
-                <w:sz w:val="24"/>
-              </w:rPr>
-              <w:t>Pupils whose first language is not English</w:t>
-            </w:r>
-          </w:p>
-        </w:tc>
-        <w:tc>
-          <w:tcPr>
-            <w:tcW w:w="6510" w:type="dxa"/>
-            <w:tcBorders>
-              <w:top w:val="single" w:sz="8" w:space="0" w:color="000000"/>
-              <w:left w:val="single" w:sz="8" w:space="0" w:color="000000"/>
-              <w:bottom w:val="single" w:sz="8" w:space="0" w:color="000000"/>
-              <w:right w:val="single" w:sz="8" w:space="0" w:color="000000"/>
-            </w:tcBorders>
-          </w:tcPr>
-          <w:p>
-            <w:pPr>
-              <w:suppressAutoHyphens w:val="0"/>
-              <w:spacing w:before="120" w:after="120"/>
-              <w:rPr>
-                <w:rFonts w:eastAsia="Times New Roman" w:cs="Times New Roman"/>
-              </w:rPr>
-            </w:pPr>
-            <w:r>
-              <w:rPr>
-                <w:rFonts w:eastAsia="Times New Roman" w:cs="Times New Roman"/>
-                <w:sz w:val="24"/>
-              </w:rPr>
-              <w:t xml:space="preserve"> </w:t>
-            </w:r>
-            <w:r>
-              <w:rPr>
-                <w:rFonts w:eastAsia="Times New Roman" w:cs="Times New Roman"/>
-                <w:sz w:val="24"/>
-              </w:rPr>
-              <w:t>[</w:t>
-            </w:r>
-            <w:proofErr w:type="spellStart"/>
-            <w:r>
-              <w:rPr>
-                <w:rFonts w:eastAsia="Times New Roman" w:cs="Times New Roman"/>
-                <w:sz w:val="24"/>
-              </w:rPr>
-              <w:t>PupilsWithFirstLanguageNotEnglish</w:t>
-            </w:r>
-            <w:proofErr w:type="spellEnd"/>
-            <w:r>
-              <w:rPr>
-                <w:rFonts w:eastAsia="Times New Roman" w:cs="Times New Roman"/>
-                <w:sz w:val="24"/>
-              </w:rPr>
-              <w:t>]</w:t>
-            </w:r>
-          </w:p>
-        </w:tc>
-      </w:tr>
-      <w:tr>
-        <w:tc>
-          <w:tcPr>
-            <w:tcW w:w="3225" w:type="dxa"/>
-            <w:tcBorders>
-              <w:top w:val="single" w:sz="8" w:space="0" w:color="000000"/>
-              <w:left w:val="single" w:sz="8" w:space="0" w:color="000000"/>
-              <w:bottom w:val="single" w:sz="8" w:space="0" w:color="000000"/>
-              <w:right w:val="single" w:sz="8" w:space="0" w:color="000000"/>
-            </w:tcBorders>
-          </w:tcPr>
-          <w:p>
-            <w:pPr>
-              <w:suppressAutoHyphens w:val="0"/>
-              <w:spacing w:before="120" w:after="120"/>
-              <w:rPr>
-                <w:rFonts w:eastAsia="Times New Roman" w:cs="Times New Roman"/>
-              </w:rPr>
-            </w:pPr>
-            <w:r>
-              <w:rPr>
-                <w:rFonts w:eastAsia="Times New Roman" w:cs="Times New Roman"/>
-                <w:b/>
-                <w:bCs/>
-                <w:sz w:val="24"/>
-              </w:rPr>
-              <w:t>Pupils eligible for free school meals during the past 6 years</w:t>
-            </w:r>
-          </w:p>
-        </w:tc>
-        <w:tc>
-          <w:tcPr>
-            <w:tcW w:w="6510" w:type="dxa"/>
-            <w:tcBorders>
-              <w:top w:val="single" w:sz="8" w:space="0" w:color="000000"/>
-              <w:left w:val="single" w:sz="8" w:space="0" w:color="000000"/>
-              <w:bottom w:val="single" w:sz="8" w:space="0" w:color="000000"/>
-              <w:right w:val="single" w:sz="8" w:space="0" w:color="000000"/>
-            </w:tcBorders>
-          </w:tcPr>
-          <w:p>
-            <w:pPr>
-              <w:suppressAutoHyphens w:val="0"/>
-              <w:spacing w:before="120" w:after="120"/>
-              <w:rPr>
-                <w:rFonts w:eastAsia="Times New Roman" w:cs="Times New Roman"/>
-              </w:rPr>
-            </w:pPr>
-            <w:r>
-              <w:rPr>
-                <w:rFonts w:eastAsia="Times New Roman" w:cs="Times New Roman"/>
-                <w:sz w:val="24"/>
-              </w:rPr>
-              <w:t xml:space="preserve"> </w:t>
-            </w:r>
-            <w:r>
-              <w:rPr>
-                <w:rFonts w:eastAsia="Times New Roman" w:cs="Times New Roman"/>
-                <w:sz w:val="24"/>
-              </w:rPr>
-              <w:t>[</w:t>
-            </w:r>
-            <w:r>
-              <w:rPr>
-                <w:rFonts w:eastAsia="Times New Roman" w:cs="Times New Roman"/>
-                <w:sz w:val="24"/>
-              </w:rPr>
-              <w:t>PupilsF</w:t>
-            </w:r>
-            <w:r>
-              <w:rPr>
-                <w:rFonts w:eastAsia="Times New Roman" w:cs="Times New Roman"/>
-                <w:sz w:val="24"/>
-              </w:rPr>
-              <w:t>sm</w:t>
-            </w:r>
-            <w:r>
-              <w:rPr>
-                <w:rFonts w:eastAsia="Times New Roman" w:cs="Times New Roman"/>
-                <w:sz w:val="24"/>
-              </w:rPr>
-              <w:t>6Years</w:t>
-            </w:r>
-            <w:r>
-              <w:rPr>
-                <w:rFonts w:eastAsia="Times New Roman" w:cs="Times New Roman"/>
-                <w:sz w:val="24"/>
-              </w:rPr>
-              <w:t>]</w:t>
-            </w:r>
-          </w:p>
-        </w:tc>
-      </w:tr>
-      <w:tr>
-        <w:tc>
-          <w:tcPr>
-            <w:tcW w:w="3225" w:type="dxa"/>
-            <w:tcBorders>
-              <w:top w:val="single" w:sz="8" w:space="0" w:color="000000"/>
-              <w:left w:val="single" w:sz="8" w:space="0" w:color="000000"/>
-              <w:bottom w:val="single" w:sz="8" w:space="0" w:color="000000"/>
-              <w:right w:val="single" w:sz="8" w:space="0" w:color="000000"/>
-            </w:tcBorders>
-          </w:tcPr>
-          <w:p>
-            <w:pPr>
-              <w:suppressAutoHyphens w:val="0"/>
-              <w:spacing w:before="120" w:after="120"/>
-              <w:rPr>
-                <w:b/>
-                <w:bCs/>
-                <w:sz w:val="24"/>
-              </w:rPr>
-            </w:pPr>
-            <w:r>
-              <w:rPr>
-                <w:rFonts w:eastAsia="Times New Roman" w:cs="Times New Roman"/>
-                <w:b/>
-                <w:bCs/>
-                <w:sz w:val="24"/>
-              </w:rPr>
-              <w:t>Additional information</w:t>
-            </w:r>
-          </w:p>
-        </w:tc>
-        <w:tc>
-          <w:tcPr>
-            <w:tcW w:w="6510" w:type="dxa"/>
-            <w:tcBorders>
-              <w:top w:val="single" w:sz="8" w:space="0" w:color="000000"/>
-              <w:left w:val="single" w:sz="8" w:space="0" w:color="000000"/>
-              <w:bottom w:val="single" w:sz="8" w:space="0" w:color="000000"/>
-              <w:right w:val="single" w:sz="8" w:space="0" w:color="000000"/>
-            </w:tcBorders>
-          </w:tcPr>
-          <w:p>
-            <w:pPr>
-              <w:suppressAutoHyphens w:val="0"/>
-              <w:spacing w:before="120" w:after="120"/>
-              <w:rPr>
-                <w:sz w:val="24"/>
-              </w:rPr>
-            </w:pPr>
-            <w:r>
-              <w:rPr>
-                <w:sz w:val="24"/>
-              </w:rPr>
-              <w:t>[</w:t>
-            </w:r>
-            <w:proofErr w:type="spellStart"/>
-            <w:r>
-              <w:rPr>
-                <w:sz w:val="24"/>
-              </w:rPr>
-              <w:t>PupilNumbersAdditionalInformation</w:t>
-            </w:r>
-            <w:proofErr w:type="spellEnd"/>
-            <w:r>
-              <w:rPr>
-                <w:sz w:val="24"/>
-              </w:rPr>
-              <w:t>]</w:t>
-            </w:r>
-          </w:p>
-        </w:tc>
-      </w:tr>
-    </w:tbl>
-    <w:p>
-      <w:pPr>
-        <w:pStyle w:val="Heading1"/>
-      </w:pPr>
+      <w:proofErr w:type="spellEnd"/>
       <w:r>
-        <w:t>Latest Ofsted judgement</w:t>
+        <w:t>]</w:t>
       </w:r>
-    </w:p>
-    <w:tbl>
-      <w:tblPr>
-        <w:tblStyle w:val="TableGrid"/>
-        <w:tblW w:w="9735" w:type="dxa"/>
-        <w:tblLook w:val="04A0" w:firstRow="1" w:lastRow="0" w:firstColumn="1" w:lastColumn="0" w:noHBand="0" w:noVBand="1"/>
-      </w:tblPr>
-      <w:tblGrid>
-        <w:gridCol w:w="3225"/>
-        <w:gridCol w:w="6510"/>
-      </w:tblGrid>
-      <w:tr>
-        <w:tc>
-          <w:tcPr>
-            <w:tcW w:w="3225" w:type="dxa"/>
-            <w:tcBorders>
-              <w:top w:val="single" w:sz="8" w:space="0" w:color="000000"/>
-              <w:left w:val="single" w:sz="8" w:space="0" w:color="000000"/>
-              <w:bottom w:val="single" w:sz="8" w:space="0" w:color="000000"/>
-              <w:right w:val="single" w:sz="8" w:space="0" w:color="000000"/>
-            </w:tcBorders>
-          </w:tcPr>
-          <w:p>
-            <w:pPr>
-              <w:suppressAutoHyphens w:val="0"/>
-              <w:spacing w:before="120" w:after="120"/>
-              <w:rPr>
-                <w:rFonts w:eastAsia="Times New Roman" w:cs="Times New Roman"/>
-              </w:rPr>
-            </w:pPr>
-            <w:r>
-              <w:rPr>
-                <w:rFonts w:eastAsia="Times New Roman" w:cs="Times New Roman"/>
-                <w:b/>
-                <w:bCs/>
-                <w:sz w:val="24"/>
-              </w:rPr>
-              <w:t>School name</w:t>
-            </w:r>
-          </w:p>
-        </w:tc>
-        <w:tc>
-          <w:tcPr>
-            <w:tcW w:w="6510" w:type="dxa"/>
-            <w:tcBorders>
-              <w:top w:val="single" w:sz="8" w:space="0" w:color="000000"/>
-              <w:left w:val="single" w:sz="8" w:space="0" w:color="000000"/>
-              <w:bottom w:val="single" w:sz="8" w:space="0" w:color="000000"/>
-              <w:right w:val="single" w:sz="8" w:space="0" w:color="000000"/>
-            </w:tcBorders>
-          </w:tcPr>
-          <w:p>
-            <w:pPr>
-              <w:suppressAutoHyphens w:val="0"/>
-              <w:spacing w:before="120" w:after="120"/>
-              <w:rPr>
-                <w:rFonts w:eastAsia="Times New Roman" w:cs="Times New Roman"/>
-              </w:rPr>
-            </w:pPr>
-            <w:r>
-              <w:rPr>
-                <w:rFonts w:eastAsia="Times New Roman" w:cs="Times New Roman"/>
-                <w:sz w:val="24"/>
-              </w:rPr>
-              <w:t xml:space="preserve"> </w:t>
-            </w:r>
-            <w:r>
-              <w:rPr>
-                <w:rFonts w:eastAsia="Times New Roman" w:cs="Times New Roman"/>
-                <w:sz w:val="24"/>
-              </w:rPr>
-              <w:t>[</w:t>
-            </w:r>
-            <w:proofErr w:type="spellStart"/>
-            <w:r>
-              <w:rPr>
-                <w:rFonts w:eastAsia="Times New Roman" w:cs="Times New Roman"/>
-                <w:sz w:val="24"/>
-              </w:rPr>
-              <w:t>SchoolName</w:t>
-            </w:r>
-            <w:proofErr w:type="spellEnd"/>
-            <w:r>
-              <w:rPr>
-                <w:rFonts w:eastAsia="Times New Roman" w:cs="Times New Roman"/>
-                <w:sz w:val="24"/>
-              </w:rPr>
-              <w:t>]</w:t>
-            </w:r>
-          </w:p>
-        </w:tc>
-      </w:tr>
-      <w:tr>
-        <w:tc>
-          <w:tcPr>
-            <w:tcW w:w="3225" w:type="dxa"/>
-            <w:tcBorders>
-              <w:top w:val="single" w:sz="8" w:space="0" w:color="000000"/>
-              <w:left w:val="single" w:sz="8" w:space="0" w:color="000000"/>
-              <w:bottom w:val="single" w:sz="8" w:space="0" w:color="000000"/>
-              <w:right w:val="single" w:sz="8" w:space="0" w:color="000000"/>
-            </w:tcBorders>
-          </w:tcPr>
-          <w:p>
-            <w:pPr>
-              <w:suppressAutoHyphens w:val="0"/>
-              <w:spacing w:before="120" w:after="120"/>
-              <w:rPr>
-                <w:rFonts w:eastAsia="Times New Roman" w:cs="Times New Roman"/>
-              </w:rPr>
-            </w:pPr>
-            <w:r>
-              <w:rPr>
-                <w:rFonts w:eastAsia="Times New Roman" w:cs="Times New Roman"/>
-                <w:b/>
-                <w:bCs/>
-                <w:sz w:val="24"/>
-              </w:rPr>
-              <w:t>Ofsted inspection date</w:t>
-            </w:r>
-          </w:p>
-        </w:tc>
-        <w:tc>
-          <w:tcPr>
-            <w:tcW w:w="6510" w:type="dxa"/>
-            <w:tcBorders>
-              <w:top w:val="single" w:sz="8" w:space="0" w:color="000000"/>
-              <w:left w:val="single" w:sz="8" w:space="0" w:color="000000"/>
-              <w:bottom w:val="single" w:sz="8" w:space="0" w:color="000000"/>
-              <w:right w:val="single" w:sz="8" w:space="0" w:color="000000"/>
-            </w:tcBorders>
-          </w:tcPr>
-          <w:p>
-            <w:pPr>
-              <w:suppressAutoHyphens w:val="0"/>
-              <w:spacing w:before="120" w:after="120"/>
-              <w:rPr>
-                <w:rFonts w:eastAsia="Times New Roman" w:cs="Times New Roman"/>
-              </w:rPr>
-            </w:pPr>
-            <w:r>
-              <w:rPr>
-                <w:rFonts w:eastAsia="Times New Roman" w:cs="Times New Roman"/>
-                <w:sz w:val="24"/>
-              </w:rPr>
-              <w:t xml:space="preserve"> [</w:t>
-            </w:r>
-            <w:proofErr w:type="spellStart"/>
-            <w:r>
-              <w:rPr>
-                <w:rFonts w:eastAsia="Times New Roman" w:cs="Times New Roman"/>
-                <w:sz w:val="24"/>
-              </w:rPr>
-              <w:t>OfstedLastInspection</w:t>
-            </w:r>
-            <w:proofErr w:type="spellEnd"/>
-            <w:r>
-              <w:rPr>
-                <w:rFonts w:eastAsia="Times New Roman" w:cs="Times New Roman"/>
-                <w:sz w:val="24"/>
-              </w:rPr>
-              <w:t>]</w:t>
-            </w:r>
-          </w:p>
-        </w:tc>
-      </w:tr>
-      <w:tr>
-        <w:tc>
-          <w:tcPr>
-            <w:tcW w:w="3225" w:type="dxa"/>
-            <w:tcBorders>
-              <w:top w:val="single" w:sz="8" w:space="0" w:color="000000"/>
-              <w:left w:val="single" w:sz="8" w:space="0" w:color="000000"/>
-              <w:bottom w:val="single" w:sz="8" w:space="0" w:color="000000"/>
-              <w:right w:val="single" w:sz="8" w:space="0" w:color="000000"/>
-            </w:tcBorders>
-          </w:tcPr>
-          <w:p>
-            <w:pPr>
-              <w:suppressAutoHyphens w:val="0"/>
-              <w:spacing w:before="120" w:after="120"/>
-              <w:rPr>
-                <w:rFonts w:eastAsia="Times New Roman" w:cs="Times New Roman"/>
-              </w:rPr>
-            </w:pPr>
-            <w:r>
-              <w:rPr>
-                <w:rFonts w:eastAsia="Times New Roman" w:cs="Times New Roman"/>
-                <w:b/>
-                <w:bCs/>
-                <w:sz w:val="24"/>
-              </w:rPr>
-              <w:t>Overall effectiveness</w:t>
-            </w:r>
-          </w:p>
-        </w:tc>
-        <w:tc>
-          <w:tcPr>
-            <w:tcW w:w="6510" w:type="dxa"/>
-            <w:tcBorders>
-              <w:top w:val="single" w:sz="8" w:space="0" w:color="000000"/>
-              <w:left w:val="single" w:sz="8" w:space="0" w:color="000000"/>
-              <w:bottom w:val="single" w:sz="8" w:space="0" w:color="000000"/>
-              <w:right w:val="single" w:sz="8" w:space="0" w:color="000000"/>
-            </w:tcBorders>
-          </w:tcPr>
-          <w:p>
-            <w:pPr>
-              <w:suppressAutoHyphens w:val="0"/>
-              <w:spacing w:before="120" w:after="120"/>
-              <w:rPr>
-                <w:rFonts w:eastAsia="Times New Roman" w:cs="Times New Roman"/>
-              </w:rPr>
-            </w:pPr>
-            <w:r>
-              <w:rPr>
-                <w:rFonts w:eastAsia="Times New Roman" w:cs="Times New Roman"/>
-                <w:sz w:val="24"/>
-              </w:rPr>
-              <w:t xml:space="preserve"> [</w:t>
-            </w:r>
-            <w:proofErr w:type="spellStart"/>
-            <w:r>
-              <w:rPr>
-                <w:rFonts w:eastAsia="Times New Roman" w:cs="Times New Roman"/>
-                <w:sz w:val="24"/>
-              </w:rPr>
-              <w:t>OverallEffectiveness</w:t>
-            </w:r>
-            <w:proofErr w:type="spellEnd"/>
-            <w:r>
-              <w:rPr>
-                <w:rFonts w:eastAsia="Times New Roman" w:cs="Times New Roman"/>
-                <w:sz w:val="24"/>
-              </w:rPr>
-              <w:t>]</w:t>
-            </w:r>
-          </w:p>
-        </w:tc>
-      </w:tr>
-      <w:tr>
-        <w:tc>
-          <w:tcPr>
-            <w:tcW w:w="3225" w:type="dxa"/>
-            <w:tcBorders>
-              <w:top w:val="single" w:sz="8" w:space="0" w:color="000000"/>
-              <w:left w:val="single" w:sz="8" w:space="0" w:color="000000"/>
-              <w:bottom w:val="single" w:sz="8" w:space="0" w:color="000000"/>
-              <w:right w:val="single" w:sz="8" w:space="0" w:color="000000"/>
-            </w:tcBorders>
-          </w:tcPr>
-          <w:p>
-            <w:pPr>
-              <w:suppressAutoHyphens w:val="0"/>
-              <w:spacing w:before="120" w:after="120"/>
-              <w:rPr>
-                <w:b/>
-                <w:bCs/>
-                <w:sz w:val="24"/>
-              </w:rPr>
-            </w:pPr>
-            <w:r>
-              <w:rPr>
-                <w:rFonts w:eastAsia="Times New Roman" w:cs="Times New Roman"/>
-                <w:b/>
-                <w:bCs/>
-                <w:sz w:val="24"/>
-              </w:rPr>
-              <w:t>Ofsted report</w:t>
-            </w:r>
-          </w:p>
-        </w:tc>
-        <w:tc>
-          <w:tcPr>
-            <w:tcW w:w="6510" w:type="dxa"/>
-            <w:tcBorders>
-              <w:top w:val="single" w:sz="8" w:space="0" w:color="000000"/>
-              <w:left w:val="single" w:sz="8" w:space="0" w:color="000000"/>
-              <w:bottom w:val="single" w:sz="8" w:space="0" w:color="000000"/>
-              <w:right w:val="single" w:sz="8" w:space="0" w:color="000000"/>
-            </w:tcBorders>
-          </w:tcPr>
-          <w:p>
-            <w:pPr>
-              <w:suppressAutoHyphens w:val="0"/>
-              <w:spacing w:before="120" w:after="120"/>
-              <w:rPr>
-                <w:sz w:val="24"/>
-              </w:rPr>
-            </w:pPr>
-            <w:r>
-              <w:rPr>
-                <w:sz w:val="24"/>
-              </w:rPr>
-              <w:t>[</w:t>
-            </w:r>
-            <w:proofErr w:type="spellStart"/>
-            <w:r>
-              <w:rPr>
-                <w:sz w:val="24"/>
-              </w:rPr>
-              <w:t>OfstedReport</w:t>
-            </w:r>
-            <w:proofErr w:type="spellEnd"/>
-            <w:r>
-              <w:rPr>
-                <w:sz w:val="24"/>
-              </w:rPr>
-              <w:t>]</w:t>
-            </w:r>
-          </w:p>
-        </w:tc>
-      </w:tr>
-      <w:tr>
-        <w:tc>
-          <w:tcPr>
-            <w:tcW w:w="3225" w:type="dxa"/>
-            <w:tcBorders>
-              <w:top w:val="single" w:sz="8" w:space="0" w:color="000000"/>
-              <w:left w:val="single" w:sz="8" w:space="0" w:color="000000"/>
-              <w:bottom w:val="single" w:sz="8" w:space="0" w:color="000000"/>
-              <w:right w:val="single" w:sz="8" w:space="0" w:color="000000"/>
-            </w:tcBorders>
-          </w:tcPr>
-          <w:p>
-            <w:pPr>
-              <w:suppressAutoHyphens w:val="0"/>
-              <w:spacing w:before="120" w:after="120"/>
-              <w:rPr>
-                <w:b/>
-                <w:bCs/>
-                <w:sz w:val="24"/>
-              </w:rPr>
-            </w:pPr>
-            <w:r>
-              <w:rPr>
-                <w:rFonts w:eastAsia="Times New Roman" w:cs="Times New Roman"/>
-                <w:b/>
-                <w:bCs/>
-                <w:sz w:val="24"/>
-              </w:rPr>
-              <w:t>Additional information</w:t>
-            </w:r>
-          </w:p>
-        </w:tc>
-        <w:tc>
-          <w:tcPr>
-            <w:tcW w:w="6510" w:type="dxa"/>
-            <w:tcBorders>
-              <w:top w:val="single" w:sz="8" w:space="0" w:color="000000"/>
-              <w:left w:val="single" w:sz="8" w:space="0" w:color="000000"/>
-              <w:bottom w:val="single" w:sz="8" w:space="0" w:color="000000"/>
-              <w:right w:val="single" w:sz="8" w:space="0" w:color="000000"/>
-            </w:tcBorders>
-          </w:tcPr>
-          <w:p>
-            <w:pPr>
-              <w:suppressAutoHyphens w:val="0"/>
-              <w:spacing w:before="120" w:after="120"/>
-              <w:rPr>
-                <w:sz w:val="24"/>
-              </w:rPr>
-            </w:pPr>
-            <w:r>
-              <w:rPr>
-                <w:sz w:val="24"/>
-              </w:rPr>
-              <w:t>[</w:t>
-            </w:r>
-            <w:proofErr w:type="spellStart"/>
-            <w:r>
-              <w:rPr>
-                <w:sz w:val="24"/>
-              </w:rPr>
-              <w:t>OfstedAdditionalInformation</w:t>
-            </w:r>
-            <w:proofErr w:type="spellEnd"/>
-            <w:r>
-              <w:rPr>
-                <w:sz w:val="24"/>
-              </w:rPr>
-              <w:t>]</w:t>
-            </w:r>
-          </w:p>
-        </w:tc>
-      </w:tr>
-    </w:tbl>
-    <w:p>
-      <w:pPr>
-        <w:spacing w:after="0" w:line="240" w:lineRule="auto"/>
-      </w:pPr>
     </w:p>
     <w:p>
       <w:pPr>
@@ -3293,28 +1282,6 @@
       </w:pPr>
       <w:r>
         <w:br w:type="page"/>
-      </w:r>
-    </w:p>
-    <w:p>
-      <w:r>
-        <w:lastRenderedPageBreak/>
-        <w:t>[KeyStage2PerformanceSection]</w:t>
-      </w:r>
-    </w:p>
-    <w:p>
-      <w:pPr>
-        <w:spacing w:after="0" w:line="240" w:lineRule="auto"/>
-      </w:pPr>
-    </w:p>
-    <w:p>
-      <w:r>
-        <w:t>[KeyStage4PerformanceSection]</w:t>
-      </w:r>
-    </w:p>
-    <w:p/>
-    <w:p>
-      <w:r>
-        <w:t>[KeyStage5PerformanceSection]</w:t>
       </w:r>
     </w:p>
     <w:p/>

</xml_diff>

<commit_message>
Project template updates (#301)
* Remove RAT Report

* Add default font size
</commit_message>
<xml_diff>
--- a/Frontend/Resources/htb-template.docx
+++ b/Frontend/Resources/htb-template.docx
@@ -1159,11 +1159,15 @@
               <w:suppressAutoHyphens w:val="0"/>
               <w:rPr>
                 <w:rFonts w:eastAsia="Times New Roman" w:cs="Times New Roman"/>
+                <w:sz w:val="24"/>
+                <w:szCs w:val="24"/>
               </w:rPr>
             </w:pPr>
             <w:r>
               <w:rPr>
                 <w:rFonts w:eastAsia="Times New Roman" w:cs="Times New Roman"/>
+                <w:sz w:val="24"/>
+                <w:szCs w:val="24"/>
               </w:rPr>
               <w:t>[</w:t>
             </w:r>
@@ -1171,6 +1175,8 @@
             <w:r>
               <w:rPr>
                 <w:rFonts w:eastAsia="Times New Roman" w:cs="Times New Roman"/>
+                <w:sz w:val="24"/>
+                <w:szCs w:val="24"/>
               </w:rPr>
               <w:t>RationaleForProject</w:t>
             </w:r>
@@ -1178,6 +1184,8 @@
             <w:r>
               <w:rPr>
                 <w:rFonts w:eastAsia="Times New Roman" w:cs="Times New Roman"/>
+                <w:sz w:val="24"/>
+                <w:szCs w:val="24"/>
               </w:rPr>
               <w:t>]</w:t>
             </w:r>
@@ -1222,11 +1230,15 @@
               <w:suppressAutoHyphens w:val="0"/>
               <w:rPr>
                 <w:rFonts w:eastAsia="Times New Roman" w:cs="Times New Roman"/>
+                <w:sz w:val="24"/>
+                <w:szCs w:val="24"/>
               </w:rPr>
             </w:pPr>
             <w:r>
               <w:rPr>
                 <w:rFonts w:eastAsia="Times New Roman" w:cs="Times New Roman"/>
+                <w:sz w:val="24"/>
+                <w:szCs w:val="24"/>
               </w:rPr>
               <w:t xml:space="preserve"> [</w:t>
             </w:r>
@@ -1234,6 +1246,8 @@
             <w:r>
               <w:rPr>
                 <w:rFonts w:eastAsia="Times New Roman" w:cs="Times New Roman"/>
+                <w:sz w:val="24"/>
+                <w:szCs w:val="24"/>
               </w:rPr>
               <w:t>RationaleForTrust</w:t>
             </w:r>
@@ -1241,6 +1255,8 @@
             <w:r>
               <w:rPr>
                 <w:rFonts w:eastAsia="Times New Roman" w:cs="Times New Roman"/>
+                <w:sz w:val="24"/>
+                <w:szCs w:val="24"/>
               </w:rPr>
               <w:t>]</w:t>
             </w:r>
@@ -1263,24 +1279,50 @@
       </w:r>
     </w:p>
     <w:p>
+      <w:pPr>
+        <w:rPr>
+          <w:sz w:val="24"/>
+          <w:szCs w:val="24"/>
+        </w:rPr>
+      </w:pPr>
       <w:r>
+        <w:rPr>
+          <w:sz w:val="24"/>
+          <w:szCs w:val="24"/>
+        </w:rPr>
         <w:lastRenderedPageBreak/>
         <w:t>[</w:t>
       </w:r>
       <w:proofErr w:type="spellStart"/>
       <w:r>
+        <w:rPr>
+          <w:sz w:val="24"/>
+          <w:szCs w:val="24"/>
+        </w:rPr>
         <w:t>AcademySection</w:t>
       </w:r>
       <w:proofErr w:type="spellEnd"/>
       <w:r>
+        <w:rPr>
+          <w:sz w:val="24"/>
+          <w:szCs w:val="24"/>
+        </w:rPr>
         <w:t>]</w:t>
       </w:r>
     </w:p>
     <w:p>
       <w:pPr>
         <w:spacing w:after="0" w:line="240" w:lineRule="auto"/>
+        <w:rPr>
+          <w:sz w:val="24"/>
+          <w:szCs w:val="24"/>
+        </w:rPr>
       </w:pPr>
       <w:r>
+        <w:rPr>
+          <w:sz w:val="24"/>
+          <w:szCs w:val="24"/>
+        </w:rPr>
         <w:br w:type="page"/>
       </w:r>
     </w:p>
@@ -1291,14 +1333,6 @@
       </w:pPr>
       <w:r>
         <w:t>Financial assessment</w:t>
-      </w:r>
-    </w:p>
-    <w:p>
-      <w:pPr>
-        <w:pStyle w:val="Heading2"/>
-      </w:pPr>
-      <w:r>
-        <w:t>RAT report</w:t>
       </w:r>
     </w:p>
     <w:p>

</xml_diff>

<commit_message>
Remove page break (#304)
</commit_message>
<xml_diff>
--- a/Frontend/Resources/htb-template.docx
+++ b/Frontend/Resources/htb-template.docx
@@ -1310,23 +1310,6 @@
         <w:t>]</w:t>
       </w:r>
     </w:p>
-    <w:p>
-      <w:pPr>
-        <w:spacing w:after="0" w:line="240" w:lineRule="auto"/>
-        <w:rPr>
-          <w:sz w:val="24"/>
-          <w:szCs w:val="24"/>
-        </w:rPr>
-      </w:pPr>
-      <w:r>
-        <w:rPr>
-          <w:sz w:val="24"/>
-          <w:szCs w:val="24"/>
-        </w:rPr>
-        <w:br w:type="page"/>
-      </w:r>
-    </w:p>
-    <w:p/>
     <w:p>
       <w:pPr>
         <w:pStyle w:val="Heading2"/>

</xml_diff>

<commit_message>
Add table for other factors to word template
</commit_message>
<xml_diff>
--- a/Frontend/Resources/htb-template.docx
+++ b/Frontend/Resources/htb-template.docx
@@ -7,15 +7,7 @@
         <w:pStyle w:val="Heading2"/>
       </w:pPr>
       <w:r>
-        <w:t>[</w:t>
-      </w:r>
-      <w:proofErr w:type="spellStart"/>
-      <w:r>
-        <w:t>HtbTemplateTitle</w:t>
-      </w:r>
-      <w:proofErr w:type="spellEnd"/>
-      <w:r>
-        <w:t>]</w:t>
+        <w:t>[HtbTemplateTitle]</w:t>
       </w:r>
     </w:p>
     <w:tbl>
@@ -215,23 +207,7 @@
                 <w:rFonts w:eastAsia="Times New Roman" w:cs="Times New Roman"/>
                 <w:sz w:val="24"/>
               </w:rPr>
-              <w:t>[</w:t>
-            </w:r>
-            <w:proofErr w:type="spellStart"/>
-            <w:r>
-              <w:rPr>
-                <w:rFonts w:eastAsia="Times New Roman" w:cs="Times New Roman"/>
-                <w:sz w:val="24"/>
-              </w:rPr>
-              <w:t>ProjectName</w:t>
-            </w:r>
-            <w:proofErr w:type="spellEnd"/>
-            <w:r>
-              <w:rPr>
-                <w:rFonts w:eastAsia="Times New Roman" w:cs="Times New Roman"/>
-                <w:sz w:val="24"/>
-              </w:rPr>
-              <w:t>]</w:t>
+              <w:t>[ProjectName]</w:t>
             </w:r>
           </w:p>
         </w:tc>
@@ -323,23 +299,7 @@
                 <w:rFonts w:eastAsia="Times New Roman" w:cs="Times New Roman"/>
                 <w:sz w:val="24"/>
               </w:rPr>
-              <w:t>[</w:t>
-            </w:r>
-            <w:proofErr w:type="spellStart"/>
-            <w:r>
-              <w:rPr>
-                <w:rFonts w:eastAsia="Times New Roman" w:cs="Times New Roman"/>
-                <w:sz w:val="24"/>
-              </w:rPr>
-              <w:t>DateTransferWasFirstDiscussed</w:t>
-            </w:r>
-            <w:proofErr w:type="spellEnd"/>
-            <w:r>
-              <w:rPr>
-                <w:rFonts w:eastAsia="Times New Roman" w:cs="Times New Roman"/>
-                <w:sz w:val="24"/>
-              </w:rPr>
-              <w:t>]</w:t>
+              <w:t>[DateTransferWasFirstDiscussed]</w:t>
             </w:r>
           </w:p>
         </w:tc>
@@ -435,23 +395,7 @@
                 <w:rFonts w:eastAsia="Times New Roman" w:cs="Times New Roman"/>
                 <w:sz w:val="24"/>
               </w:rPr>
-              <w:t>[</w:t>
-            </w:r>
-            <w:proofErr w:type="spellStart"/>
-            <w:r>
-              <w:rPr>
-                <w:rFonts w:eastAsia="Times New Roman" w:cs="Times New Roman"/>
-                <w:sz w:val="24"/>
-              </w:rPr>
-              <w:t>DateOfHtb</w:t>
-            </w:r>
-            <w:proofErr w:type="spellEnd"/>
-            <w:r>
-              <w:rPr>
-                <w:rFonts w:eastAsia="Times New Roman" w:cs="Times New Roman"/>
-                <w:sz w:val="24"/>
-              </w:rPr>
-              <w:t>]</w:t>
+              <w:t>[DateOfHtb]</w:t>
             </w:r>
           </w:p>
         </w:tc>
@@ -511,23 +455,7 @@
                 <w:rFonts w:eastAsia="Times New Roman" w:cs="Times New Roman"/>
                 <w:sz w:val="24"/>
               </w:rPr>
-              <w:t>[</w:t>
-            </w:r>
-            <w:proofErr w:type="spellStart"/>
-            <w:r>
-              <w:rPr>
-                <w:rFonts w:eastAsia="Times New Roman" w:cs="Times New Roman"/>
-                <w:sz w:val="24"/>
-              </w:rPr>
-              <w:t>DateOfProposedTransfer</w:t>
-            </w:r>
-            <w:proofErr w:type="spellEnd"/>
-            <w:r>
-              <w:rPr>
-                <w:rFonts w:eastAsia="Times New Roman" w:cs="Times New Roman"/>
-                <w:sz w:val="24"/>
-              </w:rPr>
-              <w:t>]</w:t>
+              <w:t>[DateOfProposedTransfer]</w:t>
             </w:r>
           </w:p>
         </w:tc>
@@ -628,7 +556,6 @@
               </w:rPr>
               <w:t>[</w:t>
             </w:r>
-            <w:proofErr w:type="spellStart"/>
             <w:r>
               <w:rPr>
                 <w:rFonts w:eastAsia="Times New Roman" w:cs="Times New Roman"/>
@@ -636,7 +563,6 @@
               </w:rPr>
               <w:t>WhoInitiatedTheTransfer</w:t>
             </w:r>
-            <w:proofErr w:type="spellEnd"/>
             <w:r>
               <w:rPr>
                 <w:rFonts w:eastAsia="Times New Roman" w:cs="Times New Roman"/>
@@ -710,23 +636,7 @@
                 <w:rFonts w:eastAsia="Times New Roman" w:cs="Times New Roman"/>
                 <w:sz w:val="24"/>
               </w:rPr>
-              <w:t>[</w:t>
-            </w:r>
-            <w:proofErr w:type="spellStart"/>
-            <w:r>
-              <w:rPr>
-                <w:rFonts w:eastAsia="Times New Roman" w:cs="Times New Roman"/>
-                <w:sz w:val="24"/>
-              </w:rPr>
-              <w:t>ReasonForTransfer</w:t>
-            </w:r>
-            <w:proofErr w:type="spellEnd"/>
-            <w:r>
-              <w:rPr>
-                <w:rFonts w:eastAsia="Times New Roman" w:cs="Times New Roman"/>
-                <w:sz w:val="24"/>
-              </w:rPr>
-              <w:t>]</w:t>
+              <w:t>[ReasonForTransfer]</w:t>
             </w:r>
           </w:p>
         </w:tc>
@@ -803,21 +713,7 @@
               <w:rPr>
                 <w:sz w:val="24"/>
               </w:rPr>
-              <w:t>[</w:t>
-            </w:r>
-            <w:proofErr w:type="spellStart"/>
-            <w:r>
-              <w:rPr>
-                <w:sz w:val="24"/>
-              </w:rPr>
-              <w:t>MoreDetailsAboutTheTransfer</w:t>
-            </w:r>
-            <w:proofErr w:type="spellEnd"/>
-            <w:r>
-              <w:rPr>
-                <w:sz w:val="24"/>
-              </w:rPr>
-              <w:t>]</w:t>
+              <w:t>[MoreDetailsAboutTheTransfer]</w:t>
             </w:r>
           </w:p>
         </w:tc>
@@ -877,21 +773,7 @@
               <w:rPr>
                 <w:sz w:val="24"/>
               </w:rPr>
-              <w:t>[</w:t>
-            </w:r>
-            <w:proofErr w:type="spellStart"/>
-            <w:r>
-              <w:rPr>
-                <w:sz w:val="24"/>
-              </w:rPr>
-              <w:t>TypeOfTransfer</w:t>
-            </w:r>
-            <w:proofErr w:type="spellEnd"/>
-            <w:r>
-              <w:rPr>
-                <w:sz w:val="24"/>
-              </w:rPr>
-              <w:t>]</w:t>
+              <w:t>[TypeOfTransfer]</w:t>
             </w:r>
           </w:p>
         </w:tc>
@@ -987,23 +869,7 @@
                 <w:rFonts w:eastAsia="Times New Roman" w:cs="Times New Roman"/>
                 <w:sz w:val="24"/>
               </w:rPr>
-              <w:t>[</w:t>
-            </w:r>
-            <w:proofErr w:type="spellStart"/>
-            <w:r>
-              <w:rPr>
-                <w:rFonts w:eastAsia="Times New Roman" w:cs="Times New Roman"/>
-                <w:sz w:val="24"/>
-              </w:rPr>
-              <w:t>TransferBenefits</w:t>
-            </w:r>
-            <w:proofErr w:type="spellEnd"/>
-            <w:r>
-              <w:rPr>
-                <w:rFonts w:eastAsia="Times New Roman" w:cs="Times New Roman"/>
-                <w:sz w:val="24"/>
-              </w:rPr>
-              <w:t>]</w:t>
+              <w:t>[TransferBenefits]</w:t>
             </w:r>
           </w:p>
         </w:tc>
@@ -1079,15 +945,13 @@
               </w:rPr>
               <w:t>[</w:t>
             </w:r>
-            <w:proofErr w:type="spellStart"/>
-            <w:r>
-              <w:rPr>
-                <w:rFonts w:eastAsia="Times New Roman" w:cs="Times New Roman"/>
-                <w:sz w:val="24"/>
-              </w:rPr>
-              <w:t>OtherFactors</w:t>
-            </w:r>
-            <w:proofErr w:type="spellEnd"/>
+            <w:r>
+              <w:rPr>
+                <w:rFonts w:eastAsia="Times New Roman" w:cs="Times New Roman"/>
+                <w:sz w:val="24"/>
+              </w:rPr>
+              <w:t>AnyRisks</w:t>
+            </w:r>
             <w:r>
               <w:rPr>
                 <w:rFonts w:eastAsia="Times New Roman" w:cs="Times New Roman"/>
@@ -1109,6 +973,15 @@
           <w:szCs w:val="36"/>
         </w:rPr>
       </w:pPr>
+      <w:r>
+        <w:t>[</w:t>
+      </w:r>
+      <w:r>
+        <w:t>Risks</w:t>
+      </w:r>
+      <w:r>
+        <w:t>]</w:t>
+      </w:r>
       <w:r>
         <w:br w:type="page"/>
       </w:r>
@@ -1169,25 +1042,7 @@
                 <w:sz w:val="24"/>
                 <w:szCs w:val="24"/>
               </w:rPr>
-              <w:t>[</w:t>
-            </w:r>
-            <w:proofErr w:type="spellStart"/>
-            <w:r>
-              <w:rPr>
-                <w:rFonts w:eastAsia="Times New Roman" w:cs="Times New Roman"/>
-                <w:sz w:val="24"/>
-                <w:szCs w:val="24"/>
-              </w:rPr>
-              <w:t>RationaleForProject</w:t>
-            </w:r>
-            <w:proofErr w:type="spellEnd"/>
-            <w:r>
-              <w:rPr>
-                <w:rFonts w:eastAsia="Times New Roman" w:cs="Times New Roman"/>
-                <w:sz w:val="24"/>
-                <w:szCs w:val="24"/>
-              </w:rPr>
-              <w:t>]</w:t>
+              <w:t>[RationaleForProject]</w:t>
             </w:r>
           </w:p>
         </w:tc>
@@ -1240,25 +1095,7 @@
                 <w:sz w:val="24"/>
                 <w:szCs w:val="24"/>
               </w:rPr>
-              <w:t xml:space="preserve"> [</w:t>
-            </w:r>
-            <w:proofErr w:type="spellStart"/>
-            <w:r>
-              <w:rPr>
-                <w:rFonts w:eastAsia="Times New Roman" w:cs="Times New Roman"/>
-                <w:sz w:val="24"/>
-                <w:szCs w:val="24"/>
-              </w:rPr>
-              <w:t>RationaleForTrust</w:t>
-            </w:r>
-            <w:proofErr w:type="spellEnd"/>
-            <w:r>
-              <w:rPr>
-                <w:rFonts w:eastAsia="Times New Roman" w:cs="Times New Roman"/>
-                <w:sz w:val="24"/>
-                <w:szCs w:val="24"/>
-              </w:rPr>
-              <w:t>]</w:t>
+              <w:t xml:space="preserve"> [RationaleForTrust]</w:t>
             </w:r>
           </w:p>
         </w:tc>
@@ -1291,23 +1128,7 @@
           <w:szCs w:val="24"/>
         </w:rPr>
         <w:lastRenderedPageBreak/>
-        <w:t>[</w:t>
-      </w:r>
-      <w:proofErr w:type="spellStart"/>
-      <w:r>
-        <w:rPr>
-          <w:sz w:val="24"/>
-          <w:szCs w:val="24"/>
-        </w:rPr>
-        <w:t>AcademySection</w:t>
-      </w:r>
-      <w:proofErr w:type="spellEnd"/>
-      <w:r>
-        <w:rPr>
-          <w:sz w:val="24"/>
-          <w:szCs w:val="24"/>
-        </w:rPr>
-        <w:t>]</w:t>
+        <w:t>[AcademySection]</w:t>
       </w:r>
     </w:p>
     <w:p>
@@ -1442,15 +1263,7 @@
             <w:pStyle w:val="Footer"/>
           </w:pPr>
           <w:r>
-            <w:t>[</w:t>
-          </w:r>
-          <w:proofErr w:type="spellStart"/>
-          <w:r>
-            <w:t>ClearedBy</w:t>
-          </w:r>
-          <w:proofErr w:type="spellEnd"/>
-          <w:r>
-            <w:t>]</w:t>
+            <w:t>[ClearedBy]</w:t>
           </w:r>
         </w:p>
       </w:tc>

</xml_diff>

<commit_message>
Add page breaks correctly
</commit_message>
<xml_diff>
--- a/Frontend/Resources/htb-template.docx
+++ b/Frontend/Resources/htb-template.docx
@@ -7,7 +7,15 @@
         <w:pStyle w:val="Heading2"/>
       </w:pPr>
       <w:r>
-        <w:t>[HtbTemplateTitle]</w:t>
+        <w:t>[</w:t>
+      </w:r>
+      <w:proofErr w:type="spellStart"/>
+      <w:r>
+        <w:t>HtbTemplateTitle</w:t>
+      </w:r>
+      <w:proofErr w:type="spellEnd"/>
+      <w:r>
+        <w:t>]</w:t>
       </w:r>
     </w:p>
     <w:tbl>
@@ -207,7 +215,23 @@
                 <w:rFonts w:eastAsia="Times New Roman" w:cs="Times New Roman"/>
                 <w:sz w:val="24"/>
               </w:rPr>
-              <w:t>[ProjectName]</w:t>
+              <w:t>[</w:t>
+            </w:r>
+            <w:proofErr w:type="spellStart"/>
+            <w:r>
+              <w:rPr>
+                <w:rFonts w:eastAsia="Times New Roman" w:cs="Times New Roman"/>
+                <w:sz w:val="24"/>
+              </w:rPr>
+              <w:t>ProjectName</w:t>
+            </w:r>
+            <w:proofErr w:type="spellEnd"/>
+            <w:r>
+              <w:rPr>
+                <w:rFonts w:eastAsia="Times New Roman" w:cs="Times New Roman"/>
+                <w:sz w:val="24"/>
+              </w:rPr>
+              <w:t>]</w:t>
             </w:r>
           </w:p>
         </w:tc>
@@ -299,7 +323,23 @@
                 <w:rFonts w:eastAsia="Times New Roman" w:cs="Times New Roman"/>
                 <w:sz w:val="24"/>
               </w:rPr>
-              <w:t>[DateTransferWasFirstDiscussed]</w:t>
+              <w:t>[</w:t>
+            </w:r>
+            <w:proofErr w:type="spellStart"/>
+            <w:r>
+              <w:rPr>
+                <w:rFonts w:eastAsia="Times New Roman" w:cs="Times New Roman"/>
+                <w:sz w:val="24"/>
+              </w:rPr>
+              <w:t>DateTransferWasFirstDiscussed</w:t>
+            </w:r>
+            <w:proofErr w:type="spellEnd"/>
+            <w:r>
+              <w:rPr>
+                <w:rFonts w:eastAsia="Times New Roman" w:cs="Times New Roman"/>
+                <w:sz w:val="24"/>
+              </w:rPr>
+              <w:t>]</w:t>
             </w:r>
           </w:p>
         </w:tc>
@@ -395,7 +435,23 @@
                 <w:rFonts w:eastAsia="Times New Roman" w:cs="Times New Roman"/>
                 <w:sz w:val="24"/>
               </w:rPr>
-              <w:t>[DateOfHtb]</w:t>
+              <w:t>[</w:t>
+            </w:r>
+            <w:proofErr w:type="spellStart"/>
+            <w:r>
+              <w:rPr>
+                <w:rFonts w:eastAsia="Times New Roman" w:cs="Times New Roman"/>
+                <w:sz w:val="24"/>
+              </w:rPr>
+              <w:t>DateOfHtb</w:t>
+            </w:r>
+            <w:proofErr w:type="spellEnd"/>
+            <w:r>
+              <w:rPr>
+                <w:rFonts w:eastAsia="Times New Roman" w:cs="Times New Roman"/>
+                <w:sz w:val="24"/>
+              </w:rPr>
+              <w:t>]</w:t>
             </w:r>
           </w:p>
         </w:tc>
@@ -455,7 +511,23 @@
                 <w:rFonts w:eastAsia="Times New Roman" w:cs="Times New Roman"/>
                 <w:sz w:val="24"/>
               </w:rPr>
-              <w:t>[DateOfProposedTransfer]</w:t>
+              <w:t>[</w:t>
+            </w:r>
+            <w:proofErr w:type="spellStart"/>
+            <w:r>
+              <w:rPr>
+                <w:rFonts w:eastAsia="Times New Roman" w:cs="Times New Roman"/>
+                <w:sz w:val="24"/>
+              </w:rPr>
+              <w:t>DateOfProposedTransfer</w:t>
+            </w:r>
+            <w:proofErr w:type="spellEnd"/>
+            <w:r>
+              <w:rPr>
+                <w:rFonts w:eastAsia="Times New Roman" w:cs="Times New Roman"/>
+                <w:sz w:val="24"/>
+              </w:rPr>
+              <w:t>]</w:t>
             </w:r>
           </w:p>
         </w:tc>
@@ -556,6 +628,7 @@
               </w:rPr>
               <w:t>[</w:t>
             </w:r>
+            <w:proofErr w:type="spellStart"/>
             <w:r>
               <w:rPr>
                 <w:rFonts w:eastAsia="Times New Roman" w:cs="Times New Roman"/>
@@ -563,6 +636,7 @@
               </w:rPr>
               <w:t>WhoInitiatedTheTransfer</w:t>
             </w:r>
+            <w:proofErr w:type="spellEnd"/>
             <w:r>
               <w:rPr>
                 <w:rFonts w:eastAsia="Times New Roman" w:cs="Times New Roman"/>
@@ -636,7 +710,23 @@
                 <w:rFonts w:eastAsia="Times New Roman" w:cs="Times New Roman"/>
                 <w:sz w:val="24"/>
               </w:rPr>
-              <w:t>[ReasonForTransfer]</w:t>
+              <w:t>[</w:t>
+            </w:r>
+            <w:proofErr w:type="spellStart"/>
+            <w:r>
+              <w:rPr>
+                <w:rFonts w:eastAsia="Times New Roman" w:cs="Times New Roman"/>
+                <w:sz w:val="24"/>
+              </w:rPr>
+              <w:t>ReasonForTransfer</w:t>
+            </w:r>
+            <w:proofErr w:type="spellEnd"/>
+            <w:r>
+              <w:rPr>
+                <w:rFonts w:eastAsia="Times New Roman" w:cs="Times New Roman"/>
+                <w:sz w:val="24"/>
+              </w:rPr>
+              <w:t>]</w:t>
             </w:r>
           </w:p>
         </w:tc>
@@ -713,7 +803,21 @@
               <w:rPr>
                 <w:sz w:val="24"/>
               </w:rPr>
-              <w:t>[MoreDetailsAboutTheTransfer]</w:t>
+              <w:t>[</w:t>
+            </w:r>
+            <w:proofErr w:type="spellStart"/>
+            <w:r>
+              <w:rPr>
+                <w:sz w:val="24"/>
+              </w:rPr>
+              <w:t>MoreDetailsAboutTheTransfer</w:t>
+            </w:r>
+            <w:proofErr w:type="spellEnd"/>
+            <w:r>
+              <w:rPr>
+                <w:sz w:val="24"/>
+              </w:rPr>
+              <w:t>]</w:t>
             </w:r>
           </w:p>
         </w:tc>
@@ -773,7 +877,21 @@
               <w:rPr>
                 <w:sz w:val="24"/>
               </w:rPr>
-              <w:t>[TypeOfTransfer]</w:t>
+              <w:t>[</w:t>
+            </w:r>
+            <w:proofErr w:type="spellStart"/>
+            <w:r>
+              <w:rPr>
+                <w:sz w:val="24"/>
+              </w:rPr>
+              <w:t>TypeOfTransfer</w:t>
+            </w:r>
+            <w:proofErr w:type="spellEnd"/>
+            <w:r>
+              <w:rPr>
+                <w:sz w:val="24"/>
+              </w:rPr>
+              <w:t>]</w:t>
             </w:r>
           </w:p>
         </w:tc>
@@ -869,7 +987,23 @@
                 <w:rFonts w:eastAsia="Times New Roman" w:cs="Times New Roman"/>
                 <w:sz w:val="24"/>
               </w:rPr>
-              <w:t>[TransferBenefits]</w:t>
+              <w:t>[</w:t>
+            </w:r>
+            <w:proofErr w:type="spellStart"/>
+            <w:r>
+              <w:rPr>
+                <w:rFonts w:eastAsia="Times New Roman" w:cs="Times New Roman"/>
+                <w:sz w:val="24"/>
+              </w:rPr>
+              <w:t>TransferBenefits</w:t>
+            </w:r>
+            <w:proofErr w:type="spellEnd"/>
+            <w:r>
+              <w:rPr>
+                <w:rFonts w:eastAsia="Times New Roman" w:cs="Times New Roman"/>
+                <w:sz w:val="24"/>
+              </w:rPr>
+              <w:t>]</w:t>
             </w:r>
           </w:p>
         </w:tc>
@@ -945,6 +1079,7 @@
               </w:rPr>
               <w:t>[</w:t>
             </w:r>
+            <w:proofErr w:type="spellStart"/>
             <w:r>
               <w:rPr>
                 <w:rFonts w:eastAsia="Times New Roman" w:cs="Times New Roman"/>
@@ -952,6 +1087,7 @@
               </w:rPr>
               <w:t>AnyRisks</w:t>
             </w:r>
+            <w:proofErr w:type="spellEnd"/>
             <w:r>
               <w:rPr>
                 <w:rFonts w:eastAsia="Times New Roman" w:cs="Times New Roman"/>
@@ -966,12 +1102,6 @@
     <w:p>
       <w:pPr>
         <w:spacing w:after="0" w:line="240" w:lineRule="auto"/>
-        <w:rPr>
-          <w:b/>
-          <w:color w:val="104F75"/>
-          <w:sz w:val="36"/>
-          <w:szCs w:val="36"/>
-        </w:rPr>
       </w:pPr>
       <w:r>
         <w:t>[</w:t>
@@ -982,6 +1112,11 @@
       <w:r>
         <w:t>]</w:t>
       </w:r>
+    </w:p>
+    <w:p>
+      <w:pPr>
+        <w:spacing w:after="0" w:line="240" w:lineRule="auto"/>
+      </w:pPr>
       <w:r>
         <w:br w:type="page"/>
       </w:r>
@@ -1042,7 +1177,25 @@
                 <w:sz w:val="24"/>
                 <w:szCs w:val="24"/>
               </w:rPr>
-              <w:t>[RationaleForProject]</w:t>
+              <w:t>[</w:t>
+            </w:r>
+            <w:proofErr w:type="spellStart"/>
+            <w:r>
+              <w:rPr>
+                <w:rFonts w:eastAsia="Times New Roman" w:cs="Times New Roman"/>
+                <w:sz w:val="24"/>
+                <w:szCs w:val="24"/>
+              </w:rPr>
+              <w:t>RationaleForProject</w:t>
+            </w:r>
+            <w:proofErr w:type="spellEnd"/>
+            <w:r>
+              <w:rPr>
+                <w:rFonts w:eastAsia="Times New Roman" w:cs="Times New Roman"/>
+                <w:sz w:val="24"/>
+                <w:szCs w:val="24"/>
+              </w:rPr>
+              <w:t>]</w:t>
             </w:r>
           </w:p>
         </w:tc>
@@ -1095,7 +1248,25 @@
                 <w:sz w:val="24"/>
                 <w:szCs w:val="24"/>
               </w:rPr>
-              <w:t xml:space="preserve"> [RationaleForTrust]</w:t>
+              <w:t xml:space="preserve"> [</w:t>
+            </w:r>
+            <w:proofErr w:type="spellStart"/>
+            <w:r>
+              <w:rPr>
+                <w:rFonts w:eastAsia="Times New Roman" w:cs="Times New Roman"/>
+                <w:sz w:val="24"/>
+                <w:szCs w:val="24"/>
+              </w:rPr>
+              <w:t>RationaleForTrust</w:t>
+            </w:r>
+            <w:proofErr w:type="spellEnd"/>
+            <w:r>
+              <w:rPr>
+                <w:rFonts w:eastAsia="Times New Roman" w:cs="Times New Roman"/>
+                <w:sz w:val="24"/>
+                <w:szCs w:val="24"/>
+              </w:rPr>
+              <w:t>]</w:t>
             </w:r>
           </w:p>
         </w:tc>
@@ -1128,7 +1299,23 @@
           <w:szCs w:val="24"/>
         </w:rPr>
         <w:lastRenderedPageBreak/>
-        <w:t>[AcademySection]</w:t>
+        <w:t>[</w:t>
+      </w:r>
+      <w:proofErr w:type="spellStart"/>
+      <w:r>
+        <w:rPr>
+          <w:sz w:val="24"/>
+          <w:szCs w:val="24"/>
+        </w:rPr>
+        <w:t>AcademySection</w:t>
+      </w:r>
+      <w:proofErr w:type="spellEnd"/>
+      <w:r>
+        <w:rPr>
+          <w:sz w:val="24"/>
+          <w:szCs w:val="24"/>
+        </w:rPr>
+        <w:t>]</w:t>
       </w:r>
     </w:p>
     <w:p>
@@ -1263,7 +1450,15 @@
             <w:pStyle w:val="Footer"/>
           </w:pPr>
           <w:r>
-            <w:t>[ClearedBy]</w:t>
+            <w:t>[</w:t>
+          </w:r>
+          <w:proofErr w:type="spellStart"/>
+          <w:r>
+            <w:t>ClearedBy</w:t>
+          </w:r>
+          <w:proofErr w:type="spellEnd"/>
+          <w:r>
+            <w:t>]</w:t>
           </w:r>
         </w:p>
       </w:tc>

</xml_diff>

<commit_message>
Update word document to match change
The word document that is used for the project generation needs updating to match the changes to the features of the transfer section.
</commit_message>
<xml_diff>
--- a/Frontend/Resources/htb-template.docx
+++ b/Frontend/Resources/htb-template.docx
@@ -1,6 +1,6 @@
 
 <file path=word/document.xml><?xml version="1.0" encoding="utf-8"?>
-<w:document xmlns:wpc="http://schemas.microsoft.com/office/word/2010/wordprocessingCanvas" xmlns:cx="http://schemas.microsoft.com/office/drawing/2014/chartex" xmlns:cx1="http://schemas.microsoft.com/office/drawing/2015/9/8/chartex" xmlns:cx2="http://schemas.microsoft.com/office/drawing/2015/10/21/chartex" xmlns:cx3="http://schemas.microsoft.com/office/drawing/2016/5/9/chartex" xmlns:cx4="http://schemas.microsoft.com/office/drawing/2016/5/10/chartex" xmlns:cx5="http://schemas.microsoft.com/office/drawing/2016/5/11/chartex" xmlns:cx6="http://schemas.microsoft.com/office/drawing/2016/5/12/chartex" xmlns:cx7="http://schemas.microsoft.com/office/drawing/2016/5/13/chartex" xmlns:cx8="http://schemas.microsoft.com/office/drawing/2016/5/14/chartex" xmlns:mc="http://schemas.openxmlformats.org/markup-compatibility/2006" xmlns:aink="http://schemas.microsoft.com/office/drawing/2016/ink" xmlns:am3d="http://schemas.microsoft.com/office/drawing/2017/model3d" xmlns:o="urn:schemas-microsoft-com:office:office" xmlns:r="http://schemas.openxmlformats.org/officeDocument/2006/relationships" xmlns:m="http://schemas.openxmlformats.org/officeDocument/2006/math" xmlns:v="urn:schemas-microsoft-com:vml" xmlns:wp14="http://schemas.microsoft.com/office/word/2010/wordprocessingDrawing" xmlns:wp="http://schemas.openxmlformats.org/drawingml/2006/wordprocessingDrawing" xmlns:w10="urn:schemas-microsoft-com:office:word" xmlns:w="http://schemas.openxmlformats.org/wordprocessingml/2006/main" xmlns:w14="http://schemas.microsoft.com/office/word/2010/wordml" xmlns:w15="http://schemas.microsoft.com/office/word/2012/wordml" xmlns:w16cex="http://schemas.microsoft.com/office/word/2018/wordml/cex" xmlns:w16cid="http://schemas.microsoft.com/office/word/2016/wordml/cid" xmlns:w16="http://schemas.microsoft.com/office/word/2018/wordml" xmlns:w16sdtdh="http://schemas.microsoft.com/office/word/2020/wordml/sdtdatahash" xmlns:w16se="http://schemas.microsoft.com/office/word/2015/wordml/symex" xmlns:wpg="http://schemas.microsoft.com/office/word/2010/wordprocessingGroup" xmlns:wpi="http://schemas.microsoft.com/office/word/2010/wordprocessingInk" xmlns:wne="http://schemas.microsoft.com/office/word/2006/wordml" xmlns:wps="http://schemas.microsoft.com/office/word/2010/wordprocessingShape" mc:Ignorable="w14 w15 w16se w16cid w16 w16cex w16sdtdh wp14">
+<w:document xmlns:wpc="http://schemas.microsoft.com/office/word/2010/wordprocessingCanvas" xmlns:cx="http://schemas.microsoft.com/office/drawing/2014/chartex" xmlns:cx1="http://schemas.microsoft.com/office/drawing/2015/9/8/chartex" xmlns:cx2="http://schemas.microsoft.com/office/drawing/2015/10/21/chartex" xmlns:cx3="http://schemas.microsoft.com/office/drawing/2016/5/9/chartex" xmlns:cx4="http://schemas.microsoft.com/office/drawing/2016/5/10/chartex" xmlns:cx5="http://schemas.microsoft.com/office/drawing/2016/5/11/chartex" xmlns:cx6="http://schemas.microsoft.com/office/drawing/2016/5/12/chartex" xmlns:cx7="http://schemas.microsoft.com/office/drawing/2016/5/13/chartex" xmlns:cx8="http://schemas.microsoft.com/office/drawing/2016/5/14/chartex" xmlns:mc="http://schemas.openxmlformats.org/markup-compatibility/2006" xmlns:aink="http://schemas.microsoft.com/office/drawing/2016/ink" xmlns:am3d="http://schemas.microsoft.com/office/drawing/2017/model3d" xmlns:o="urn:schemas-microsoft-com:office:office" xmlns:oel="http://schemas.microsoft.com/office/2019/extlst" xmlns:r="http://schemas.openxmlformats.org/officeDocument/2006/relationships" xmlns:m="http://schemas.openxmlformats.org/officeDocument/2006/math" xmlns:v="urn:schemas-microsoft-com:vml" xmlns:wp14="http://schemas.microsoft.com/office/word/2010/wordprocessingDrawing" xmlns:wp="http://schemas.openxmlformats.org/drawingml/2006/wordprocessingDrawing" xmlns:w10="urn:schemas-microsoft-com:office:word" xmlns:w="http://schemas.openxmlformats.org/wordprocessingml/2006/main" xmlns:w14="http://schemas.microsoft.com/office/word/2010/wordml" xmlns:w15="http://schemas.microsoft.com/office/word/2012/wordml" xmlns:w16cex="http://schemas.microsoft.com/office/word/2018/wordml/cex" xmlns:w16cid="http://schemas.microsoft.com/office/word/2016/wordml/cid" xmlns:w16="http://schemas.microsoft.com/office/word/2018/wordml" xmlns:w16sdtdh="http://schemas.microsoft.com/office/word/2020/wordml/sdtdatahash" xmlns:w16se="http://schemas.microsoft.com/office/word/2015/wordml/symex" xmlns:wpg="http://schemas.microsoft.com/office/word/2010/wordprocessingGroup" xmlns:wpi="http://schemas.microsoft.com/office/word/2010/wordprocessingInk" xmlns:wne="http://schemas.microsoft.com/office/word/2006/wordml" xmlns:wps="http://schemas.microsoft.com/office/word/2010/wordprocessingShape" mc:Ignorable="w14 w15 w16se w16cid w16 w16cex w16sdtdh wp14">
   <w:body>
     <w:p>
       <w:pPr>
@@ -592,7 +592,7 @@
                 <w:bCs/>
                 <w:sz w:val="24"/>
               </w:rPr>
-              <w:t>Who initiated this academy transfer</w:t>
+              <w:t>Reason for this transfer</w:t>
             </w:r>
           </w:p>
         </w:tc>
@@ -634,187 +634,12 @@
                 <w:rFonts w:eastAsia="Times New Roman" w:cs="Times New Roman"/>
                 <w:sz w:val="24"/>
               </w:rPr>
-              <w:t>WhoInitiatedTheTransfer</w:t>
+              <w:t>ReasonForTransfer</w:t>
             </w:r>
             <w:proofErr w:type="spellEnd"/>
             <w:r>
               <w:rPr>
                 <w:rFonts w:eastAsia="Times New Roman" w:cs="Times New Roman"/>
-                <w:sz w:val="24"/>
-              </w:rPr>
-              <w:t>]</w:t>
-            </w:r>
-          </w:p>
-        </w:tc>
-      </w:tr>
-      <w:tr>
-        <w:tc>
-          <w:tcPr>
-            <w:tcW w:w="5235" w:type="dxa"/>
-            <w:tcBorders>
-              <w:top w:val="single" w:sz="8" w:space="0" w:color="000000"/>
-              <w:left w:val="single" w:sz="8" w:space="0" w:color="000000"/>
-              <w:bottom w:val="single" w:sz="8" w:space="0" w:color="000000"/>
-              <w:right w:val="single" w:sz="8" w:space="0" w:color="000000"/>
-            </w:tcBorders>
-          </w:tcPr>
-          <w:p>
-            <w:pPr>
-              <w:suppressAutoHyphens w:val="0"/>
-              <w:spacing w:before="120" w:after="120"/>
-              <w:rPr>
-                <w:rFonts w:eastAsia="Times New Roman" w:cs="Times New Roman"/>
-                <w:b/>
-                <w:bCs/>
-                <w:sz w:val="24"/>
-              </w:rPr>
-            </w:pPr>
-            <w:r>
-              <w:rPr>
-                <w:rFonts w:eastAsia="Times New Roman" w:cs="Times New Roman"/>
-                <w:b/>
-                <w:bCs/>
-                <w:sz w:val="24"/>
-              </w:rPr>
-              <w:t>Has this transfer started because of an intervention with the academy or trust?</w:t>
-            </w:r>
-          </w:p>
-        </w:tc>
-        <w:tc>
-          <w:tcPr>
-            <w:tcW w:w="4515" w:type="dxa"/>
-            <w:tcBorders>
-              <w:top w:val="single" w:sz="8" w:space="0" w:color="000000"/>
-              <w:left w:val="single" w:sz="8" w:space="0" w:color="000000"/>
-              <w:bottom w:val="single" w:sz="8" w:space="0" w:color="000000"/>
-              <w:right w:val="single" w:sz="8" w:space="0" w:color="000000"/>
-            </w:tcBorders>
-          </w:tcPr>
-          <w:p>
-            <w:pPr>
-              <w:suppressAutoHyphens w:val="0"/>
-              <w:spacing w:before="120" w:after="120"/>
-              <w:rPr>
-                <w:rFonts w:eastAsia="Times New Roman" w:cs="Times New Roman"/>
-              </w:rPr>
-            </w:pPr>
-            <w:r>
-              <w:rPr>
-                <w:rFonts w:eastAsia="Times New Roman" w:cs="Times New Roman"/>
-                <w:sz w:val="24"/>
-              </w:rPr>
-              <w:t xml:space="preserve"> </w:t>
-            </w:r>
-            <w:r>
-              <w:rPr>
-                <w:rFonts w:eastAsia="Times New Roman" w:cs="Times New Roman"/>
-                <w:sz w:val="24"/>
-              </w:rPr>
-              <w:t>[</w:t>
-            </w:r>
-            <w:proofErr w:type="spellStart"/>
-            <w:r>
-              <w:rPr>
-                <w:rFonts w:eastAsia="Times New Roman" w:cs="Times New Roman"/>
-                <w:sz w:val="24"/>
-              </w:rPr>
-              <w:t>ReasonForTransfer</w:t>
-            </w:r>
-            <w:proofErr w:type="spellEnd"/>
-            <w:r>
-              <w:rPr>
-                <w:rFonts w:eastAsia="Times New Roman" w:cs="Times New Roman"/>
-                <w:sz w:val="24"/>
-              </w:rPr>
-              <w:t>]</w:t>
-            </w:r>
-          </w:p>
-        </w:tc>
-      </w:tr>
-      <w:tr>
-        <w:tc>
-          <w:tcPr>
-            <w:tcW w:w="5235" w:type="dxa"/>
-            <w:tcBorders>
-              <w:top w:val="single" w:sz="8" w:space="0" w:color="000000"/>
-              <w:left w:val="single" w:sz="8" w:space="0" w:color="000000"/>
-              <w:bottom w:val="single" w:sz="8" w:space="0" w:color="000000"/>
-              <w:right w:val="single" w:sz="8" w:space="0" w:color="000000"/>
-            </w:tcBorders>
-          </w:tcPr>
-          <w:p>
-            <w:pPr>
-              <w:suppressAutoHyphens w:val="0"/>
-              <w:spacing w:before="120" w:after="120"/>
-              <w:rPr>
-                <w:b/>
-                <w:bCs/>
-                <w:sz w:val="24"/>
-              </w:rPr>
-            </w:pPr>
-            <w:r>
-              <w:rPr>
-                <w:rFonts w:eastAsia="Times New Roman" w:cs="Times New Roman"/>
-                <w:b/>
-                <w:bCs/>
-                <w:sz w:val="24"/>
-              </w:rPr>
-              <w:t xml:space="preserve">More details about </w:t>
-            </w:r>
-            <w:r>
-              <w:rPr>
-                <w:rFonts w:eastAsia="Times New Roman" w:cs="Times New Roman"/>
-                <w:b/>
-                <w:bCs/>
-                <w:sz w:val="24"/>
-              </w:rPr>
-              <w:t xml:space="preserve">the </w:t>
-            </w:r>
-            <w:r>
-              <w:rPr>
-                <w:rFonts w:eastAsia="Times New Roman" w:cs="Times New Roman"/>
-                <w:b/>
-                <w:bCs/>
-                <w:sz w:val="24"/>
-              </w:rPr>
-              <w:t>transfer</w:t>
-            </w:r>
-          </w:p>
-        </w:tc>
-        <w:tc>
-          <w:tcPr>
-            <w:tcW w:w="4515" w:type="dxa"/>
-            <w:tcBorders>
-              <w:top w:val="single" w:sz="8" w:space="0" w:color="000000"/>
-              <w:left w:val="single" w:sz="8" w:space="0" w:color="000000"/>
-              <w:bottom w:val="single" w:sz="8" w:space="0" w:color="000000"/>
-              <w:right w:val="single" w:sz="8" w:space="0" w:color="000000"/>
-            </w:tcBorders>
-          </w:tcPr>
-          <w:p>
-            <w:pPr>
-              <w:suppressAutoHyphens w:val="0"/>
-              <w:spacing w:before="120" w:after="120"/>
-              <w:rPr>
-                <w:sz w:val="24"/>
-              </w:rPr>
-            </w:pPr>
-            <w:r>
-              <w:rPr>
-                <w:sz w:val="24"/>
-              </w:rPr>
-              <w:t>[</w:t>
-            </w:r>
-            <w:proofErr w:type="spellStart"/>
-            <w:r>
-              <w:rPr>
-                <w:sz w:val="24"/>
-              </w:rPr>
-              <w:t>MoreDetailsAboutTheTransfer</w:t>
-            </w:r>
-            <w:proofErr w:type="spellEnd"/>
-            <w:r>
-              <w:rPr>
                 <w:sz w:val="24"/>
               </w:rPr>
               <w:t>]</w:t>
@@ -1352,7 +1177,7 @@
 </file>
 
 <file path=word/endnotes.xml><?xml version="1.0" encoding="utf-8"?>
-<w:endnotes xmlns:wpc="http://schemas.microsoft.com/office/word/2010/wordprocessingCanvas" xmlns:cx="http://schemas.microsoft.com/office/drawing/2014/chartex" xmlns:cx1="http://schemas.microsoft.com/office/drawing/2015/9/8/chartex" xmlns:cx2="http://schemas.microsoft.com/office/drawing/2015/10/21/chartex" xmlns:cx3="http://schemas.microsoft.com/office/drawing/2016/5/9/chartex" xmlns:cx4="http://schemas.microsoft.com/office/drawing/2016/5/10/chartex" xmlns:cx5="http://schemas.microsoft.com/office/drawing/2016/5/11/chartex" xmlns:cx6="http://schemas.microsoft.com/office/drawing/2016/5/12/chartex" xmlns:cx7="http://schemas.microsoft.com/office/drawing/2016/5/13/chartex" xmlns:cx8="http://schemas.microsoft.com/office/drawing/2016/5/14/chartex" xmlns:mc="http://schemas.openxmlformats.org/markup-compatibility/2006" xmlns:aink="http://schemas.microsoft.com/office/drawing/2016/ink" xmlns:am3d="http://schemas.microsoft.com/office/drawing/2017/model3d" xmlns:o="urn:schemas-microsoft-com:office:office" xmlns:r="http://schemas.openxmlformats.org/officeDocument/2006/relationships" xmlns:m="http://schemas.openxmlformats.org/officeDocument/2006/math" xmlns:v="urn:schemas-microsoft-com:vml" xmlns:wp14="http://schemas.microsoft.com/office/word/2010/wordprocessingDrawing" xmlns:wp="http://schemas.openxmlformats.org/drawingml/2006/wordprocessingDrawing" xmlns:w10="urn:schemas-microsoft-com:office:word" xmlns:w="http://schemas.openxmlformats.org/wordprocessingml/2006/main" xmlns:w14="http://schemas.microsoft.com/office/word/2010/wordml" xmlns:w15="http://schemas.microsoft.com/office/word/2012/wordml" xmlns:w16cex="http://schemas.microsoft.com/office/word/2018/wordml/cex" xmlns:w16cid="http://schemas.microsoft.com/office/word/2016/wordml/cid" xmlns:w16="http://schemas.microsoft.com/office/word/2018/wordml" xmlns:w16sdtdh="http://schemas.microsoft.com/office/word/2020/wordml/sdtdatahash" xmlns:w16se="http://schemas.microsoft.com/office/word/2015/wordml/symex" xmlns:wpg="http://schemas.microsoft.com/office/word/2010/wordprocessingGroup" xmlns:wpi="http://schemas.microsoft.com/office/word/2010/wordprocessingInk" xmlns:wne="http://schemas.microsoft.com/office/word/2006/wordml" xmlns:wps="http://schemas.microsoft.com/office/word/2010/wordprocessingShape" mc:Ignorable="w14 w15 w16se w16cid w16 w16cex w16sdtdh wp14">
+<w:endnotes xmlns:wpc="http://schemas.microsoft.com/office/word/2010/wordprocessingCanvas" xmlns:cx="http://schemas.microsoft.com/office/drawing/2014/chartex" xmlns:cx1="http://schemas.microsoft.com/office/drawing/2015/9/8/chartex" xmlns:cx2="http://schemas.microsoft.com/office/drawing/2015/10/21/chartex" xmlns:cx3="http://schemas.microsoft.com/office/drawing/2016/5/9/chartex" xmlns:cx4="http://schemas.microsoft.com/office/drawing/2016/5/10/chartex" xmlns:cx5="http://schemas.microsoft.com/office/drawing/2016/5/11/chartex" xmlns:cx6="http://schemas.microsoft.com/office/drawing/2016/5/12/chartex" xmlns:cx7="http://schemas.microsoft.com/office/drawing/2016/5/13/chartex" xmlns:cx8="http://schemas.microsoft.com/office/drawing/2016/5/14/chartex" xmlns:mc="http://schemas.openxmlformats.org/markup-compatibility/2006" xmlns:aink="http://schemas.microsoft.com/office/drawing/2016/ink" xmlns:am3d="http://schemas.microsoft.com/office/drawing/2017/model3d" xmlns:o="urn:schemas-microsoft-com:office:office" xmlns:oel="http://schemas.microsoft.com/office/2019/extlst" xmlns:r="http://schemas.openxmlformats.org/officeDocument/2006/relationships" xmlns:m="http://schemas.openxmlformats.org/officeDocument/2006/math" xmlns:v="urn:schemas-microsoft-com:vml" xmlns:wp14="http://schemas.microsoft.com/office/word/2010/wordprocessingDrawing" xmlns:wp="http://schemas.openxmlformats.org/drawingml/2006/wordprocessingDrawing" xmlns:w10="urn:schemas-microsoft-com:office:word" xmlns:w="http://schemas.openxmlformats.org/wordprocessingml/2006/main" xmlns:w14="http://schemas.microsoft.com/office/word/2010/wordml" xmlns:w15="http://schemas.microsoft.com/office/word/2012/wordml" xmlns:w16cex="http://schemas.microsoft.com/office/word/2018/wordml/cex" xmlns:w16cid="http://schemas.microsoft.com/office/word/2016/wordml/cid" xmlns:w16="http://schemas.microsoft.com/office/word/2018/wordml" xmlns:w16sdtdh="http://schemas.microsoft.com/office/word/2020/wordml/sdtdatahash" xmlns:w16se="http://schemas.microsoft.com/office/word/2015/wordml/symex" xmlns:wpg="http://schemas.microsoft.com/office/word/2010/wordprocessingGroup" xmlns:wpi="http://schemas.microsoft.com/office/word/2010/wordprocessingInk" xmlns:wne="http://schemas.microsoft.com/office/word/2006/wordml" xmlns:wps="http://schemas.microsoft.com/office/word/2010/wordprocessingShape" mc:Ignorable="w14 w15 w16se w16cid w16 w16cex w16sdtdh wp14">
   <w:endnote w:type="separator" w:id="-1">
     <w:p>
       <w:pPr>
@@ -1377,7 +1202,7 @@
 </file>
 
 <file path=word/footer1.xml><?xml version="1.0" encoding="utf-8"?>
-<w:ftr xmlns:wpc="http://schemas.microsoft.com/office/word/2010/wordprocessingCanvas" xmlns:cx="http://schemas.microsoft.com/office/drawing/2014/chartex" xmlns:cx1="http://schemas.microsoft.com/office/drawing/2015/9/8/chartex" xmlns:cx2="http://schemas.microsoft.com/office/drawing/2015/10/21/chartex" xmlns:cx3="http://schemas.microsoft.com/office/drawing/2016/5/9/chartex" xmlns:cx4="http://schemas.microsoft.com/office/drawing/2016/5/10/chartex" xmlns:cx5="http://schemas.microsoft.com/office/drawing/2016/5/11/chartex" xmlns:cx6="http://schemas.microsoft.com/office/drawing/2016/5/12/chartex" xmlns:cx7="http://schemas.microsoft.com/office/drawing/2016/5/13/chartex" xmlns:cx8="http://schemas.microsoft.com/office/drawing/2016/5/14/chartex" xmlns:mc="http://schemas.openxmlformats.org/markup-compatibility/2006" xmlns:aink="http://schemas.microsoft.com/office/drawing/2016/ink" xmlns:am3d="http://schemas.microsoft.com/office/drawing/2017/model3d" xmlns:o="urn:schemas-microsoft-com:office:office" xmlns:r="http://schemas.openxmlformats.org/officeDocument/2006/relationships" xmlns:m="http://schemas.openxmlformats.org/officeDocument/2006/math" xmlns:v="urn:schemas-microsoft-com:vml" xmlns:wp14="http://schemas.microsoft.com/office/word/2010/wordprocessingDrawing" xmlns:wp="http://schemas.openxmlformats.org/drawingml/2006/wordprocessingDrawing" xmlns:w10="urn:schemas-microsoft-com:office:word" xmlns:w="http://schemas.openxmlformats.org/wordprocessingml/2006/main" xmlns:w14="http://schemas.microsoft.com/office/word/2010/wordml" xmlns:w15="http://schemas.microsoft.com/office/word/2012/wordml" xmlns:w16cex="http://schemas.microsoft.com/office/word/2018/wordml/cex" xmlns:w16cid="http://schemas.microsoft.com/office/word/2016/wordml/cid" xmlns:w16="http://schemas.microsoft.com/office/word/2018/wordml" xmlns:w16sdtdh="http://schemas.microsoft.com/office/word/2020/wordml/sdtdatahash" xmlns:w16se="http://schemas.microsoft.com/office/word/2015/wordml/symex" xmlns:wpg="http://schemas.microsoft.com/office/word/2010/wordprocessingGroup" xmlns:wpi="http://schemas.microsoft.com/office/word/2010/wordprocessingInk" xmlns:wne="http://schemas.microsoft.com/office/word/2006/wordml" xmlns:wps="http://schemas.microsoft.com/office/word/2010/wordprocessingShape" mc:Ignorable="w14 w15 w16se w16cid w16 w16cex w16sdtdh wp14">
+<w:ftr xmlns:wpc="http://schemas.microsoft.com/office/word/2010/wordprocessingCanvas" xmlns:cx="http://schemas.microsoft.com/office/drawing/2014/chartex" xmlns:cx1="http://schemas.microsoft.com/office/drawing/2015/9/8/chartex" xmlns:cx2="http://schemas.microsoft.com/office/drawing/2015/10/21/chartex" xmlns:cx3="http://schemas.microsoft.com/office/drawing/2016/5/9/chartex" xmlns:cx4="http://schemas.microsoft.com/office/drawing/2016/5/10/chartex" xmlns:cx5="http://schemas.microsoft.com/office/drawing/2016/5/11/chartex" xmlns:cx6="http://schemas.microsoft.com/office/drawing/2016/5/12/chartex" xmlns:cx7="http://schemas.microsoft.com/office/drawing/2016/5/13/chartex" xmlns:cx8="http://schemas.microsoft.com/office/drawing/2016/5/14/chartex" xmlns:mc="http://schemas.openxmlformats.org/markup-compatibility/2006" xmlns:aink="http://schemas.microsoft.com/office/drawing/2016/ink" xmlns:am3d="http://schemas.microsoft.com/office/drawing/2017/model3d" xmlns:o="urn:schemas-microsoft-com:office:office" xmlns:oel="http://schemas.microsoft.com/office/2019/extlst" xmlns:r="http://schemas.openxmlformats.org/officeDocument/2006/relationships" xmlns:m="http://schemas.openxmlformats.org/officeDocument/2006/math" xmlns:v="urn:schemas-microsoft-com:vml" xmlns:wp14="http://schemas.microsoft.com/office/word/2010/wordprocessingDrawing" xmlns:wp="http://schemas.openxmlformats.org/drawingml/2006/wordprocessingDrawing" xmlns:w10="urn:schemas-microsoft-com:office:word" xmlns:w="http://schemas.openxmlformats.org/wordprocessingml/2006/main" xmlns:w14="http://schemas.microsoft.com/office/word/2010/wordml" xmlns:w15="http://schemas.microsoft.com/office/word/2012/wordml" xmlns:w16cex="http://schemas.microsoft.com/office/word/2018/wordml/cex" xmlns:w16cid="http://schemas.microsoft.com/office/word/2016/wordml/cid" xmlns:w16="http://schemas.microsoft.com/office/word/2018/wordml" xmlns:w16sdtdh="http://schemas.microsoft.com/office/word/2020/wordml/sdtdatahash" xmlns:w16se="http://schemas.microsoft.com/office/word/2015/wordml/symex" xmlns:wpg="http://schemas.microsoft.com/office/word/2010/wordprocessingGroup" xmlns:wpi="http://schemas.microsoft.com/office/word/2010/wordprocessingInk" xmlns:wne="http://schemas.microsoft.com/office/word/2006/wordml" xmlns:wps="http://schemas.microsoft.com/office/word/2010/wordprocessingShape" mc:Ignorable="w14 w15 w16se w16cid w16 w16cex w16sdtdh wp14">
   <w:tbl>
     <w:tblPr>
       <w:tblStyle w:val="TableGrid"/>
@@ -1508,7 +1333,7 @@
 </file>
 
 <file path=word/footnotes.xml><?xml version="1.0" encoding="utf-8"?>
-<w:footnotes xmlns:wpc="http://schemas.microsoft.com/office/word/2010/wordprocessingCanvas" xmlns:cx="http://schemas.microsoft.com/office/drawing/2014/chartex" xmlns:cx1="http://schemas.microsoft.com/office/drawing/2015/9/8/chartex" xmlns:cx2="http://schemas.microsoft.com/office/drawing/2015/10/21/chartex" xmlns:cx3="http://schemas.microsoft.com/office/drawing/2016/5/9/chartex" xmlns:cx4="http://schemas.microsoft.com/office/drawing/2016/5/10/chartex" xmlns:cx5="http://schemas.microsoft.com/office/drawing/2016/5/11/chartex" xmlns:cx6="http://schemas.microsoft.com/office/drawing/2016/5/12/chartex" xmlns:cx7="http://schemas.microsoft.com/office/drawing/2016/5/13/chartex" xmlns:cx8="http://schemas.microsoft.com/office/drawing/2016/5/14/chartex" xmlns:mc="http://schemas.openxmlformats.org/markup-compatibility/2006" xmlns:aink="http://schemas.microsoft.com/office/drawing/2016/ink" xmlns:am3d="http://schemas.microsoft.com/office/drawing/2017/model3d" xmlns:o="urn:schemas-microsoft-com:office:office" xmlns:r="http://schemas.openxmlformats.org/officeDocument/2006/relationships" xmlns:m="http://schemas.openxmlformats.org/officeDocument/2006/math" xmlns:v="urn:schemas-microsoft-com:vml" xmlns:wp14="http://schemas.microsoft.com/office/word/2010/wordprocessingDrawing" xmlns:wp="http://schemas.openxmlformats.org/drawingml/2006/wordprocessingDrawing" xmlns:w10="urn:schemas-microsoft-com:office:word" xmlns:w="http://schemas.openxmlformats.org/wordprocessingml/2006/main" xmlns:w14="http://schemas.microsoft.com/office/word/2010/wordml" xmlns:w15="http://schemas.microsoft.com/office/word/2012/wordml" xmlns:w16cex="http://schemas.microsoft.com/office/word/2018/wordml/cex" xmlns:w16cid="http://schemas.microsoft.com/office/word/2016/wordml/cid" xmlns:w16="http://schemas.microsoft.com/office/word/2018/wordml" xmlns:w16sdtdh="http://schemas.microsoft.com/office/word/2020/wordml/sdtdatahash" xmlns:w16se="http://schemas.microsoft.com/office/word/2015/wordml/symex" xmlns:wpg="http://schemas.microsoft.com/office/word/2010/wordprocessingGroup" xmlns:wpi="http://schemas.microsoft.com/office/word/2010/wordprocessingInk" xmlns:wne="http://schemas.microsoft.com/office/word/2006/wordml" xmlns:wps="http://schemas.microsoft.com/office/word/2010/wordprocessingShape" mc:Ignorable="w14 w15 w16se w16cid w16 w16cex w16sdtdh wp14">
+<w:footnotes xmlns:wpc="http://schemas.microsoft.com/office/word/2010/wordprocessingCanvas" xmlns:cx="http://schemas.microsoft.com/office/drawing/2014/chartex" xmlns:cx1="http://schemas.microsoft.com/office/drawing/2015/9/8/chartex" xmlns:cx2="http://schemas.microsoft.com/office/drawing/2015/10/21/chartex" xmlns:cx3="http://schemas.microsoft.com/office/drawing/2016/5/9/chartex" xmlns:cx4="http://schemas.microsoft.com/office/drawing/2016/5/10/chartex" xmlns:cx5="http://schemas.microsoft.com/office/drawing/2016/5/11/chartex" xmlns:cx6="http://schemas.microsoft.com/office/drawing/2016/5/12/chartex" xmlns:cx7="http://schemas.microsoft.com/office/drawing/2016/5/13/chartex" xmlns:cx8="http://schemas.microsoft.com/office/drawing/2016/5/14/chartex" xmlns:mc="http://schemas.openxmlformats.org/markup-compatibility/2006" xmlns:aink="http://schemas.microsoft.com/office/drawing/2016/ink" xmlns:am3d="http://schemas.microsoft.com/office/drawing/2017/model3d" xmlns:o="urn:schemas-microsoft-com:office:office" xmlns:oel="http://schemas.microsoft.com/office/2019/extlst" xmlns:r="http://schemas.openxmlformats.org/officeDocument/2006/relationships" xmlns:m="http://schemas.openxmlformats.org/officeDocument/2006/math" xmlns:v="urn:schemas-microsoft-com:vml" xmlns:wp14="http://schemas.microsoft.com/office/word/2010/wordprocessingDrawing" xmlns:wp="http://schemas.openxmlformats.org/drawingml/2006/wordprocessingDrawing" xmlns:w10="urn:schemas-microsoft-com:office:word" xmlns:w="http://schemas.openxmlformats.org/wordprocessingml/2006/main" xmlns:w14="http://schemas.microsoft.com/office/word/2010/wordml" xmlns:w15="http://schemas.microsoft.com/office/word/2012/wordml" xmlns:w16cex="http://schemas.microsoft.com/office/word/2018/wordml/cex" xmlns:w16cid="http://schemas.microsoft.com/office/word/2016/wordml/cid" xmlns:w16="http://schemas.microsoft.com/office/word/2018/wordml" xmlns:w16sdtdh="http://schemas.microsoft.com/office/word/2020/wordml/sdtdatahash" xmlns:w16se="http://schemas.microsoft.com/office/word/2015/wordml/symex" xmlns:wpg="http://schemas.microsoft.com/office/word/2010/wordprocessingGroup" xmlns:wpi="http://schemas.microsoft.com/office/word/2010/wordprocessingInk" xmlns:wne="http://schemas.microsoft.com/office/word/2006/wordml" xmlns:wps="http://schemas.microsoft.com/office/word/2010/wordprocessingShape" mc:Ignorable="w14 w15 w16se w16cid w16 w16cex w16sdtdh wp14">
   <w:footnote w:type="separator" w:id="-1">
     <w:p>
       <w:pPr>
@@ -1533,7 +1358,7 @@
 </file>
 
 <file path=word/header1.xml><?xml version="1.0" encoding="utf-8"?>
-<w:hdr xmlns:wpc="http://schemas.microsoft.com/office/word/2010/wordprocessingCanvas" xmlns:cx="http://schemas.microsoft.com/office/drawing/2014/chartex" xmlns:cx1="http://schemas.microsoft.com/office/drawing/2015/9/8/chartex" xmlns:cx2="http://schemas.microsoft.com/office/drawing/2015/10/21/chartex" xmlns:cx3="http://schemas.microsoft.com/office/drawing/2016/5/9/chartex" xmlns:cx4="http://schemas.microsoft.com/office/drawing/2016/5/10/chartex" xmlns:cx5="http://schemas.microsoft.com/office/drawing/2016/5/11/chartex" xmlns:cx6="http://schemas.microsoft.com/office/drawing/2016/5/12/chartex" xmlns:cx7="http://schemas.microsoft.com/office/drawing/2016/5/13/chartex" xmlns:cx8="http://schemas.microsoft.com/office/drawing/2016/5/14/chartex" xmlns:mc="http://schemas.openxmlformats.org/markup-compatibility/2006" xmlns:aink="http://schemas.microsoft.com/office/drawing/2016/ink" xmlns:am3d="http://schemas.microsoft.com/office/drawing/2017/model3d" xmlns:o="urn:schemas-microsoft-com:office:office" xmlns:r="http://schemas.openxmlformats.org/officeDocument/2006/relationships" xmlns:m="http://schemas.openxmlformats.org/officeDocument/2006/math" xmlns:v="urn:schemas-microsoft-com:vml" xmlns:wp14="http://schemas.microsoft.com/office/word/2010/wordprocessingDrawing" xmlns:wp="http://schemas.openxmlformats.org/drawingml/2006/wordprocessingDrawing" xmlns:w10="urn:schemas-microsoft-com:office:word" xmlns:w="http://schemas.openxmlformats.org/wordprocessingml/2006/main" xmlns:w14="http://schemas.microsoft.com/office/word/2010/wordml" xmlns:w15="http://schemas.microsoft.com/office/word/2012/wordml" xmlns:w16cex="http://schemas.microsoft.com/office/word/2018/wordml/cex" xmlns:w16cid="http://schemas.microsoft.com/office/word/2016/wordml/cid" xmlns:w16="http://schemas.microsoft.com/office/word/2018/wordml" xmlns:w16sdtdh="http://schemas.microsoft.com/office/word/2020/wordml/sdtdatahash" xmlns:w16se="http://schemas.microsoft.com/office/word/2015/wordml/symex" xmlns:wpg="http://schemas.microsoft.com/office/word/2010/wordprocessingGroup" xmlns:wpi="http://schemas.microsoft.com/office/word/2010/wordprocessingInk" xmlns:wne="http://schemas.microsoft.com/office/word/2006/wordml" xmlns:wps="http://schemas.microsoft.com/office/word/2010/wordprocessingShape" mc:Ignorable="w14 w15 w16se w16cid w16 w16cex w16sdtdh wp14">
+<w:hdr xmlns:wpc="http://schemas.microsoft.com/office/word/2010/wordprocessingCanvas" xmlns:cx="http://schemas.microsoft.com/office/drawing/2014/chartex" xmlns:cx1="http://schemas.microsoft.com/office/drawing/2015/9/8/chartex" xmlns:cx2="http://schemas.microsoft.com/office/drawing/2015/10/21/chartex" xmlns:cx3="http://schemas.microsoft.com/office/drawing/2016/5/9/chartex" xmlns:cx4="http://schemas.microsoft.com/office/drawing/2016/5/10/chartex" xmlns:cx5="http://schemas.microsoft.com/office/drawing/2016/5/11/chartex" xmlns:cx6="http://schemas.microsoft.com/office/drawing/2016/5/12/chartex" xmlns:cx7="http://schemas.microsoft.com/office/drawing/2016/5/13/chartex" xmlns:cx8="http://schemas.microsoft.com/office/drawing/2016/5/14/chartex" xmlns:mc="http://schemas.openxmlformats.org/markup-compatibility/2006" xmlns:aink="http://schemas.microsoft.com/office/drawing/2016/ink" xmlns:am3d="http://schemas.microsoft.com/office/drawing/2017/model3d" xmlns:o="urn:schemas-microsoft-com:office:office" xmlns:oel="http://schemas.microsoft.com/office/2019/extlst" xmlns:r="http://schemas.openxmlformats.org/officeDocument/2006/relationships" xmlns:m="http://schemas.openxmlformats.org/officeDocument/2006/math" xmlns:v="urn:schemas-microsoft-com:vml" xmlns:wp14="http://schemas.microsoft.com/office/word/2010/wordprocessingDrawing" xmlns:wp="http://schemas.openxmlformats.org/drawingml/2006/wordprocessingDrawing" xmlns:w10="urn:schemas-microsoft-com:office:word" xmlns:w="http://schemas.openxmlformats.org/wordprocessingml/2006/main" xmlns:w14="http://schemas.microsoft.com/office/word/2010/wordml" xmlns:w15="http://schemas.microsoft.com/office/word/2012/wordml" xmlns:w16cex="http://schemas.microsoft.com/office/word/2018/wordml/cex" xmlns:w16cid="http://schemas.microsoft.com/office/word/2016/wordml/cid" xmlns:w16="http://schemas.microsoft.com/office/word/2018/wordml" xmlns:w16sdtdh="http://schemas.microsoft.com/office/word/2020/wordml/sdtdatahash" xmlns:w16se="http://schemas.microsoft.com/office/word/2015/wordml/symex" xmlns:wpg="http://schemas.microsoft.com/office/word/2010/wordprocessingGroup" xmlns:wpi="http://schemas.microsoft.com/office/word/2010/wordprocessingInk" xmlns:wne="http://schemas.microsoft.com/office/word/2006/wordml" xmlns:wps="http://schemas.microsoft.com/office/word/2010/wordprocessingShape" mc:Ignorable="w14 w15 w16se w16cid w16 w16cex w16sdtdh wp14">
   <w:p>
     <w:pPr>
       <w:pStyle w:val="LO-normal"/>

</xml_diff>

<commit_message>
Remove first discussed date of transfer
This removes the "First discussed date of transfer" question from Transfer dates section, and the "Date the transfer was discussed with outgoing trust" summary item from Trust information and project dates section.

We are removing this because there is no reporting need for it.
</commit_message>
<xml_diff>
--- a/Frontend/Resources/htb-template.docx
+++ b/Frontend/Resources/htb-template.docx
@@ -7,15 +7,7 @@
         <w:pStyle w:val="Heading2"/>
       </w:pPr>
       <w:r>
-        <w:t>[</w:t>
-      </w:r>
-      <w:proofErr w:type="spellStart"/>
-      <w:r>
-        <w:t>HtbTemplateTitle</w:t>
-      </w:r>
-      <w:proofErr w:type="spellEnd"/>
-      <w:r>
-        <w:t>]</w:t>
+        <w:t>[HtbTemplateTitle]</w:t>
       </w:r>
     </w:p>
     <w:tbl>
@@ -215,23 +207,7 @@
                 <w:rFonts w:eastAsia="Times New Roman" w:cs="Times New Roman"/>
                 <w:sz w:val="24"/>
               </w:rPr>
-              <w:t>[</w:t>
-            </w:r>
-            <w:proofErr w:type="spellStart"/>
-            <w:r>
-              <w:rPr>
-                <w:rFonts w:eastAsia="Times New Roman" w:cs="Times New Roman"/>
-                <w:sz w:val="24"/>
-              </w:rPr>
-              <w:t>ProjectName</w:t>
-            </w:r>
-            <w:proofErr w:type="spellEnd"/>
-            <w:r>
-              <w:rPr>
-                <w:rFonts w:eastAsia="Times New Roman" w:cs="Times New Roman"/>
-                <w:sz w:val="24"/>
-              </w:rPr>
-              <w:t>]</w:t>
+              <w:t>[ProjectName]</w:t>
             </w:r>
           </w:p>
         </w:tc>
@@ -255,7 +231,7 @@
       <w:tr>
         <w:tc>
           <w:tcPr>
-            <w:tcW w:w="5234" w:type="dxa"/>
+            <w:tcW w:w="5235" w:type="dxa"/>
             <w:tcBorders>
               <w:top w:val="single" w:sz="8" w:space="0" w:color="000000"/>
               <w:left w:val="single" w:sz="8" w:space="0" w:color="000000"/>
@@ -268,18 +244,11 @@
               <w:suppressAutoHyphens w:val="0"/>
               <w:spacing w:before="120" w:after="120"/>
               <w:rPr>
-                <w:rFonts w:eastAsia="Times New Roman" w:cs="Times New Roman"/>
-              </w:rPr>
-            </w:pPr>
-            <w:r>
-              <w:rPr>
-                <w:rFonts w:eastAsia="Times New Roman" w:cs="Times New Roman"/>
                 <w:b/>
                 <w:bCs/>
                 <w:sz w:val="24"/>
               </w:rPr>
-              <w:t xml:space="preserve">Date the transfer was first discussed with </w:t>
-            </w:r>
+            </w:pPr>
             <w:r>
               <w:rPr>
                 <w:rFonts w:eastAsia="Times New Roman" w:cs="Times New Roman"/>
@@ -287,7 +256,7 @@
                 <w:bCs/>
                 <w:sz w:val="24"/>
               </w:rPr>
-              <w:t>a</w:t>
+              <w:t xml:space="preserve">Date of </w:t>
             </w:r>
             <w:r>
               <w:rPr>
@@ -296,7 +265,34 @@
                 <w:bCs/>
                 <w:sz w:val="24"/>
               </w:rPr>
-              <w:t xml:space="preserve"> trust</w:t>
+              <w:t>A</w:t>
+            </w:r>
+            <w:r>
+              <w:rPr>
+                <w:rFonts w:eastAsia="Times New Roman" w:cs="Times New Roman"/>
+                <w:b/>
+                <w:bCs/>
+                <w:sz w:val="24"/>
+              </w:rPr>
+              <w:t xml:space="preserve">dvisory </w:t>
+            </w:r>
+            <w:r>
+              <w:rPr>
+                <w:rFonts w:eastAsia="Times New Roman" w:cs="Times New Roman"/>
+                <w:b/>
+                <w:bCs/>
+                <w:sz w:val="24"/>
+              </w:rPr>
+              <w:t>B</w:t>
+            </w:r>
+            <w:r>
+              <w:rPr>
+                <w:rFonts w:eastAsia="Times New Roman" w:cs="Times New Roman"/>
+                <w:b/>
+                <w:bCs/>
+                <w:sz w:val="24"/>
+              </w:rPr>
+              <w:t>oard</w:t>
             </w:r>
           </w:p>
         </w:tc>
@@ -315,7 +311,7 @@
               <w:suppressAutoHyphens w:val="0"/>
               <w:spacing w:before="120" w:after="120"/>
               <w:rPr>
-                <w:rFonts w:eastAsia="Times New Roman" w:cs="Times New Roman"/>
+                <w:sz w:val="24"/>
               </w:rPr>
             </w:pPr>
             <w:r>
@@ -323,23 +319,7 @@
                 <w:rFonts w:eastAsia="Times New Roman" w:cs="Times New Roman"/>
                 <w:sz w:val="24"/>
               </w:rPr>
-              <w:t>[</w:t>
-            </w:r>
-            <w:proofErr w:type="spellStart"/>
-            <w:r>
-              <w:rPr>
-                <w:rFonts w:eastAsia="Times New Roman" w:cs="Times New Roman"/>
-                <w:sz w:val="24"/>
-              </w:rPr>
-              <w:t>DateTransferWasFirstDiscussed</w:t>
-            </w:r>
-            <w:proofErr w:type="spellEnd"/>
-            <w:r>
-              <w:rPr>
-                <w:rFonts w:eastAsia="Times New Roman" w:cs="Times New Roman"/>
-                <w:sz w:val="24"/>
-              </w:rPr>
-              <w:t>]</w:t>
+              <w:t>[DateOfHtb]</w:t>
             </w:r>
           </w:p>
         </w:tc>
@@ -347,7 +327,7 @@
       <w:tr>
         <w:tc>
           <w:tcPr>
-            <w:tcW w:w="5234" w:type="dxa"/>
+            <w:tcW w:w="5235" w:type="dxa"/>
             <w:tcBorders>
               <w:top w:val="single" w:sz="8" w:space="0" w:color="000000"/>
               <w:left w:val="single" w:sz="8" w:space="0" w:color="000000"/>
@@ -372,43 +352,7 @@
                 <w:bCs/>
                 <w:sz w:val="24"/>
               </w:rPr>
-              <w:t xml:space="preserve">Date of </w:t>
-            </w:r>
-            <w:r>
-              <w:rPr>
-                <w:rFonts w:eastAsia="Times New Roman" w:cs="Times New Roman"/>
-                <w:b/>
-                <w:bCs/>
-                <w:sz w:val="24"/>
-              </w:rPr>
-              <w:t>A</w:t>
-            </w:r>
-            <w:r>
-              <w:rPr>
-                <w:rFonts w:eastAsia="Times New Roman" w:cs="Times New Roman"/>
-                <w:b/>
-                <w:bCs/>
-                <w:sz w:val="24"/>
-              </w:rPr>
-              <w:t xml:space="preserve">dvisory </w:t>
-            </w:r>
-            <w:r>
-              <w:rPr>
-                <w:rFonts w:eastAsia="Times New Roman" w:cs="Times New Roman"/>
-                <w:b/>
-                <w:bCs/>
-                <w:sz w:val="24"/>
-              </w:rPr>
-              <w:t>B</w:t>
-            </w:r>
-            <w:r>
-              <w:rPr>
-                <w:rFonts w:eastAsia="Times New Roman" w:cs="Times New Roman"/>
-                <w:b/>
-                <w:bCs/>
-                <w:sz w:val="24"/>
-              </w:rPr>
-              <w:t>oard</w:t>
+              <w:t>Proposed academy transfer date</w:t>
             </w:r>
           </w:p>
         </w:tc>
@@ -435,99 +379,7 @@
                 <w:rFonts w:eastAsia="Times New Roman" w:cs="Times New Roman"/>
                 <w:sz w:val="24"/>
               </w:rPr>
-              <w:t>[</w:t>
-            </w:r>
-            <w:proofErr w:type="spellStart"/>
-            <w:r>
-              <w:rPr>
-                <w:rFonts w:eastAsia="Times New Roman" w:cs="Times New Roman"/>
-                <w:sz w:val="24"/>
-              </w:rPr>
-              <w:t>DateOfHtb</w:t>
-            </w:r>
-            <w:proofErr w:type="spellEnd"/>
-            <w:r>
-              <w:rPr>
-                <w:rFonts w:eastAsia="Times New Roman" w:cs="Times New Roman"/>
-                <w:sz w:val="24"/>
-              </w:rPr>
-              <w:t>]</w:t>
-            </w:r>
-          </w:p>
-        </w:tc>
-      </w:tr>
-      <w:tr>
-        <w:tc>
-          <w:tcPr>
-            <w:tcW w:w="5234" w:type="dxa"/>
-            <w:tcBorders>
-              <w:top w:val="single" w:sz="8" w:space="0" w:color="000000"/>
-              <w:left w:val="single" w:sz="8" w:space="0" w:color="000000"/>
-              <w:bottom w:val="single" w:sz="8" w:space="0" w:color="000000"/>
-              <w:right w:val="single" w:sz="8" w:space="0" w:color="000000"/>
-            </w:tcBorders>
-          </w:tcPr>
-          <w:p>
-            <w:pPr>
-              <w:suppressAutoHyphens w:val="0"/>
-              <w:spacing w:before="120" w:after="120"/>
-              <w:rPr>
-                <w:b/>
-                <w:bCs/>
-                <w:sz w:val="24"/>
-              </w:rPr>
-            </w:pPr>
-            <w:r>
-              <w:rPr>
-                <w:rFonts w:eastAsia="Times New Roman" w:cs="Times New Roman"/>
-                <w:b/>
-                <w:bCs/>
-                <w:sz w:val="24"/>
-              </w:rPr>
-              <w:t>Proposed academy transfer date</w:t>
-            </w:r>
-          </w:p>
-        </w:tc>
-        <w:tc>
-          <w:tcPr>
-            <w:tcW w:w="4515" w:type="dxa"/>
-            <w:tcBorders>
-              <w:top w:val="single" w:sz="8" w:space="0" w:color="000000"/>
-              <w:left w:val="single" w:sz="8" w:space="0" w:color="000000"/>
-              <w:bottom w:val="single" w:sz="8" w:space="0" w:color="000000"/>
-              <w:right w:val="single" w:sz="8" w:space="0" w:color="000000"/>
-            </w:tcBorders>
-          </w:tcPr>
-          <w:p>
-            <w:pPr>
-              <w:suppressAutoHyphens w:val="0"/>
-              <w:spacing w:before="120" w:after="120"/>
-              <w:rPr>
-                <w:sz w:val="24"/>
-              </w:rPr>
-            </w:pPr>
-            <w:r>
-              <w:rPr>
-                <w:rFonts w:eastAsia="Times New Roman" w:cs="Times New Roman"/>
-                <w:sz w:val="24"/>
-              </w:rPr>
-              <w:t>[</w:t>
-            </w:r>
-            <w:proofErr w:type="spellStart"/>
-            <w:r>
-              <w:rPr>
-                <w:rFonts w:eastAsia="Times New Roman" w:cs="Times New Roman"/>
-                <w:sz w:val="24"/>
-              </w:rPr>
-              <w:t>DateOfProposedTransfer</w:t>
-            </w:r>
-            <w:proofErr w:type="spellEnd"/>
-            <w:r>
-              <w:rPr>
-                <w:rFonts w:eastAsia="Times New Roman" w:cs="Times New Roman"/>
-                <w:sz w:val="24"/>
-              </w:rPr>
-              <w:t>]</w:t>
+              <w:t>[DateOfProposedTransfer]</w:t>
             </w:r>
           </w:p>
         </w:tc>
@@ -628,7 +480,6 @@
               </w:rPr>
               <w:t>[</w:t>
             </w:r>
-            <w:proofErr w:type="spellStart"/>
             <w:r>
               <w:rPr>
                 <w:rFonts w:eastAsia="Times New Roman" w:cs="Times New Roman"/>
@@ -636,7 +487,6 @@
               </w:rPr>
               <w:t>ReasonForTransfer</w:t>
             </w:r>
-            <w:proofErr w:type="spellEnd"/>
             <w:r>
               <w:rPr>
                 <w:rFonts w:eastAsia="Times New Roman" w:cs="Times New Roman"/>
@@ -702,21 +552,7 @@
               <w:rPr>
                 <w:sz w:val="24"/>
               </w:rPr>
-              <w:t>[</w:t>
-            </w:r>
-            <w:proofErr w:type="spellStart"/>
-            <w:r>
-              <w:rPr>
-                <w:sz w:val="24"/>
-              </w:rPr>
-              <w:t>TypeOfTransfer</w:t>
-            </w:r>
-            <w:proofErr w:type="spellEnd"/>
-            <w:r>
-              <w:rPr>
-                <w:sz w:val="24"/>
-              </w:rPr>
-              <w:t>]</w:t>
+              <w:t>[TypeOfTransfer]</w:t>
             </w:r>
           </w:p>
         </w:tc>
@@ -812,23 +648,7 @@
                 <w:rFonts w:eastAsia="Times New Roman" w:cs="Times New Roman"/>
                 <w:sz w:val="24"/>
               </w:rPr>
-              <w:t>[</w:t>
-            </w:r>
-            <w:proofErr w:type="spellStart"/>
-            <w:r>
-              <w:rPr>
-                <w:rFonts w:eastAsia="Times New Roman" w:cs="Times New Roman"/>
-                <w:sz w:val="24"/>
-              </w:rPr>
-              <w:t>TransferBenefits</w:t>
-            </w:r>
-            <w:proofErr w:type="spellEnd"/>
-            <w:r>
-              <w:rPr>
-                <w:rFonts w:eastAsia="Times New Roman" w:cs="Times New Roman"/>
-                <w:sz w:val="24"/>
-              </w:rPr>
-              <w:t>]</w:t>
+              <w:t>[TransferBenefits]</w:t>
             </w:r>
           </w:p>
         </w:tc>
@@ -904,7 +724,6 @@
               </w:rPr>
               <w:t>[</w:t>
             </w:r>
-            <w:proofErr w:type="spellStart"/>
             <w:r>
               <w:rPr>
                 <w:rFonts w:eastAsia="Times New Roman" w:cs="Times New Roman"/>
@@ -912,7 +731,6 @@
               </w:rPr>
               <w:t>AnyRisks</w:t>
             </w:r>
-            <w:proofErr w:type="spellEnd"/>
             <w:r>
               <w:rPr>
                 <w:rFonts w:eastAsia="Times New Roman" w:cs="Times New Roman"/>
@@ -1002,25 +820,7 @@
                 <w:sz w:val="24"/>
                 <w:szCs w:val="24"/>
               </w:rPr>
-              <w:t>[</w:t>
-            </w:r>
-            <w:proofErr w:type="spellStart"/>
-            <w:r>
-              <w:rPr>
-                <w:rFonts w:eastAsia="Times New Roman" w:cs="Times New Roman"/>
-                <w:sz w:val="24"/>
-                <w:szCs w:val="24"/>
-              </w:rPr>
-              <w:t>RationaleForProject</w:t>
-            </w:r>
-            <w:proofErr w:type="spellEnd"/>
-            <w:r>
-              <w:rPr>
-                <w:rFonts w:eastAsia="Times New Roman" w:cs="Times New Roman"/>
-                <w:sz w:val="24"/>
-                <w:szCs w:val="24"/>
-              </w:rPr>
-              <w:t>]</w:t>
+              <w:t>[RationaleForProject]</w:t>
             </w:r>
           </w:p>
         </w:tc>
@@ -1073,25 +873,7 @@
                 <w:sz w:val="24"/>
                 <w:szCs w:val="24"/>
               </w:rPr>
-              <w:t xml:space="preserve"> [</w:t>
-            </w:r>
-            <w:proofErr w:type="spellStart"/>
-            <w:r>
-              <w:rPr>
-                <w:rFonts w:eastAsia="Times New Roman" w:cs="Times New Roman"/>
-                <w:sz w:val="24"/>
-                <w:szCs w:val="24"/>
-              </w:rPr>
-              <w:t>RationaleForTrust</w:t>
-            </w:r>
-            <w:proofErr w:type="spellEnd"/>
-            <w:r>
-              <w:rPr>
-                <w:rFonts w:eastAsia="Times New Roman" w:cs="Times New Roman"/>
-                <w:sz w:val="24"/>
-                <w:szCs w:val="24"/>
-              </w:rPr>
-              <w:t>]</w:t>
+              <w:t xml:space="preserve"> [RationaleForTrust]</w:t>
             </w:r>
           </w:p>
         </w:tc>
@@ -1124,23 +906,7 @@
           <w:szCs w:val="24"/>
         </w:rPr>
         <w:lastRenderedPageBreak/>
-        <w:t>[</w:t>
-      </w:r>
-      <w:proofErr w:type="spellStart"/>
-      <w:r>
-        <w:rPr>
-          <w:sz w:val="24"/>
-          <w:szCs w:val="24"/>
-        </w:rPr>
-        <w:t>AcademySection</w:t>
-      </w:r>
-      <w:proofErr w:type="spellEnd"/>
-      <w:r>
-        <w:rPr>
-          <w:sz w:val="24"/>
-          <w:szCs w:val="24"/>
-        </w:rPr>
-        <w:t>]</w:t>
+        <w:t>[AcademySection]</w:t>
       </w:r>
     </w:p>
     <w:p>
@@ -1275,15 +1041,7 @@
             <w:pStyle w:val="Footer"/>
           </w:pPr>
           <w:r>
-            <w:t>[</w:t>
-          </w:r>
-          <w:proofErr w:type="spellStart"/>
-          <w:r>
-            <w:t>ClearedBy</w:t>
-          </w:r>
-          <w:proofErr w:type="spellEnd"/>
-          <w:r>
-            <w:t>]</w:t>
+            <w:t>[ClearedBy]</w:t>
           </w:r>
         </w:p>
       </w:tc>

</xml_diff>

<commit_message>
Remove first discussed date of transfer (#361)
This removes the "First discussed date of transfer" question from Transfer dates section, and the "Date the transfer was discussed with outgoing trust" summary item from Trust information and project dates section.

We are removing this because there is no reporting need for it.
</commit_message>
<xml_diff>
--- a/Frontend/Resources/htb-template.docx
+++ b/Frontend/Resources/htb-template.docx
@@ -7,15 +7,7 @@
         <w:pStyle w:val="Heading2"/>
       </w:pPr>
       <w:r>
-        <w:t>[</w:t>
-      </w:r>
-      <w:proofErr w:type="spellStart"/>
-      <w:r>
-        <w:t>HtbTemplateTitle</w:t>
-      </w:r>
-      <w:proofErr w:type="spellEnd"/>
-      <w:r>
-        <w:t>]</w:t>
+        <w:t>[HtbTemplateTitle]</w:t>
       </w:r>
     </w:p>
     <w:tbl>
@@ -215,23 +207,7 @@
                 <w:rFonts w:eastAsia="Times New Roman" w:cs="Times New Roman"/>
                 <w:sz w:val="24"/>
               </w:rPr>
-              <w:t>[</w:t>
-            </w:r>
-            <w:proofErr w:type="spellStart"/>
-            <w:r>
-              <w:rPr>
-                <w:rFonts w:eastAsia="Times New Roman" w:cs="Times New Roman"/>
-                <w:sz w:val="24"/>
-              </w:rPr>
-              <w:t>ProjectName</w:t>
-            </w:r>
-            <w:proofErr w:type="spellEnd"/>
-            <w:r>
-              <w:rPr>
-                <w:rFonts w:eastAsia="Times New Roman" w:cs="Times New Roman"/>
-                <w:sz w:val="24"/>
-              </w:rPr>
-              <w:t>]</w:t>
+              <w:t>[ProjectName]</w:t>
             </w:r>
           </w:p>
         </w:tc>
@@ -255,7 +231,7 @@
       <w:tr>
         <w:tc>
           <w:tcPr>
-            <w:tcW w:w="5234" w:type="dxa"/>
+            <w:tcW w:w="5235" w:type="dxa"/>
             <w:tcBorders>
               <w:top w:val="single" w:sz="8" w:space="0" w:color="000000"/>
               <w:left w:val="single" w:sz="8" w:space="0" w:color="000000"/>
@@ -268,18 +244,11 @@
               <w:suppressAutoHyphens w:val="0"/>
               <w:spacing w:before="120" w:after="120"/>
               <w:rPr>
-                <w:rFonts w:eastAsia="Times New Roman" w:cs="Times New Roman"/>
-              </w:rPr>
-            </w:pPr>
-            <w:r>
-              <w:rPr>
-                <w:rFonts w:eastAsia="Times New Roman" w:cs="Times New Roman"/>
                 <w:b/>
                 <w:bCs/>
                 <w:sz w:val="24"/>
               </w:rPr>
-              <w:t xml:space="preserve">Date the transfer was first discussed with </w:t>
-            </w:r>
+            </w:pPr>
             <w:r>
               <w:rPr>
                 <w:rFonts w:eastAsia="Times New Roman" w:cs="Times New Roman"/>
@@ -287,7 +256,7 @@
                 <w:bCs/>
                 <w:sz w:val="24"/>
               </w:rPr>
-              <w:t>a</w:t>
+              <w:t xml:space="preserve">Date of </w:t>
             </w:r>
             <w:r>
               <w:rPr>
@@ -296,7 +265,34 @@
                 <w:bCs/>
                 <w:sz w:val="24"/>
               </w:rPr>
-              <w:t xml:space="preserve"> trust</w:t>
+              <w:t>A</w:t>
+            </w:r>
+            <w:r>
+              <w:rPr>
+                <w:rFonts w:eastAsia="Times New Roman" w:cs="Times New Roman"/>
+                <w:b/>
+                <w:bCs/>
+                <w:sz w:val="24"/>
+              </w:rPr>
+              <w:t xml:space="preserve">dvisory </w:t>
+            </w:r>
+            <w:r>
+              <w:rPr>
+                <w:rFonts w:eastAsia="Times New Roman" w:cs="Times New Roman"/>
+                <w:b/>
+                <w:bCs/>
+                <w:sz w:val="24"/>
+              </w:rPr>
+              <w:t>B</w:t>
+            </w:r>
+            <w:r>
+              <w:rPr>
+                <w:rFonts w:eastAsia="Times New Roman" w:cs="Times New Roman"/>
+                <w:b/>
+                <w:bCs/>
+                <w:sz w:val="24"/>
+              </w:rPr>
+              <w:t>oard</w:t>
             </w:r>
           </w:p>
         </w:tc>
@@ -315,7 +311,7 @@
               <w:suppressAutoHyphens w:val="0"/>
               <w:spacing w:before="120" w:after="120"/>
               <w:rPr>
-                <w:rFonts w:eastAsia="Times New Roman" w:cs="Times New Roman"/>
+                <w:sz w:val="24"/>
               </w:rPr>
             </w:pPr>
             <w:r>
@@ -323,23 +319,7 @@
                 <w:rFonts w:eastAsia="Times New Roman" w:cs="Times New Roman"/>
                 <w:sz w:val="24"/>
               </w:rPr>
-              <w:t>[</w:t>
-            </w:r>
-            <w:proofErr w:type="spellStart"/>
-            <w:r>
-              <w:rPr>
-                <w:rFonts w:eastAsia="Times New Roman" w:cs="Times New Roman"/>
-                <w:sz w:val="24"/>
-              </w:rPr>
-              <w:t>DateTransferWasFirstDiscussed</w:t>
-            </w:r>
-            <w:proofErr w:type="spellEnd"/>
-            <w:r>
-              <w:rPr>
-                <w:rFonts w:eastAsia="Times New Roman" w:cs="Times New Roman"/>
-                <w:sz w:val="24"/>
-              </w:rPr>
-              <w:t>]</w:t>
+              <w:t>[DateOfHtb]</w:t>
             </w:r>
           </w:p>
         </w:tc>
@@ -347,7 +327,7 @@
       <w:tr>
         <w:tc>
           <w:tcPr>
-            <w:tcW w:w="5234" w:type="dxa"/>
+            <w:tcW w:w="5235" w:type="dxa"/>
             <w:tcBorders>
               <w:top w:val="single" w:sz="8" w:space="0" w:color="000000"/>
               <w:left w:val="single" w:sz="8" w:space="0" w:color="000000"/>
@@ -372,43 +352,7 @@
                 <w:bCs/>
                 <w:sz w:val="24"/>
               </w:rPr>
-              <w:t xml:space="preserve">Date of </w:t>
-            </w:r>
-            <w:r>
-              <w:rPr>
-                <w:rFonts w:eastAsia="Times New Roman" w:cs="Times New Roman"/>
-                <w:b/>
-                <w:bCs/>
-                <w:sz w:val="24"/>
-              </w:rPr>
-              <w:t>A</w:t>
-            </w:r>
-            <w:r>
-              <w:rPr>
-                <w:rFonts w:eastAsia="Times New Roman" w:cs="Times New Roman"/>
-                <w:b/>
-                <w:bCs/>
-                <w:sz w:val="24"/>
-              </w:rPr>
-              <w:t xml:space="preserve">dvisory </w:t>
-            </w:r>
-            <w:r>
-              <w:rPr>
-                <w:rFonts w:eastAsia="Times New Roman" w:cs="Times New Roman"/>
-                <w:b/>
-                <w:bCs/>
-                <w:sz w:val="24"/>
-              </w:rPr>
-              <w:t>B</w:t>
-            </w:r>
-            <w:r>
-              <w:rPr>
-                <w:rFonts w:eastAsia="Times New Roman" w:cs="Times New Roman"/>
-                <w:b/>
-                <w:bCs/>
-                <w:sz w:val="24"/>
-              </w:rPr>
-              <w:t>oard</w:t>
+              <w:t>Proposed academy transfer date</w:t>
             </w:r>
           </w:p>
         </w:tc>
@@ -435,99 +379,7 @@
                 <w:rFonts w:eastAsia="Times New Roman" w:cs="Times New Roman"/>
                 <w:sz w:val="24"/>
               </w:rPr>
-              <w:t>[</w:t>
-            </w:r>
-            <w:proofErr w:type="spellStart"/>
-            <w:r>
-              <w:rPr>
-                <w:rFonts w:eastAsia="Times New Roman" w:cs="Times New Roman"/>
-                <w:sz w:val="24"/>
-              </w:rPr>
-              <w:t>DateOfHtb</w:t>
-            </w:r>
-            <w:proofErr w:type="spellEnd"/>
-            <w:r>
-              <w:rPr>
-                <w:rFonts w:eastAsia="Times New Roman" w:cs="Times New Roman"/>
-                <w:sz w:val="24"/>
-              </w:rPr>
-              <w:t>]</w:t>
-            </w:r>
-          </w:p>
-        </w:tc>
-      </w:tr>
-      <w:tr>
-        <w:tc>
-          <w:tcPr>
-            <w:tcW w:w="5234" w:type="dxa"/>
-            <w:tcBorders>
-              <w:top w:val="single" w:sz="8" w:space="0" w:color="000000"/>
-              <w:left w:val="single" w:sz="8" w:space="0" w:color="000000"/>
-              <w:bottom w:val="single" w:sz="8" w:space="0" w:color="000000"/>
-              <w:right w:val="single" w:sz="8" w:space="0" w:color="000000"/>
-            </w:tcBorders>
-          </w:tcPr>
-          <w:p>
-            <w:pPr>
-              <w:suppressAutoHyphens w:val="0"/>
-              <w:spacing w:before="120" w:after="120"/>
-              <w:rPr>
-                <w:b/>
-                <w:bCs/>
-                <w:sz w:val="24"/>
-              </w:rPr>
-            </w:pPr>
-            <w:r>
-              <w:rPr>
-                <w:rFonts w:eastAsia="Times New Roman" w:cs="Times New Roman"/>
-                <w:b/>
-                <w:bCs/>
-                <w:sz w:val="24"/>
-              </w:rPr>
-              <w:t>Proposed academy transfer date</w:t>
-            </w:r>
-          </w:p>
-        </w:tc>
-        <w:tc>
-          <w:tcPr>
-            <w:tcW w:w="4515" w:type="dxa"/>
-            <w:tcBorders>
-              <w:top w:val="single" w:sz="8" w:space="0" w:color="000000"/>
-              <w:left w:val="single" w:sz="8" w:space="0" w:color="000000"/>
-              <w:bottom w:val="single" w:sz="8" w:space="0" w:color="000000"/>
-              <w:right w:val="single" w:sz="8" w:space="0" w:color="000000"/>
-            </w:tcBorders>
-          </w:tcPr>
-          <w:p>
-            <w:pPr>
-              <w:suppressAutoHyphens w:val="0"/>
-              <w:spacing w:before="120" w:after="120"/>
-              <w:rPr>
-                <w:sz w:val="24"/>
-              </w:rPr>
-            </w:pPr>
-            <w:r>
-              <w:rPr>
-                <w:rFonts w:eastAsia="Times New Roman" w:cs="Times New Roman"/>
-                <w:sz w:val="24"/>
-              </w:rPr>
-              <w:t>[</w:t>
-            </w:r>
-            <w:proofErr w:type="spellStart"/>
-            <w:r>
-              <w:rPr>
-                <w:rFonts w:eastAsia="Times New Roman" w:cs="Times New Roman"/>
-                <w:sz w:val="24"/>
-              </w:rPr>
-              <w:t>DateOfProposedTransfer</w:t>
-            </w:r>
-            <w:proofErr w:type="spellEnd"/>
-            <w:r>
-              <w:rPr>
-                <w:rFonts w:eastAsia="Times New Roman" w:cs="Times New Roman"/>
-                <w:sz w:val="24"/>
-              </w:rPr>
-              <w:t>]</w:t>
+              <w:t>[DateOfProposedTransfer]</w:t>
             </w:r>
           </w:p>
         </w:tc>
@@ -628,7 +480,6 @@
               </w:rPr>
               <w:t>[</w:t>
             </w:r>
-            <w:proofErr w:type="spellStart"/>
             <w:r>
               <w:rPr>
                 <w:rFonts w:eastAsia="Times New Roman" w:cs="Times New Roman"/>
@@ -636,7 +487,6 @@
               </w:rPr>
               <w:t>ReasonForTransfer</w:t>
             </w:r>
-            <w:proofErr w:type="spellEnd"/>
             <w:r>
               <w:rPr>
                 <w:rFonts w:eastAsia="Times New Roman" w:cs="Times New Roman"/>
@@ -702,21 +552,7 @@
               <w:rPr>
                 <w:sz w:val="24"/>
               </w:rPr>
-              <w:t>[</w:t>
-            </w:r>
-            <w:proofErr w:type="spellStart"/>
-            <w:r>
-              <w:rPr>
-                <w:sz w:val="24"/>
-              </w:rPr>
-              <w:t>TypeOfTransfer</w:t>
-            </w:r>
-            <w:proofErr w:type="spellEnd"/>
-            <w:r>
-              <w:rPr>
-                <w:sz w:val="24"/>
-              </w:rPr>
-              <w:t>]</w:t>
+              <w:t>[TypeOfTransfer]</w:t>
             </w:r>
           </w:p>
         </w:tc>
@@ -812,23 +648,7 @@
                 <w:rFonts w:eastAsia="Times New Roman" w:cs="Times New Roman"/>
                 <w:sz w:val="24"/>
               </w:rPr>
-              <w:t>[</w:t>
-            </w:r>
-            <w:proofErr w:type="spellStart"/>
-            <w:r>
-              <w:rPr>
-                <w:rFonts w:eastAsia="Times New Roman" w:cs="Times New Roman"/>
-                <w:sz w:val="24"/>
-              </w:rPr>
-              <w:t>TransferBenefits</w:t>
-            </w:r>
-            <w:proofErr w:type="spellEnd"/>
-            <w:r>
-              <w:rPr>
-                <w:rFonts w:eastAsia="Times New Roman" w:cs="Times New Roman"/>
-                <w:sz w:val="24"/>
-              </w:rPr>
-              <w:t>]</w:t>
+              <w:t>[TransferBenefits]</w:t>
             </w:r>
           </w:p>
         </w:tc>
@@ -904,7 +724,6 @@
               </w:rPr>
               <w:t>[</w:t>
             </w:r>
-            <w:proofErr w:type="spellStart"/>
             <w:r>
               <w:rPr>
                 <w:rFonts w:eastAsia="Times New Roman" w:cs="Times New Roman"/>
@@ -912,7 +731,6 @@
               </w:rPr>
               <w:t>AnyRisks</w:t>
             </w:r>
-            <w:proofErr w:type="spellEnd"/>
             <w:r>
               <w:rPr>
                 <w:rFonts w:eastAsia="Times New Roman" w:cs="Times New Roman"/>
@@ -1002,25 +820,7 @@
                 <w:sz w:val="24"/>
                 <w:szCs w:val="24"/>
               </w:rPr>
-              <w:t>[</w:t>
-            </w:r>
-            <w:proofErr w:type="spellStart"/>
-            <w:r>
-              <w:rPr>
-                <w:rFonts w:eastAsia="Times New Roman" w:cs="Times New Roman"/>
-                <w:sz w:val="24"/>
-                <w:szCs w:val="24"/>
-              </w:rPr>
-              <w:t>RationaleForProject</w:t>
-            </w:r>
-            <w:proofErr w:type="spellEnd"/>
-            <w:r>
-              <w:rPr>
-                <w:rFonts w:eastAsia="Times New Roman" w:cs="Times New Roman"/>
-                <w:sz w:val="24"/>
-                <w:szCs w:val="24"/>
-              </w:rPr>
-              <w:t>]</w:t>
+              <w:t>[RationaleForProject]</w:t>
             </w:r>
           </w:p>
         </w:tc>
@@ -1073,25 +873,7 @@
                 <w:sz w:val="24"/>
                 <w:szCs w:val="24"/>
               </w:rPr>
-              <w:t xml:space="preserve"> [</w:t>
-            </w:r>
-            <w:proofErr w:type="spellStart"/>
-            <w:r>
-              <w:rPr>
-                <w:rFonts w:eastAsia="Times New Roman" w:cs="Times New Roman"/>
-                <w:sz w:val="24"/>
-                <w:szCs w:val="24"/>
-              </w:rPr>
-              <w:t>RationaleForTrust</w:t>
-            </w:r>
-            <w:proofErr w:type="spellEnd"/>
-            <w:r>
-              <w:rPr>
-                <w:rFonts w:eastAsia="Times New Roman" w:cs="Times New Roman"/>
-                <w:sz w:val="24"/>
-                <w:szCs w:val="24"/>
-              </w:rPr>
-              <w:t>]</w:t>
+              <w:t xml:space="preserve"> [RationaleForTrust]</w:t>
             </w:r>
           </w:p>
         </w:tc>
@@ -1124,23 +906,7 @@
           <w:szCs w:val="24"/>
         </w:rPr>
         <w:lastRenderedPageBreak/>
-        <w:t>[</w:t>
-      </w:r>
-      <w:proofErr w:type="spellStart"/>
-      <w:r>
-        <w:rPr>
-          <w:sz w:val="24"/>
-          <w:szCs w:val="24"/>
-        </w:rPr>
-        <w:t>AcademySection</w:t>
-      </w:r>
-      <w:proofErr w:type="spellEnd"/>
-      <w:r>
-        <w:rPr>
-          <w:sz w:val="24"/>
-          <w:szCs w:val="24"/>
-        </w:rPr>
-        <w:t>]</w:t>
+        <w:t>[AcademySection]</w:t>
       </w:r>
     </w:p>
     <w:p>
@@ -1275,15 +1041,7 @@
             <w:pStyle w:val="Footer"/>
           </w:pPr>
           <w:r>
-            <w:t>[</w:t>
-          </w:r>
-          <w:proofErr w:type="spellStart"/>
-          <w:r>
-            <w:t>ClearedBy</w:t>
-          </w:r>
-          <w:proofErr w:type="spellEnd"/>
-          <w:r>
-            <w:t>]</w:t>
+            <w:t>[ClearedBy]</w:t>
           </w:r>
         </w:p>
       </w:tc>

</xml_diff>

<commit_message>
AB#104272 equalities statement - added equalities impact statement status to document template
</commit_message>
<xml_diff>
--- a/Frontend/Resources/htb-template.docx
+++ b/Frontend/Resources/htb-template.docx
@@ -730,6 +730,82 @@
                 <w:sz w:val="24"/>
               </w:rPr>
               <w:t>AnyRisks</w:t>
+            </w:r>
+            <w:r>
+              <w:rPr>
+                <w:rFonts w:eastAsia="Times New Roman" w:cs="Times New Roman"/>
+                <w:sz w:val="24"/>
+              </w:rPr>
+              <w:t>]</w:t>
+            </w:r>
+          </w:p>
+        </w:tc>
+      </w:tr>
+      <w:tr>
+        <w:tc>
+          <w:tcPr>
+            <w:tcW w:w="5235" w:type="dxa"/>
+            <w:tcBorders>
+              <w:top w:val="single" w:sz="8" w:space="0" w:color="000000"/>
+              <w:left w:val="single" w:sz="8" w:space="0" w:color="000000"/>
+              <w:bottom w:val="single" w:sz="8" w:space="0" w:color="000000"/>
+              <w:right w:val="single" w:sz="8" w:space="0" w:color="000000"/>
+            </w:tcBorders>
+          </w:tcPr>
+          <w:p>
+            <w:pPr>
+              <w:suppressAutoHyphens w:val="0"/>
+              <w:spacing w:before="120" w:after="120"/>
+              <w:rPr>
+                <w:rFonts w:eastAsia="Times New Roman" w:cs="Times New Roman"/>
+                <w:b/>
+                <w:bCs/>
+                <w:sz w:val="24"/>
+              </w:rPr>
+            </w:pPr>
+            <w:r>
+              <w:rPr>
+                <w:rFonts w:eastAsia="Times New Roman" w:cs="Times New Roman"/>
+                <w:b/>
+                <w:bCs/>
+                <w:sz w:val="24"/>
+              </w:rPr>
+              <w:t>Has an Equalities Impact Assessment been considered?</w:t>
+            </w:r>
+          </w:p>
+        </w:tc>
+        <w:tc>
+          <w:tcPr>
+            <w:tcW w:w="4500" w:type="dxa"/>
+            <w:tcBorders>
+              <w:top w:val="single" w:sz="8" w:space="0" w:color="000000"/>
+              <w:left w:val="single" w:sz="8" w:space="0" w:color="000000"/>
+              <w:bottom w:val="single" w:sz="8" w:space="0" w:color="000000"/>
+              <w:right w:val="single" w:sz="8" w:space="0" w:color="000000"/>
+            </w:tcBorders>
+          </w:tcPr>
+          <w:p>
+            <w:pPr>
+              <w:suppressAutoHyphens w:val="0"/>
+              <w:spacing w:before="120" w:after="120"/>
+              <w:rPr>
+                <w:rFonts w:eastAsia="Times New Roman" w:cs="Times New Roman"/>
+                <w:sz w:val="24"/>
+              </w:rPr>
+            </w:pPr>
+            <w:r>
+              <w:rPr>
+                <w:rFonts w:eastAsia="Times New Roman" w:cs="Times New Roman"/>
+                <w:sz w:val="24"/>
+              </w:rPr>
+              <w:t>[</w:t>
+            </w:r>
+            <w:r>
+              <w:rPr>
+                <w:rFonts w:eastAsia="Times New Roman" w:cs="Times New Roman"/>
+                <w:sz w:val="24"/>
+              </w:rPr>
+              <w:t>EqualitiesImpactAssessmentConsidered</w:t>
             </w:r>
             <w:r>
               <w:rPr>
@@ -1737,7 +1813,6 @@
   <w:style w:type="character" w:default="1" w:styleId="DefaultParagraphFont">
     <w:name w:val="Default Paragraph Font"/>
     <w:uiPriority w:val="1"/>
-    <w:semiHidden/>
     <w:unhideWhenUsed/>
   </w:style>
   <w:style w:type="table" w:default="1" w:styleId="TableNormal">

</xml_diff>

<commit_message>
AB#104322 - equalities impact assessment - move row to bottom of benefits section
</commit_message>
<xml_diff>
--- a/Frontend/Resources/htb-template.docx
+++ b/Frontend/Resources/htb-template.docx
@@ -7,7 +7,15 @@
         <w:pStyle w:val="Heading2"/>
       </w:pPr>
       <w:r>
-        <w:t>[HtbTemplateTitle]</w:t>
+        <w:t>[</w:t>
+      </w:r>
+      <w:proofErr w:type="spellStart"/>
+      <w:r>
+        <w:t>HtbTemplateTitle</w:t>
+      </w:r>
+      <w:proofErr w:type="spellEnd"/>
+      <w:r>
+        <w:t>]</w:t>
       </w:r>
     </w:p>
     <w:tbl>
@@ -207,7 +215,23 @@
                 <w:rFonts w:eastAsia="Times New Roman" w:cs="Times New Roman"/>
                 <w:sz w:val="24"/>
               </w:rPr>
-              <w:t>[ProjectName]</w:t>
+              <w:t>[</w:t>
+            </w:r>
+            <w:proofErr w:type="spellStart"/>
+            <w:r>
+              <w:rPr>
+                <w:rFonts w:eastAsia="Times New Roman" w:cs="Times New Roman"/>
+                <w:sz w:val="24"/>
+              </w:rPr>
+              <w:t>ProjectName</w:t>
+            </w:r>
+            <w:proofErr w:type="spellEnd"/>
+            <w:r>
+              <w:rPr>
+                <w:rFonts w:eastAsia="Times New Roman" w:cs="Times New Roman"/>
+                <w:sz w:val="24"/>
+              </w:rPr>
+              <w:t>]</w:t>
             </w:r>
           </w:p>
         </w:tc>
@@ -319,7 +343,23 @@
                 <w:rFonts w:eastAsia="Times New Roman" w:cs="Times New Roman"/>
                 <w:sz w:val="24"/>
               </w:rPr>
-              <w:t>[DateOfHtb]</w:t>
+              <w:t>[</w:t>
+            </w:r>
+            <w:proofErr w:type="spellStart"/>
+            <w:r>
+              <w:rPr>
+                <w:rFonts w:eastAsia="Times New Roman" w:cs="Times New Roman"/>
+                <w:sz w:val="24"/>
+              </w:rPr>
+              <w:t>DateOfHtb</w:t>
+            </w:r>
+            <w:proofErr w:type="spellEnd"/>
+            <w:r>
+              <w:rPr>
+                <w:rFonts w:eastAsia="Times New Roman" w:cs="Times New Roman"/>
+                <w:sz w:val="24"/>
+              </w:rPr>
+              <w:t>]</w:t>
             </w:r>
           </w:p>
         </w:tc>
@@ -379,7 +419,23 @@
                 <w:rFonts w:eastAsia="Times New Roman" w:cs="Times New Roman"/>
                 <w:sz w:val="24"/>
               </w:rPr>
-              <w:t>[DateOfProposedTransfer]</w:t>
+              <w:t>[</w:t>
+            </w:r>
+            <w:proofErr w:type="spellStart"/>
+            <w:r>
+              <w:rPr>
+                <w:rFonts w:eastAsia="Times New Roman" w:cs="Times New Roman"/>
+                <w:sz w:val="24"/>
+              </w:rPr>
+              <w:t>DateOfProposedTransfer</w:t>
+            </w:r>
+            <w:proofErr w:type="spellEnd"/>
+            <w:r>
+              <w:rPr>
+                <w:rFonts w:eastAsia="Times New Roman" w:cs="Times New Roman"/>
+                <w:sz w:val="24"/>
+              </w:rPr>
+              <w:t>]</w:t>
             </w:r>
           </w:p>
         </w:tc>
@@ -480,6 +536,7 @@
               </w:rPr>
               <w:t>[</w:t>
             </w:r>
+            <w:proofErr w:type="spellStart"/>
             <w:r>
               <w:rPr>
                 <w:rFonts w:eastAsia="Times New Roman" w:cs="Times New Roman"/>
@@ -487,6 +544,7 @@
               </w:rPr>
               <w:t>ReasonForTransfer</w:t>
             </w:r>
+            <w:proofErr w:type="spellEnd"/>
             <w:r>
               <w:rPr>
                 <w:rFonts w:eastAsia="Times New Roman" w:cs="Times New Roman"/>
@@ -552,7 +610,21 @@
               <w:rPr>
                 <w:sz w:val="24"/>
               </w:rPr>
-              <w:t>[TypeOfTransfer]</w:t>
+              <w:t>[</w:t>
+            </w:r>
+            <w:proofErr w:type="spellStart"/>
+            <w:r>
+              <w:rPr>
+                <w:sz w:val="24"/>
+              </w:rPr>
+              <w:t>TypeOfTransfer</w:t>
+            </w:r>
+            <w:proofErr w:type="spellEnd"/>
+            <w:r>
+              <w:rPr>
+                <w:sz w:val="24"/>
+              </w:rPr>
+              <w:t>]</w:t>
             </w:r>
           </w:p>
         </w:tc>
@@ -648,7 +720,23 @@
                 <w:rFonts w:eastAsia="Times New Roman" w:cs="Times New Roman"/>
                 <w:sz w:val="24"/>
               </w:rPr>
-              <w:t>[TransferBenefits]</w:t>
+              <w:t>[</w:t>
+            </w:r>
+            <w:proofErr w:type="spellStart"/>
+            <w:r>
+              <w:rPr>
+                <w:rFonts w:eastAsia="Times New Roman" w:cs="Times New Roman"/>
+                <w:sz w:val="24"/>
+              </w:rPr>
+              <w:t>TransferBenefits</w:t>
+            </w:r>
+            <w:proofErr w:type="spellEnd"/>
+            <w:r>
+              <w:rPr>
+                <w:rFonts w:eastAsia="Times New Roman" w:cs="Times New Roman"/>
+                <w:sz w:val="24"/>
+              </w:rPr>
+              <w:t>]</w:t>
             </w:r>
           </w:p>
         </w:tc>
@@ -724,6 +812,7 @@
               </w:rPr>
               <w:t>[</w:t>
             </w:r>
+            <w:proofErr w:type="spellStart"/>
             <w:r>
               <w:rPr>
                 <w:rFonts w:eastAsia="Times New Roman" w:cs="Times New Roman"/>
@@ -731,82 +820,7 @@
               </w:rPr>
               <w:t>AnyRisks</w:t>
             </w:r>
-            <w:r>
-              <w:rPr>
-                <w:rFonts w:eastAsia="Times New Roman" w:cs="Times New Roman"/>
-                <w:sz w:val="24"/>
-              </w:rPr>
-              <w:t>]</w:t>
-            </w:r>
-          </w:p>
-        </w:tc>
-      </w:tr>
-      <w:tr>
-        <w:tc>
-          <w:tcPr>
-            <w:tcW w:w="5235" w:type="dxa"/>
-            <w:tcBorders>
-              <w:top w:val="single" w:sz="8" w:space="0" w:color="000000"/>
-              <w:left w:val="single" w:sz="8" w:space="0" w:color="000000"/>
-              <w:bottom w:val="single" w:sz="8" w:space="0" w:color="000000"/>
-              <w:right w:val="single" w:sz="8" w:space="0" w:color="000000"/>
-            </w:tcBorders>
-          </w:tcPr>
-          <w:p>
-            <w:pPr>
-              <w:suppressAutoHyphens w:val="0"/>
-              <w:spacing w:before="120" w:after="120"/>
-              <w:rPr>
-                <w:rFonts w:eastAsia="Times New Roman" w:cs="Times New Roman"/>
-                <w:b/>
-                <w:bCs/>
-                <w:sz w:val="24"/>
-              </w:rPr>
-            </w:pPr>
-            <w:r>
-              <w:rPr>
-                <w:rFonts w:eastAsia="Times New Roman" w:cs="Times New Roman"/>
-                <w:b/>
-                <w:bCs/>
-                <w:sz w:val="24"/>
-              </w:rPr>
-              <w:t>Has an Equalities Impact Assessment been considered?</w:t>
-            </w:r>
-          </w:p>
-        </w:tc>
-        <w:tc>
-          <w:tcPr>
-            <w:tcW w:w="4500" w:type="dxa"/>
-            <w:tcBorders>
-              <w:top w:val="single" w:sz="8" w:space="0" w:color="000000"/>
-              <w:left w:val="single" w:sz="8" w:space="0" w:color="000000"/>
-              <w:bottom w:val="single" w:sz="8" w:space="0" w:color="000000"/>
-              <w:right w:val="single" w:sz="8" w:space="0" w:color="000000"/>
-            </w:tcBorders>
-          </w:tcPr>
-          <w:p>
-            <w:pPr>
-              <w:suppressAutoHyphens w:val="0"/>
-              <w:spacing w:before="120" w:after="120"/>
-              <w:rPr>
-                <w:rFonts w:eastAsia="Times New Roman" w:cs="Times New Roman"/>
-                <w:sz w:val="24"/>
-              </w:rPr>
-            </w:pPr>
-            <w:r>
-              <w:rPr>
-                <w:rFonts w:eastAsia="Times New Roman" w:cs="Times New Roman"/>
-                <w:sz w:val="24"/>
-              </w:rPr>
-              <w:t>[</w:t>
-            </w:r>
-            <w:r>
-              <w:rPr>
-                <w:rFonts w:eastAsia="Times New Roman" w:cs="Times New Roman"/>
-                <w:sz w:val="24"/>
-              </w:rPr>
-              <w:t>EqualitiesImpactAssessmentConsidered</w:t>
-            </w:r>
+            <w:proofErr w:type="spellEnd"/>
             <w:r>
               <w:rPr>
                 <w:rFonts w:eastAsia="Times New Roman" w:cs="Times New Roman"/>
@@ -832,10 +846,98 @@
         <w:t>]</w:t>
       </w:r>
     </w:p>
+    <w:tbl>
+      <w:tblPr>
+        <w:tblStyle w:val="TableGrid"/>
+        <w:tblW w:w="9735" w:type="dxa"/>
+        <w:tblBorders>
+          <w:top w:val="none" w:sz="0" w:space="0" w:color="auto"/>
+          <w:left w:val="single" w:sz="8" w:space="0" w:color="000000"/>
+          <w:bottom w:val="single" w:sz="8" w:space="0" w:color="000000"/>
+          <w:right w:val="single" w:sz="8" w:space="0" w:color="000000"/>
+          <w:insideH w:val="single" w:sz="8" w:space="0" w:color="000000"/>
+          <w:insideV w:val="single" w:sz="8" w:space="0" w:color="000000"/>
+        </w:tblBorders>
+        <w:tblLook w:val="04A0" w:firstRow="1" w:lastRow="0" w:firstColumn="1" w:lastColumn="0" w:noHBand="0" w:noVBand="1"/>
+      </w:tblPr>
+      <w:tblGrid>
+        <w:gridCol w:w="5235"/>
+        <w:gridCol w:w="4500"/>
+      </w:tblGrid>
+      <w:tr>
+        <w:tc>
+          <w:tcPr>
+            <w:tcW w:w="5235" w:type="dxa"/>
+          </w:tcPr>
+          <w:p>
+            <w:pPr>
+              <w:suppressAutoHyphens w:val="0"/>
+              <w:spacing w:before="120" w:after="120"/>
+              <w:rPr>
+                <w:rFonts w:eastAsia="Times New Roman" w:cs="Times New Roman"/>
+                <w:b/>
+                <w:bCs/>
+                <w:sz w:val="24"/>
+              </w:rPr>
+            </w:pPr>
+            <w:r>
+              <w:rPr>
+                <w:rFonts w:eastAsia="Times New Roman" w:cs="Times New Roman"/>
+                <w:b/>
+                <w:bCs/>
+                <w:sz w:val="24"/>
+              </w:rPr>
+              <w:t>Has an Equalities Impact Assessment been considered?</w:t>
+            </w:r>
+          </w:p>
+        </w:tc>
+        <w:tc>
+          <w:tcPr>
+            <w:tcW w:w="4500" w:type="dxa"/>
+          </w:tcPr>
+          <w:p>
+            <w:pPr>
+              <w:suppressAutoHyphens w:val="0"/>
+              <w:spacing w:before="120" w:after="120"/>
+              <w:rPr>
+                <w:rFonts w:eastAsia="Times New Roman" w:cs="Times New Roman"/>
+                <w:sz w:val="24"/>
+              </w:rPr>
+            </w:pPr>
+            <w:r>
+              <w:rPr>
+                <w:rFonts w:eastAsia="Times New Roman" w:cs="Times New Roman"/>
+                <w:sz w:val="24"/>
+              </w:rPr>
+              <w:t>[</w:t>
+            </w:r>
+            <w:proofErr w:type="spellStart"/>
+            <w:r>
+              <w:rPr>
+                <w:rFonts w:eastAsia="Times New Roman" w:cs="Times New Roman"/>
+                <w:sz w:val="24"/>
+              </w:rPr>
+              <w:t>EqualitiesImpactAssessmentConsidered</w:t>
+            </w:r>
+            <w:proofErr w:type="spellEnd"/>
+            <w:r>
+              <w:rPr>
+                <w:rFonts w:eastAsia="Times New Roman" w:cs="Times New Roman"/>
+                <w:sz w:val="24"/>
+              </w:rPr>
+              <w:t>]</w:t>
+            </w:r>
+          </w:p>
+        </w:tc>
+      </w:tr>
+    </w:tbl>
     <w:p>
       <w:pPr>
         <w:spacing w:after="0" w:line="240" w:lineRule="auto"/>
       </w:pPr>
+      <w:r>
+        <w:t xml:space="preserve"> </w:t>
+      </w:r>
       <w:r>
         <w:br w:type="page"/>
       </w:r>
@@ -896,7 +998,25 @@
                 <w:sz w:val="24"/>
                 <w:szCs w:val="24"/>
               </w:rPr>
-              <w:t>[RationaleForProject]</w:t>
+              <w:t>[</w:t>
+            </w:r>
+            <w:proofErr w:type="spellStart"/>
+            <w:r>
+              <w:rPr>
+                <w:rFonts w:eastAsia="Times New Roman" w:cs="Times New Roman"/>
+                <w:sz w:val="24"/>
+                <w:szCs w:val="24"/>
+              </w:rPr>
+              <w:t>RationaleForProject</w:t>
+            </w:r>
+            <w:proofErr w:type="spellEnd"/>
+            <w:r>
+              <w:rPr>
+                <w:rFonts w:eastAsia="Times New Roman" w:cs="Times New Roman"/>
+                <w:sz w:val="24"/>
+                <w:szCs w:val="24"/>
+              </w:rPr>
+              <w:t>]</w:t>
             </w:r>
           </w:p>
         </w:tc>
@@ -949,7 +1069,25 @@
                 <w:sz w:val="24"/>
                 <w:szCs w:val="24"/>
               </w:rPr>
-              <w:t xml:space="preserve"> [RationaleForTrust]</w:t>
+              <w:t xml:space="preserve"> [</w:t>
+            </w:r>
+            <w:proofErr w:type="spellStart"/>
+            <w:r>
+              <w:rPr>
+                <w:rFonts w:eastAsia="Times New Roman" w:cs="Times New Roman"/>
+                <w:sz w:val="24"/>
+                <w:szCs w:val="24"/>
+              </w:rPr>
+              <w:t>RationaleForTrust</w:t>
+            </w:r>
+            <w:proofErr w:type="spellEnd"/>
+            <w:r>
+              <w:rPr>
+                <w:rFonts w:eastAsia="Times New Roman" w:cs="Times New Roman"/>
+                <w:sz w:val="24"/>
+                <w:szCs w:val="24"/>
+              </w:rPr>
+              <w:t>]</w:t>
             </w:r>
           </w:p>
         </w:tc>
@@ -982,7 +1120,23 @@
           <w:szCs w:val="24"/>
         </w:rPr>
         <w:lastRenderedPageBreak/>
-        <w:t>[AcademySection]</w:t>
+        <w:t>[</w:t>
+      </w:r>
+      <w:proofErr w:type="spellStart"/>
+      <w:r>
+        <w:rPr>
+          <w:sz w:val="24"/>
+          <w:szCs w:val="24"/>
+        </w:rPr>
+        <w:t>AcademySection</w:t>
+      </w:r>
+      <w:proofErr w:type="spellEnd"/>
+      <w:r>
+        <w:rPr>
+          <w:sz w:val="24"/>
+          <w:szCs w:val="24"/>
+        </w:rPr>
+        <w:t>]</w:t>
       </w:r>
     </w:p>
     <w:p>
@@ -1117,7 +1271,15 @@
             <w:pStyle w:val="Footer"/>
           </w:pPr>
           <w:r>
-            <w:t>[ClearedBy]</w:t>
+            <w:t>[</w:t>
+          </w:r>
+          <w:proofErr w:type="spellStart"/>
+          <w:r>
+            <w:t>ClearedBy</w:t>
+          </w:r>
+          <w:proofErr w:type="spellEnd"/>
+          <w:r>
+            <w:t>]</w:t>
           </w:r>
         </w:p>
       </w:tc>
@@ -1813,6 +1975,7 @@
   <w:style w:type="character" w:default="1" w:styleId="DefaultParagraphFont">
     <w:name w:val="Default Paragraph Font"/>
     <w:uiPriority w:val="1"/>
+    <w:semiHidden/>
     <w:unhideWhenUsed/>
   </w:style>
   <w:style w:type="table" w:default="1" w:styleId="TableNormal">

</xml_diff>

<commit_message>
Updated Htb document to reflect Lefal Requirement changes
</commit_message>
<xml_diff>
--- a/Frontend/Resources/htb-template.docx
+++ b/Frontend/Resources/htb-template.docx
@@ -59,12 +59,6 @@
         <w:gridCol w:w="4249"/>
       </w:tblGrid>
       <w:tr>
-        <w:tblPrEx>
-          <w:tblCellMar>
-            <w:top w:w="0" w:type="dxa"/>
-            <w:bottom w:w="0" w:type="dxa"/>
-          </w:tblCellMar>
-        </w:tblPrEx>
         <w:trPr>
           <w:trHeight w:val="1"/>
         </w:trPr>
@@ -127,12 +121,6 @@
         </w:tc>
       </w:tr>
       <w:tr>
-        <w:tblPrEx>
-          <w:tblCellMar>
-            <w:top w:w="0" w:type="dxa"/>
-            <w:bottom w:w="0" w:type="dxa"/>
-          </w:tblCellMar>
-        </w:tblPrEx>
         <w:trPr>
           <w:trHeight w:val="1"/>
         </w:trPr>
@@ -219,12 +207,6 @@
         <w:gridCol w:w="4270"/>
       </w:tblGrid>
       <w:tr>
-        <w:tblPrEx>
-          <w:tblCellMar>
-            <w:top w:w="0" w:type="dxa"/>
-            <w:bottom w:w="0" w:type="dxa"/>
-          </w:tblCellMar>
-        </w:tblPrEx>
         <w:trPr>
           <w:trHeight w:val="1"/>
         </w:trPr>
@@ -327,12 +309,6 @@
         <w:gridCol w:w="4346"/>
       </w:tblGrid>
       <w:tr>
-        <w:tblPrEx>
-          <w:tblCellMar>
-            <w:top w:w="0" w:type="dxa"/>
-            <w:bottom w:w="0" w:type="dxa"/>
-          </w:tblCellMar>
-        </w:tblPrEx>
         <w:trPr>
           <w:trHeight w:val="1"/>
         </w:trPr>
@@ -411,12 +387,6 @@
         </w:tc>
       </w:tr>
       <w:tr>
-        <w:tblPrEx>
-          <w:tblCellMar>
-            <w:top w:w="0" w:type="dxa"/>
-            <w:bottom w:w="0" w:type="dxa"/>
-          </w:tblCellMar>
-        </w:tblPrEx>
         <w:trPr>
           <w:trHeight w:val="1"/>
         </w:trPr>
@@ -558,12 +528,6 @@
         <w:gridCol w:w="4308"/>
       </w:tblGrid>
       <w:tr>
-        <w:tblPrEx>
-          <w:tblCellMar>
-            <w:top w:w="0" w:type="dxa"/>
-            <w:bottom w:w="0" w:type="dxa"/>
-          </w:tblCellMar>
-        </w:tblPrEx>
         <w:trPr>
           <w:trHeight w:val="1"/>
         </w:trPr>
@@ -642,12 +606,6 @@
         </w:tc>
       </w:tr>
       <w:tr>
-        <w:tblPrEx>
-          <w:tblCellMar>
-            <w:top w:w="0" w:type="dxa"/>
-            <w:bottom w:w="0" w:type="dxa"/>
-          </w:tblCellMar>
-        </w:tblPrEx>
         <w:trPr>
           <w:trHeight w:val="1"/>
         </w:trPr>
@@ -762,12 +720,6 @@
         <w:gridCol w:w="4271"/>
       </w:tblGrid>
       <w:tr>
-        <w:tblPrEx>
-          <w:tblCellMar>
-            <w:top w:w="0" w:type="dxa"/>
-            <w:bottom w:w="0" w:type="dxa"/>
-          </w:tblCellMar>
-        </w:tblPrEx>
         <w:trPr>
           <w:trHeight w:val="1"/>
         </w:trPr>
@@ -846,12 +798,6 @@
         </w:tc>
       </w:tr>
       <w:tr>
-        <w:tblPrEx>
-          <w:tblCellMar>
-            <w:top w:w="0" w:type="dxa"/>
-            <w:bottom w:w="0" w:type="dxa"/>
-          </w:tblCellMar>
-        </w:tblPrEx>
         <w:trPr>
           <w:trHeight w:val="1"/>
         </w:trPr>
@@ -960,12 +906,6 @@
         <w:gridCol w:w="4645"/>
       </w:tblGrid>
       <w:tr>
-        <w:tblPrEx>
-          <w:tblCellMar>
-            <w:top w:w="0" w:type="dxa"/>
-            <w:bottom w:w="0" w:type="dxa"/>
-          </w:tblCellMar>
-        </w:tblPrEx>
         <w:trPr>
           <w:trHeight w:val="1"/>
         </w:trPr>
@@ -1107,12 +1047,6 @@
         <w:gridCol w:w="4292"/>
       </w:tblGrid>
       <w:tr>
-        <w:tblPrEx>
-          <w:tblCellMar>
-            <w:top w:w="0" w:type="dxa"/>
-            <w:bottom w:w="0" w:type="dxa"/>
-          </w:tblCellMar>
-        </w:tblPrEx>
         <w:trPr>
           <w:trHeight w:val="1"/>
         </w:trPr>
@@ -1134,14 +1068,42 @@
           <w:p>
             <w:pPr>
               <w:spacing w:before="120" w:after="120" w:line="288" w:lineRule="auto"/>
-            </w:pPr>
-            <w:r>
-              <w:rPr>
-                <w:rFonts w:ascii="Arial" w:eastAsia="Arial" w:hAnsi="Arial" w:cs="Arial"/>
+              <w:rPr>
                 <w:b/>
-                <w:sz w:val="24"/>
-              </w:rPr>
-              <w:t>Trust agreement?</w:t>
+                <w:bCs/>
+              </w:rPr>
+            </w:pPr>
+            <w:r>
+              <w:rPr>
+                <w:rFonts w:ascii="Arial" w:eastAsia="Arial" w:hAnsi="Arial" w:cs="Arial"/>
+                <w:b/>
+                <w:sz w:val="24"/>
+              </w:rPr>
+              <w:t>Outgoing</w:t>
+            </w:r>
+            <w:r>
+              <w:rPr>
+                <w:rFonts w:ascii="Arial" w:eastAsia="Arial" w:hAnsi="Arial" w:cs="Arial"/>
+                <w:b/>
+                <w:sz w:val="24"/>
+              </w:rPr>
+              <w:t xml:space="preserve"> trust </w:t>
+            </w:r>
+            <w:r>
+              <w:rPr>
+                <w:rFonts w:ascii="Arial" w:eastAsia="Arial" w:hAnsi="Arial" w:cs="Arial"/>
+                <w:b/>
+                <w:sz w:val="24"/>
+              </w:rPr>
+              <w:t>resolution</w:t>
+            </w:r>
+            <w:r>
+              <w:rPr>
+                <w:rFonts w:ascii="Arial" w:eastAsia="Arial" w:hAnsi="Arial" w:cs="Arial"/>
+                <w:b/>
+                <w:sz w:val="24"/>
+              </w:rPr>
+              <w:t>?</w:t>
             </w:r>
           </w:p>
         </w:tc>
@@ -1177,7 +1139,7 @@
                 <w:rFonts w:ascii="Arial" w:eastAsia="Arial" w:hAnsi="Arial" w:cs="Arial"/>
                 <w:sz w:val="24"/>
               </w:rPr>
-              <w:t>TrustAgreement</w:t>
+              <w:t>OutgoingTrustConsent</w:t>
             </w:r>
             <w:proofErr w:type="spellEnd"/>
             <w:r>
@@ -1191,12 +1153,6 @@
         </w:tc>
       </w:tr>
       <w:tr>
-        <w:tblPrEx>
-          <w:tblCellMar>
-            <w:top w:w="0" w:type="dxa"/>
-            <w:bottom w:w="0" w:type="dxa"/>
-          </w:tblCellMar>
-        </w:tblPrEx>
         <w:trPr>
           <w:trHeight w:val="1"/>
         </w:trPr>
@@ -1218,13 +1174,117 @@
           <w:p>
             <w:pPr>
               <w:spacing w:before="120" w:after="120" w:line="288" w:lineRule="auto"/>
-            </w:pPr>
-            <w:r>
               <w:rPr>
                 <w:rFonts w:ascii="Arial" w:eastAsia="Arial" w:hAnsi="Arial" w:cs="Arial"/>
                 <w:b/>
                 <w:sz w:val="24"/>
               </w:rPr>
+            </w:pPr>
+            <w:r>
+              <w:rPr>
+                <w:rFonts w:ascii="Arial" w:eastAsia="Arial" w:hAnsi="Arial" w:cs="Arial"/>
+                <w:b/>
+                <w:sz w:val="24"/>
+              </w:rPr>
+              <w:t xml:space="preserve">Incoming </w:t>
+            </w:r>
+            <w:r>
+              <w:rPr>
+                <w:rFonts w:ascii="Arial" w:eastAsia="Arial" w:hAnsi="Arial" w:cs="Arial"/>
+                <w:b/>
+                <w:sz w:val="24"/>
+              </w:rPr>
+              <w:t>t</w:t>
+            </w:r>
+            <w:r>
+              <w:rPr>
+                <w:rFonts w:ascii="Arial" w:eastAsia="Arial" w:hAnsi="Arial" w:cs="Arial"/>
+                <w:b/>
+                <w:sz w:val="24"/>
+              </w:rPr>
+              <w:t>rust agreement?</w:t>
+            </w:r>
+          </w:p>
+        </w:tc>
+        <w:tc>
+          <w:tcPr>
+            <w:tcW w:w="4292" w:type="dxa"/>
+            <w:tcBorders>
+              <w:top w:val="single" w:sz="8" w:space="0" w:color="000000"/>
+              <w:left w:val="single" w:sz="8" w:space="0" w:color="000000"/>
+              <w:bottom w:val="single" w:sz="8" w:space="0" w:color="000000"/>
+              <w:right w:val="single" w:sz="8" w:space="0" w:color="000000"/>
+            </w:tcBorders>
+            <w:shd w:val="clear" w:color="000000" w:fill="FFFFFF"/>
+            <w:tcMar>
+              <w:left w:w="108" w:type="dxa"/>
+              <w:right w:w="108" w:type="dxa"/>
+            </w:tcMar>
+          </w:tcPr>
+          <w:p>
+            <w:pPr>
+              <w:spacing w:before="120" w:after="120" w:line="288" w:lineRule="auto"/>
+              <w:rPr>
+                <w:rFonts w:ascii="Arial" w:eastAsia="Arial" w:hAnsi="Arial" w:cs="Arial"/>
+                <w:sz w:val="24"/>
+              </w:rPr>
+            </w:pPr>
+            <w:r>
+              <w:rPr>
+                <w:rFonts w:ascii="Arial" w:eastAsia="Arial" w:hAnsi="Arial" w:cs="Arial"/>
+                <w:sz w:val="24"/>
+              </w:rPr>
+              <w:t>[</w:t>
+            </w:r>
+            <w:proofErr w:type="spellStart"/>
+            <w:r>
+              <w:rPr>
+                <w:rFonts w:ascii="Arial" w:eastAsia="Arial" w:hAnsi="Arial" w:cs="Arial"/>
+                <w:sz w:val="24"/>
+              </w:rPr>
+              <w:t>IncomingTrustAgreement</w:t>
+            </w:r>
+            <w:proofErr w:type="spellEnd"/>
+            <w:r>
+              <w:rPr>
+                <w:rFonts w:ascii="Arial" w:eastAsia="Arial" w:hAnsi="Arial" w:cs="Arial"/>
+                <w:sz w:val="24"/>
+              </w:rPr>
+              <w:t>]</w:t>
+            </w:r>
+          </w:p>
+        </w:tc>
+      </w:tr>
+      <w:tr>
+        <w:trPr>
+          <w:trHeight w:val="1"/>
+        </w:trPr>
+        <w:tc>
+          <w:tcPr>
+            <w:tcW w:w="4842" w:type="dxa"/>
+            <w:tcBorders>
+              <w:top w:val="single" w:sz="8" w:space="0" w:color="000000"/>
+              <w:left w:val="single" w:sz="8" w:space="0" w:color="000000"/>
+              <w:bottom w:val="single" w:sz="8" w:space="0" w:color="000000"/>
+              <w:right w:val="single" w:sz="8" w:space="0" w:color="000000"/>
+            </w:tcBorders>
+            <w:shd w:val="clear" w:color="000000" w:fill="FFFFFF"/>
+            <w:tcMar>
+              <w:left w:w="108" w:type="dxa"/>
+              <w:right w:w="108" w:type="dxa"/>
+            </w:tcMar>
+          </w:tcPr>
+          <w:p>
+            <w:pPr>
+              <w:spacing w:before="120" w:after="120" w:line="288" w:lineRule="auto"/>
+            </w:pPr>
+            <w:r>
+              <w:rPr>
+                <w:rFonts w:ascii="Arial" w:eastAsia="Arial" w:hAnsi="Arial" w:cs="Arial"/>
+                <w:b/>
+                <w:sz w:val="24"/>
+              </w:rPr>
+              <w:lastRenderedPageBreak/>
               <w:t>Diocesan consent?</w:t>
             </w:r>
           </w:p>
@@ -1341,12 +1401,6 @@
         <w:gridCol w:w="9134"/>
       </w:tblGrid>
       <w:tr>
-        <w:tblPrEx>
-          <w:tblCellMar>
-            <w:top w:w="0" w:type="dxa"/>
-            <w:bottom w:w="0" w:type="dxa"/>
-          </w:tblCellMar>
-        </w:tblPrEx>
         <w:tc>
           <w:tcPr>
             <w:tcW w:w="9750" w:type="dxa"/>
@@ -1429,12 +1483,6 @@
         <w:gridCol w:w="9134"/>
       </w:tblGrid>
       <w:tr>
-        <w:tblPrEx>
-          <w:tblCellMar>
-            <w:top w:w="0" w:type="dxa"/>
-            <w:bottom w:w="0" w:type="dxa"/>
-          </w:tblCellMar>
-        </w:tblPrEx>
         <w:tc>
           <w:tcPr>
             <w:tcW w:w="9750" w:type="dxa"/>

</xml_diff>

<commit_message>
Updated headings styling for accessibility (navigation pane)
</commit_message>
<xml_diff>
--- a/Frontend/Resources/htb-template.docx
+++ b/Frontend/Resources/htb-template.docx
@@ -4,42 +4,32 @@
   <w:body>
     <w:p>
       <w:pPr>
-        <w:keepNext/>
-        <w:suppressAutoHyphens/>
-        <w:spacing w:before="240" w:after="240" w:line="240" w:lineRule="auto"/>
-        <w:rPr>
-          <w:rFonts w:ascii="Arial" w:eastAsia="Arial" w:hAnsi="Arial" w:cs="Arial"/>
-          <w:b/>
-          <w:color w:val="104F75"/>
-          <w:sz w:val="32"/>
+        <w:pStyle w:val="Heading1"/>
+        <w:rPr>
+          <w:sz w:val="36"/>
+          <w:szCs w:val="24"/>
         </w:rPr>
       </w:pPr>
       <w:r>
         <w:rPr>
-          <w:rFonts w:ascii="Arial" w:eastAsia="Arial" w:hAnsi="Arial" w:cs="Arial"/>
-          <w:b/>
-          <w:color w:val="104F75"/>
-          <w:sz w:val="32"/>
+          <w:sz w:val="36"/>
+          <w:szCs w:val="24"/>
         </w:rPr>
         <w:t>[</w:t>
       </w:r>
       <w:proofErr w:type="spellStart"/>
       <w:r>
         <w:rPr>
-          <w:rFonts w:ascii="Arial" w:eastAsia="Arial" w:hAnsi="Arial" w:cs="Arial"/>
-          <w:b/>
-          <w:color w:val="104F75"/>
-          <w:sz w:val="32"/>
+          <w:sz w:val="36"/>
+          <w:szCs w:val="24"/>
         </w:rPr>
         <w:t>HtbTemplateTitle</w:t>
       </w:r>
       <w:proofErr w:type="spellEnd"/>
       <w:r>
         <w:rPr>
-          <w:rFonts w:ascii="Arial" w:eastAsia="Arial" w:hAnsi="Arial" w:cs="Arial"/>
-          <w:b/>
-          <w:color w:val="104F75"/>
-          <w:sz w:val="32"/>
+          <w:sz w:val="36"/>
+          <w:szCs w:val="24"/>
         </w:rPr>
         <w:t>]</w:t>
       </w:r>
@@ -494,22 +484,9 @@
     </w:p>
     <w:p>
       <w:pPr>
-        <w:suppressAutoHyphens/>
-        <w:spacing w:before="360" w:after="240" w:line="240" w:lineRule="auto"/>
-        <w:rPr>
-          <w:rFonts w:ascii="Arial" w:eastAsia="Arial" w:hAnsi="Arial" w:cs="Arial"/>
-          <w:b/>
-          <w:color w:val="104F75"/>
-          <w:sz w:val="36"/>
-        </w:rPr>
+        <w:pStyle w:val="Heading1"/>
       </w:pPr>
       <w:r>
-        <w:rPr>
-          <w:rFonts w:ascii="Arial" w:eastAsia="Arial" w:hAnsi="Arial" w:cs="Arial"/>
-          <w:b/>
-          <w:color w:val="104F75"/>
-          <w:sz w:val="36"/>
-        </w:rPr>
         <w:t>Features of the transfer</w:t>
       </w:r>
     </w:p>
@@ -525,7 +502,7 @@
       </w:tblPr>
       <w:tblGrid>
         <w:gridCol w:w="4826"/>
-        <w:gridCol w:w="4308"/>
+        <w:gridCol w:w="4246"/>
       </w:tblGrid>
       <w:tr>
         <w:trPr>
@@ -533,7 +510,7 @@
         </w:trPr>
         <w:tc>
           <w:tcPr>
-            <w:tcW w:w="5235" w:type="dxa"/>
+            <w:tcW w:w="4826" w:type="dxa"/>
             <w:tcBorders>
               <w:top w:val="single" w:sz="8" w:space="0" w:color="000000"/>
               <w:left w:val="single" w:sz="8" w:space="0" w:color="000000"/>
@@ -562,29 +539,29 @@
         </w:tc>
         <w:tc>
           <w:tcPr>
-            <w:tcW w:w="4515" w:type="dxa"/>
-            <w:tcBorders>
-              <w:top w:val="single" w:sz="8" w:space="0" w:color="000000"/>
-              <w:left w:val="single" w:sz="8" w:space="0" w:color="000000"/>
-              <w:bottom w:val="single" w:sz="8" w:space="0" w:color="000000"/>
-              <w:right w:val="single" w:sz="8" w:space="0" w:color="000000"/>
-            </w:tcBorders>
-            <w:shd w:val="clear" w:color="000000" w:fill="FFFFFF"/>
-            <w:tcMar>
-              <w:left w:w="108" w:type="dxa"/>
-              <w:right w:w="108" w:type="dxa"/>
-            </w:tcMar>
-          </w:tcPr>
-          <w:p>
-            <w:pPr>
-              <w:spacing w:before="120" w:after="120" w:line="288" w:lineRule="auto"/>
-            </w:pPr>
-            <w:r>
-              <w:rPr>
-                <w:rFonts w:ascii="Arial" w:eastAsia="Arial" w:hAnsi="Arial" w:cs="Arial"/>
-                <w:sz w:val="24"/>
-              </w:rPr>
-              <w:t xml:space="preserve"> [</w:t>
+            <w:tcW w:w="4246" w:type="dxa"/>
+            <w:tcBorders>
+              <w:top w:val="single" w:sz="8" w:space="0" w:color="000000"/>
+              <w:left w:val="single" w:sz="8" w:space="0" w:color="000000"/>
+              <w:bottom w:val="single" w:sz="8" w:space="0" w:color="000000"/>
+              <w:right w:val="single" w:sz="8" w:space="0" w:color="000000"/>
+            </w:tcBorders>
+            <w:shd w:val="clear" w:color="000000" w:fill="FFFFFF"/>
+            <w:tcMar>
+              <w:left w:w="108" w:type="dxa"/>
+              <w:right w:w="108" w:type="dxa"/>
+            </w:tcMar>
+          </w:tcPr>
+          <w:p>
+            <w:pPr>
+              <w:spacing w:before="120" w:after="120" w:line="288" w:lineRule="auto"/>
+            </w:pPr>
+            <w:r>
+              <w:rPr>
+                <w:rFonts w:ascii="Arial" w:eastAsia="Arial" w:hAnsi="Arial" w:cs="Arial"/>
+                <w:sz w:val="24"/>
+              </w:rPr>
+              <w:t>[</w:t>
             </w:r>
             <w:proofErr w:type="spellStart"/>
             <w:r>
@@ -611,7 +588,7 @@
         </w:trPr>
         <w:tc>
           <w:tcPr>
-            <w:tcW w:w="5235" w:type="dxa"/>
+            <w:tcW w:w="4826" w:type="dxa"/>
             <w:tcBorders>
               <w:top w:val="single" w:sz="8" w:space="0" w:color="000000"/>
               <w:left w:val="single" w:sz="8" w:space="0" w:color="000000"/>
@@ -640,7 +617,7 @@
         </w:tc>
         <w:tc>
           <w:tcPr>
-            <w:tcW w:w="4515" w:type="dxa"/>
+            <w:tcW w:w="4246" w:type="dxa"/>
             <w:tcBorders>
               <w:top w:val="single" w:sz="8" w:space="0" w:color="000000"/>
               <w:left w:val="single" w:sz="8" w:space="0" w:color="000000"/>
@@ -686,29 +663,17 @@
     </w:tbl>
     <w:p>
       <w:pPr>
-        <w:suppressAutoHyphens/>
-        <w:spacing w:before="360" w:after="240" w:line="240" w:lineRule="auto"/>
-        <w:rPr>
-          <w:rFonts w:ascii="Arial" w:eastAsia="Arial" w:hAnsi="Arial" w:cs="Arial"/>
-          <w:b/>
-          <w:color w:val="104F75"/>
-          <w:sz w:val="36"/>
-        </w:rPr>
+        <w:pStyle w:val="Heading1"/>
       </w:pPr>
       <w:r>
-        <w:rPr>
-          <w:rFonts w:ascii="Arial" w:eastAsia="Arial" w:hAnsi="Arial" w:cs="Arial"/>
-          <w:b/>
-          <w:color w:val="104F75"/>
-          <w:sz w:val="36"/>
-        </w:rPr>
         <w:t>Benefits and risks</w:t>
       </w:r>
     </w:p>
     <w:tbl>
       <w:tblPr>
-        <w:tblW w:w="0" w:type="auto"/>
+        <w:tblW w:w="9072" w:type="dxa"/>
         <w:tblInd w:w="108" w:type="dxa"/>
+        <w:tblLayout w:type="fixed"/>
         <w:tblCellMar>
           <w:left w:w="10" w:type="dxa"/>
           <w:right w:w="10" w:type="dxa"/>
@@ -716,8 +681,8 @@
         <w:tblLook w:val="0000" w:firstRow="0" w:lastRow="0" w:firstColumn="0" w:lastColumn="0" w:noHBand="0" w:noVBand="0"/>
       </w:tblPr>
       <w:tblGrid>
-        <w:gridCol w:w="4863"/>
-        <w:gridCol w:w="4271"/>
+        <w:gridCol w:w="4536"/>
+        <w:gridCol w:w="4536"/>
       </w:tblGrid>
       <w:tr>
         <w:trPr>
@@ -725,7 +690,7 @@
         </w:trPr>
         <w:tc>
           <w:tcPr>
-            <w:tcW w:w="5235" w:type="dxa"/>
+            <w:tcW w:w="4536" w:type="dxa"/>
             <w:tcBorders>
               <w:top w:val="single" w:sz="8" w:space="0" w:color="000000"/>
               <w:left w:val="single" w:sz="8" w:space="0" w:color="000000"/>
@@ -754,7 +719,7 @@
         </w:tc>
         <w:tc>
           <w:tcPr>
-            <w:tcW w:w="4500" w:type="dxa"/>
+            <w:tcW w:w="4536" w:type="dxa"/>
             <w:tcBorders>
               <w:top w:val="single" w:sz="8" w:space="0" w:color="000000"/>
               <w:left w:val="single" w:sz="8" w:space="0" w:color="000000"/>
@@ -803,7 +768,7 @@
         </w:trPr>
         <w:tc>
           <w:tcPr>
-            <w:tcW w:w="5235" w:type="dxa"/>
+            <w:tcW w:w="4536" w:type="dxa"/>
             <w:tcBorders>
               <w:top w:val="single" w:sz="8" w:space="0" w:color="000000"/>
               <w:left w:val="single" w:sz="8" w:space="0" w:color="000000"/>
@@ -832,7 +797,7 @@
         </w:tc>
         <w:tc>
           <w:tcPr>
-            <w:tcW w:w="4500" w:type="dxa"/>
+            <w:tcW w:w="4536" w:type="dxa"/>
             <w:tcBorders>
               <w:top w:val="single" w:sz="8" w:space="0" w:color="000000"/>
               <w:left w:val="single" w:sz="8" w:space="0" w:color="000000"/>
@@ -863,6 +828,86 @@
                 <w:sz w:val="24"/>
               </w:rPr>
               <w:t>AnyRisks</w:t>
+            </w:r>
+            <w:proofErr w:type="spellEnd"/>
+            <w:r>
+              <w:rPr>
+                <w:rFonts w:ascii="Arial" w:eastAsia="Arial" w:hAnsi="Arial" w:cs="Arial"/>
+                <w:sz w:val="24"/>
+              </w:rPr>
+              <w:t>]</w:t>
+            </w:r>
+          </w:p>
+        </w:tc>
+      </w:tr>
+      <w:tr>
+        <w:trPr>
+          <w:trHeight w:val="1"/>
+        </w:trPr>
+        <w:tc>
+          <w:tcPr>
+            <w:tcW w:w="4536" w:type="dxa"/>
+            <w:tcBorders>
+              <w:top w:val="single" w:sz="8" w:space="0" w:color="000000"/>
+              <w:left w:val="single" w:sz="8" w:space="0" w:color="000000"/>
+              <w:bottom w:val="single" w:sz="8" w:space="0" w:color="000000"/>
+              <w:right w:val="single" w:sz="8" w:space="0" w:color="000000"/>
+            </w:tcBorders>
+            <w:shd w:val="clear" w:color="000000" w:fill="FFFFFF"/>
+            <w:tcMar>
+              <w:left w:w="108" w:type="dxa"/>
+              <w:right w:w="108" w:type="dxa"/>
+            </w:tcMar>
+          </w:tcPr>
+          <w:p>
+            <w:pPr>
+              <w:spacing w:before="120" w:after="120" w:line="288" w:lineRule="auto"/>
+              <w:rPr>
+                <w:rFonts w:ascii="Arial" w:eastAsia="Arial" w:hAnsi="Arial" w:cs="Arial"/>
+              </w:rPr>
+            </w:pPr>
+            <w:r>
+              <w:rPr>
+                <w:rFonts w:ascii="Arial" w:eastAsia="Arial" w:hAnsi="Arial" w:cs="Arial"/>
+                <w:b/>
+                <w:sz w:val="24"/>
+              </w:rPr>
+              <w:t>Has an Equalities Impact Assessment been considered?</w:t>
+            </w:r>
+          </w:p>
+        </w:tc>
+        <w:tc>
+          <w:tcPr>
+            <w:tcW w:w="4536" w:type="dxa"/>
+            <w:tcBorders>
+              <w:top w:val="single" w:sz="8" w:space="0" w:color="000000"/>
+              <w:left w:val="single" w:sz="8" w:space="0" w:color="000000"/>
+              <w:bottom w:val="single" w:sz="8" w:space="0" w:color="000000"/>
+              <w:right w:val="single" w:sz="8" w:space="0" w:color="000000"/>
+            </w:tcBorders>
+            <w:shd w:val="clear" w:color="000000" w:fill="FFFFFF"/>
+          </w:tcPr>
+          <w:p>
+            <w:pPr>
+              <w:spacing w:before="120" w:after="120" w:line="288" w:lineRule="auto"/>
+              <w:rPr>
+                <w:rFonts w:ascii="Arial" w:eastAsia="Arial" w:hAnsi="Arial" w:cs="Arial"/>
+              </w:rPr>
+            </w:pPr>
+            <w:r>
+              <w:rPr>
+                <w:rFonts w:ascii="Arial" w:eastAsia="Arial" w:hAnsi="Arial" w:cs="Arial"/>
+                <w:sz w:val="24"/>
+              </w:rPr>
+              <w:t>[</w:t>
+            </w:r>
+            <w:proofErr w:type="spellStart"/>
+            <w:r>
+              <w:rPr>
+                <w:rFonts w:ascii="Arial" w:eastAsia="Arial" w:hAnsi="Arial" w:cs="Arial"/>
+                <w:sz w:val="24"/>
+              </w:rPr>
+              <w:t>EqualitiesImpactAssessmentConsidered</w:t>
             </w:r>
             <w:proofErr w:type="spellEnd"/>
             <w:r>
@@ -884,106 +929,7 @@
           <w:rFonts w:ascii="Arial" w:eastAsia="Arial" w:hAnsi="Arial" w:cs="Arial"/>
         </w:rPr>
       </w:pPr>
-      <w:r>
-        <w:rPr>
-          <w:rFonts w:ascii="Arial" w:eastAsia="Arial" w:hAnsi="Arial" w:cs="Arial"/>
-        </w:rPr>
-        <w:t>[Risks]</w:t>
-      </w:r>
     </w:p>
-    <w:tbl>
-      <w:tblPr>
-        <w:tblW w:w="0" w:type="auto"/>
-        <w:tblInd w:w="108" w:type="dxa"/>
-        <w:tblCellMar>
-          <w:left w:w="10" w:type="dxa"/>
-          <w:right w:w="10" w:type="dxa"/>
-        </w:tblCellMar>
-        <w:tblLook w:val="0000" w:firstRow="0" w:lastRow="0" w:firstColumn="0" w:lastColumn="0" w:noHBand="0" w:noVBand="0"/>
-      </w:tblPr>
-      <w:tblGrid>
-        <w:gridCol w:w="4489"/>
-        <w:gridCol w:w="4645"/>
-      </w:tblGrid>
-      <w:tr>
-        <w:trPr>
-          <w:trHeight w:val="1"/>
-        </w:trPr>
-        <w:tc>
-          <w:tcPr>
-            <w:tcW w:w="5235" w:type="dxa"/>
-            <w:tcBorders>
-              <w:top w:val="single" w:sz="0" w:space="0" w:color="000000"/>
-              <w:left w:val="single" w:sz="8" w:space="0" w:color="000000"/>
-              <w:bottom w:val="single" w:sz="8" w:space="0" w:color="000000"/>
-              <w:right w:val="single" w:sz="8" w:space="0" w:color="000000"/>
-            </w:tcBorders>
-            <w:shd w:val="clear" w:color="000000" w:fill="FFFFFF"/>
-            <w:tcMar>
-              <w:left w:w="108" w:type="dxa"/>
-              <w:right w:w="108" w:type="dxa"/>
-            </w:tcMar>
-          </w:tcPr>
-          <w:p>
-            <w:pPr>
-              <w:spacing w:before="120" w:after="120" w:line="288" w:lineRule="auto"/>
-            </w:pPr>
-            <w:r>
-              <w:rPr>
-                <w:rFonts w:ascii="Arial" w:eastAsia="Arial" w:hAnsi="Arial" w:cs="Arial"/>
-                <w:b/>
-                <w:sz w:val="24"/>
-              </w:rPr>
-              <w:t>Has an Equalities Impact Assessment been considered?</w:t>
-            </w:r>
-          </w:p>
-        </w:tc>
-        <w:tc>
-          <w:tcPr>
-            <w:tcW w:w="4500" w:type="dxa"/>
-            <w:tcBorders>
-              <w:top w:val="single" w:sz="0" w:space="0" w:color="000000"/>
-              <w:left w:val="single" w:sz="8" w:space="0" w:color="000000"/>
-              <w:bottom w:val="single" w:sz="8" w:space="0" w:color="000000"/>
-              <w:right w:val="single" w:sz="8" w:space="0" w:color="000000"/>
-            </w:tcBorders>
-            <w:shd w:val="clear" w:color="000000" w:fill="FFFFFF"/>
-            <w:tcMar>
-              <w:left w:w="108" w:type="dxa"/>
-              <w:right w:w="108" w:type="dxa"/>
-            </w:tcMar>
-          </w:tcPr>
-          <w:p>
-            <w:pPr>
-              <w:spacing w:before="120" w:after="120" w:line="288" w:lineRule="auto"/>
-            </w:pPr>
-            <w:r>
-              <w:rPr>
-                <w:rFonts w:ascii="Arial" w:eastAsia="Arial" w:hAnsi="Arial" w:cs="Arial"/>
-                <w:sz w:val="24"/>
-              </w:rPr>
-              <w:t>[</w:t>
-            </w:r>
-            <w:proofErr w:type="spellStart"/>
-            <w:r>
-              <w:rPr>
-                <w:rFonts w:ascii="Arial" w:eastAsia="Arial" w:hAnsi="Arial" w:cs="Arial"/>
-                <w:sz w:val="24"/>
-              </w:rPr>
-              <w:t>EqualitiesImpactAssessmentConsidered</w:t>
-            </w:r>
-            <w:proofErr w:type="spellEnd"/>
-            <w:r>
-              <w:rPr>
-                <w:rFonts w:ascii="Arial" w:eastAsia="Arial" w:hAnsi="Arial" w:cs="Arial"/>
-                <w:sz w:val="24"/>
-              </w:rPr>
-              <w:t>]</w:t>
-            </w:r>
-          </w:p>
-        </w:tc>
-      </w:tr>
-    </w:tbl>
     <w:p>
       <w:pPr>
         <w:suppressAutoHyphens/>
@@ -996,7 +942,7 @@
         <w:rPr>
           <w:rFonts w:ascii="Arial" w:eastAsia="Arial" w:hAnsi="Arial" w:cs="Arial"/>
         </w:rPr>
-        <w:t xml:space="preserve">  </w:t>
+        <w:t>[Risks]</w:t>
       </w:r>
     </w:p>
     <w:p>
@@ -1005,18 +951,20 @@
         <w:spacing w:after="0" w:line="240" w:lineRule="auto"/>
         <w:rPr>
           <w:rFonts w:ascii="Arial" w:eastAsia="Arial" w:hAnsi="Arial" w:cs="Arial"/>
-          <w:b/>
-          <w:color w:val="104F75"/>
-          <w:sz w:val="36"/>
         </w:rPr>
       </w:pPr>
       <w:r>
         <w:rPr>
           <w:rFonts w:ascii="Arial" w:eastAsia="Arial" w:hAnsi="Arial" w:cs="Arial"/>
-          <w:b/>
-          <w:color w:val="104F75"/>
-          <w:sz w:val="36"/>
-        </w:rPr>
+        </w:rPr>
+        <w:t xml:space="preserve">  </w:t>
+      </w:r>
+    </w:p>
+    <w:p>
+      <w:pPr>
+        <w:pStyle w:val="Heading1"/>
+      </w:pPr>
+      <w:r>
         <w:t>Legal requirements</w:t>
       </w:r>
     </w:p>
@@ -1079,31 +1027,7 @@
                 <w:b/>
                 <w:sz w:val="24"/>
               </w:rPr>
-              <w:t>Outgoing</w:t>
-            </w:r>
-            <w:r>
-              <w:rPr>
-                <w:rFonts w:ascii="Arial" w:eastAsia="Arial" w:hAnsi="Arial" w:cs="Arial"/>
-                <w:b/>
-                <w:sz w:val="24"/>
-              </w:rPr>
-              <w:t xml:space="preserve"> trust </w:t>
-            </w:r>
-            <w:r>
-              <w:rPr>
-                <w:rFonts w:ascii="Arial" w:eastAsia="Arial" w:hAnsi="Arial" w:cs="Arial"/>
-                <w:b/>
-                <w:sz w:val="24"/>
-              </w:rPr>
-              <w:t>resolution</w:t>
-            </w:r>
-            <w:r>
-              <w:rPr>
-                <w:rFonts w:ascii="Arial" w:eastAsia="Arial" w:hAnsi="Arial" w:cs="Arial"/>
-                <w:b/>
-                <w:sz w:val="24"/>
-              </w:rPr>
-              <w:t>?</w:t>
+              <w:t>Outgoing trust resolution?</w:t>
             </w:r>
           </w:p>
         </w:tc>
@@ -1186,23 +1110,8 @@
                 <w:b/>
                 <w:sz w:val="24"/>
               </w:rPr>
-              <w:t xml:space="preserve">Incoming </w:t>
-            </w:r>
-            <w:r>
-              <w:rPr>
-                <w:rFonts w:ascii="Arial" w:eastAsia="Arial" w:hAnsi="Arial" w:cs="Arial"/>
-                <w:b/>
-                <w:sz w:val="24"/>
-              </w:rPr>
-              <w:t>t</w:t>
-            </w:r>
-            <w:r>
-              <w:rPr>
-                <w:rFonts w:ascii="Arial" w:eastAsia="Arial" w:hAnsi="Arial" w:cs="Arial"/>
-                <w:b/>
-                <w:sz w:val="24"/>
-              </w:rPr>
-              <w:t>rust agreement?</w:t>
+              <w:lastRenderedPageBreak/>
+              <w:t>Incoming trust agreement?</w:t>
             </w:r>
           </w:p>
         </w:tc>
@@ -1284,7 +1193,6 @@
                 <w:b/>
                 <w:sz w:val="24"/>
               </w:rPr>
-              <w:lastRenderedPageBreak/>
               <w:t>Diocesan consent?</w:t>
             </w:r>
           </w:p>
@@ -1346,44 +1254,25 @@
     </w:p>
     <w:p>
       <w:pPr>
-        <w:suppressAutoHyphens/>
-        <w:spacing w:before="480" w:after="240" w:line="240" w:lineRule="auto"/>
-        <w:rPr>
-          <w:rFonts w:ascii="Arial" w:eastAsia="Arial" w:hAnsi="Arial" w:cs="Arial"/>
-          <w:b/>
-          <w:color w:val="104F75"/>
+        <w:pStyle w:val="Heading1"/>
+        <w:rPr>
           <w:sz w:val="36"/>
+          <w:szCs w:val="24"/>
         </w:rPr>
       </w:pPr>
       <w:r>
         <w:rPr>
-          <w:rFonts w:ascii="Arial" w:eastAsia="Arial" w:hAnsi="Arial" w:cs="Arial"/>
-          <w:b/>
-          <w:color w:val="104F75"/>
           <w:sz w:val="36"/>
+          <w:szCs w:val="24"/>
         </w:rPr>
         <w:t>Rationale</w:t>
       </w:r>
     </w:p>
     <w:p>
       <w:pPr>
-        <w:keepNext/>
-        <w:suppressAutoHyphens/>
-        <w:spacing w:before="240" w:after="240" w:line="240" w:lineRule="auto"/>
-        <w:rPr>
-          <w:rFonts w:ascii="Arial" w:eastAsia="Arial" w:hAnsi="Arial" w:cs="Arial"/>
-          <w:b/>
-          <w:color w:val="104F75"/>
-          <w:sz w:val="32"/>
-        </w:rPr>
+        <w:pStyle w:val="Heading2"/>
       </w:pPr>
       <w:r>
-        <w:rPr>
-          <w:rFonts w:ascii="Arial" w:eastAsia="Arial" w:hAnsi="Arial" w:cs="Arial"/>
-          <w:b/>
-          <w:color w:val="104F75"/>
-          <w:sz w:val="32"/>
-        </w:rPr>
         <w:t>Rationale for the project</w:t>
       </w:r>
     </w:p>
@@ -1449,23 +1338,9 @@
     </w:tbl>
     <w:p>
       <w:pPr>
-        <w:keepNext/>
-        <w:suppressAutoHyphens/>
-        <w:spacing w:before="360" w:after="240" w:line="240" w:lineRule="auto"/>
-        <w:rPr>
-          <w:rFonts w:ascii="Arial" w:eastAsia="Arial" w:hAnsi="Arial" w:cs="Arial"/>
-          <w:b/>
-          <w:color w:val="104F75"/>
-          <w:sz w:val="32"/>
-        </w:rPr>
+        <w:pStyle w:val="Heading2"/>
       </w:pPr>
       <w:r>
-        <w:rPr>
-          <w:rFonts w:ascii="Arial" w:eastAsia="Arial" w:hAnsi="Arial" w:cs="Arial"/>
-          <w:b/>
-          <w:color w:val="104F75"/>
-          <w:sz w:val="32"/>
-        </w:rPr>
         <w:t>Rationale for the trust or sponsor</w:t>
       </w:r>
     </w:p>
@@ -1591,45 +1466,17 @@
     </w:p>
     <w:p>
       <w:pPr>
-        <w:keepNext/>
-        <w:suppressAutoHyphens/>
-        <w:spacing w:before="240" w:after="240" w:line="240" w:lineRule="auto"/>
-        <w:rPr>
-          <w:rFonts w:ascii="Arial" w:eastAsia="Arial" w:hAnsi="Arial" w:cs="Arial"/>
-          <w:b/>
-          <w:color w:val="104F75"/>
-          <w:sz w:val="32"/>
-        </w:rPr>
+        <w:pStyle w:val="Heading1"/>
       </w:pPr>
       <w:r>
-        <w:rPr>
-          <w:rFonts w:ascii="Arial" w:eastAsia="Arial" w:hAnsi="Arial" w:cs="Arial"/>
-          <w:b/>
-          <w:color w:val="104F75"/>
-          <w:sz w:val="32"/>
-        </w:rPr>
         <w:t>Financial assessment</w:t>
       </w:r>
     </w:p>
     <w:p>
       <w:pPr>
-        <w:keepNext/>
-        <w:suppressAutoHyphens/>
-        <w:spacing w:before="240" w:after="240" w:line="240" w:lineRule="auto"/>
-        <w:rPr>
-          <w:rFonts w:ascii="Arial" w:eastAsia="Arial" w:hAnsi="Arial" w:cs="Arial"/>
-          <w:b/>
-          <w:color w:val="104F75"/>
-          <w:sz w:val="32"/>
-        </w:rPr>
+        <w:pStyle w:val="Heading1"/>
       </w:pPr>
       <w:r>
-        <w:rPr>
-          <w:rFonts w:ascii="Arial" w:eastAsia="Arial" w:hAnsi="Arial" w:cs="Arial"/>
-          <w:b/>
-          <w:color w:val="104F75"/>
-          <w:sz w:val="32"/>
-        </w:rPr>
         <w:t>Maps</w:t>
       </w:r>
     </w:p>
@@ -2042,6 +1889,40 @@
     <w:name w:val="Normal"/>
     <w:qFormat/>
   </w:style>
+  <w:style w:type="paragraph" w:styleId="Heading1">
+    <w:name w:val="heading 1"/>
+    <w:basedOn w:val="Normal"/>
+    <w:next w:val="Normal"/>
+    <w:link w:val="Heading1Char"/>
+    <w:uiPriority w:val="9"/>
+    <w:qFormat/>
+    <w:rsid w:val="00CB2D26"/>
+    <w:pPr>
+      <w:keepNext/>
+      <w:suppressAutoHyphens/>
+      <w:spacing w:before="240" w:after="240" w:line="240" w:lineRule="auto"/>
+      <w:outlineLvl w:val="0"/>
+    </w:pPr>
+    <w:rPr>
+      <w:rFonts w:ascii="Arial" w:eastAsia="Arial" w:hAnsi="Arial" w:cs="Arial"/>
+      <w:b/>
+      <w:color w:val="104F75"/>
+      <w:sz w:val="32"/>
+    </w:rPr>
+  </w:style>
+  <w:style w:type="paragraph" w:styleId="Heading2">
+    <w:name w:val="heading 2"/>
+    <w:basedOn w:val="Heading1"/>
+    <w:next w:val="Normal"/>
+    <w:link w:val="Heading2Char"/>
+    <w:uiPriority w:val="9"/>
+    <w:unhideWhenUsed/>
+    <w:qFormat/>
+    <w:rsid w:val="00CB2D26"/>
+    <w:pPr>
+      <w:outlineLvl w:val="1"/>
+    </w:pPr>
+  </w:style>
   <w:style w:type="character" w:default="1" w:styleId="DefaultParagraphFont">
     <w:name w:val="Default Paragraph Font"/>
     <w:uiPriority w:val="1"/>
@@ -2068,6 +1949,42 @@
     <w:uiPriority w:val="99"/>
     <w:semiHidden/>
     <w:unhideWhenUsed/>
+  </w:style>
+  <w:style w:type="paragraph" w:styleId="Revision">
+    <w:name w:val="Revision"/>
+    <w:hidden/>
+    <w:uiPriority w:val="99"/>
+    <w:semiHidden/>
+    <w:rsid w:val="00CB2D26"/>
+    <w:pPr>
+      <w:spacing w:after="0" w:line="240" w:lineRule="auto"/>
+    </w:pPr>
+  </w:style>
+  <w:style w:type="character" w:customStyle="1" w:styleId="Heading1Char">
+    <w:name w:val="Heading 1 Char"/>
+    <w:basedOn w:val="DefaultParagraphFont"/>
+    <w:link w:val="Heading1"/>
+    <w:uiPriority w:val="9"/>
+    <w:rsid w:val="00CB2D26"/>
+    <w:rPr>
+      <w:rFonts w:ascii="Arial" w:eastAsia="Arial" w:hAnsi="Arial" w:cs="Arial"/>
+      <w:b/>
+      <w:color w:val="104F75"/>
+      <w:sz w:val="32"/>
+    </w:rPr>
+  </w:style>
+  <w:style w:type="character" w:customStyle="1" w:styleId="Heading2Char">
+    <w:name w:val="Heading 2 Char"/>
+    <w:basedOn w:val="DefaultParagraphFont"/>
+    <w:link w:val="Heading2"/>
+    <w:uiPriority w:val="9"/>
+    <w:rsid w:val="00CB2D26"/>
+    <w:rPr>
+      <w:rFonts w:ascii="Arial" w:eastAsia="Arial" w:hAnsi="Arial" w:cs="Arial"/>
+      <w:b/>
+      <w:color w:val="104F75"/>
+      <w:sz w:val="32"/>
+    </w:rPr>
   </w:style>
 </w:styles>
 </file>

</xml_diff>

<commit_message>
Updated heading structure on the document to reflect conversation with design
</commit_message>
<xml_diff>
--- a/Frontend/Resources/htb-template.docx
+++ b/Frontend/Resources/htb-template.docx
@@ -484,7 +484,7 @@
     </w:p>
     <w:p>
       <w:pPr>
-        <w:pStyle w:val="Heading1"/>
+        <w:pStyle w:val="Heading2"/>
       </w:pPr>
       <w:r>
         <w:t>Features of the transfer</w:t>
@@ -663,7 +663,7 @@
     </w:tbl>
     <w:p>
       <w:pPr>
-        <w:pStyle w:val="Heading1"/>
+        <w:pStyle w:val="Heading2"/>
       </w:pPr>
       <w:r>
         <w:t>Benefits and risks</w:t>
@@ -962,7 +962,7 @@
     </w:p>
     <w:p>
       <w:pPr>
-        <w:pStyle w:val="Heading1"/>
+        <w:pStyle w:val="Heading2"/>
       </w:pPr>
       <w:r>
         <w:t>Legal requirements</w:t>
@@ -1254,25 +1254,29 @@
     </w:p>
     <w:p>
       <w:pPr>
-        <w:pStyle w:val="Heading1"/>
-        <w:rPr>
-          <w:sz w:val="36"/>
-          <w:szCs w:val="24"/>
-        </w:rPr>
+        <w:pStyle w:val="Heading2"/>
       </w:pPr>
       <w:r>
-        <w:rPr>
-          <w:sz w:val="36"/>
-          <w:szCs w:val="24"/>
-        </w:rPr>
         <w:t>Rationale</w:t>
       </w:r>
     </w:p>
     <w:p>
       <w:pPr>
-        <w:pStyle w:val="Heading2"/>
+        <w:pStyle w:val="Heading3"/>
+        <w:rPr>
+          <w:b/>
+          <w:bCs/>
+          <w:sz w:val="32"/>
+          <w:szCs w:val="32"/>
+        </w:rPr>
       </w:pPr>
       <w:r>
+        <w:rPr>
+          <w:b/>
+          <w:bCs/>
+          <w:sz w:val="32"/>
+          <w:szCs w:val="32"/>
+        </w:rPr>
         <w:t>Rationale for the project</w:t>
       </w:r>
     </w:p>
@@ -1338,9 +1342,21 @@
     </w:tbl>
     <w:p>
       <w:pPr>
-        <w:pStyle w:val="Heading2"/>
+        <w:pStyle w:val="Heading3"/>
+        <w:rPr>
+          <w:b/>
+          <w:bCs/>
+          <w:sz w:val="32"/>
+          <w:szCs w:val="32"/>
+        </w:rPr>
       </w:pPr>
       <w:r>
+        <w:rPr>
+          <w:b/>
+          <w:bCs/>
+          <w:sz w:val="32"/>
+          <w:szCs w:val="32"/>
+        </w:rPr>
         <w:t>Rationale for the trust or sponsor</w:t>
       </w:r>
     </w:p>
@@ -1466,7 +1482,7 @@
     </w:p>
     <w:p>
       <w:pPr>
-        <w:pStyle w:val="Heading1"/>
+        <w:pStyle w:val="Heading2"/>
       </w:pPr>
       <w:r>
         <w:t>Financial assessment</w:t>
@@ -1474,7 +1490,7 @@
     </w:p>
     <w:p>
       <w:pPr>
-        <w:pStyle w:val="Heading1"/>
+        <w:pStyle w:val="Heading2"/>
       </w:pPr>
       <w:r>
         <w:t>Maps</w:t>
@@ -1923,6 +1939,28 @@
       <w:outlineLvl w:val="1"/>
     </w:pPr>
   </w:style>
+  <w:style w:type="paragraph" w:styleId="Heading3">
+    <w:name w:val="heading 3"/>
+    <w:basedOn w:val="Normal"/>
+    <w:next w:val="Normal"/>
+    <w:link w:val="Heading3Char"/>
+    <w:uiPriority w:val="9"/>
+    <w:unhideWhenUsed/>
+    <w:qFormat/>
+    <w:rsid w:val="003A5440"/>
+    <w:pPr>
+      <w:keepNext/>
+      <w:keepLines/>
+      <w:spacing w:before="40" w:after="0"/>
+      <w:outlineLvl w:val="2"/>
+    </w:pPr>
+    <w:rPr>
+      <w:rFonts w:asciiTheme="majorHAnsi" w:eastAsiaTheme="majorEastAsia" w:hAnsiTheme="majorHAnsi" w:cstheme="majorBidi"/>
+      <w:color w:val="1F3763" w:themeColor="accent1" w:themeShade="7F"/>
+      <w:sz w:val="24"/>
+      <w:szCs w:val="24"/>
+    </w:rPr>
+  </w:style>
   <w:style w:type="character" w:default="1" w:styleId="DefaultParagraphFont">
     <w:name w:val="Default Paragraph Font"/>
     <w:uiPriority w:val="1"/>
@@ -1984,6 +2022,19 @@
       <w:b/>
       <w:color w:val="104F75"/>
       <w:sz w:val="32"/>
+    </w:rPr>
+  </w:style>
+  <w:style w:type="character" w:customStyle="1" w:styleId="Heading3Char">
+    <w:name w:val="Heading 3 Char"/>
+    <w:basedOn w:val="DefaultParagraphFont"/>
+    <w:link w:val="Heading3"/>
+    <w:uiPriority w:val="9"/>
+    <w:rsid w:val="003A5440"/>
+    <w:rPr>
+      <w:rFonts w:asciiTheme="majorHAnsi" w:eastAsiaTheme="majorEastAsia" w:hAnsiTheme="majorHAnsi" w:cstheme="majorBidi"/>
+      <w:color w:val="1F3763" w:themeColor="accent1" w:themeShade="7F"/>
+      <w:sz w:val="24"/>
+      <w:szCs w:val="24"/>
     </w:rPr>
   </w:style>
 </w:styles>

</xml_diff>